<commit_message>
Finished short description of database tables.
</commit_message>
<xml_diff>
--- a/documentation/Dataset Aggregator.docx
+++ b/documentation/Dataset Aggregator.docx
@@ -76,7 +76,13 @@
         <w:t>annexes</w:t>
       </w:r>
       <w:r>
-        <w:t xml:space="preserve"> folder at the top level of the documentation directory. </w:t>
+        <w:t xml:space="preserve"> folder at the top level of the documentation </w:t>
+      </w:r>
+      <w:r>
+        <w:t>folder</w:t>
+      </w:r>
+      <w:r>
+        <w:t xml:space="preserve">. </w:t>
       </w:r>
       <w:r>
         <w:t xml:space="preserve">The project started with the idea of creating a generic </w:t>
@@ -141,14 +147,12 @@
         <w:pStyle w:val="Paragraphs"/>
       </w:pPr>
       <w:hyperlink r:id="rId10" w:history="1">
-        <w:proofErr w:type="spellStart"/>
         <w:r>
           <w:rPr>
             <w:rStyle w:val="Hyperlink"/>
           </w:rPr>
           <w:t>ArangoDB</w:t>
         </w:r>
-        <w:proofErr w:type="spellEnd"/>
       </w:hyperlink>
       <w:r>
         <w:t xml:space="preserve"> is the database system upon which the application was designed.</w:t>
@@ -246,15 +250,7 @@
         <w:t xml:space="preserve">The back end takes care of storing and serving all the data, it is </w:t>
       </w:r>
       <w:r>
-        <w:t xml:space="preserve">implemented using the </w:t>
-      </w:r>
-      <w:proofErr w:type="spellStart"/>
-      <w:r>
-        <w:t>ArangoDB</w:t>
-      </w:r>
-      <w:proofErr w:type="spellEnd"/>
-      <w:r>
-        <w:t xml:space="preserve"> Foxx micro-services framework which is executed in the database itself. The goal of these services is to provide a high-level interface to da</w:t>
+        <w:t>implemented using the ArangoDB Foxx micro-services framework which is executed in the database itself. The goal of these services is to provide a high-level interface to da</w:t>
       </w:r>
       <w:r>
         <w:t>ta for the front-end.</w:t>
@@ -534,11 +530,9 @@
       <w:r>
         <w:t xml:space="preserve">Once studies have been registered, their annex documents </w:t>
       </w:r>
-      <w:proofErr w:type="gramStart"/>
-      <w:r>
-        <w:t>uploaded</w:t>
-      </w:r>
-      <w:proofErr w:type="gramEnd"/>
+      <w:r>
+        <w:t>uploaded,</w:t>
+      </w:r>
       <w:r>
         <w:t xml:space="preserve"> and their data harmonised with the data dictionary, it becomes possible</w:t>
       </w:r>
@@ -577,15 +571,7 @@
         <w:t>descriptors</w:t>
       </w:r>
       <w:r>
-        <w:t>: This collection</w:t>
-      </w:r>
-      <w:r>
-        <w:t xml:space="preserve"> contains the variables definitions, each record represents a variable, its type, label, description and all the other information that is necessary to doc</w:t>
-      </w:r>
-      <w:bookmarkStart w:id="0" w:name="_GoBack"/>
-      <w:bookmarkEnd w:id="0"/>
-      <w:r>
-        <w:t>ument and validate data associated with that variable.</w:t>
+        <w:t>: This collection contains the variables definitions, each record represents a variable, its type, label, description and all the other information that is necessary to document and validate data associated with that variable.</w:t>
       </w:r>
     </w:p>
     <w:p>
@@ -736,10 +722,19 @@
         <w:rPr>
           <w:rFonts w:ascii="Courier New" w:hAnsi="Courier New" w:cs="Courier New"/>
         </w:rPr>
-        <w:t>annexes</w:t>
+        <w:t>toponyms</w:t>
       </w:r>
       <w:r>
         <w:t>: This collection</w:t>
+      </w:r>
+      <w:r>
+        <w:t xml:space="preserve"> contains a set of toponyms which are related to terms defining geographic units. Toponyms are not needed by the </w:t>
+      </w:r>
+      <w:r>
+        <w:t>application but</w:t>
+      </w:r>
+      <w:r>
+        <w:t xml:space="preserve"> represent a multilingual repository of geographic locations and administrative units, along with their nomenclature.</w:t>
       </w:r>
     </w:p>
     <w:p>
@@ -754,10 +749,13 @@
         <w:rPr>
           <w:rFonts w:ascii="Courier New" w:hAnsi="Courier New" w:cs="Courier New"/>
         </w:rPr>
-        <w:t>annexes</w:t>
+        <w:t>shapes</w:t>
       </w:r>
       <w:r>
         <w:t>: This collection</w:t>
+      </w:r>
+      <w:r>
+        <w:t xml:space="preserve"> contains a set of GeoJSON shapes related to toponyms.</w:t>
       </w:r>
     </w:p>
     <w:p>
@@ -772,10 +770,20 @@
         <w:rPr>
           <w:rFonts w:ascii="Courier New" w:hAnsi="Courier New" w:cs="Courier New"/>
         </w:rPr>
-        <w:t>annexes</w:t>
+        <w:t>edges</w:t>
+      </w:r>
+      <w:r>
+        <w:rPr>
+          <w:rStyle w:val="FootnoteReference"/>
+          <w:rFonts w:ascii="Courier New" w:hAnsi="Courier New" w:cs="Courier New"/>
+        </w:rPr>
+        <w:footnoteReference w:id="4"/>
       </w:r>
       <w:r>
         <w:t>: This collection</w:t>
+      </w:r>
+      <w:r>
+        <w:t xml:space="preserve"> contains the relationships between toponyms, shapes and terms.</w:t>
       </w:r>
     </w:p>
     <w:p>
@@ -790,10 +798,13 @@
         <w:rPr>
           <w:rFonts w:ascii="Courier New" w:hAnsi="Courier New" w:cs="Courier New"/>
         </w:rPr>
-        <w:t>annexes</w:t>
+        <w:t>errors</w:t>
       </w:r>
       <w:r>
         <w:t>: This collection</w:t>
+      </w:r>
+      <w:r>
+        <w:t xml:space="preserve"> contains error type definitions. The elements of this collection can be compared to the JavaScript Error object name.</w:t>
       </w:r>
     </w:p>
     <w:p>
@@ -808,10 +819,19 @@
         <w:rPr>
           <w:rFonts w:ascii="Courier New" w:hAnsi="Courier New" w:cs="Courier New"/>
         </w:rPr>
-        <w:t>annexes</w:t>
+        <w:t>messages</w:t>
       </w:r>
       <w:r>
         <w:t>: This collection</w:t>
+      </w:r>
+      <w:r>
+        <w:t xml:space="preserve"> contains errors and other messages, the errors can be </w:t>
+      </w:r>
+      <w:r>
+        <w:t>compared to the JavaScript Error message property, while the other entries are used to store the descriptions of the services in several languages</w:t>
+      </w:r>
+      <w:r>
+        <w:t>.</w:t>
       </w:r>
     </w:p>
     <w:p>
@@ -826,10 +846,13 @@
         <w:rPr>
           <w:rFonts w:ascii="Courier New" w:hAnsi="Courier New" w:cs="Courier New"/>
         </w:rPr>
-        <w:t>annexes</w:t>
+        <w:t>settings</w:t>
       </w:r>
       <w:r>
         <w:t>: This collection</w:t>
+      </w:r>
+      <w:r>
+        <w:t xml:space="preserve"> contains the settings for the application, it currently contains one entry that indicates the status of the application.</w:t>
       </w:r>
     </w:p>
     <w:p>
@@ -844,10 +867,13 @@
         <w:rPr>
           <w:rFonts w:ascii="Courier New" w:hAnsi="Courier New" w:cs="Courier New"/>
         </w:rPr>
-        <w:t>annexes</w:t>
+        <w:t>sessions</w:t>
       </w:r>
       <w:r>
         <w:t>: This collection</w:t>
+      </w:r>
+      <w:r>
+        <w:t xml:space="preserve"> contains session data, it can be used by the front-end to store session user specific states.</w:t>
       </w:r>
     </w:p>
     <w:p>
@@ -862,10 +888,13 @@
         <w:rPr>
           <w:rFonts w:ascii="Courier New" w:hAnsi="Courier New" w:cs="Courier New"/>
         </w:rPr>
-        <w:t>annexes</w:t>
+        <w:t>logs</w:t>
       </w:r>
       <w:r>
         <w:t>: This collection</w:t>
+      </w:r>
+      <w:r>
+        <w:t xml:space="preserve"> contains the log of the services, it records what services were called by which user and the user status at the call time.</w:t>
       </w:r>
     </w:p>
     <w:p>
@@ -880,10 +909,13 @@
         <w:rPr>
           <w:rFonts w:ascii="Courier New" w:hAnsi="Courier New" w:cs="Courier New"/>
         </w:rPr>
-        <w:t>annexes</w:t>
+        <w:t>groups</w:t>
       </w:r>
       <w:r>
         <w:t>: This collection</w:t>
+      </w:r>
+      <w:r>
+        <w:t xml:space="preserve"> was supposed to contain user groups. User groups are not implemented, although they are earmarked in the code.</w:t>
       </w:r>
     </w:p>
     <w:p>
@@ -898,20 +930,21 @@
         <w:rPr>
           <w:rFonts w:ascii="Courier New" w:hAnsi="Courier New" w:cs="Courier New"/>
         </w:rPr>
-        <w:t>annexes</w:t>
+        <w:t>smart</w:t>
       </w:r>
       <w:r>
         <w:t>: This collection</w:t>
       </w:r>
-    </w:p>
-    <w:p>
-      <w:pPr>
-        <w:pStyle w:val="Paragraphs"/>
-        <w:numPr>
-          <w:ilvl w:val="0"/>
-          <w:numId w:val="4"/>
-        </w:numPr>
-      </w:pPr>
+      <w:r>
+        <w:t xml:space="preserve"> should contain the SMART survey raw data as SMART datasets are harmonised and added to the database.</w:t>
+      </w:r>
+    </w:p>
+    <w:p>
+      <w:pPr>
+        <w:pStyle w:val="Paragraphs"/>
+      </w:pPr>
+      <w:bookmarkStart w:id="0" w:name="_GoBack"/>
+      <w:bookmarkEnd w:id="0"/>
     </w:p>
     <w:sectPr>
       <w:pgSz w:w="11900" w:h="16840"/>
@@ -1168,24 +1201,9 @@
         <w:rPr>
           <w:lang w:val="en-US"/>
         </w:rPr>
-        <w:t xml:space="preserve">The management of study annex documents should be performed by the front-end component, </w:t>
-      </w:r>
-      <w:proofErr w:type="spellStart"/>
-      <w:r>
-        <w:rPr>
-          <w:lang w:val="en-US"/>
-        </w:rPr>
-        <w:t>ArangoDB</w:t>
-      </w:r>
-      <w:proofErr w:type="spellEnd"/>
-      <w:r>
-        <w:rPr>
-          <w:lang w:val="en-US"/>
-        </w:rPr>
-        <w:t xml:space="preserve"> does not support a viable binary format that would allow to store physical binary files as records – as MongoDB </w:t>
+        <w:t xml:space="preserve">The management of study annex documents should be performed by the front-end component, ArangoDB does not support a viable binary format that would allow to store physical binary files as records – as MongoDB </w:t>
       </w:r>
       <w:hyperlink r:id="rId1" w:history="1">
-        <w:proofErr w:type="spellStart"/>
         <w:r>
           <w:rPr>
             <w:rStyle w:val="Hyperlink"/>
@@ -1193,13 +1211,37 @@
           </w:rPr>
           <w:t>GridFS</w:t>
         </w:r>
-        <w:proofErr w:type="spellEnd"/>
       </w:hyperlink>
       <w:r>
         <w:rPr>
           <w:lang w:val="en-US"/>
         </w:rPr>
         <w:t xml:space="preserve"> allows.</w:t>
+      </w:r>
+    </w:p>
+  </w:footnote>
+  <w:footnote w:id="4">
+    <w:p>
+      <w:pPr>
+        <w:pStyle w:val="FootnoteText"/>
+        <w:rPr>
+          <w:lang w:val="en-US"/>
+        </w:rPr>
+      </w:pPr>
+      <w:r>
+        <w:rPr>
+          <w:rStyle w:val="FootnoteReference"/>
+        </w:rPr>
+        <w:footnoteRef/>
+      </w:r>
+      <w:r>
+        <w:t xml:space="preserve"> </w:t>
+      </w:r>
+      <w:r>
+        <w:rPr>
+          <w:lang w:val="en-US"/>
+        </w:rPr>
+        <w:t>ArangoDB has two types of collection: document and edge. This collection is one of the edge collections used in the database, the name may be misleading, this collection only contains edge documents related to toponyms.</w:t>
       </w:r>
     </w:p>
   </w:footnote>

</xml_diff>

<commit_message>
Working on the data types hierarchy.
</commit_message>
<xml_diff>
--- a/documentation/Dataset Aggregator.docx
+++ b/documentation/Dataset Aggregator.docx
@@ -4,7 +4,7 @@
   <w:body>
     <w:p>
       <w:pPr>
-        <w:pStyle w:val="Title"/>
+        <w:pStyle w:val="Footer"/>
       </w:pPr>
       <w:r>
         <w:t>Dataset Aggregator</w:t>
@@ -43,7 +43,7 @@
     </w:p>
     <w:p>
       <w:pPr>
-        <w:pStyle w:val="Paragraphs"/>
+        <w:pStyle w:val="Heading1Char"/>
       </w:pPr>
       <w:r>
         <w:t>There are a series of documents that describe the scope, application a</w:t>
@@ -54,7 +54,7 @@
     </w:p>
     <w:p>
       <w:pPr>
-        <w:pStyle w:val="Paragraphs"/>
+        <w:pStyle w:val="Heading1Char"/>
         <w:numPr>
           <w:ilvl w:val="0"/>
           <w:numId w:val="3"/>
@@ -93,7 +93,7 @@
     </w:p>
     <w:p>
       <w:pPr>
-        <w:pStyle w:val="Paragraphs"/>
+        <w:pStyle w:val="Heading1Char"/>
         <w:numPr>
           <w:ilvl w:val="0"/>
           <w:numId w:val="3"/>
@@ -125,7 +125,7 @@
     </w:p>
     <w:p>
       <w:pPr>
-        <w:pStyle w:val="Paragraphs"/>
+        <w:pStyle w:val="Heading1Char"/>
       </w:pPr>
       <w:r>
         <w:t xml:space="preserve">Both documents provide an idea </w:t>
@@ -144,15 +144,17 @@
     </w:p>
     <w:p>
       <w:pPr>
-        <w:pStyle w:val="Paragraphs"/>
+        <w:pStyle w:val="Heading1Char"/>
       </w:pPr>
       <w:hyperlink r:id="rId10" w:history="1">
+        <w:proofErr w:type="spellStart"/>
         <w:r>
           <w:rPr>
             <w:rStyle w:val="Hyperlink"/>
           </w:rPr>
           <w:t>ArangoDB</w:t>
         </w:r>
+        <w:proofErr w:type="spellEnd"/>
       </w:hyperlink>
       <w:r>
         <w:t xml:space="preserve"> is the database system upon which the application was designed.</w:t>
@@ -188,7 +190,7 @@
     </w:p>
     <w:p>
       <w:pPr>
-        <w:pStyle w:val="Paragraphs"/>
+        <w:pStyle w:val="Heading1Char"/>
       </w:pPr>
       <w:r>
         <w:t xml:space="preserve">The application is </w:t>
@@ -244,13 +246,21 @@
     </w:p>
     <w:p>
       <w:pPr>
-        <w:pStyle w:val="Paragraphs"/>
+        <w:pStyle w:val="Heading1Char"/>
       </w:pPr>
       <w:r>
         <w:t xml:space="preserve">The back end takes care of storing and serving all the data, it is </w:t>
       </w:r>
       <w:r>
-        <w:t>implemented using the ArangoDB Foxx micro-services framework which is executed in the database itself. The goal of these services is to provide a high-level interface to da</w:t>
+        <w:t xml:space="preserve">implemented using the </w:t>
+      </w:r>
+      <w:proofErr w:type="spellStart"/>
+      <w:r>
+        <w:t>ArangoDB</w:t>
+      </w:r>
+      <w:proofErr w:type="spellEnd"/>
+      <w:r>
+        <w:t xml:space="preserve"> Foxx micro-services framework which is executed in the database itself. The goal of these services is to provide a high-level interface to da</w:t>
       </w:r>
       <w:r>
         <w:t>ta for the front-end.</w:t>
@@ -258,7 +268,7 @@
     </w:p>
     <w:p>
       <w:pPr>
-        <w:pStyle w:val="Paragraphs"/>
+        <w:pStyle w:val="Heading1Char"/>
       </w:pPr>
       <w:r>
         <w:t xml:space="preserve">The front-end has not been developed yet, the plan was to create it using </w:t>
@@ -290,7 +300,7 @@
     </w:p>
     <w:p>
       <w:pPr>
-        <w:pStyle w:val="Paragraphs"/>
+        <w:pStyle w:val="Heading1Char"/>
       </w:pPr>
       <w:r>
         <w:t>This is a very short summary of what the application should do and how it is structured, you can consider it as the summary of the two background documents cited in the beginning and serves the purpose of laying down the principles that apply to the rest of this document.</w:t>
@@ -298,7 +308,7 @@
     </w:p>
     <w:p>
       <w:pPr>
-        <w:pStyle w:val="Paragraphs"/>
+        <w:pStyle w:val="Heading1Char"/>
       </w:pPr>
       <w:r>
         <w:t xml:space="preserve">The application should implement a repository or searchable archive of studies, their documents and </w:t>
@@ -309,7 +319,7 @@
     </w:p>
     <w:p>
       <w:pPr>
-        <w:pStyle w:val="Image"/>
+        <w:pStyle w:val="Heading2Char"/>
       </w:pPr>
       <w:r>
         <w:rPr>
@@ -361,7 +371,7 @@
     </w:p>
     <w:p>
       <w:pPr>
-        <w:pStyle w:val="Paragraphs"/>
+        <w:pStyle w:val="Heading1Char"/>
       </w:pPr>
       <w:r>
         <w:t xml:space="preserve">The goal of this system is to provide access to the studies, their annex documents and to the raw data by allowing users to query the studies metadata and the raw data variables, retrieving two sets of results: the studies and a selection of raw data that satisfies the query conditions. </w:t>
@@ -369,7 +379,7 @@
     </w:p>
     <w:p>
       <w:pPr>
-        <w:pStyle w:val="Paragraphs"/>
+        <w:pStyle w:val="Heading1Char"/>
       </w:pPr>
       <w:r>
         <w:t xml:space="preserve">The </w:t>
@@ -386,7 +396,7 @@
     </w:p>
     <w:p>
       <w:pPr>
-        <w:pStyle w:val="Paragraphs"/>
+        <w:pStyle w:val="Heading1Char"/>
       </w:pPr>
       <w:r>
         <w:t xml:space="preserve">All annex documents - in the case of surveys these could be the questionnaires, reports and original datasets – should be uploaded and linked to the study, so that it can be considered as an </w:t>
@@ -397,7 +407,7 @@
     </w:p>
     <w:p>
       <w:pPr>
-        <w:pStyle w:val="Paragraphs"/>
+        <w:pStyle w:val="Heading1Char"/>
       </w:pPr>
       <w:r>
         <w:t xml:space="preserve">Studies will have one or more datasets that represent </w:t>
@@ -481,11 +491,11 @@
         <w:t xml:space="preserve"> </w:t>
       </w:r>
       <w:r>
-        <w:t xml:space="preserve">Data collections can be </w:t>
+        <w:t xml:space="preserve">Data collections can be organised in ontologies to allow more than one data domain, for instance you could have a </w:t>
       </w:r>
       <w:r>
         <w:lastRenderedPageBreak/>
-        <w:t>organised in ontologies to allow more than one data domain, for instance you could have a census collection that holds the data from all census datasets, this structuring allows the system to handle different types of data</w:t>
+        <w:t>census collection that holds the data from all census datasets, this structuring allows the system to handle different types of data</w:t>
       </w:r>
       <w:r>
         <w:rPr>
@@ -499,7 +509,7 @@
     </w:p>
     <w:p>
       <w:pPr>
-        <w:pStyle w:val="Paragraphs"/>
+        <w:pStyle w:val="Heading1Char"/>
       </w:pPr>
       <w:r>
         <w:t xml:space="preserve">The central component of the system is the data dictionary, its role is to provide the definition and documentation for all the fields of all records stored in the database. When importing raw data from a dataset, the first function to perform is to harmonise the variables of the raw data with the data dictionary, so that each column of data in the raw data table corresponds to a </w:t>
@@ -525,7 +535,7 @@
     </w:p>
     <w:p>
       <w:pPr>
-        <w:pStyle w:val="Paragraphs"/>
+        <w:pStyle w:val="Heading1Char"/>
       </w:pPr>
       <w:r>
         <w:t xml:space="preserve">Once studies have been registered, their annex documents </w:t>
@@ -550,7 +560,7 @@
     </w:p>
     <w:p>
       <w:pPr>
-        <w:pStyle w:val="Paragraphs"/>
+        <w:pStyle w:val="Heading1Char"/>
       </w:pPr>
       <w:r>
         <w:t>The database contains a series of predefined collections (tables in the traditional relational nomenclature), each serving a specific purpose:</w:t>
@@ -558,7 +568,7 @@
     </w:p>
     <w:p>
       <w:pPr>
-        <w:pStyle w:val="Paragraphs"/>
+        <w:pStyle w:val="Heading1Char"/>
         <w:numPr>
           <w:ilvl w:val="0"/>
           <w:numId w:val="4"/>
@@ -576,7 +586,7 @@
     </w:p>
     <w:p>
       <w:pPr>
-        <w:pStyle w:val="Paragraphs"/>
+        <w:pStyle w:val="Heading1Char"/>
         <w:numPr>
           <w:ilvl w:val="0"/>
           <w:numId w:val="4"/>
@@ -597,7 +607,7 @@
     </w:p>
     <w:p>
       <w:pPr>
-        <w:pStyle w:val="Paragraphs"/>
+        <w:pStyle w:val="Heading1Char"/>
         <w:numPr>
           <w:ilvl w:val="0"/>
           <w:numId w:val="4"/>
@@ -618,7 +628,7 @@
     </w:p>
     <w:p>
       <w:pPr>
-        <w:pStyle w:val="Paragraphs"/>
+        <w:pStyle w:val="Heading1Char"/>
         <w:numPr>
           <w:ilvl w:val="0"/>
           <w:numId w:val="4"/>
@@ -639,7 +649,7 @@
     </w:p>
     <w:p>
       <w:pPr>
-        <w:pStyle w:val="Paragraphs"/>
+        <w:pStyle w:val="Heading1Char"/>
         <w:numPr>
           <w:ilvl w:val="0"/>
           <w:numId w:val="4"/>
@@ -660,7 +670,7 @@
     </w:p>
     <w:p>
       <w:pPr>
-        <w:pStyle w:val="Paragraphs"/>
+        <w:pStyle w:val="Heading1Char"/>
         <w:numPr>
           <w:ilvl w:val="0"/>
           <w:numId w:val="4"/>
@@ -681,7 +691,7 @@
     </w:p>
     <w:p>
       <w:pPr>
-        <w:pStyle w:val="Paragraphs"/>
+        <w:pStyle w:val="Heading1Char"/>
         <w:numPr>
           <w:ilvl w:val="0"/>
           <w:numId w:val="4"/>
@@ -691,7 +701,6 @@
         <w:rPr>
           <w:rFonts w:ascii="Courier New" w:hAnsi="Courier New" w:cs="Courier New"/>
         </w:rPr>
-        <w:lastRenderedPageBreak/>
         <w:t>annexes</w:t>
       </w:r>
       <w:r>
@@ -712,7 +721,7 @@
     </w:p>
     <w:p>
       <w:pPr>
-        <w:pStyle w:val="Paragraphs"/>
+        <w:pStyle w:val="Heading1Char"/>
         <w:numPr>
           <w:ilvl w:val="0"/>
           <w:numId w:val="4"/>
@@ -722,6 +731,7 @@
         <w:rPr>
           <w:rFonts w:ascii="Courier New" w:hAnsi="Courier New" w:cs="Courier New"/>
         </w:rPr>
+        <w:lastRenderedPageBreak/>
         <w:t>toponyms</w:t>
       </w:r>
       <w:r>
@@ -739,7 +749,7 @@
     </w:p>
     <w:p>
       <w:pPr>
-        <w:pStyle w:val="Paragraphs"/>
+        <w:pStyle w:val="Heading1Char"/>
         <w:numPr>
           <w:ilvl w:val="0"/>
           <w:numId w:val="4"/>
@@ -755,12 +765,20 @@
         <w:t>: This collection</w:t>
       </w:r>
       <w:r>
-        <w:t xml:space="preserve"> contains a set of GeoJSON shapes related to toponyms.</w:t>
-      </w:r>
-    </w:p>
-    <w:p>
-      <w:pPr>
-        <w:pStyle w:val="Paragraphs"/>
+        <w:t xml:space="preserve"> contains a set of </w:t>
+      </w:r>
+      <w:proofErr w:type="spellStart"/>
+      <w:r>
+        <w:t>GeoJSON</w:t>
+      </w:r>
+      <w:proofErr w:type="spellEnd"/>
+      <w:r>
+        <w:t xml:space="preserve"> shapes related to toponyms.</w:t>
+      </w:r>
+    </w:p>
+    <w:p>
+      <w:pPr>
+        <w:pStyle w:val="Heading1Char"/>
         <w:numPr>
           <w:ilvl w:val="0"/>
           <w:numId w:val="4"/>
@@ -788,7 +806,7 @@
     </w:p>
     <w:p>
       <w:pPr>
-        <w:pStyle w:val="Paragraphs"/>
+        <w:pStyle w:val="Heading1Char"/>
         <w:numPr>
           <w:ilvl w:val="0"/>
           <w:numId w:val="4"/>
@@ -809,7 +827,7 @@
     </w:p>
     <w:p>
       <w:pPr>
-        <w:pStyle w:val="Paragraphs"/>
+        <w:pStyle w:val="Heading1Char"/>
         <w:numPr>
           <w:ilvl w:val="0"/>
           <w:numId w:val="4"/>
@@ -836,7 +854,7 @@
     </w:p>
     <w:p>
       <w:pPr>
-        <w:pStyle w:val="Paragraphs"/>
+        <w:pStyle w:val="Heading1Char"/>
         <w:numPr>
           <w:ilvl w:val="0"/>
           <w:numId w:val="4"/>
@@ -857,7 +875,7 @@
     </w:p>
     <w:p>
       <w:pPr>
-        <w:pStyle w:val="Paragraphs"/>
+        <w:pStyle w:val="Heading1Char"/>
         <w:numPr>
           <w:ilvl w:val="0"/>
           <w:numId w:val="4"/>
@@ -878,7 +896,7 @@
     </w:p>
     <w:p>
       <w:pPr>
-        <w:pStyle w:val="Paragraphs"/>
+        <w:pStyle w:val="Heading1Char"/>
         <w:numPr>
           <w:ilvl w:val="0"/>
           <w:numId w:val="4"/>
@@ -899,7 +917,7 @@
     </w:p>
     <w:p>
       <w:pPr>
-        <w:pStyle w:val="Paragraphs"/>
+        <w:pStyle w:val="Heading1Char"/>
         <w:numPr>
           <w:ilvl w:val="0"/>
           <w:numId w:val="4"/>
@@ -920,7 +938,7 @@
     </w:p>
     <w:p>
       <w:pPr>
-        <w:pStyle w:val="Paragraphs"/>
+        <w:pStyle w:val="Heading1Char"/>
         <w:numPr>
           <w:ilvl w:val="0"/>
           <w:numId w:val="4"/>
@@ -941,10 +959,2676 @@
     </w:p>
     <w:p>
       <w:pPr>
+        <w:pStyle w:val="Heading1"/>
+      </w:pPr>
+      <w:r>
+        <w:t>Data Dictionary</w:t>
+      </w:r>
+    </w:p>
+    <w:p>
+      <w:pPr>
+        <w:pStyle w:val="Heading1Char"/>
+      </w:pPr>
+      <w:r>
+        <w:t xml:space="preserve">The main component of the application is the data dictionary, all fields of all collections </w:t>
+      </w:r>
+      <w:r>
+        <w:rPr>
+          <w:i/>
+        </w:rPr>
+        <w:t>must</w:t>
+      </w:r>
+      <w:r>
+        <w:t xml:space="preserve"> have an entry in the data dictionary, this means that all data elements are defined, documented and available.</w:t>
+      </w:r>
+    </w:p>
+    <w:p>
+      <w:pPr>
+        <w:pStyle w:val="Heading2"/>
+      </w:pPr>
+      <w:r>
+        <w:t>Common</w:t>
+      </w:r>
+      <w:r>
+        <w:t xml:space="preserve"> </w:t>
+      </w:r>
+      <w:r>
+        <w:t>default fields</w:t>
+      </w:r>
+    </w:p>
+    <w:p>
+      <w:pPr>
+        <w:pStyle w:val="Heading1Char"/>
+      </w:pPr>
+      <w:r>
+        <w:t xml:space="preserve">The key fields of all collections follow the </w:t>
+      </w:r>
+      <w:proofErr w:type="spellStart"/>
+      <w:r>
+        <w:t>ArangoDB</w:t>
+      </w:r>
+      <w:proofErr w:type="spellEnd"/>
+      <w:r>
+        <w:t xml:space="preserve"> standards:</w:t>
+      </w:r>
+    </w:p>
+    <w:p>
+      <w:pPr>
+        <w:pStyle w:val="Heading1Char"/>
+        <w:numPr>
+          <w:ilvl w:val="0"/>
+          <w:numId w:val="8"/>
+        </w:numPr>
+      </w:pPr>
+      <w:r>
+        <w:rPr>
+          <w:rFonts w:ascii="Courier New" w:hAnsi="Courier New" w:cs="Courier New"/>
+          <w:b/>
+        </w:rPr>
+        <w:t>_id</w:t>
+      </w:r>
+      <w:r>
+        <w:t xml:space="preserve">: This field contains the </w:t>
+      </w:r>
+      <w:r>
+        <w:t xml:space="preserve">unique identifier of the record within the </w:t>
+      </w:r>
+      <w:r>
+        <w:rPr>
+          <w:i/>
+        </w:rPr>
+        <w:t>database</w:t>
+      </w:r>
+      <w:r>
+        <w:t>. It is the concatenation of the collection name, followed by a ‘</w:t>
+      </w:r>
+      <w:r>
+        <w:rPr>
+          <w:rFonts w:ascii="Courier New" w:hAnsi="Courier New" w:cs="Courier New"/>
+        </w:rPr>
+        <w:t>/</w:t>
+      </w:r>
+      <w:r>
+        <w:t xml:space="preserve">’ token and the value of the </w:t>
+      </w:r>
+      <w:r>
+        <w:rPr>
+          <w:rFonts w:ascii="Courier New" w:hAnsi="Courier New" w:cs="Courier New"/>
+        </w:rPr>
+        <w:t>_key</w:t>
+      </w:r>
+      <w:r>
+        <w:t xml:space="preserve"> field. This field will generally never be set programmatically since the database will automatically set it, but it is required when referring to a record belonging to an unknown collection.</w:t>
+      </w:r>
+    </w:p>
+    <w:p>
+      <w:pPr>
+        <w:pStyle w:val="Heading1Char"/>
+        <w:numPr>
+          <w:ilvl w:val="0"/>
+          <w:numId w:val="8"/>
+        </w:numPr>
+      </w:pPr>
+      <w:bookmarkStart w:id="0" w:name="OLE_LINK1"/>
+      <w:bookmarkStart w:id="1" w:name="OLE_LINK2"/>
+      <w:r>
+        <w:rPr>
+          <w:rFonts w:ascii="Courier New" w:hAnsi="Courier New" w:cs="Courier New"/>
+          <w:b/>
+        </w:rPr>
+        <w:t>_key</w:t>
+      </w:r>
+      <w:r>
+        <w:rPr>
+          <w:rFonts w:ascii="Courier New" w:hAnsi="Courier New" w:cs="Courier New"/>
+        </w:rPr>
+        <w:t>:</w:t>
+      </w:r>
+      <w:r>
+        <w:t xml:space="preserve"> This field </w:t>
+      </w:r>
+      <w:bookmarkEnd w:id="0"/>
+      <w:bookmarkEnd w:id="1"/>
+      <w:r>
+        <w:t xml:space="preserve">represents the unique identifier of the record within its </w:t>
+      </w:r>
+      <w:r>
+        <w:rPr>
+          <w:i/>
+        </w:rPr>
+        <w:t>collection</w:t>
+      </w:r>
+      <w:r>
+        <w:t xml:space="preserve">. This will be the value used to identify a specific record in a collection. In some </w:t>
+      </w:r>
+      <w:proofErr w:type="gramStart"/>
+      <w:r>
+        <w:t>cases</w:t>
+      </w:r>
+      <w:proofErr w:type="gramEnd"/>
+      <w:r>
+        <w:t xml:space="preserve"> this field will have to be set explicitly, in other cases it is computed from other fields in the record.</w:t>
+      </w:r>
+    </w:p>
+    <w:p>
+      <w:pPr>
+        <w:pStyle w:val="Heading1Char"/>
+        <w:numPr>
+          <w:ilvl w:val="0"/>
+          <w:numId w:val="8"/>
+        </w:numPr>
+      </w:pPr>
+      <w:r>
+        <w:rPr>
+          <w:rFonts w:ascii="Courier New" w:hAnsi="Courier New" w:cs="Courier New"/>
+          <w:b/>
+        </w:rPr>
+        <w:t>_rev:</w:t>
+      </w:r>
+      <w:r>
+        <w:t xml:space="preserve"> This field represents the record revision. It is never explicitly set, but it is used when updating or replacing a record: if the record selector contains a revision and </w:t>
+      </w:r>
+      <w:r>
+        <w:lastRenderedPageBreak/>
+        <w:t>that revision is different than the current record revision, the operation will fail. This is useful to ensure nobody modifies a document that is currently under modification.</w:t>
+      </w:r>
+    </w:p>
+    <w:p>
+      <w:pPr>
+        <w:pStyle w:val="Heading1Char"/>
+      </w:pPr>
+      <w:r>
+        <w:t>All collections, document and edge, feature these fields and they have the same function in both types of collection.</w:t>
+      </w:r>
+    </w:p>
+    <w:p>
+      <w:pPr>
+        <w:pStyle w:val="Heading1Char"/>
+      </w:pPr>
+      <w:r>
+        <w:t>Edge collections have two additional fields:</w:t>
+      </w:r>
+    </w:p>
+    <w:p>
+      <w:pPr>
+        <w:pStyle w:val="Heading1Char"/>
+        <w:numPr>
+          <w:ilvl w:val="0"/>
+          <w:numId w:val="9"/>
+        </w:numPr>
+      </w:pPr>
+      <w:r>
+        <w:rPr>
+          <w:rFonts w:ascii="Courier New" w:hAnsi="Courier New" w:cs="Courier New"/>
+          <w:b/>
+        </w:rPr>
+        <w:t>_</w:t>
+      </w:r>
+      <w:r>
+        <w:rPr>
+          <w:rFonts w:ascii="Courier New" w:hAnsi="Courier New" w:cs="Courier New"/>
+          <w:b/>
+        </w:rPr>
+        <w:t>from</w:t>
+      </w:r>
+      <w:r>
+        <w:rPr>
+          <w:rFonts w:ascii="Courier New" w:hAnsi="Courier New" w:cs="Courier New"/>
+        </w:rPr>
+        <w:t>:</w:t>
+      </w:r>
+      <w:r>
+        <w:t xml:space="preserve"> This field represents the relationship source node </w:t>
+      </w:r>
+      <w:r>
+        <w:rPr>
+          <w:rFonts w:ascii="Courier New" w:hAnsi="Courier New" w:cs="Courier New"/>
+        </w:rPr>
+        <w:t>_id</w:t>
+      </w:r>
+      <w:r>
+        <w:t>.</w:t>
+      </w:r>
+    </w:p>
+    <w:p>
+      <w:pPr>
+        <w:pStyle w:val="Heading1Char"/>
+        <w:numPr>
+          <w:ilvl w:val="0"/>
+          <w:numId w:val="9"/>
+        </w:numPr>
+      </w:pPr>
+      <w:r>
+        <w:rPr>
+          <w:rFonts w:ascii="Courier New" w:hAnsi="Courier New" w:cs="Courier New"/>
+          <w:b/>
+        </w:rPr>
+        <w:t>_to:</w:t>
+      </w:r>
+      <w:r>
+        <w:t xml:space="preserve"> This field represents the relationship destination node </w:t>
+      </w:r>
+      <w:r>
+        <w:rPr>
+          <w:rFonts w:ascii="Courier New" w:hAnsi="Courier New" w:cs="Courier New"/>
+        </w:rPr>
+        <w:t>_id</w:t>
+      </w:r>
+      <w:r>
+        <w:t>.</w:t>
+      </w:r>
+    </w:p>
+    <w:p>
+      <w:pPr>
+        <w:pStyle w:val="Heading2"/>
+      </w:pPr>
+      <w:r>
+        <w:t>Global and local identifiers</w:t>
+      </w:r>
+    </w:p>
+    <w:p>
+      <w:pPr>
+        <w:pStyle w:val="Heading1Char"/>
+      </w:pPr>
+      <w:r>
+        <w:t>Some collections, in particular terms and descriptors, use an additional identification scheme, this scheme uses the following fields:</w:t>
+      </w:r>
+    </w:p>
+    <w:p>
+      <w:pPr>
+        <w:pStyle w:val="Heading1Char"/>
+        <w:numPr>
+          <w:ilvl w:val="0"/>
+          <w:numId w:val="10"/>
+        </w:numPr>
+      </w:pPr>
+      <w:proofErr w:type="spellStart"/>
+      <w:r>
+        <w:rPr>
+          <w:rFonts w:ascii="Courier New" w:hAnsi="Courier New" w:cs="Courier New"/>
+          <w:b/>
+        </w:rPr>
+        <w:t>nid</w:t>
+      </w:r>
+      <w:proofErr w:type="spellEnd"/>
+      <w:r>
+        <w:rPr>
+          <w:b/>
+        </w:rPr>
+        <w:t>:</w:t>
+      </w:r>
+      <w:r>
+        <w:t xml:space="preserve"> This field represents the </w:t>
+      </w:r>
+      <w:r>
+        <w:rPr>
+          <w:i/>
+        </w:rPr>
+        <w:t>namespace</w:t>
+      </w:r>
+      <w:r>
+        <w:t xml:space="preserve"> of the identifier. It is the </w:t>
+      </w:r>
+      <w:r>
+        <w:rPr>
+          <w:rFonts w:ascii="Courier New" w:hAnsi="Courier New" w:cs="Courier New"/>
+        </w:rPr>
+        <w:t>_id</w:t>
+      </w:r>
+      <w:r>
+        <w:t xml:space="preserve"> of another </w:t>
+      </w:r>
+      <w:r>
+        <w:t xml:space="preserve">record. The referenced record </w:t>
+      </w:r>
+      <w:r>
+        <w:rPr>
+          <w:i/>
+        </w:rPr>
+        <w:t>must</w:t>
+      </w:r>
+      <w:r>
+        <w:t xml:space="preserve"> either implement this identification </w:t>
+      </w:r>
+      <w:proofErr w:type="gramStart"/>
+      <w:r>
+        <w:t>scheme, or</w:t>
+      </w:r>
+      <w:proofErr w:type="gramEnd"/>
+      <w:r>
+        <w:t xml:space="preserve"> have the global identifier field (</w:t>
+      </w:r>
+      <w:proofErr w:type="spellStart"/>
+      <w:r>
+        <w:rPr>
+          <w:rFonts w:ascii="Courier New" w:hAnsi="Courier New" w:cs="Courier New"/>
+        </w:rPr>
+        <w:t>gid</w:t>
+      </w:r>
+      <w:proofErr w:type="spellEnd"/>
+      <w:r>
+        <w:t>). This field is generally not required, since there would not be any way to define a namespace.</w:t>
+      </w:r>
+    </w:p>
+    <w:p>
+      <w:pPr>
+        <w:pStyle w:val="Heading1Char"/>
+        <w:numPr>
+          <w:ilvl w:val="0"/>
+          <w:numId w:val="10"/>
+        </w:numPr>
+      </w:pPr>
+      <w:r>
+        <w:rPr>
+          <w:rFonts w:ascii="Courier New" w:hAnsi="Courier New" w:cs="Courier New"/>
+          <w:b/>
+        </w:rPr>
+        <w:t>lid:</w:t>
+      </w:r>
+      <w:r>
+        <w:t xml:space="preserve"> This field represents the </w:t>
+      </w:r>
+      <w:r>
+        <w:rPr>
+          <w:i/>
+        </w:rPr>
+        <w:t>local identifier</w:t>
+      </w:r>
+      <w:r>
+        <w:t xml:space="preserve">. The value must be unique within its </w:t>
+      </w:r>
+      <w:r>
+        <w:rPr>
+          <w:i/>
+        </w:rPr>
+        <w:t>namespace</w:t>
+      </w:r>
+      <w:r>
+        <w:t>.</w:t>
+      </w:r>
+      <w:r>
+        <w:t xml:space="preserve"> This field is required and </w:t>
+      </w:r>
+      <w:proofErr w:type="spellStart"/>
+      <w:r>
+        <w:t>connot</w:t>
+      </w:r>
+      <w:proofErr w:type="spellEnd"/>
+      <w:r>
+        <w:t xml:space="preserve"> be empty</w:t>
+      </w:r>
+      <w:r>
+        <w:rPr>
+          <w:rStyle w:val="FootnoteReference"/>
+        </w:rPr>
+        <w:footnoteReference w:id="5"/>
+      </w:r>
+      <w:r>
+        <w:t>.</w:t>
+      </w:r>
+    </w:p>
+    <w:p>
+      <w:pPr>
+        <w:pStyle w:val="Heading1Char"/>
+        <w:numPr>
+          <w:ilvl w:val="0"/>
+          <w:numId w:val="10"/>
+        </w:numPr>
+      </w:pPr>
+      <w:proofErr w:type="spellStart"/>
+      <w:r>
+        <w:rPr>
+          <w:rFonts w:ascii="Courier New" w:hAnsi="Courier New" w:cs="Courier New"/>
+          <w:b/>
+        </w:rPr>
+        <w:t>gid</w:t>
+      </w:r>
+      <w:proofErr w:type="spellEnd"/>
+      <w:r>
+        <w:rPr>
+          <w:rFonts w:ascii="Courier New" w:hAnsi="Courier New" w:cs="Courier New"/>
+          <w:b/>
+        </w:rPr>
+        <w:t>:</w:t>
+      </w:r>
+      <w:r>
+        <w:t xml:space="preserve"> This field represents the </w:t>
+      </w:r>
+      <w:r>
+        <w:rPr>
+          <w:i/>
+        </w:rPr>
+        <w:t>global identifier</w:t>
+      </w:r>
+      <w:r>
+        <w:t xml:space="preserve">. The global identifier should be unique among all namespaces. It is a computed field that is set by concatenating the </w:t>
+      </w:r>
+      <w:proofErr w:type="spellStart"/>
+      <w:r>
+        <w:rPr>
+          <w:rFonts w:ascii="Courier New" w:hAnsi="Courier New" w:cs="Courier New"/>
+        </w:rPr>
+        <w:t>gid</w:t>
+      </w:r>
+      <w:proofErr w:type="spellEnd"/>
+      <w:r>
+        <w:t xml:space="preserve"> of the record referenced by the </w:t>
+      </w:r>
+      <w:proofErr w:type="spellStart"/>
+      <w:r>
+        <w:rPr>
+          <w:rFonts w:ascii="Courier New" w:hAnsi="Courier New" w:cs="Courier New"/>
+        </w:rPr>
+        <w:t>nid</w:t>
+      </w:r>
+      <w:proofErr w:type="spellEnd"/>
+      <w:r>
+        <w:t xml:space="preserve"> (</w:t>
+      </w:r>
+      <w:r>
+        <w:rPr>
+          <w:i/>
+        </w:rPr>
+        <w:t>namespace</w:t>
+      </w:r>
+      <w:r>
+        <w:t>), followed by a colon (</w:t>
+      </w:r>
+      <w:r>
+        <w:rPr>
+          <w:rFonts w:ascii="Courier New" w:hAnsi="Courier New" w:cs="Courier New"/>
+        </w:rPr>
+        <w:t>:</w:t>
+      </w:r>
+      <w:r>
+        <w:t xml:space="preserve">) </w:t>
+      </w:r>
+      <w:r>
+        <w:t xml:space="preserve">and ending with the current record’s </w:t>
+      </w:r>
+      <w:proofErr w:type="spellStart"/>
+      <w:r>
+        <w:rPr>
+          <w:rFonts w:ascii="Courier New" w:hAnsi="Courier New" w:cs="Courier New"/>
+        </w:rPr>
+        <w:t>nid</w:t>
+      </w:r>
+      <w:proofErr w:type="spellEnd"/>
+      <w:r>
+        <w:t xml:space="preserve"> (</w:t>
+      </w:r>
+      <w:r>
+        <w:rPr>
+          <w:i/>
+        </w:rPr>
+        <w:t>local identifier</w:t>
+      </w:r>
+      <w:r>
+        <w:t>).</w:t>
+      </w:r>
+      <w:r>
+        <w:t xml:space="preserve"> If the record does not have the namespace, the global identifier will be its local identifier.</w:t>
+      </w:r>
+    </w:p>
+    <w:p>
+      <w:pPr>
+        <w:pStyle w:val="Heading1Char"/>
+      </w:pPr>
+      <w:r>
+        <w:t xml:space="preserve"> For instance, suppose we </w:t>
+      </w:r>
+      <w:r>
+        <w:t>want to create a namespace in the terms collection:</w:t>
+      </w:r>
+    </w:p>
+    <w:p>
+      <w:pPr>
+        <w:pStyle w:val="Heading1Char"/>
+        <w:rPr>
+          <w:rFonts w:ascii="Courier New" w:hAnsi="Courier New" w:cs="Courier New"/>
+        </w:rPr>
+      </w:pPr>
+      <w:bookmarkStart w:id="2" w:name="OLE_LINK3"/>
+      <w:bookmarkStart w:id="3" w:name="OLE_LINK4"/>
+      <w:r>
+        <w:rPr>
+          <w:rFonts w:ascii="Courier New" w:hAnsi="Courier New" w:cs="Courier New"/>
+        </w:rPr>
+        <w:t>{</w:t>
+      </w:r>
+    </w:p>
+    <w:p>
+      <w:pPr>
+        <w:pStyle w:val="Heading1Char"/>
+        <w:rPr>
+          <w:rFonts w:ascii="Courier New" w:hAnsi="Courier New" w:cs="Courier New"/>
+        </w:rPr>
+      </w:pPr>
+      <w:r>
+        <w:rPr>
+          <w:rFonts w:ascii="Courier New" w:hAnsi="Courier New" w:cs="Courier New"/>
+        </w:rPr>
+        <w:tab/>
+        <w:t>_id: “terms/ISO”,</w:t>
+      </w:r>
+    </w:p>
+    <w:p>
+      <w:pPr>
+        <w:pStyle w:val="Heading1Char"/>
+        <w:ind w:firstLine="720"/>
+        <w:rPr>
+          <w:rFonts w:ascii="Courier New" w:hAnsi="Courier New" w:cs="Courier New"/>
+        </w:rPr>
+      </w:pPr>
+      <w:r>
+        <w:rPr>
+          <w:rFonts w:ascii="Courier New" w:hAnsi="Courier New" w:cs="Courier New"/>
+        </w:rPr>
+        <w:t>_key: “ISO”,</w:t>
+      </w:r>
+    </w:p>
+    <w:p>
+      <w:pPr>
+        <w:pStyle w:val="Heading1Char"/>
+        <w:ind w:firstLine="720"/>
+        <w:rPr>
+          <w:rFonts w:ascii="Courier New" w:hAnsi="Courier New" w:cs="Courier New"/>
+        </w:rPr>
+      </w:pPr>
+      <w:r>
+        <w:rPr>
+          <w:rFonts w:ascii="Courier New" w:hAnsi="Courier New" w:cs="Courier New"/>
+        </w:rPr>
+        <w:t>lid: “ISO”</w:t>
+      </w:r>
+      <w:r>
+        <w:rPr>
+          <w:rFonts w:ascii="Courier New" w:hAnsi="Courier New" w:cs="Courier New"/>
+        </w:rPr>
+        <w:t>,</w:t>
+      </w:r>
+    </w:p>
+    <w:p>
+      <w:pPr>
+        <w:pStyle w:val="Heading1Char"/>
+        <w:ind w:firstLine="720"/>
+        <w:rPr>
+          <w:rFonts w:ascii="Courier New" w:hAnsi="Courier New" w:cs="Courier New"/>
+        </w:rPr>
+      </w:pPr>
+      <w:proofErr w:type="spellStart"/>
+      <w:r>
+        <w:rPr>
+          <w:rFonts w:ascii="Courier New" w:hAnsi="Courier New" w:cs="Courier New"/>
+        </w:rPr>
+        <w:t>gid</w:t>
+      </w:r>
+      <w:proofErr w:type="spellEnd"/>
+      <w:r>
+        <w:rPr>
+          <w:rFonts w:ascii="Courier New" w:hAnsi="Courier New" w:cs="Courier New"/>
+        </w:rPr>
+        <w:t>: “ISO”</w:t>
+      </w:r>
+      <w:r>
+        <w:rPr>
+          <w:rFonts w:ascii="Courier New" w:hAnsi="Courier New" w:cs="Courier New"/>
+        </w:rPr>
+        <w:t xml:space="preserve"> </w:t>
+      </w:r>
+    </w:p>
+    <w:p>
+      <w:pPr>
+        <w:pStyle w:val="Heading1Char"/>
+        <w:rPr>
+          <w:rFonts w:ascii="Courier New" w:hAnsi="Courier New" w:cs="Courier New"/>
+        </w:rPr>
+      </w:pPr>
+      <w:r>
+        <w:rPr>
+          <w:rFonts w:ascii="Courier New" w:hAnsi="Courier New" w:cs="Courier New"/>
+        </w:rPr>
+        <w:t>}</w:t>
+      </w:r>
+    </w:p>
+    <w:bookmarkEnd w:id="2"/>
+    <w:bookmarkEnd w:id="3"/>
+    <w:p>
+      <w:pPr>
+        <w:pStyle w:val="Heading1Char"/>
+        <w:keepNext/>
+      </w:pPr>
+      <w:r>
+        <w:t>This namespace could be used to create another terms record such as:</w:t>
+      </w:r>
+    </w:p>
+    <w:p>
+      <w:pPr>
+        <w:pStyle w:val="Heading1Char"/>
+        <w:keepNext/>
+        <w:keepLines/>
+        <w:rPr>
+          <w:rFonts w:ascii="Courier New" w:hAnsi="Courier New" w:cs="Courier New"/>
+        </w:rPr>
+      </w:pPr>
+      <w:r>
+        <w:rPr>
+          <w:rFonts w:ascii="Courier New" w:hAnsi="Courier New" w:cs="Courier New"/>
+        </w:rPr>
+        <w:t>{</w:t>
+      </w:r>
+    </w:p>
+    <w:p>
+      <w:pPr>
+        <w:pStyle w:val="Heading1Char"/>
+        <w:keepNext/>
+        <w:keepLines/>
+        <w:rPr>
+          <w:rFonts w:ascii="Courier New" w:hAnsi="Courier New" w:cs="Courier New"/>
+        </w:rPr>
+      </w:pPr>
+      <w:r>
+        <w:rPr>
+          <w:rFonts w:ascii="Courier New" w:hAnsi="Courier New" w:cs="Courier New"/>
+        </w:rPr>
+        <w:tab/>
+        <w:t>_id: “terms/</w:t>
+      </w:r>
+      <w:proofErr w:type="gramStart"/>
+      <w:r>
+        <w:rPr>
+          <w:rFonts w:ascii="Courier New" w:hAnsi="Courier New" w:cs="Courier New"/>
+        </w:rPr>
+        <w:t>ISO:ITA</w:t>
+      </w:r>
+      <w:proofErr w:type="gramEnd"/>
+      <w:r>
+        <w:rPr>
+          <w:rFonts w:ascii="Courier New" w:hAnsi="Courier New" w:cs="Courier New"/>
+        </w:rPr>
+        <w:t>”,</w:t>
+      </w:r>
+    </w:p>
+    <w:p>
+      <w:pPr>
+        <w:pStyle w:val="Heading1Char"/>
+        <w:keepNext/>
+        <w:keepLines/>
+        <w:ind w:firstLine="720"/>
+        <w:rPr>
+          <w:rFonts w:ascii="Courier New" w:hAnsi="Courier New" w:cs="Courier New"/>
+        </w:rPr>
+      </w:pPr>
+      <w:r>
+        <w:rPr>
+          <w:rFonts w:ascii="Courier New" w:hAnsi="Courier New" w:cs="Courier New"/>
+        </w:rPr>
+        <w:t>_key: “</w:t>
+      </w:r>
+      <w:proofErr w:type="gramStart"/>
+      <w:r>
+        <w:rPr>
+          <w:rFonts w:ascii="Courier New" w:hAnsi="Courier New" w:cs="Courier New"/>
+        </w:rPr>
+        <w:t>ISO:ITA</w:t>
+      </w:r>
+      <w:proofErr w:type="gramEnd"/>
+      <w:r>
+        <w:rPr>
+          <w:rFonts w:ascii="Courier New" w:hAnsi="Courier New" w:cs="Courier New"/>
+        </w:rPr>
+        <w:t>”,</w:t>
+      </w:r>
+    </w:p>
+    <w:p>
+      <w:pPr>
+        <w:pStyle w:val="Heading1Char"/>
+        <w:keepNext/>
+        <w:keepLines/>
+        <w:ind w:firstLine="720"/>
+        <w:rPr>
+          <w:rFonts w:ascii="Courier New" w:hAnsi="Courier New" w:cs="Courier New"/>
+        </w:rPr>
+      </w:pPr>
+      <w:proofErr w:type="spellStart"/>
+      <w:r>
+        <w:rPr>
+          <w:rFonts w:ascii="Courier New" w:hAnsi="Courier New" w:cs="Courier New"/>
+        </w:rPr>
+        <w:t>nid</w:t>
+      </w:r>
+      <w:proofErr w:type="spellEnd"/>
+      <w:r>
+        <w:rPr>
+          <w:rFonts w:ascii="Courier New" w:hAnsi="Courier New" w:cs="Courier New"/>
+        </w:rPr>
+        <w:t>: “terms/ISO”,</w:t>
+      </w:r>
+    </w:p>
+    <w:p>
+      <w:pPr>
+        <w:pStyle w:val="Heading1Char"/>
+        <w:keepNext/>
+        <w:keepLines/>
+        <w:ind w:firstLine="720"/>
+        <w:rPr>
+          <w:rFonts w:ascii="Courier New" w:hAnsi="Courier New" w:cs="Courier New"/>
+        </w:rPr>
+      </w:pPr>
+      <w:r>
+        <w:rPr>
+          <w:rFonts w:ascii="Courier New" w:hAnsi="Courier New" w:cs="Courier New"/>
+        </w:rPr>
+        <w:t>lid: “ITA”,</w:t>
+      </w:r>
+    </w:p>
+    <w:p>
+      <w:pPr>
+        <w:pStyle w:val="Heading1Char"/>
+        <w:keepNext/>
+        <w:keepLines/>
+        <w:ind w:firstLine="720"/>
+        <w:rPr>
+          <w:rFonts w:ascii="Courier New" w:hAnsi="Courier New" w:cs="Courier New"/>
+        </w:rPr>
+      </w:pPr>
+      <w:proofErr w:type="spellStart"/>
+      <w:r>
+        <w:rPr>
+          <w:rFonts w:ascii="Courier New" w:hAnsi="Courier New" w:cs="Courier New"/>
+        </w:rPr>
+        <w:t>gid</w:t>
+      </w:r>
+      <w:proofErr w:type="spellEnd"/>
+      <w:r>
+        <w:rPr>
+          <w:rFonts w:ascii="Courier New" w:hAnsi="Courier New" w:cs="Courier New"/>
+        </w:rPr>
+        <w:t xml:space="preserve">: </w:t>
+      </w:r>
+      <w:proofErr w:type="gramStart"/>
+      <w:r>
+        <w:rPr>
+          <w:rFonts w:ascii="Courier New" w:hAnsi="Courier New" w:cs="Courier New"/>
+        </w:rPr>
+        <w:t>ISO:ITA</w:t>
+      </w:r>
+      <w:proofErr w:type="gramEnd"/>
+      <w:r>
+        <w:rPr>
+          <w:rFonts w:ascii="Courier New" w:hAnsi="Courier New" w:cs="Courier New"/>
+        </w:rPr>
+        <w:t>”</w:t>
+      </w:r>
+    </w:p>
+    <w:p>
+      <w:pPr>
+        <w:pStyle w:val="Heading1Char"/>
+        <w:keepNext/>
+        <w:keepLines/>
+        <w:rPr>
+          <w:rFonts w:ascii="Courier New" w:hAnsi="Courier New" w:cs="Courier New"/>
+        </w:rPr>
+      </w:pPr>
+      <w:r>
+        <w:rPr>
+          <w:rFonts w:ascii="Courier New" w:hAnsi="Courier New" w:cs="Courier New"/>
+        </w:rPr>
+        <w:t>}</w:t>
+      </w:r>
+    </w:p>
+    <w:p>
+      <w:pPr>
+        <w:pStyle w:val="Heading1Char"/>
+        <w:rPr>
+          <w:rFonts w:cstheme="minorHAnsi"/>
+        </w:rPr>
+      </w:pPr>
+      <w:r>
+        <w:rPr>
+          <w:rFonts w:cstheme="minorHAnsi"/>
+        </w:rPr>
+        <w:t xml:space="preserve">This scheme is used in particular for controlled vocabularies where the code </w:t>
+      </w:r>
+      <w:r>
+        <w:rPr>
+          <w:rFonts w:cstheme="minorHAnsi"/>
+        </w:rPr>
+        <w:t xml:space="preserve">may be ambiguous depending on its domain. For instance, we have the </w:t>
+      </w:r>
+      <w:r>
+        <w:rPr>
+          <w:rFonts w:ascii="Courier New" w:hAnsi="Courier New" w:cs="Courier New"/>
+        </w:rPr>
+        <w:t>it</w:t>
+      </w:r>
+      <w:r>
+        <w:rPr>
+          <w:rFonts w:cstheme="minorHAnsi"/>
+        </w:rPr>
+        <w:t xml:space="preserve"> code for </w:t>
+      </w:r>
+      <w:r>
+        <w:rPr>
+          <w:rFonts w:cstheme="minorHAnsi"/>
+          <w:i/>
+        </w:rPr>
+        <w:t>Italy</w:t>
+      </w:r>
+      <w:r>
+        <w:rPr>
+          <w:rFonts w:cstheme="minorHAnsi"/>
+        </w:rPr>
+        <w:t xml:space="preserve">, the country and we also have the </w:t>
+      </w:r>
+      <w:r>
+        <w:rPr>
+          <w:rFonts w:ascii="Courier New" w:hAnsi="Courier New" w:cs="Courier New"/>
+        </w:rPr>
+        <w:t>it</w:t>
+      </w:r>
+      <w:r>
+        <w:rPr>
+          <w:rFonts w:cstheme="minorHAnsi"/>
+        </w:rPr>
+        <w:t xml:space="preserve"> code for </w:t>
+      </w:r>
+      <w:r>
+        <w:rPr>
+          <w:rFonts w:cstheme="minorHAnsi"/>
+          <w:i/>
+        </w:rPr>
+        <w:t>Italian</w:t>
+      </w:r>
+      <w:r>
+        <w:rPr>
+          <w:rFonts w:cstheme="minorHAnsi"/>
+        </w:rPr>
+        <w:t>, the language: to be able to uniquely identify both codes we make use of the namespace.</w:t>
+      </w:r>
+    </w:p>
+    <w:p>
+      <w:pPr>
+        <w:pStyle w:val="Heading1Char"/>
+        <w:rPr>
+          <w:rFonts w:cstheme="minorHAnsi"/>
+        </w:rPr>
+      </w:pPr>
+      <w:r>
+        <w:rPr>
+          <w:rFonts w:cstheme="minorHAnsi"/>
+        </w:rPr>
+        <w:t xml:space="preserve">This means that all controlled vocabulary elements in the database will have the full code, namespace and local identifier; this also means that given a local identifier we can easily </w:t>
+      </w:r>
+      <w:r>
+        <w:rPr>
+          <w:rFonts w:cstheme="minorHAnsi"/>
+        </w:rPr>
+        <w:lastRenderedPageBreak/>
+        <w:t>select all entries that might be a match, something useful when importing data from different sources.</w:t>
+      </w:r>
+    </w:p>
+    <w:p>
+      <w:pPr>
+        <w:pStyle w:val="Heading2"/>
+      </w:pPr>
+      <w:r>
+        <w:t>Data types</w:t>
+      </w:r>
+    </w:p>
+    <w:p>
+      <w:pPr>
         <w:pStyle w:val="Paragraphs"/>
       </w:pPr>
-      <w:bookmarkStart w:id="0" w:name="_GoBack"/>
-      <w:bookmarkEnd w:id="0"/>
+      <w:r>
+        <w:t xml:space="preserve">Data types are defined as a controlled vocabulary of term elements. </w:t>
+      </w:r>
+      <w:r>
+        <w:t xml:space="preserve">This controlled vocabulary defines the format, scope and </w:t>
+      </w:r>
+      <w:r>
+        <w:t xml:space="preserve">domain of values belonging to a specific descriptor. The data type identifier is the </w:t>
+      </w:r>
+      <w:r>
+        <w:rPr>
+          <w:rFonts w:ascii="Courier New" w:hAnsi="Courier New" w:cs="Courier New"/>
+        </w:rPr>
+        <w:t>_key</w:t>
+      </w:r>
+      <w:r>
+        <w:t xml:space="preserve"> of the term, which is copied from the term global identifier, see above. </w:t>
+      </w:r>
+      <w:r>
+        <w:rPr>
+          <w:i/>
+        </w:rPr>
+        <w:t xml:space="preserve">Note the parenthesis in the </w:t>
+      </w:r>
+      <w:r>
+        <w:rPr>
+          <w:i/>
+        </w:rPr>
+        <w:t>data type key: I add them to separate the code from the colons used in the text.</w:t>
+      </w:r>
+    </w:p>
+    <w:p>
+      <w:pPr>
+        <w:pStyle w:val="Paragraphs"/>
+      </w:pPr>
+      <w:r>
+        <w:t xml:space="preserve">By standard, no values can be </w:t>
+      </w:r>
+      <w:r>
+        <w:rPr>
+          <w:rFonts w:ascii="Courier New" w:hAnsi="Courier New" w:cs="Courier New"/>
+        </w:rPr>
+        <w:t>null</w:t>
+      </w:r>
+      <w:r>
+        <w:t>, a variable may either have a non-empty value, or not be there.</w:t>
+      </w:r>
+    </w:p>
+    <w:p>
+      <w:pPr>
+        <w:pStyle w:val="Paragraphs"/>
+      </w:pPr>
+      <w:r>
+        <w:t xml:space="preserve">Data types are organised in a hierarchical way, meaning that a generic domain data type may be the parent of a more specific data type. For instance, the text data type defines text; the string data type derives from the text data </w:t>
+      </w:r>
+      <w:proofErr w:type="gramStart"/>
+      <w:r>
+        <w:t>type, but</w:t>
+      </w:r>
+      <w:proofErr w:type="gramEnd"/>
+      <w:r>
+        <w:t xml:space="preserve"> adds a size limit constraint.</w:t>
+      </w:r>
+      <w:r>
+        <w:t xml:space="preserve"> The base data type determines which modifiers derived types can apply. For </w:t>
+      </w:r>
+      <w:proofErr w:type="gramStart"/>
+      <w:r>
+        <w:t>instance</w:t>
+      </w:r>
+      <w:proofErr w:type="gramEnd"/>
+      <w:r>
+        <w:t xml:space="preserve"> the text data type family can have a minimum and maximum number of characters; the number data type family can have a minimum and maximum value range.</w:t>
+      </w:r>
+    </w:p>
+    <w:p>
+      <w:pPr>
+        <w:pStyle w:val="Paragraphs"/>
+      </w:pPr>
+      <w:r>
+        <w:t>Besides reading the description below, I advise you to look at the definition of the data type terms in the terms table</w:t>
+      </w:r>
+      <w:r>
+        <w:t>, the description fields contain further information to get a better idea of their function.</w:t>
+      </w:r>
+    </w:p>
+    <w:p>
+      <w:pPr>
+        <w:pStyle w:val="Heading3"/>
+      </w:pPr>
+      <w:r>
+        <w:t>Base data types</w:t>
+      </w:r>
+    </w:p>
+    <w:p>
+      <w:pPr>
+        <w:pStyle w:val="Paragraphs"/>
+        <w:numPr>
+          <w:ilvl w:val="0"/>
+          <w:numId w:val="12"/>
+        </w:numPr>
+        <w:rPr>
+          <w:rFonts w:ascii="Courier New" w:hAnsi="Courier New" w:cs="Courier New"/>
+          <w:b/>
+        </w:rPr>
+      </w:pPr>
+      <w:bookmarkStart w:id="4" w:name="OLE_LINK5"/>
+      <w:bookmarkStart w:id="5" w:name="OLE_LINK6"/>
+      <w:r>
+        <w:rPr>
+          <w:rFonts w:ascii="Courier New" w:hAnsi="Courier New" w:cs="Courier New"/>
+        </w:rPr>
+        <w:t xml:space="preserve"> </w:t>
+      </w:r>
+      <w:proofErr w:type="gramStart"/>
+      <w:r>
+        <w:rPr>
+          <w:rFonts w:ascii="Courier New" w:hAnsi="Courier New" w:cs="Courier New"/>
+        </w:rPr>
+        <w:t>[</w:t>
+      </w:r>
+      <w:r>
+        <w:rPr>
+          <w:rFonts w:ascii="Courier New" w:hAnsi="Courier New" w:cs="Courier New"/>
+          <w:b/>
+        </w:rPr>
+        <w:t>:</w:t>
+      </w:r>
+      <w:proofErr w:type="spellStart"/>
+      <w:r>
+        <w:rPr>
+          <w:rFonts w:ascii="Courier New" w:hAnsi="Courier New" w:cs="Courier New"/>
+          <w:b/>
+        </w:rPr>
+        <w:t>type</w:t>
+      </w:r>
+      <w:proofErr w:type="gramEnd"/>
+      <w:r>
+        <w:rPr>
+          <w:rFonts w:ascii="Courier New" w:hAnsi="Courier New" w:cs="Courier New"/>
+          <w:b/>
+        </w:rPr>
+        <w:t>:data:any</w:t>
+      </w:r>
+      <w:proofErr w:type="spellEnd"/>
+      <w:r>
+        <w:rPr>
+          <w:rFonts w:ascii="Courier New" w:hAnsi="Courier New" w:cs="Courier New"/>
+        </w:rPr>
+        <w:t>]</w:t>
+      </w:r>
+      <w:r>
+        <w:rPr>
+          <w:rFonts w:cstheme="minorHAnsi"/>
+        </w:rPr>
+        <w:t xml:space="preserve">: This data type represents a value that can take </w:t>
+      </w:r>
+      <w:r>
+        <w:rPr>
+          <w:rFonts w:cstheme="minorHAnsi"/>
+          <w:i/>
+        </w:rPr>
+        <w:t>any</w:t>
+      </w:r>
+      <w:r>
+        <w:rPr>
+          <w:rFonts w:cstheme="minorHAnsi"/>
+        </w:rPr>
+        <w:t xml:space="preserve"> type. </w:t>
+      </w:r>
+      <w:bookmarkEnd w:id="4"/>
+      <w:bookmarkEnd w:id="5"/>
+      <w:r>
+        <w:rPr>
+          <w:rFonts w:cstheme="minorHAnsi"/>
+        </w:rPr>
+        <w:t>Values of this type will not be validated, since they can take any value</w:t>
+      </w:r>
+      <w:bookmarkStart w:id="6" w:name="OLE_LINK22"/>
+      <w:bookmarkStart w:id="7" w:name="OLE_LINK23"/>
+      <w:r>
+        <w:rPr>
+          <w:rFonts w:cstheme="minorHAnsi"/>
+        </w:rPr>
+        <w:t>.</w:t>
+      </w:r>
+      <w:r>
+        <w:rPr>
+          <w:rFonts w:cstheme="minorHAnsi"/>
+        </w:rPr>
+        <w:t xml:space="preserve"> This data type has no derived types.</w:t>
+      </w:r>
+      <w:bookmarkEnd w:id="6"/>
+      <w:bookmarkEnd w:id="7"/>
+    </w:p>
+    <w:p>
+      <w:pPr>
+        <w:pStyle w:val="Paragraphs"/>
+        <w:numPr>
+          <w:ilvl w:val="0"/>
+          <w:numId w:val="12"/>
+        </w:numPr>
+        <w:rPr>
+          <w:rFonts w:ascii="Courier New" w:hAnsi="Courier New" w:cs="Courier New"/>
+          <w:b/>
+        </w:rPr>
+      </w:pPr>
+      <w:bookmarkStart w:id="8" w:name="OLE_LINK7"/>
+      <w:bookmarkStart w:id="9" w:name="OLE_LINK8"/>
+      <w:proofErr w:type="gramStart"/>
+      <w:r>
+        <w:rPr>
+          <w:rFonts w:ascii="Courier New" w:hAnsi="Courier New" w:cs="Courier New"/>
+        </w:rPr>
+        <w:t>[</w:t>
+      </w:r>
+      <w:r>
+        <w:rPr>
+          <w:rFonts w:ascii="Courier New" w:hAnsi="Courier New" w:cs="Courier New"/>
+          <w:b/>
+        </w:rPr>
+        <w:t>:</w:t>
+      </w:r>
+      <w:proofErr w:type="spellStart"/>
+      <w:r>
+        <w:rPr>
+          <w:rFonts w:ascii="Courier New" w:hAnsi="Courier New" w:cs="Courier New"/>
+          <w:b/>
+        </w:rPr>
+        <w:t>type</w:t>
+      </w:r>
+      <w:proofErr w:type="gramEnd"/>
+      <w:r>
+        <w:rPr>
+          <w:rFonts w:ascii="Courier New" w:hAnsi="Courier New" w:cs="Courier New"/>
+          <w:b/>
+        </w:rPr>
+        <w:t>:data:</w:t>
+      </w:r>
+      <w:r>
+        <w:rPr>
+          <w:rFonts w:ascii="Courier New" w:hAnsi="Courier New" w:cs="Courier New"/>
+          <w:b/>
+        </w:rPr>
+        <w:t>bool</w:t>
+      </w:r>
+      <w:proofErr w:type="spellEnd"/>
+      <w:r>
+        <w:rPr>
+          <w:rFonts w:ascii="Courier New" w:hAnsi="Courier New" w:cs="Courier New"/>
+        </w:rPr>
+        <w:t>]</w:t>
+      </w:r>
+      <w:r>
+        <w:rPr>
+          <w:rFonts w:cstheme="minorHAnsi"/>
+        </w:rPr>
+        <w:t xml:space="preserve">: This </w:t>
+      </w:r>
+      <w:bookmarkEnd w:id="8"/>
+      <w:bookmarkEnd w:id="9"/>
+      <w:r>
+        <w:rPr>
+          <w:rFonts w:cstheme="minorHAnsi"/>
+        </w:rPr>
+        <w:t xml:space="preserve">data type represents a </w:t>
+      </w:r>
+      <w:r>
+        <w:rPr>
+          <w:rFonts w:ascii="Courier New" w:hAnsi="Courier New" w:cs="Courier New"/>
+        </w:rPr>
+        <w:t>true</w:t>
+      </w:r>
+      <w:r>
+        <w:rPr>
+          <w:rFonts w:cstheme="minorHAnsi"/>
+        </w:rPr>
+        <w:t>/</w:t>
+      </w:r>
+      <w:r>
+        <w:rPr>
+          <w:rFonts w:ascii="Courier New" w:hAnsi="Courier New" w:cs="Courier New"/>
+        </w:rPr>
+        <w:t>false</w:t>
+      </w:r>
+      <w:r>
+        <w:rPr>
+          <w:rFonts w:cstheme="minorHAnsi"/>
+        </w:rPr>
+        <w:t xml:space="preserve"> </w:t>
+      </w:r>
+      <w:proofErr w:type="spellStart"/>
+      <w:r>
+        <w:rPr>
+          <w:rFonts w:cstheme="minorHAnsi"/>
+          <w:i/>
+        </w:rPr>
+        <w:t>b</w:t>
+      </w:r>
+      <w:r>
+        <w:rPr>
+          <w:rFonts w:cstheme="minorHAnsi"/>
+          <w:i/>
+        </w:rPr>
+        <w:t>oolean</w:t>
+      </w:r>
+      <w:proofErr w:type="spellEnd"/>
+      <w:r>
+        <w:rPr>
+          <w:rFonts w:cstheme="minorHAnsi"/>
+        </w:rPr>
+        <w:t xml:space="preserve"> </w:t>
+      </w:r>
+      <w:r>
+        <w:rPr>
+          <w:rFonts w:cstheme="minorHAnsi"/>
+        </w:rPr>
+        <w:t>value, it can be represented in a form as a radio button or checkbox.</w:t>
+      </w:r>
+      <w:r>
+        <w:rPr>
+          <w:rFonts w:cstheme="minorHAnsi"/>
+        </w:rPr>
+        <w:t xml:space="preserve"> This data type has no derived types.</w:t>
+      </w:r>
+    </w:p>
+    <w:p>
+      <w:pPr>
+        <w:pStyle w:val="Paragraphs"/>
+        <w:numPr>
+          <w:ilvl w:val="0"/>
+          <w:numId w:val="12"/>
+        </w:numPr>
+        <w:rPr>
+          <w:rFonts w:ascii="Courier New" w:hAnsi="Courier New" w:cs="Courier New"/>
+          <w:b/>
+        </w:rPr>
+      </w:pPr>
+      <w:bookmarkStart w:id="10" w:name="OLE_LINK9"/>
+      <w:bookmarkStart w:id="11" w:name="OLE_LINK10"/>
+      <w:proofErr w:type="gramStart"/>
+      <w:r>
+        <w:rPr>
+          <w:rFonts w:ascii="Courier New" w:hAnsi="Courier New" w:cs="Courier New"/>
+        </w:rPr>
+        <w:t>[</w:t>
+      </w:r>
+      <w:r>
+        <w:rPr>
+          <w:rFonts w:ascii="Courier New" w:hAnsi="Courier New" w:cs="Courier New"/>
+          <w:b/>
+        </w:rPr>
+        <w:t>:</w:t>
+      </w:r>
+      <w:proofErr w:type="spellStart"/>
+      <w:r>
+        <w:rPr>
+          <w:rFonts w:ascii="Courier New" w:hAnsi="Courier New" w:cs="Courier New"/>
+          <w:b/>
+        </w:rPr>
+        <w:t>type</w:t>
+      </w:r>
+      <w:proofErr w:type="gramEnd"/>
+      <w:r>
+        <w:rPr>
+          <w:rFonts w:ascii="Courier New" w:hAnsi="Courier New" w:cs="Courier New"/>
+          <w:b/>
+        </w:rPr>
+        <w:t>:data:</w:t>
+      </w:r>
+      <w:r>
+        <w:rPr>
+          <w:rFonts w:ascii="Courier New" w:hAnsi="Courier New" w:cs="Courier New"/>
+          <w:b/>
+        </w:rPr>
+        <w:t>text</w:t>
+      </w:r>
+      <w:proofErr w:type="spellEnd"/>
+      <w:r>
+        <w:rPr>
+          <w:rFonts w:ascii="Courier New" w:hAnsi="Courier New" w:cs="Courier New"/>
+        </w:rPr>
+        <w:t>]</w:t>
+      </w:r>
+      <w:r>
+        <w:rPr>
+          <w:rFonts w:cstheme="minorHAnsi"/>
+        </w:rPr>
+        <w:t>: This</w:t>
+      </w:r>
+      <w:r>
+        <w:rPr>
+          <w:rFonts w:cstheme="minorHAnsi"/>
+        </w:rPr>
+        <w:t xml:space="preserve"> </w:t>
+      </w:r>
+      <w:bookmarkEnd w:id="10"/>
+      <w:bookmarkEnd w:id="11"/>
+      <w:r>
+        <w:rPr>
+          <w:rFonts w:cstheme="minorHAnsi"/>
+        </w:rPr>
+        <w:t xml:space="preserve">data type represents </w:t>
+      </w:r>
+      <w:r>
+        <w:rPr>
+          <w:rFonts w:cstheme="minorHAnsi"/>
+          <w:i/>
+        </w:rPr>
+        <w:t>text</w:t>
+      </w:r>
+      <w:r>
+        <w:rPr>
+          <w:rFonts w:cstheme="minorHAnsi"/>
+        </w:rPr>
+        <w:t xml:space="preserve"> data, it is by definition </w:t>
+      </w:r>
+      <w:r>
+        <w:rPr>
+          <w:rFonts w:ascii="Courier New" w:hAnsi="Courier New" w:cs="Courier New"/>
+        </w:rPr>
+        <w:t>utf8</w:t>
+      </w:r>
+      <w:r>
+        <w:rPr>
+          <w:rFonts w:cstheme="minorHAnsi"/>
+        </w:rPr>
+        <w:t xml:space="preserve"> characters and can take any size. Because of the lack of size limits this variable can be represented with a scrollable text area in a form.</w:t>
+      </w:r>
+      <w:r>
+        <w:rPr>
+          <w:rFonts w:cstheme="minorHAnsi"/>
+        </w:rPr>
+        <w:t xml:space="preserve"> This base type can have the following modifiers: length, regular expression and range.</w:t>
+      </w:r>
+    </w:p>
+    <w:p>
+      <w:pPr>
+        <w:pStyle w:val="Paragraphs"/>
+        <w:numPr>
+          <w:ilvl w:val="0"/>
+          <w:numId w:val="12"/>
+        </w:numPr>
+        <w:rPr>
+          <w:rFonts w:ascii="Courier New" w:hAnsi="Courier New" w:cs="Courier New"/>
+          <w:b/>
+        </w:rPr>
+      </w:pPr>
+      <w:bookmarkStart w:id="12" w:name="OLE_LINK11"/>
+      <w:bookmarkStart w:id="13" w:name="OLE_LINK12"/>
+      <w:proofErr w:type="gramStart"/>
+      <w:r>
+        <w:rPr>
+          <w:rFonts w:ascii="Courier New" w:hAnsi="Courier New" w:cs="Courier New"/>
+        </w:rPr>
+        <w:t>[</w:t>
+      </w:r>
+      <w:r>
+        <w:rPr>
+          <w:rFonts w:ascii="Courier New" w:hAnsi="Courier New" w:cs="Courier New"/>
+          <w:b/>
+        </w:rPr>
+        <w:t>:</w:t>
+      </w:r>
+      <w:proofErr w:type="spellStart"/>
+      <w:r>
+        <w:rPr>
+          <w:rFonts w:ascii="Courier New" w:hAnsi="Courier New" w:cs="Courier New"/>
+          <w:b/>
+        </w:rPr>
+        <w:t>type</w:t>
+      </w:r>
+      <w:proofErr w:type="gramEnd"/>
+      <w:r>
+        <w:rPr>
+          <w:rFonts w:ascii="Courier New" w:hAnsi="Courier New" w:cs="Courier New"/>
+          <w:b/>
+        </w:rPr>
+        <w:t>:data:</w:t>
+      </w:r>
+      <w:r>
+        <w:rPr>
+          <w:rFonts w:ascii="Courier New" w:hAnsi="Courier New" w:cs="Courier New"/>
+          <w:b/>
+        </w:rPr>
+        <w:t>numeric</w:t>
+      </w:r>
+      <w:proofErr w:type="spellEnd"/>
+      <w:r>
+        <w:rPr>
+          <w:rFonts w:ascii="Courier New" w:hAnsi="Courier New" w:cs="Courier New"/>
+        </w:rPr>
+        <w:t>]</w:t>
+      </w:r>
+      <w:r>
+        <w:rPr>
+          <w:rFonts w:cstheme="minorHAnsi"/>
+        </w:rPr>
+        <w:t>: This</w:t>
+      </w:r>
+      <w:r>
+        <w:rPr>
+          <w:rFonts w:cstheme="minorHAnsi"/>
+        </w:rPr>
+        <w:t xml:space="preserve"> </w:t>
+      </w:r>
+      <w:bookmarkEnd w:id="12"/>
+      <w:bookmarkEnd w:id="13"/>
+      <w:r>
+        <w:rPr>
+          <w:rFonts w:cstheme="minorHAnsi"/>
+        </w:rPr>
+        <w:t xml:space="preserve">data type represents a </w:t>
+      </w:r>
+      <w:r>
+        <w:rPr>
+          <w:rFonts w:cstheme="minorHAnsi"/>
+          <w:i/>
+        </w:rPr>
+        <w:t>number</w:t>
+      </w:r>
+      <w:r>
+        <w:rPr>
+          <w:rFonts w:cstheme="minorHAnsi"/>
+        </w:rPr>
+        <w:t xml:space="preserve"> that can either be an integer or a float</w:t>
+      </w:r>
+      <w:r>
+        <w:rPr>
+          <w:rStyle w:val="FootnoteReference"/>
+          <w:rFonts w:cstheme="minorHAnsi"/>
+        </w:rPr>
+        <w:footnoteReference w:id="6"/>
+      </w:r>
+      <w:r>
+        <w:rPr>
+          <w:rFonts w:cstheme="minorHAnsi"/>
+        </w:rPr>
+        <w:t>.</w:t>
+      </w:r>
+      <w:r>
+        <w:rPr>
+          <w:rFonts w:cstheme="minorHAnsi"/>
+        </w:rPr>
+        <w:t xml:space="preserve"> This base type can have the following modifiers: range and the number of decimal positions</w:t>
+      </w:r>
+      <w:r>
+        <w:rPr>
+          <w:rStyle w:val="FootnoteReference"/>
+          <w:rFonts w:cstheme="minorHAnsi"/>
+        </w:rPr>
+        <w:footnoteReference w:id="7"/>
+      </w:r>
+      <w:r>
+        <w:rPr>
+          <w:rFonts w:cstheme="minorHAnsi"/>
+        </w:rPr>
+        <w:t>.</w:t>
+      </w:r>
+    </w:p>
+    <w:p>
+      <w:pPr>
+        <w:pStyle w:val="Paragraphs"/>
+        <w:numPr>
+          <w:ilvl w:val="0"/>
+          <w:numId w:val="12"/>
+        </w:numPr>
+        <w:rPr>
+          <w:rFonts w:ascii="Courier New" w:hAnsi="Courier New" w:cs="Courier New"/>
+          <w:b/>
+        </w:rPr>
+      </w:pPr>
+      <w:bookmarkStart w:id="14" w:name="OLE_LINK20"/>
+      <w:bookmarkStart w:id="15" w:name="OLE_LINK21"/>
+      <w:proofErr w:type="gramStart"/>
+      <w:r>
+        <w:rPr>
+          <w:rFonts w:ascii="Courier New" w:hAnsi="Courier New" w:cs="Courier New"/>
+        </w:rPr>
+        <w:t>[</w:t>
+      </w:r>
+      <w:r>
+        <w:rPr>
+          <w:rFonts w:ascii="Courier New" w:hAnsi="Courier New" w:cs="Courier New"/>
+          <w:b/>
+        </w:rPr>
+        <w:t>:</w:t>
+      </w:r>
+      <w:proofErr w:type="spellStart"/>
+      <w:r>
+        <w:rPr>
+          <w:rFonts w:ascii="Courier New" w:hAnsi="Courier New" w:cs="Courier New"/>
+          <w:b/>
+        </w:rPr>
+        <w:t>type</w:t>
+      </w:r>
+      <w:proofErr w:type="gramEnd"/>
+      <w:r>
+        <w:rPr>
+          <w:rFonts w:ascii="Courier New" w:hAnsi="Courier New" w:cs="Courier New"/>
+          <w:b/>
+        </w:rPr>
+        <w:t>:data:</w:t>
+      </w:r>
+      <w:r>
+        <w:rPr>
+          <w:rFonts w:ascii="Courier New" w:hAnsi="Courier New" w:cs="Courier New"/>
+          <w:b/>
+        </w:rPr>
+        <w:t>list</w:t>
+      </w:r>
+      <w:proofErr w:type="spellEnd"/>
+      <w:r>
+        <w:rPr>
+          <w:rFonts w:ascii="Courier New" w:hAnsi="Courier New" w:cs="Courier New"/>
+        </w:rPr>
+        <w:t>]</w:t>
+      </w:r>
+      <w:r>
+        <w:rPr>
+          <w:rFonts w:cstheme="minorHAnsi"/>
+        </w:rPr>
+        <w:t>: This</w:t>
+      </w:r>
+      <w:r>
+        <w:rPr>
+          <w:rFonts w:cstheme="minorHAnsi"/>
+        </w:rPr>
+        <w:t xml:space="preserve"> </w:t>
+      </w:r>
+      <w:bookmarkEnd w:id="14"/>
+      <w:bookmarkEnd w:id="15"/>
+      <w:r>
+        <w:rPr>
+          <w:rFonts w:cstheme="minorHAnsi"/>
+        </w:rPr>
+        <w:t xml:space="preserve">data type represents a </w:t>
+      </w:r>
+      <w:r>
+        <w:rPr>
+          <w:rFonts w:cstheme="minorHAnsi"/>
+          <w:i/>
+        </w:rPr>
+        <w:t>list</w:t>
+      </w:r>
+      <w:r>
+        <w:rPr>
+          <w:rFonts w:cstheme="minorHAnsi"/>
+        </w:rPr>
+        <w:t xml:space="preserve"> or </w:t>
+      </w:r>
+      <w:r>
+        <w:rPr>
+          <w:rFonts w:cstheme="minorHAnsi"/>
+          <w:i/>
+        </w:rPr>
+        <w:t>array</w:t>
+      </w:r>
+      <w:r>
+        <w:rPr>
+          <w:rFonts w:cstheme="minorHAnsi"/>
+        </w:rPr>
+        <w:t xml:space="preserve"> of items of undefined type.</w:t>
+      </w:r>
+      <w:r>
+        <w:rPr>
+          <w:rFonts w:cstheme="minorHAnsi"/>
+        </w:rPr>
+        <w:t xml:space="preserve"> This base type has one modifier which determines the minimum and maximum number of elements.</w:t>
+      </w:r>
+    </w:p>
+    <w:p>
+      <w:pPr>
+        <w:pStyle w:val="Paragraphs"/>
+        <w:numPr>
+          <w:ilvl w:val="0"/>
+          <w:numId w:val="12"/>
+        </w:numPr>
+        <w:rPr>
+          <w:rFonts w:ascii="Courier New" w:hAnsi="Courier New" w:cs="Courier New"/>
+          <w:b/>
+        </w:rPr>
+      </w:pPr>
+      <w:proofErr w:type="gramStart"/>
+      <w:r>
+        <w:rPr>
+          <w:rFonts w:ascii="Courier New" w:hAnsi="Courier New" w:cs="Courier New"/>
+        </w:rPr>
+        <w:t>[</w:t>
+      </w:r>
+      <w:r>
+        <w:rPr>
+          <w:rFonts w:ascii="Courier New" w:hAnsi="Courier New" w:cs="Courier New"/>
+          <w:b/>
+        </w:rPr>
+        <w:t>:</w:t>
+      </w:r>
+      <w:proofErr w:type="spellStart"/>
+      <w:r>
+        <w:rPr>
+          <w:rFonts w:ascii="Courier New" w:hAnsi="Courier New" w:cs="Courier New"/>
+          <w:b/>
+        </w:rPr>
+        <w:t>type</w:t>
+      </w:r>
+      <w:proofErr w:type="gramEnd"/>
+      <w:r>
+        <w:rPr>
+          <w:rFonts w:ascii="Courier New" w:hAnsi="Courier New" w:cs="Courier New"/>
+          <w:b/>
+        </w:rPr>
+        <w:t>:</w:t>
+      </w:r>
+      <w:r>
+        <w:rPr>
+          <w:rFonts w:ascii="Courier New" w:hAnsi="Courier New" w:cs="Courier New"/>
+          <w:b/>
+        </w:rPr>
+        <w:t>value:set</w:t>
+      </w:r>
+      <w:proofErr w:type="spellEnd"/>
+      <w:r>
+        <w:rPr>
+          <w:rFonts w:ascii="Courier New" w:hAnsi="Courier New" w:cs="Courier New"/>
+        </w:rPr>
+        <w:t>]</w:t>
+      </w:r>
+      <w:r>
+        <w:rPr>
+          <w:rFonts w:cstheme="minorHAnsi"/>
+        </w:rPr>
+        <w:t>: This</w:t>
+      </w:r>
+      <w:r>
+        <w:rPr>
+          <w:rFonts w:cstheme="minorHAnsi"/>
+        </w:rPr>
+        <w:t xml:space="preserve"> data type represents a </w:t>
+      </w:r>
+      <w:r>
+        <w:rPr>
+          <w:rFonts w:cstheme="minorHAnsi"/>
+          <w:i/>
+        </w:rPr>
+        <w:t>list</w:t>
+      </w:r>
+      <w:r>
+        <w:rPr>
+          <w:rFonts w:cstheme="minorHAnsi"/>
+        </w:rPr>
+        <w:t xml:space="preserve"> or </w:t>
+      </w:r>
+      <w:r>
+        <w:rPr>
+          <w:rFonts w:cstheme="minorHAnsi"/>
+          <w:i/>
+        </w:rPr>
+        <w:t>array</w:t>
+      </w:r>
+      <w:r>
+        <w:rPr>
+          <w:rFonts w:cstheme="minorHAnsi"/>
+        </w:rPr>
+        <w:t xml:space="preserve"> of </w:t>
+      </w:r>
+      <w:r>
+        <w:rPr>
+          <w:rFonts w:cstheme="minorHAnsi"/>
+          <w:i/>
+        </w:rPr>
+        <w:t>unique</w:t>
+      </w:r>
+      <w:r>
+        <w:rPr>
+          <w:rFonts w:cstheme="minorHAnsi"/>
+        </w:rPr>
+        <w:t xml:space="preserve"> items of undefined type.</w:t>
+      </w:r>
+      <w:r>
+        <w:rPr>
+          <w:rFonts w:cstheme="minorHAnsi"/>
+        </w:rPr>
+        <w:t xml:space="preserve"> This base type derives from the list type, it only adds the constraint that elements should be unique.</w:t>
+      </w:r>
+    </w:p>
+    <w:p>
+      <w:pPr>
+        <w:pStyle w:val="Paragraphs"/>
+        <w:numPr>
+          <w:ilvl w:val="0"/>
+          <w:numId w:val="12"/>
+        </w:numPr>
+        <w:rPr>
+          <w:rFonts w:ascii="Courier New" w:hAnsi="Courier New" w:cs="Courier New"/>
+          <w:b/>
+        </w:rPr>
+      </w:pPr>
+      <w:bookmarkStart w:id="16" w:name="OLE_LINK13"/>
+      <w:bookmarkStart w:id="17" w:name="OLE_LINK14"/>
+      <w:bookmarkStart w:id="18" w:name="OLE_LINK19"/>
+      <w:proofErr w:type="gramStart"/>
+      <w:r>
+        <w:rPr>
+          <w:rFonts w:ascii="Courier New" w:hAnsi="Courier New" w:cs="Courier New"/>
+        </w:rPr>
+        <w:lastRenderedPageBreak/>
+        <w:t>[</w:t>
+      </w:r>
+      <w:r>
+        <w:rPr>
+          <w:rFonts w:ascii="Courier New" w:hAnsi="Courier New" w:cs="Courier New"/>
+          <w:b/>
+        </w:rPr>
+        <w:t>:</w:t>
+      </w:r>
+      <w:proofErr w:type="spellStart"/>
+      <w:r>
+        <w:rPr>
+          <w:rFonts w:ascii="Courier New" w:hAnsi="Courier New" w:cs="Courier New"/>
+          <w:b/>
+        </w:rPr>
+        <w:t>type</w:t>
+      </w:r>
+      <w:proofErr w:type="gramEnd"/>
+      <w:r>
+        <w:rPr>
+          <w:rFonts w:ascii="Courier New" w:hAnsi="Courier New" w:cs="Courier New"/>
+          <w:b/>
+        </w:rPr>
+        <w:t>:data:</w:t>
+      </w:r>
+      <w:r>
+        <w:rPr>
+          <w:rFonts w:ascii="Courier New" w:hAnsi="Courier New" w:cs="Courier New"/>
+          <w:b/>
+        </w:rPr>
+        <w:t>struct</w:t>
+      </w:r>
+      <w:proofErr w:type="spellEnd"/>
+      <w:r>
+        <w:rPr>
+          <w:rFonts w:ascii="Courier New" w:hAnsi="Courier New" w:cs="Courier New"/>
+        </w:rPr>
+        <w:t>]</w:t>
+      </w:r>
+      <w:r>
+        <w:rPr>
+          <w:rFonts w:cstheme="minorHAnsi"/>
+        </w:rPr>
+        <w:t>: This</w:t>
+      </w:r>
+      <w:r>
+        <w:rPr>
+          <w:rFonts w:cstheme="minorHAnsi"/>
+        </w:rPr>
+        <w:t xml:space="preserve"> </w:t>
+      </w:r>
+      <w:bookmarkEnd w:id="16"/>
+      <w:bookmarkEnd w:id="17"/>
+      <w:bookmarkEnd w:id="18"/>
+      <w:r>
+        <w:rPr>
+          <w:rFonts w:cstheme="minorHAnsi"/>
+        </w:rPr>
+        <w:t xml:space="preserve">data type </w:t>
+      </w:r>
+      <w:bookmarkStart w:id="19" w:name="OLE_LINK15"/>
+      <w:bookmarkStart w:id="20" w:name="OLE_LINK16"/>
+      <w:r>
+        <w:rPr>
+          <w:rFonts w:cstheme="minorHAnsi"/>
+        </w:rPr>
+        <w:t xml:space="preserve">represents an </w:t>
+      </w:r>
+      <w:r>
+        <w:rPr>
+          <w:rFonts w:cstheme="minorHAnsi"/>
+          <w:i/>
+        </w:rPr>
+        <w:t>object</w:t>
+      </w:r>
+      <w:r>
+        <w:rPr>
+          <w:rFonts w:cstheme="minorHAnsi"/>
+        </w:rPr>
+        <w:t xml:space="preserve"> or </w:t>
+      </w:r>
+      <w:r>
+        <w:rPr>
+          <w:rFonts w:cstheme="minorHAnsi"/>
+          <w:i/>
+        </w:rPr>
+        <w:t>structure</w:t>
+      </w:r>
+      <w:r>
+        <w:rPr>
+          <w:rFonts w:cstheme="minorHAnsi"/>
+        </w:rPr>
+        <w:t xml:space="preserve"> whose elements</w:t>
+      </w:r>
+      <w:bookmarkEnd w:id="19"/>
+      <w:bookmarkEnd w:id="20"/>
+      <w:r>
+        <w:rPr>
+          <w:rFonts w:cstheme="minorHAnsi"/>
+        </w:rPr>
+        <w:t xml:space="preserve"> must follow the data dictionary rules. This means that when the validation script encounters such a value, it will recursively validate its elements.</w:t>
+      </w:r>
+      <w:r>
+        <w:rPr>
+          <w:rFonts w:cstheme="minorHAnsi"/>
+        </w:rPr>
+        <w:t xml:space="preserve"> This base type does not have modifiers.</w:t>
+      </w:r>
+    </w:p>
+    <w:p>
+      <w:pPr>
+        <w:pStyle w:val="Paragraphs"/>
+        <w:numPr>
+          <w:ilvl w:val="0"/>
+          <w:numId w:val="12"/>
+        </w:numPr>
+        <w:rPr>
+          <w:rFonts w:ascii="Courier New" w:hAnsi="Courier New" w:cs="Courier New"/>
+          <w:b/>
+        </w:rPr>
+      </w:pPr>
+      <w:bookmarkStart w:id="21" w:name="OLE_LINK17"/>
+      <w:bookmarkStart w:id="22" w:name="OLE_LINK18"/>
+      <w:proofErr w:type="gramStart"/>
+      <w:r>
+        <w:rPr>
+          <w:rFonts w:ascii="Courier New" w:hAnsi="Courier New" w:cs="Courier New"/>
+        </w:rPr>
+        <w:t>[</w:t>
+      </w:r>
+      <w:r>
+        <w:rPr>
+          <w:rFonts w:ascii="Courier New" w:hAnsi="Courier New" w:cs="Courier New"/>
+          <w:b/>
+        </w:rPr>
+        <w:t>:</w:t>
+      </w:r>
+      <w:proofErr w:type="spellStart"/>
+      <w:r>
+        <w:rPr>
+          <w:rFonts w:ascii="Courier New" w:hAnsi="Courier New" w:cs="Courier New"/>
+          <w:b/>
+        </w:rPr>
+        <w:t>type</w:t>
+      </w:r>
+      <w:proofErr w:type="gramEnd"/>
+      <w:r>
+        <w:rPr>
+          <w:rFonts w:ascii="Courier New" w:hAnsi="Courier New" w:cs="Courier New"/>
+          <w:b/>
+        </w:rPr>
+        <w:t>:data:</w:t>
+      </w:r>
+      <w:r>
+        <w:rPr>
+          <w:rFonts w:ascii="Courier New" w:hAnsi="Courier New" w:cs="Courier New"/>
+          <w:b/>
+        </w:rPr>
+        <w:t>object</w:t>
+      </w:r>
+      <w:proofErr w:type="spellEnd"/>
+      <w:r>
+        <w:rPr>
+          <w:rFonts w:ascii="Courier New" w:hAnsi="Courier New" w:cs="Courier New"/>
+        </w:rPr>
+        <w:t>]</w:t>
+      </w:r>
+      <w:r>
+        <w:rPr>
+          <w:rFonts w:cstheme="minorHAnsi"/>
+        </w:rPr>
+        <w:t>: This</w:t>
+      </w:r>
+      <w:r>
+        <w:rPr>
+          <w:rFonts w:cstheme="minorHAnsi"/>
+        </w:rPr>
+        <w:t xml:space="preserve"> </w:t>
+      </w:r>
+      <w:bookmarkEnd w:id="21"/>
+      <w:bookmarkEnd w:id="22"/>
+      <w:r>
+        <w:rPr>
+          <w:rFonts w:cstheme="minorHAnsi"/>
+        </w:rPr>
+        <w:t xml:space="preserve">data type </w:t>
+      </w:r>
+      <w:r>
+        <w:rPr>
+          <w:rFonts w:cstheme="minorHAnsi"/>
+        </w:rPr>
+        <w:t xml:space="preserve">represents an </w:t>
+      </w:r>
+      <w:r>
+        <w:rPr>
+          <w:rFonts w:cstheme="minorHAnsi"/>
+          <w:i/>
+        </w:rPr>
+        <w:t>object</w:t>
+      </w:r>
+      <w:r>
+        <w:rPr>
+          <w:rFonts w:cstheme="minorHAnsi"/>
+        </w:rPr>
+        <w:t xml:space="preserve"> or </w:t>
+      </w:r>
+      <w:r>
+        <w:rPr>
+          <w:rFonts w:cstheme="minorHAnsi"/>
+          <w:i/>
+        </w:rPr>
+        <w:t>structure</w:t>
+      </w:r>
+      <w:r>
+        <w:rPr>
+          <w:rFonts w:cstheme="minorHAnsi"/>
+        </w:rPr>
+        <w:t xml:space="preserve"> whose elements</w:t>
+      </w:r>
+      <w:r>
+        <w:rPr>
+          <w:rFonts w:cstheme="minorHAnsi"/>
+        </w:rPr>
+        <w:t xml:space="preserve"> are </w:t>
+      </w:r>
+      <w:r>
+        <w:rPr>
+          <w:rFonts w:cstheme="minorHAnsi"/>
+        </w:rPr>
+        <w:t xml:space="preserve">parsed as a key and value pair. This base type has two modifiers, </w:t>
+      </w:r>
+      <w:proofErr w:type="spellStart"/>
+      <w:r>
+        <w:rPr>
+          <w:rFonts w:ascii="Courier New" w:hAnsi="Courier New" w:cs="Courier New"/>
+        </w:rPr>
+        <w:t>type-</w:t>
+      </w:r>
+      <w:proofErr w:type="gramStart"/>
+      <w:r>
+        <w:rPr>
+          <w:rFonts w:ascii="Courier New" w:hAnsi="Courier New" w:cs="Courier New"/>
+        </w:rPr>
+        <w:t>key:type</w:t>
+      </w:r>
+      <w:proofErr w:type="spellEnd"/>
+      <w:proofErr w:type="gramEnd"/>
+      <w:r>
+        <w:rPr>
+          <w:rFonts w:cstheme="minorHAnsi"/>
+        </w:rPr>
+        <w:t xml:space="preserve"> and </w:t>
+      </w:r>
+      <w:proofErr w:type="spellStart"/>
+      <w:r>
+        <w:rPr>
+          <w:rFonts w:ascii="Courier New" w:hAnsi="Courier New" w:cs="Courier New"/>
+        </w:rPr>
+        <w:t>type-value:type</w:t>
+      </w:r>
+      <w:proofErr w:type="spellEnd"/>
+      <w:r>
+        <w:rPr>
+          <w:rFonts w:cstheme="minorHAnsi"/>
+        </w:rPr>
+        <w:t>, that can be used to respectively indicate the data type of the pair key</w:t>
+      </w:r>
+      <w:r>
+        <w:rPr>
+          <w:rStyle w:val="FootnoteReference"/>
+          <w:rFonts w:cstheme="minorHAnsi"/>
+        </w:rPr>
+        <w:footnoteReference w:id="8"/>
+      </w:r>
+      <w:r>
+        <w:rPr>
+          <w:rFonts w:cstheme="minorHAnsi"/>
+        </w:rPr>
+        <w:t xml:space="preserve"> and value.</w:t>
+      </w:r>
+    </w:p>
+    <w:p>
+      <w:pPr>
+        <w:pStyle w:val="Paragraphs"/>
+        <w:numPr>
+          <w:ilvl w:val="0"/>
+          <w:numId w:val="12"/>
+        </w:numPr>
+        <w:rPr>
+          <w:rFonts w:ascii="Courier New" w:hAnsi="Courier New" w:cs="Courier New"/>
+          <w:b/>
+        </w:rPr>
+      </w:pPr>
+      <w:bookmarkStart w:id="23" w:name="OLE_LINK24"/>
+      <w:bookmarkStart w:id="24" w:name="OLE_LINK25"/>
+      <w:proofErr w:type="gramStart"/>
+      <w:r>
+        <w:rPr>
+          <w:rFonts w:ascii="Courier New" w:hAnsi="Courier New" w:cs="Courier New"/>
+        </w:rPr>
+        <w:t>[</w:t>
+      </w:r>
+      <w:r>
+        <w:rPr>
+          <w:rFonts w:ascii="Courier New" w:hAnsi="Courier New" w:cs="Courier New"/>
+          <w:b/>
+        </w:rPr>
+        <w:t>:</w:t>
+      </w:r>
+      <w:proofErr w:type="spellStart"/>
+      <w:r>
+        <w:rPr>
+          <w:rFonts w:ascii="Courier New" w:hAnsi="Courier New" w:cs="Courier New"/>
+          <w:b/>
+        </w:rPr>
+        <w:t>type</w:t>
+      </w:r>
+      <w:proofErr w:type="gramEnd"/>
+      <w:r>
+        <w:rPr>
+          <w:rFonts w:ascii="Courier New" w:hAnsi="Courier New" w:cs="Courier New"/>
+          <w:b/>
+        </w:rPr>
+        <w:t>:</w:t>
+      </w:r>
+      <w:r>
+        <w:rPr>
+          <w:rFonts w:ascii="Courier New" w:hAnsi="Courier New" w:cs="Courier New"/>
+          <w:b/>
+        </w:rPr>
+        <w:t>value:ref</w:t>
+      </w:r>
+      <w:proofErr w:type="spellEnd"/>
+      <w:r>
+        <w:rPr>
+          <w:rFonts w:ascii="Courier New" w:hAnsi="Courier New" w:cs="Courier New"/>
+        </w:rPr>
+        <w:t>]</w:t>
+      </w:r>
+      <w:r>
+        <w:rPr>
+          <w:rFonts w:cstheme="minorHAnsi"/>
+        </w:rPr>
+        <w:t>: This</w:t>
+      </w:r>
+      <w:r>
+        <w:rPr>
+          <w:rFonts w:cstheme="minorHAnsi"/>
+        </w:rPr>
+        <w:t xml:space="preserve"> </w:t>
+      </w:r>
+      <w:bookmarkEnd w:id="23"/>
+      <w:bookmarkEnd w:id="24"/>
+      <w:r>
+        <w:rPr>
+          <w:rFonts w:cstheme="minorHAnsi"/>
+        </w:rPr>
+        <w:t xml:space="preserve">data type represents </w:t>
+      </w:r>
+      <w:r>
+        <w:rPr>
+          <w:rFonts w:cstheme="minorHAnsi"/>
+        </w:rPr>
+        <w:t xml:space="preserve">the parent of all text types that represent a reference to another record in the database. You should consider this type as virtual, since only types derived from this one can be </w:t>
+      </w:r>
+      <w:r>
+        <w:rPr>
+          <w:rFonts w:cstheme="minorHAnsi"/>
+        </w:rPr>
+        <w:t>used</w:t>
+      </w:r>
+      <w:r>
+        <w:rPr>
+          <w:rStyle w:val="FootnoteReference"/>
+          <w:rFonts w:cstheme="minorHAnsi"/>
+        </w:rPr>
+        <w:footnoteReference w:id="9"/>
+      </w:r>
+      <w:r>
+        <w:rPr>
+          <w:rFonts w:cstheme="minorHAnsi"/>
+        </w:rPr>
+        <w:t>.</w:t>
+      </w:r>
+    </w:p>
+    <w:p>
+      <w:pPr>
+        <w:pStyle w:val="Heading3"/>
+      </w:pPr>
+      <w:r>
+        <w:t>Text derived types</w:t>
+      </w:r>
+    </w:p>
+    <w:p>
+      <w:pPr>
+        <w:pStyle w:val="Paragraphs"/>
+      </w:pPr>
+      <w:bookmarkStart w:id="25" w:name="_GoBack"/>
+      <w:bookmarkEnd w:id="25"/>
+    </w:p>
+    <w:p>
+      <w:pPr>
+        <w:pStyle w:val="ListParagraph"/>
+        <w:numPr>
+          <w:ilvl w:val="0"/>
+          <w:numId w:val="13"/>
+        </w:numPr>
+      </w:pPr>
+      <w:bookmarkStart w:id="26" w:name="OLE_LINK26"/>
+      <w:bookmarkStart w:id="27" w:name="OLE_LINK27"/>
+      <w:proofErr w:type="gramStart"/>
+      <w:r>
+        <w:rPr>
+          <w:rFonts w:ascii="Courier New" w:hAnsi="Courier New" w:cs="Courier New"/>
+        </w:rPr>
+        <w:t>[</w:t>
+      </w:r>
+      <w:r>
+        <w:rPr>
+          <w:rFonts w:ascii="Courier New" w:hAnsi="Courier New" w:cs="Courier New"/>
+          <w:b/>
+        </w:rPr>
+        <w:t>:</w:t>
+      </w:r>
+      <w:proofErr w:type="spellStart"/>
+      <w:r>
+        <w:rPr>
+          <w:rFonts w:ascii="Courier New" w:hAnsi="Courier New" w:cs="Courier New"/>
+          <w:b/>
+        </w:rPr>
+        <w:t>type</w:t>
+      </w:r>
+      <w:proofErr w:type="gramEnd"/>
+      <w:r>
+        <w:rPr>
+          <w:rFonts w:ascii="Courier New" w:hAnsi="Courier New" w:cs="Courier New"/>
+          <w:b/>
+        </w:rPr>
+        <w:t>:</w:t>
+      </w:r>
+      <w:r>
+        <w:rPr>
+          <w:rFonts w:ascii="Courier New" w:hAnsi="Courier New" w:cs="Courier New"/>
+          <w:b/>
+        </w:rPr>
+        <w:t>value:</w:t>
+      </w:r>
+      <w:r>
+        <w:rPr>
+          <w:rFonts w:ascii="Courier New" w:hAnsi="Courier New" w:cs="Courier New"/>
+          <w:b/>
+        </w:rPr>
+        <w:t>hex</w:t>
+      </w:r>
+      <w:proofErr w:type="spellEnd"/>
+      <w:r>
+        <w:rPr>
+          <w:rFonts w:ascii="Courier New" w:hAnsi="Courier New" w:cs="Courier New"/>
+        </w:rPr>
+        <w:t>]</w:t>
+      </w:r>
+      <w:r>
+        <w:rPr>
+          <w:rFonts w:cstheme="minorHAnsi"/>
+        </w:rPr>
+        <w:t>: This</w:t>
+      </w:r>
+      <w:r>
+        <w:rPr>
+          <w:rFonts w:cstheme="minorHAnsi"/>
+        </w:rPr>
+        <w:t xml:space="preserve"> </w:t>
+      </w:r>
+      <w:bookmarkEnd w:id="26"/>
+      <w:bookmarkEnd w:id="27"/>
+      <w:r>
+        <w:rPr>
+          <w:rFonts w:cstheme="minorHAnsi"/>
+        </w:rPr>
+        <w:t>data type represents a hexadecimal value.</w:t>
+      </w:r>
+    </w:p>
+    <w:p>
+      <w:pPr>
+        <w:pStyle w:val="ListParagraph"/>
+        <w:numPr>
+          <w:ilvl w:val="0"/>
+          <w:numId w:val="13"/>
+        </w:numPr>
+      </w:pPr>
+      <w:proofErr w:type="gramStart"/>
+      <w:r>
+        <w:rPr>
+          <w:rFonts w:ascii="Courier New" w:hAnsi="Courier New" w:cs="Courier New"/>
+        </w:rPr>
+        <w:t>[</w:t>
+      </w:r>
+      <w:r>
+        <w:rPr>
+          <w:rFonts w:ascii="Courier New" w:hAnsi="Courier New" w:cs="Courier New"/>
+          <w:b/>
+        </w:rPr>
+        <w:t>:</w:t>
+      </w:r>
+      <w:proofErr w:type="spellStart"/>
+      <w:r>
+        <w:rPr>
+          <w:rFonts w:ascii="Courier New" w:hAnsi="Courier New" w:cs="Courier New"/>
+          <w:b/>
+        </w:rPr>
+        <w:t>type</w:t>
+      </w:r>
+      <w:proofErr w:type="gramEnd"/>
+      <w:r>
+        <w:rPr>
+          <w:rFonts w:ascii="Courier New" w:hAnsi="Courier New" w:cs="Courier New"/>
+          <w:b/>
+        </w:rPr>
+        <w:t>:</w:t>
+      </w:r>
+      <w:r>
+        <w:rPr>
+          <w:rFonts w:ascii="Courier New" w:hAnsi="Courier New" w:cs="Courier New"/>
+          <w:b/>
+        </w:rPr>
+        <w:t>value:</w:t>
+      </w:r>
+      <w:r>
+        <w:rPr>
+          <w:rFonts w:ascii="Courier New" w:hAnsi="Courier New" w:cs="Courier New"/>
+          <w:b/>
+        </w:rPr>
+        <w:t>url</w:t>
+      </w:r>
+      <w:proofErr w:type="spellEnd"/>
+      <w:r>
+        <w:rPr>
+          <w:rFonts w:ascii="Courier New" w:hAnsi="Courier New" w:cs="Courier New"/>
+        </w:rPr>
+        <w:t>]</w:t>
+      </w:r>
+      <w:r>
+        <w:rPr>
+          <w:rFonts w:cstheme="minorHAnsi"/>
+        </w:rPr>
+        <w:t>: This</w:t>
+      </w:r>
+      <w:r>
+        <w:rPr>
+          <w:rFonts w:cstheme="minorHAnsi"/>
+        </w:rPr>
+        <w:t xml:space="preserve"> data type represents an URL or internet link.</w:t>
+      </w:r>
+    </w:p>
+    <w:p>
+      <w:pPr>
+        <w:pStyle w:val="ListParagraph"/>
+        <w:numPr>
+          <w:ilvl w:val="0"/>
+          <w:numId w:val="13"/>
+        </w:numPr>
+      </w:pPr>
+      <w:bookmarkStart w:id="28" w:name="OLE_LINK28"/>
+      <w:bookmarkStart w:id="29" w:name="OLE_LINK29"/>
+      <w:proofErr w:type="gramStart"/>
+      <w:r>
+        <w:rPr>
+          <w:rFonts w:ascii="Courier New" w:hAnsi="Courier New" w:cs="Courier New"/>
+        </w:rPr>
+        <w:t>[</w:t>
+      </w:r>
+      <w:r>
+        <w:rPr>
+          <w:rFonts w:ascii="Courier New" w:hAnsi="Courier New" w:cs="Courier New"/>
+          <w:b/>
+        </w:rPr>
+        <w:t>:</w:t>
+      </w:r>
+      <w:proofErr w:type="spellStart"/>
+      <w:r>
+        <w:rPr>
+          <w:rFonts w:ascii="Courier New" w:hAnsi="Courier New" w:cs="Courier New"/>
+          <w:b/>
+        </w:rPr>
+        <w:t>type</w:t>
+      </w:r>
+      <w:proofErr w:type="gramEnd"/>
+      <w:r>
+        <w:rPr>
+          <w:rFonts w:ascii="Courier New" w:hAnsi="Courier New" w:cs="Courier New"/>
+          <w:b/>
+        </w:rPr>
+        <w:t>:</w:t>
+      </w:r>
+      <w:r>
+        <w:rPr>
+          <w:rFonts w:ascii="Courier New" w:hAnsi="Courier New" w:cs="Courier New"/>
+          <w:b/>
+        </w:rPr>
+        <w:t>value:</w:t>
+      </w:r>
+      <w:r>
+        <w:rPr>
+          <w:rFonts w:ascii="Courier New" w:hAnsi="Courier New" w:cs="Courier New"/>
+          <w:b/>
+        </w:rPr>
+        <w:t>xml</w:t>
+      </w:r>
+      <w:proofErr w:type="spellEnd"/>
+      <w:r>
+        <w:rPr>
+          <w:rFonts w:ascii="Courier New" w:hAnsi="Courier New" w:cs="Courier New"/>
+        </w:rPr>
+        <w:t>]</w:t>
+      </w:r>
+      <w:r>
+        <w:rPr>
+          <w:rFonts w:cstheme="minorHAnsi"/>
+        </w:rPr>
+        <w:t>: This</w:t>
+      </w:r>
+      <w:r>
+        <w:rPr>
+          <w:rFonts w:cstheme="minorHAnsi"/>
+        </w:rPr>
+        <w:t xml:space="preserve"> data </w:t>
+      </w:r>
+      <w:bookmarkEnd w:id="28"/>
+      <w:bookmarkEnd w:id="29"/>
+      <w:r>
+        <w:rPr>
+          <w:rFonts w:cstheme="minorHAnsi"/>
+        </w:rPr>
+        <w:t>type represents an XML text.</w:t>
+      </w:r>
+    </w:p>
+    <w:p>
+      <w:pPr>
+        <w:pStyle w:val="ListParagraph"/>
+        <w:numPr>
+          <w:ilvl w:val="0"/>
+          <w:numId w:val="13"/>
+        </w:numPr>
+      </w:pPr>
+      <w:bookmarkStart w:id="30" w:name="OLE_LINK30"/>
+      <w:bookmarkStart w:id="31" w:name="OLE_LINK31"/>
+      <w:proofErr w:type="gramStart"/>
+      <w:r>
+        <w:rPr>
+          <w:rFonts w:ascii="Courier New" w:hAnsi="Courier New" w:cs="Courier New"/>
+        </w:rPr>
+        <w:t>[</w:t>
+      </w:r>
+      <w:r>
+        <w:rPr>
+          <w:rFonts w:ascii="Courier New" w:hAnsi="Courier New" w:cs="Courier New"/>
+          <w:b/>
+        </w:rPr>
+        <w:t>:</w:t>
+      </w:r>
+      <w:proofErr w:type="spellStart"/>
+      <w:r>
+        <w:rPr>
+          <w:rFonts w:ascii="Courier New" w:hAnsi="Courier New" w:cs="Courier New"/>
+          <w:b/>
+        </w:rPr>
+        <w:t>type</w:t>
+      </w:r>
+      <w:proofErr w:type="gramEnd"/>
+      <w:r>
+        <w:rPr>
+          <w:rFonts w:ascii="Courier New" w:hAnsi="Courier New" w:cs="Courier New"/>
+          <w:b/>
+        </w:rPr>
+        <w:t>:</w:t>
+      </w:r>
+      <w:r>
+        <w:rPr>
+          <w:rFonts w:ascii="Courier New" w:hAnsi="Courier New" w:cs="Courier New"/>
+          <w:b/>
+        </w:rPr>
+        <w:t>value:</w:t>
+      </w:r>
+      <w:r>
+        <w:rPr>
+          <w:rFonts w:ascii="Courier New" w:hAnsi="Courier New" w:cs="Courier New"/>
+          <w:b/>
+        </w:rPr>
+        <w:t>svg</w:t>
+      </w:r>
+      <w:proofErr w:type="spellEnd"/>
+      <w:r>
+        <w:rPr>
+          <w:rFonts w:ascii="Courier New" w:hAnsi="Courier New" w:cs="Courier New"/>
+        </w:rPr>
+        <w:t>]</w:t>
+      </w:r>
+      <w:r>
+        <w:rPr>
+          <w:rFonts w:cstheme="minorHAnsi"/>
+        </w:rPr>
+        <w:t>: This data</w:t>
+      </w:r>
+      <w:r>
+        <w:rPr>
+          <w:rFonts w:cstheme="minorHAnsi"/>
+        </w:rPr>
+        <w:t xml:space="preserve"> type derives from the XML type and represents an</w:t>
+      </w:r>
+      <w:bookmarkEnd w:id="30"/>
+      <w:bookmarkEnd w:id="31"/>
+      <w:r>
+        <w:rPr>
+          <w:rFonts w:cstheme="minorHAnsi"/>
+        </w:rPr>
+        <w:t xml:space="preserve"> SVG image.</w:t>
+      </w:r>
+    </w:p>
+    <w:p>
+      <w:pPr>
+        <w:pStyle w:val="ListParagraph"/>
+        <w:numPr>
+          <w:ilvl w:val="0"/>
+          <w:numId w:val="13"/>
+        </w:numPr>
+      </w:pPr>
+      <w:proofErr w:type="gramStart"/>
+      <w:r>
+        <w:rPr>
+          <w:rFonts w:ascii="Courier New" w:hAnsi="Courier New" w:cs="Courier New"/>
+        </w:rPr>
+        <w:t>[</w:t>
+      </w:r>
+      <w:r>
+        <w:rPr>
+          <w:rFonts w:ascii="Courier New" w:hAnsi="Courier New" w:cs="Courier New"/>
+          <w:b/>
+        </w:rPr>
+        <w:t>:</w:t>
+      </w:r>
+      <w:proofErr w:type="spellStart"/>
+      <w:r>
+        <w:rPr>
+          <w:rFonts w:ascii="Courier New" w:hAnsi="Courier New" w:cs="Courier New"/>
+          <w:b/>
+        </w:rPr>
+        <w:t>type</w:t>
+      </w:r>
+      <w:proofErr w:type="gramEnd"/>
+      <w:r>
+        <w:rPr>
+          <w:rFonts w:ascii="Courier New" w:hAnsi="Courier New" w:cs="Courier New"/>
+          <w:b/>
+        </w:rPr>
+        <w:t>:</w:t>
+      </w:r>
+      <w:r>
+        <w:rPr>
+          <w:rFonts w:ascii="Courier New" w:hAnsi="Courier New" w:cs="Courier New"/>
+          <w:b/>
+        </w:rPr>
+        <w:t>value:svg</w:t>
+      </w:r>
+      <w:proofErr w:type="spellEnd"/>
+      <w:r>
+        <w:rPr>
+          <w:rFonts w:ascii="Courier New" w:hAnsi="Courier New" w:cs="Courier New"/>
+        </w:rPr>
+        <w:t>]</w:t>
+      </w:r>
+      <w:r>
+        <w:rPr>
+          <w:rFonts w:cstheme="minorHAnsi"/>
+        </w:rPr>
+        <w:t>: This data type derives from the XML type and represents an</w:t>
+      </w:r>
+      <w:r>
+        <w:rPr>
+          <w:rFonts w:cstheme="minorHAnsi"/>
+        </w:rPr>
+        <w:t xml:space="preserve"> HTML text.</w:t>
+      </w:r>
+    </w:p>
+    <w:p>
+      <w:pPr>
+        <w:pStyle w:val="Heading2"/>
+      </w:pPr>
+      <w:r>
+        <w:t>Descriptors</w:t>
+      </w:r>
+    </w:p>
+    <w:p>
+      <w:pPr>
+        <w:pStyle w:val="Paragraphs"/>
+      </w:pPr>
+      <w:r>
+        <w:t>The descriptors collection con</w:t>
+      </w:r>
+      <w:r>
+        <w:t xml:space="preserve">tains all variable definitions, the </w:t>
+      </w:r>
+      <w:r>
+        <w:rPr>
+          <w:rFonts w:ascii="Courier New" w:hAnsi="Courier New" w:cs="Courier New"/>
+        </w:rPr>
+        <w:t>_key</w:t>
+      </w:r>
+      <w:r>
+        <w:t xml:space="preserve"> field value represents the record field name and the other fields contain the data type, definitions and all other information necessary to document and validate va</w:t>
+      </w:r>
+      <w:r>
+        <w:t>lues belonging to that variable.</w:t>
+      </w:r>
+    </w:p>
+    <w:p>
+      <w:pPr>
+        <w:pStyle w:val="Paragraphs"/>
+      </w:pPr>
+      <w:r>
+        <w:t xml:space="preserve">Although the descriptors collection implements the global/local identifier scheme, in this case the global identifier is not copied into the </w:t>
+      </w:r>
+      <w:r>
+        <w:rPr>
+          <w:rFonts w:ascii="Courier New" w:hAnsi="Courier New" w:cs="Courier New"/>
+        </w:rPr>
+        <w:t>_key</w:t>
+      </w:r>
+      <w:r>
+        <w:t xml:space="preserve"> field, this is because the value of this field becomes the name of the record field which may pose problems both because of the characters used and because the value may become long, </w:t>
+      </w:r>
+      <w:r>
+        <w:t>making the structure of the record inefficient</w:t>
+      </w:r>
+      <w:r>
+        <w:rPr>
+          <w:rStyle w:val="FootnoteReference"/>
+        </w:rPr>
+        <w:footnoteReference w:id="10"/>
+      </w:r>
+      <w:r>
+        <w:t>.</w:t>
+      </w:r>
+    </w:p>
+    <w:p>
+      <w:pPr>
+        <w:pStyle w:val="Paragraphs"/>
+        <w:numPr>
+          <w:ilvl w:val="0"/>
+          <w:numId w:val="11"/>
+        </w:numPr>
+      </w:pPr>
+      <w:r>
+        <w:rPr>
+          <w:rFonts w:ascii="Courier New" w:hAnsi="Courier New" w:cs="Courier New"/>
+          <w:b/>
+        </w:rPr>
+        <w:t>_key</w:t>
+      </w:r>
+      <w:r>
+        <w:t xml:space="preserve">: </w:t>
+      </w:r>
+      <w:r>
+        <w:t>This field contains the unique identifier of the descriptor. The value will become the field name associated with that variable definition.</w:t>
+      </w:r>
+    </w:p>
+    <w:p>
+      <w:pPr>
+        <w:pStyle w:val="Paragraphs"/>
+        <w:numPr>
+          <w:ilvl w:val="0"/>
+          <w:numId w:val="11"/>
+        </w:numPr>
+      </w:pPr>
+      <w:proofErr w:type="spellStart"/>
+      <w:r>
+        <w:rPr>
+          <w:rFonts w:ascii="Courier New" w:hAnsi="Courier New" w:cs="Courier New"/>
+          <w:b/>
+        </w:rPr>
+        <w:t>nid</w:t>
+      </w:r>
+      <w:proofErr w:type="spellEnd"/>
+      <w:r>
+        <w:rPr>
+          <w:rFonts w:ascii="Courier New" w:hAnsi="Courier New" w:cs="Courier New"/>
+        </w:rPr>
+        <w:t>:</w:t>
+      </w:r>
+      <w:r>
+        <w:t xml:space="preserve"> This field contains the </w:t>
+      </w:r>
+      <w:r>
+        <w:rPr>
+          <w:rFonts w:ascii="Courier New" w:hAnsi="Courier New" w:cs="Courier New"/>
+        </w:rPr>
+        <w:t>_id</w:t>
+      </w:r>
+      <w:r>
+        <w:t xml:space="preserve"> reference to the term or descriptor that represents the variable’s </w:t>
+      </w:r>
+      <w:r>
+        <w:rPr>
+          <w:i/>
+        </w:rPr>
+        <w:t>namespace</w:t>
+      </w:r>
+      <w:r>
+        <w:t>.</w:t>
+      </w:r>
+    </w:p>
+    <w:p>
+      <w:pPr>
+        <w:pStyle w:val="Paragraphs"/>
+        <w:numPr>
+          <w:ilvl w:val="0"/>
+          <w:numId w:val="11"/>
+        </w:numPr>
+      </w:pPr>
+      <w:r>
+        <w:rPr>
+          <w:rFonts w:ascii="Courier New" w:hAnsi="Courier New" w:cs="Courier New"/>
+          <w:b/>
+        </w:rPr>
+        <w:lastRenderedPageBreak/>
+        <w:t>lid:</w:t>
+      </w:r>
+      <w:r>
+        <w:t xml:space="preserve"> </w:t>
+      </w:r>
+      <w:r>
+        <w:t>This field contains the local identifier unique within its namespace (</w:t>
+      </w:r>
+      <w:proofErr w:type="spellStart"/>
+      <w:r>
+        <w:rPr>
+          <w:rFonts w:ascii="Courier New" w:hAnsi="Courier New" w:cs="Courier New"/>
+        </w:rPr>
+        <w:t>nid</w:t>
+      </w:r>
+      <w:proofErr w:type="spellEnd"/>
+      <w:r>
+        <w:t>).</w:t>
+      </w:r>
     </w:p>
     <w:sectPr>
       <w:pgSz w:w="11900" w:h="16840"/>
@@ -980,7 +3664,7 @@
   <w:sdt>
     <w:sdtPr>
       <w:rPr>
-        <w:rStyle w:val="PageNumber"/>
+        <w:rStyle w:val="Image"/>
       </w:rPr>
       <w:id w:val="1766498328"/>
       <w:docPartObj>
@@ -988,35 +3672,30 @@
         <w:docPartUnique/>
       </w:docPartObj>
     </w:sdtPr>
-    <w:sdtEndPr>
-      <w:rPr>
-        <w:rStyle w:val="PageNumber"/>
-      </w:rPr>
-    </w:sdtEndPr>
     <w:sdtContent>
       <w:p>
         <w:pPr>
-          <w:pStyle w:val="Footer"/>
+          <w:pStyle w:val="PageNumber"/>
           <w:framePr w:wrap="none" w:vAnchor="text" w:hAnchor="margin" w:xAlign="center" w:y="1"/>
           <w:rPr>
-            <w:rStyle w:val="PageNumber"/>
+            <w:rStyle w:val="Image"/>
           </w:rPr>
         </w:pPr>
         <w:r>
           <w:rPr>
-            <w:rStyle w:val="PageNumber"/>
+            <w:rStyle w:val="Image"/>
           </w:rPr>
           <w:fldChar w:fldCharType="begin"/>
         </w:r>
         <w:r>
           <w:rPr>
-            <w:rStyle w:val="PageNumber"/>
+            <w:rStyle w:val="Image"/>
           </w:rPr>
           <w:instrText xml:space="preserve"> PAGE </w:instrText>
         </w:r>
         <w:r>
           <w:rPr>
-            <w:rStyle w:val="PageNumber"/>
+            <w:rStyle w:val="Image"/>
           </w:rPr>
           <w:fldChar w:fldCharType="end"/>
         </w:r>
@@ -1025,7 +3704,7 @@
   </w:sdt>
   <w:p>
     <w:pPr>
-      <w:pStyle w:val="Footer"/>
+      <w:pStyle w:val="PageNumber"/>
     </w:pPr>
   </w:p>
 </w:ftr>
@@ -1036,7 +3715,7 @@
   <w:sdt>
     <w:sdtPr>
       <w:rPr>
-        <w:rStyle w:val="PageNumber"/>
+        <w:rStyle w:val="Image"/>
       </w:rPr>
       <w:id w:val="478270608"/>
       <w:docPartObj>
@@ -1044,48 +3723,43 @@
         <w:docPartUnique/>
       </w:docPartObj>
     </w:sdtPr>
-    <w:sdtEndPr>
-      <w:rPr>
-        <w:rStyle w:val="PageNumber"/>
-      </w:rPr>
-    </w:sdtEndPr>
     <w:sdtContent>
       <w:p>
         <w:pPr>
-          <w:pStyle w:val="Footer"/>
+          <w:pStyle w:val="PageNumber"/>
           <w:framePr w:wrap="none" w:vAnchor="text" w:hAnchor="margin" w:xAlign="center" w:y="1"/>
           <w:rPr>
-            <w:rStyle w:val="PageNumber"/>
+            <w:rStyle w:val="Image"/>
           </w:rPr>
         </w:pPr>
         <w:r>
           <w:rPr>
-            <w:rStyle w:val="PageNumber"/>
+            <w:rStyle w:val="Image"/>
           </w:rPr>
           <w:fldChar w:fldCharType="begin"/>
         </w:r>
         <w:r>
           <w:rPr>
-            <w:rStyle w:val="PageNumber"/>
+            <w:rStyle w:val="Image"/>
           </w:rPr>
           <w:instrText xml:space="preserve"> PAGE </w:instrText>
         </w:r>
         <w:r>
           <w:rPr>
-            <w:rStyle w:val="PageNumber"/>
+            <w:rStyle w:val="Image"/>
           </w:rPr>
           <w:fldChar w:fldCharType="separate"/>
         </w:r>
         <w:r>
           <w:rPr>
-            <w:rStyle w:val="PageNumber"/>
+            <w:rStyle w:val="Image"/>
             <w:noProof/>
           </w:rPr>
           <w:t>1</w:t>
         </w:r>
         <w:r>
           <w:rPr>
-            <w:rStyle w:val="PageNumber"/>
+            <w:rStyle w:val="Image"/>
           </w:rPr>
           <w:fldChar w:fldCharType="end"/>
         </w:r>
@@ -1094,7 +3768,7 @@
   </w:sdt>
   <w:p>
     <w:pPr>
-      <w:pStyle w:val="Footer"/>
+      <w:pStyle w:val="PageNumber"/>
     </w:pPr>
   </w:p>
 </w:ftr>
@@ -1242,6 +3916,268 @@
           <w:lang w:val="en-US"/>
         </w:rPr>
         <w:t>ArangoDB has two types of collection: document and edge. This collection is one of the edge collections used in the database, the name may be misleading, this collection only contains edge documents related to toponyms.</w:t>
+      </w:r>
+    </w:p>
+  </w:footnote>
+  <w:footnote w:id="5">
+    <w:p>
+      <w:pPr>
+        <w:pStyle w:val="FootnoteText"/>
+        <w:rPr>
+          <w:lang w:val="en-US"/>
+        </w:rPr>
+      </w:pPr>
+      <w:r>
+        <w:rPr>
+          <w:rStyle w:val="FootnoteReference"/>
+        </w:rPr>
+        <w:footnoteRef/>
+      </w:r>
+      <w:r>
+        <w:t xml:space="preserve"> </w:t>
+      </w:r>
+      <w:r>
+        <w:rPr>
+          <w:lang w:val="en-US"/>
+        </w:rPr>
+        <w:t>There is only one record in the database that violates this rule: it is the default namespace, this namespace is reserved for default terms and descriptors, the exception is used so that it is not possible to use that namespace in other types of terms and descriptors.</w:t>
+      </w:r>
+    </w:p>
+  </w:footnote>
+  <w:footnote w:id="6">
+    <w:p>
+      <w:pPr>
+        <w:pStyle w:val="FootnoteText"/>
+      </w:pPr>
+      <w:r>
+        <w:rPr>
+          <w:rStyle w:val="FootnoteReference"/>
+        </w:rPr>
+        <w:footnoteRef/>
+      </w:r>
+      <w:r>
+        <w:t xml:space="preserve"> </w:t>
+      </w:r>
+      <w:proofErr w:type="spellStart"/>
+      <w:r>
+        <w:t>ArangoDB</w:t>
+      </w:r>
+      <w:proofErr w:type="spellEnd"/>
+      <w:r>
+        <w:t xml:space="preserve"> does not make a distinction between integer and real numbers: everything is a </w:t>
+      </w:r>
+      <w:proofErr w:type="gramStart"/>
+      <w:r>
+        <w:t>floating point</w:t>
+      </w:r>
+      <w:proofErr w:type="gramEnd"/>
+      <w:r>
+        <w:t xml:space="preserve"> number, as in JavaScript. If a value must be an integer, there is a specific data type for it.</w:t>
+      </w:r>
+    </w:p>
+  </w:footnote>
+  <w:footnote w:id="7">
+    <w:p>
+      <w:pPr>
+        <w:pStyle w:val="FootnoteText"/>
+      </w:pPr>
+      <w:r>
+        <w:rPr>
+          <w:rStyle w:val="FootnoteReference"/>
+        </w:rPr>
+        <w:footnoteRef/>
+      </w:r>
+      <w:r>
+        <w:t xml:space="preserve"> Only relevant for non-integers.</w:t>
+      </w:r>
+    </w:p>
+  </w:footnote>
+  <w:footnote w:id="8">
+    <w:p>
+      <w:pPr>
+        <w:pStyle w:val="FootnoteText"/>
+      </w:pPr>
+      <w:r>
+        <w:rPr>
+          <w:rStyle w:val="FootnoteReference"/>
+        </w:rPr>
+        <w:footnoteRef/>
+      </w:r>
+      <w:r>
+        <w:t xml:space="preserve"> The key data type can be any data type derived from the base text data type, it is useful when defining an object whose field names should be taken from a controlled vocabulary.</w:t>
+      </w:r>
+    </w:p>
+  </w:footnote>
+  <w:footnote w:id="9">
+    <w:p>
+      <w:pPr>
+        <w:pStyle w:val="FootnoteText"/>
+      </w:pPr>
+      <w:r>
+        <w:rPr>
+          <w:rStyle w:val="FootnoteReference"/>
+        </w:rPr>
+        <w:footnoteRef/>
+      </w:r>
+      <w:r>
+        <w:t xml:space="preserve"> There are three types of concrete reference types</w:t>
+      </w:r>
+      <w:proofErr w:type="gramStart"/>
+      <w:r>
+        <w:t xml:space="preserve">: </w:t>
+      </w:r>
+      <w:r>
+        <w:rPr>
+          <w:rFonts w:ascii="Courier New" w:hAnsi="Courier New" w:cs="Courier New"/>
+        </w:rPr>
+        <w:t>:</w:t>
+      </w:r>
+      <w:proofErr w:type="spellStart"/>
+      <w:r>
+        <w:rPr>
+          <w:rFonts w:ascii="Courier New" w:hAnsi="Courier New" w:cs="Courier New"/>
+        </w:rPr>
+        <w:t>type</w:t>
+      </w:r>
+      <w:proofErr w:type="gramEnd"/>
+      <w:r>
+        <w:rPr>
+          <w:rFonts w:ascii="Courier New" w:hAnsi="Courier New" w:cs="Courier New"/>
+        </w:rPr>
+        <w:t>:valueref:id</w:t>
+      </w:r>
+      <w:proofErr w:type="spellEnd"/>
+      <w:r>
+        <w:t xml:space="preserve">, </w:t>
+      </w:r>
+      <w:r>
+        <w:rPr>
+          <w:rFonts w:ascii="Courier New" w:hAnsi="Courier New" w:cs="Courier New"/>
+        </w:rPr>
+        <w:t>:</w:t>
+      </w:r>
+      <w:proofErr w:type="spellStart"/>
+      <w:r>
+        <w:rPr>
+          <w:rFonts w:ascii="Courier New" w:hAnsi="Courier New" w:cs="Courier New"/>
+        </w:rPr>
+        <w:t>type:value:ref:key</w:t>
+      </w:r>
+      <w:proofErr w:type="spellEnd"/>
+      <w:r>
+        <w:t xml:space="preserve"> and </w:t>
+      </w:r>
+      <w:r>
+        <w:rPr>
+          <w:rFonts w:ascii="Courier New" w:hAnsi="Courier New" w:cs="Courier New"/>
+        </w:rPr>
+        <w:t>:</w:t>
+      </w:r>
+      <w:proofErr w:type="spellStart"/>
+      <w:r>
+        <w:rPr>
+          <w:rFonts w:ascii="Courier New" w:hAnsi="Courier New" w:cs="Courier New"/>
+        </w:rPr>
+        <w:t>type:value:ref:gid</w:t>
+      </w:r>
+      <w:proofErr w:type="spellEnd"/>
+      <w:r>
+        <w:t xml:space="preserve">, they represent respectively a reference to a record </w:t>
+      </w:r>
+      <w:r>
+        <w:rPr>
+          <w:rFonts w:ascii="Courier New" w:hAnsi="Courier New" w:cs="Courier New"/>
+        </w:rPr>
+        <w:t>_id</w:t>
+      </w:r>
+      <w:r>
+        <w:t xml:space="preserve">, </w:t>
+      </w:r>
+      <w:r>
+        <w:rPr>
+          <w:rFonts w:ascii="Courier New" w:hAnsi="Courier New" w:cs="Courier New"/>
+        </w:rPr>
+        <w:t>_key</w:t>
+      </w:r>
+      <w:r>
+        <w:t xml:space="preserve"> and </w:t>
+      </w:r>
+      <w:proofErr w:type="spellStart"/>
+      <w:r>
+        <w:rPr>
+          <w:rFonts w:ascii="Courier New" w:hAnsi="Courier New" w:cs="Courier New"/>
+        </w:rPr>
+        <w:t>gid</w:t>
+      </w:r>
+      <w:proofErr w:type="spellEnd"/>
+      <w:r>
+        <w:t>; the last two data types have a modifier that indicates to which collection the record must belong.</w:t>
+      </w:r>
+    </w:p>
+  </w:footnote>
+  <w:footnote w:id="10">
+    <w:p>
+      <w:pPr>
+        <w:pStyle w:val="FootnoteText"/>
+        <w:rPr>
+          <w:lang w:val="en-US"/>
+        </w:rPr>
+      </w:pPr>
+      <w:r>
+        <w:rPr>
+          <w:rStyle w:val="FootnoteReference"/>
+        </w:rPr>
+        <w:footnoteRef/>
+      </w:r>
+      <w:r>
+        <w:t xml:space="preserve"> </w:t>
+      </w:r>
+      <w:r>
+        <w:rPr>
+          <w:lang w:val="en-US"/>
+        </w:rPr>
+        <w:t xml:space="preserve">In a previous prototype of this system the </w:t>
+      </w:r>
+      <w:r>
+        <w:rPr>
+          <w:rFonts w:ascii="Courier New" w:hAnsi="Courier New" w:cs="Courier New"/>
+          <w:lang w:val="en-US"/>
+        </w:rPr>
+        <w:t>_key</w:t>
+      </w:r>
+      <w:r>
+        <w:rPr>
+          <w:lang w:val="en-US"/>
+        </w:rPr>
+        <w:t xml:space="preserve"> of the descriptor was the hexadecimal value of a counter, while the </w:t>
+      </w:r>
+      <w:proofErr w:type="spellStart"/>
+      <w:r>
+        <w:rPr>
+          <w:rFonts w:ascii="Courier New" w:hAnsi="Courier New" w:cs="Courier New"/>
+          <w:lang w:val="en-US"/>
+        </w:rPr>
+        <w:t>gid</w:t>
+      </w:r>
+      <w:proofErr w:type="spellEnd"/>
+      <w:r>
+        <w:rPr>
+          <w:lang w:val="en-US"/>
+        </w:rPr>
+        <w:t xml:space="preserve"> represented the “human-readable” representation of the identifier. This allowed to have a large number of descriptors and keep the field name short at the same time. In this version we did not implement this feature, which means that the choice of the </w:t>
+      </w:r>
+      <w:r>
+        <w:rPr>
+          <w:rFonts w:ascii="Courier New" w:hAnsi="Courier New" w:cs="Courier New"/>
+          <w:lang w:val="en-US"/>
+        </w:rPr>
+        <w:t>_key</w:t>
+      </w:r>
+      <w:r>
+        <w:rPr>
+          <w:lang w:val="en-US"/>
+        </w:rPr>
+        <w:t xml:space="preserve"> is the responsibility of the user defining the data dictionary.</w:t>
       </w:r>
     </w:p>
   </w:footnote>
@@ -1364,6 +4300,571 @@
     </w:lvl>
   </w:abstractNum>
   <w:abstractNum w:abstractNumId="1" w15:restartNumberingAfterBreak="0">
+    <w:nsid w:val="24853208"/>
+    <w:multiLevelType w:val="hybridMultilevel"/>
+    <w:tmpl w:val="1E980D52"/>
+    <w:lvl w:ilvl="0" w:tplc="04090001">
+      <w:start w:val="1"/>
+      <w:numFmt w:val="bullet"/>
+      <w:lvlText w:val=""/>
+      <w:lvlJc w:val="left"/>
+      <w:pPr>
+        <w:ind w:left="720" w:hanging="360"/>
+      </w:pPr>
+      <w:rPr>
+        <w:rFonts w:ascii="Symbol" w:hAnsi="Symbol" w:hint="default"/>
+      </w:rPr>
+    </w:lvl>
+    <w:lvl w:ilvl="1" w:tplc="04090003" w:tentative="1">
+      <w:start w:val="1"/>
+      <w:numFmt w:val="bullet"/>
+      <w:lvlText w:val="o"/>
+      <w:lvlJc w:val="left"/>
+      <w:pPr>
+        <w:ind w:left="1440" w:hanging="360"/>
+      </w:pPr>
+      <w:rPr>
+        <w:rFonts w:ascii="Courier New" w:hAnsi="Courier New" w:cs="Courier New" w:hint="default"/>
+      </w:rPr>
+    </w:lvl>
+    <w:lvl w:ilvl="2" w:tplc="04090005" w:tentative="1">
+      <w:start w:val="1"/>
+      <w:numFmt w:val="bullet"/>
+      <w:lvlText w:val=""/>
+      <w:lvlJc w:val="left"/>
+      <w:pPr>
+        <w:ind w:left="2160" w:hanging="360"/>
+      </w:pPr>
+      <w:rPr>
+        <w:rFonts w:ascii="Wingdings" w:hAnsi="Wingdings" w:hint="default"/>
+      </w:rPr>
+    </w:lvl>
+    <w:lvl w:ilvl="3" w:tplc="04090001" w:tentative="1">
+      <w:start w:val="1"/>
+      <w:numFmt w:val="bullet"/>
+      <w:lvlText w:val=""/>
+      <w:lvlJc w:val="left"/>
+      <w:pPr>
+        <w:ind w:left="2880" w:hanging="360"/>
+      </w:pPr>
+      <w:rPr>
+        <w:rFonts w:ascii="Symbol" w:hAnsi="Symbol" w:hint="default"/>
+      </w:rPr>
+    </w:lvl>
+    <w:lvl w:ilvl="4" w:tplc="04090003" w:tentative="1">
+      <w:start w:val="1"/>
+      <w:numFmt w:val="bullet"/>
+      <w:lvlText w:val="o"/>
+      <w:lvlJc w:val="left"/>
+      <w:pPr>
+        <w:ind w:left="3600" w:hanging="360"/>
+      </w:pPr>
+      <w:rPr>
+        <w:rFonts w:ascii="Courier New" w:hAnsi="Courier New" w:cs="Courier New" w:hint="default"/>
+      </w:rPr>
+    </w:lvl>
+    <w:lvl w:ilvl="5" w:tplc="04090005" w:tentative="1">
+      <w:start w:val="1"/>
+      <w:numFmt w:val="bullet"/>
+      <w:lvlText w:val=""/>
+      <w:lvlJc w:val="left"/>
+      <w:pPr>
+        <w:ind w:left="4320" w:hanging="360"/>
+      </w:pPr>
+      <w:rPr>
+        <w:rFonts w:ascii="Wingdings" w:hAnsi="Wingdings" w:hint="default"/>
+      </w:rPr>
+    </w:lvl>
+    <w:lvl w:ilvl="6" w:tplc="04090001" w:tentative="1">
+      <w:start w:val="1"/>
+      <w:numFmt w:val="bullet"/>
+      <w:lvlText w:val=""/>
+      <w:lvlJc w:val="left"/>
+      <w:pPr>
+        <w:ind w:left="5040" w:hanging="360"/>
+      </w:pPr>
+      <w:rPr>
+        <w:rFonts w:ascii="Symbol" w:hAnsi="Symbol" w:hint="default"/>
+      </w:rPr>
+    </w:lvl>
+    <w:lvl w:ilvl="7" w:tplc="04090003" w:tentative="1">
+      <w:start w:val="1"/>
+      <w:numFmt w:val="bullet"/>
+      <w:lvlText w:val="o"/>
+      <w:lvlJc w:val="left"/>
+      <w:pPr>
+        <w:ind w:left="5760" w:hanging="360"/>
+      </w:pPr>
+      <w:rPr>
+        <w:rFonts w:ascii="Courier New" w:hAnsi="Courier New" w:cs="Courier New" w:hint="default"/>
+      </w:rPr>
+    </w:lvl>
+    <w:lvl w:ilvl="8" w:tplc="04090005" w:tentative="1">
+      <w:start w:val="1"/>
+      <w:numFmt w:val="bullet"/>
+      <w:lvlText w:val=""/>
+      <w:lvlJc w:val="left"/>
+      <w:pPr>
+        <w:ind w:left="6480" w:hanging="360"/>
+      </w:pPr>
+      <w:rPr>
+        <w:rFonts w:ascii="Wingdings" w:hAnsi="Wingdings" w:hint="default"/>
+      </w:rPr>
+    </w:lvl>
+  </w:abstractNum>
+  <w:abstractNum w:abstractNumId="2" w15:restartNumberingAfterBreak="0">
+    <w:nsid w:val="2CAE46DC"/>
+    <w:multiLevelType w:val="hybridMultilevel"/>
+    <w:tmpl w:val="4B3492B2"/>
+    <w:lvl w:ilvl="0" w:tplc="04090001">
+      <w:start w:val="1"/>
+      <w:numFmt w:val="bullet"/>
+      <w:lvlText w:val=""/>
+      <w:lvlJc w:val="left"/>
+      <w:pPr>
+        <w:ind w:left="720" w:hanging="360"/>
+      </w:pPr>
+      <w:rPr>
+        <w:rFonts w:ascii="Symbol" w:hAnsi="Symbol" w:hint="default"/>
+      </w:rPr>
+    </w:lvl>
+    <w:lvl w:ilvl="1" w:tplc="04090003" w:tentative="1">
+      <w:start w:val="1"/>
+      <w:numFmt w:val="bullet"/>
+      <w:lvlText w:val="o"/>
+      <w:lvlJc w:val="left"/>
+      <w:pPr>
+        <w:ind w:left="1440" w:hanging="360"/>
+      </w:pPr>
+      <w:rPr>
+        <w:rFonts w:ascii="Courier New" w:hAnsi="Courier New" w:cs="Courier New" w:hint="default"/>
+      </w:rPr>
+    </w:lvl>
+    <w:lvl w:ilvl="2" w:tplc="04090005" w:tentative="1">
+      <w:start w:val="1"/>
+      <w:numFmt w:val="bullet"/>
+      <w:lvlText w:val=""/>
+      <w:lvlJc w:val="left"/>
+      <w:pPr>
+        <w:ind w:left="2160" w:hanging="360"/>
+      </w:pPr>
+      <w:rPr>
+        <w:rFonts w:ascii="Wingdings" w:hAnsi="Wingdings" w:hint="default"/>
+      </w:rPr>
+    </w:lvl>
+    <w:lvl w:ilvl="3" w:tplc="04090001" w:tentative="1">
+      <w:start w:val="1"/>
+      <w:numFmt w:val="bullet"/>
+      <w:lvlText w:val=""/>
+      <w:lvlJc w:val="left"/>
+      <w:pPr>
+        <w:ind w:left="2880" w:hanging="360"/>
+      </w:pPr>
+      <w:rPr>
+        <w:rFonts w:ascii="Symbol" w:hAnsi="Symbol" w:hint="default"/>
+      </w:rPr>
+    </w:lvl>
+    <w:lvl w:ilvl="4" w:tplc="04090003" w:tentative="1">
+      <w:start w:val="1"/>
+      <w:numFmt w:val="bullet"/>
+      <w:lvlText w:val="o"/>
+      <w:lvlJc w:val="left"/>
+      <w:pPr>
+        <w:ind w:left="3600" w:hanging="360"/>
+      </w:pPr>
+      <w:rPr>
+        <w:rFonts w:ascii="Courier New" w:hAnsi="Courier New" w:cs="Courier New" w:hint="default"/>
+      </w:rPr>
+    </w:lvl>
+    <w:lvl w:ilvl="5" w:tplc="04090005" w:tentative="1">
+      <w:start w:val="1"/>
+      <w:numFmt w:val="bullet"/>
+      <w:lvlText w:val=""/>
+      <w:lvlJc w:val="left"/>
+      <w:pPr>
+        <w:ind w:left="4320" w:hanging="360"/>
+      </w:pPr>
+      <w:rPr>
+        <w:rFonts w:ascii="Wingdings" w:hAnsi="Wingdings" w:hint="default"/>
+      </w:rPr>
+    </w:lvl>
+    <w:lvl w:ilvl="6" w:tplc="04090001" w:tentative="1">
+      <w:start w:val="1"/>
+      <w:numFmt w:val="bullet"/>
+      <w:lvlText w:val=""/>
+      <w:lvlJc w:val="left"/>
+      <w:pPr>
+        <w:ind w:left="5040" w:hanging="360"/>
+      </w:pPr>
+      <w:rPr>
+        <w:rFonts w:ascii="Symbol" w:hAnsi="Symbol" w:hint="default"/>
+      </w:rPr>
+    </w:lvl>
+    <w:lvl w:ilvl="7" w:tplc="04090003" w:tentative="1">
+      <w:start w:val="1"/>
+      <w:numFmt w:val="bullet"/>
+      <w:lvlText w:val="o"/>
+      <w:lvlJc w:val="left"/>
+      <w:pPr>
+        <w:ind w:left="5760" w:hanging="360"/>
+      </w:pPr>
+      <w:rPr>
+        <w:rFonts w:ascii="Courier New" w:hAnsi="Courier New" w:cs="Courier New" w:hint="default"/>
+      </w:rPr>
+    </w:lvl>
+    <w:lvl w:ilvl="8" w:tplc="04090005" w:tentative="1">
+      <w:start w:val="1"/>
+      <w:numFmt w:val="bullet"/>
+      <w:lvlText w:val=""/>
+      <w:lvlJc w:val="left"/>
+      <w:pPr>
+        <w:ind w:left="6480" w:hanging="360"/>
+      </w:pPr>
+      <w:rPr>
+        <w:rFonts w:ascii="Wingdings" w:hAnsi="Wingdings" w:hint="default"/>
+      </w:rPr>
+    </w:lvl>
+  </w:abstractNum>
+  <w:abstractNum w:abstractNumId="3" w15:restartNumberingAfterBreak="0">
+    <w:nsid w:val="3C972658"/>
+    <w:multiLevelType w:val="hybridMultilevel"/>
+    <w:tmpl w:val="52E8EE08"/>
+    <w:lvl w:ilvl="0" w:tplc="04090001">
+      <w:start w:val="1"/>
+      <w:numFmt w:val="bullet"/>
+      <w:lvlText w:val=""/>
+      <w:lvlJc w:val="left"/>
+      <w:pPr>
+        <w:ind w:left="720" w:hanging="360"/>
+      </w:pPr>
+      <w:rPr>
+        <w:rFonts w:ascii="Symbol" w:hAnsi="Symbol" w:hint="default"/>
+      </w:rPr>
+    </w:lvl>
+    <w:lvl w:ilvl="1" w:tplc="04090003" w:tentative="1">
+      <w:start w:val="1"/>
+      <w:numFmt w:val="bullet"/>
+      <w:lvlText w:val="o"/>
+      <w:lvlJc w:val="left"/>
+      <w:pPr>
+        <w:ind w:left="1440" w:hanging="360"/>
+      </w:pPr>
+      <w:rPr>
+        <w:rFonts w:ascii="Courier New" w:hAnsi="Courier New" w:cs="Courier New" w:hint="default"/>
+      </w:rPr>
+    </w:lvl>
+    <w:lvl w:ilvl="2" w:tplc="04090005" w:tentative="1">
+      <w:start w:val="1"/>
+      <w:numFmt w:val="bullet"/>
+      <w:lvlText w:val=""/>
+      <w:lvlJc w:val="left"/>
+      <w:pPr>
+        <w:ind w:left="2160" w:hanging="360"/>
+      </w:pPr>
+      <w:rPr>
+        <w:rFonts w:ascii="Wingdings" w:hAnsi="Wingdings" w:hint="default"/>
+      </w:rPr>
+    </w:lvl>
+    <w:lvl w:ilvl="3" w:tplc="04090001" w:tentative="1">
+      <w:start w:val="1"/>
+      <w:numFmt w:val="bullet"/>
+      <w:lvlText w:val=""/>
+      <w:lvlJc w:val="left"/>
+      <w:pPr>
+        <w:ind w:left="2880" w:hanging="360"/>
+      </w:pPr>
+      <w:rPr>
+        <w:rFonts w:ascii="Symbol" w:hAnsi="Symbol" w:hint="default"/>
+      </w:rPr>
+    </w:lvl>
+    <w:lvl w:ilvl="4" w:tplc="04090003" w:tentative="1">
+      <w:start w:val="1"/>
+      <w:numFmt w:val="bullet"/>
+      <w:lvlText w:val="o"/>
+      <w:lvlJc w:val="left"/>
+      <w:pPr>
+        <w:ind w:left="3600" w:hanging="360"/>
+      </w:pPr>
+      <w:rPr>
+        <w:rFonts w:ascii="Courier New" w:hAnsi="Courier New" w:cs="Courier New" w:hint="default"/>
+      </w:rPr>
+    </w:lvl>
+    <w:lvl w:ilvl="5" w:tplc="04090005" w:tentative="1">
+      <w:start w:val="1"/>
+      <w:numFmt w:val="bullet"/>
+      <w:lvlText w:val=""/>
+      <w:lvlJc w:val="left"/>
+      <w:pPr>
+        <w:ind w:left="4320" w:hanging="360"/>
+      </w:pPr>
+      <w:rPr>
+        <w:rFonts w:ascii="Wingdings" w:hAnsi="Wingdings" w:hint="default"/>
+      </w:rPr>
+    </w:lvl>
+    <w:lvl w:ilvl="6" w:tplc="04090001" w:tentative="1">
+      <w:start w:val="1"/>
+      <w:numFmt w:val="bullet"/>
+      <w:lvlText w:val=""/>
+      <w:lvlJc w:val="left"/>
+      <w:pPr>
+        <w:ind w:left="5040" w:hanging="360"/>
+      </w:pPr>
+      <w:rPr>
+        <w:rFonts w:ascii="Symbol" w:hAnsi="Symbol" w:hint="default"/>
+      </w:rPr>
+    </w:lvl>
+    <w:lvl w:ilvl="7" w:tplc="04090003" w:tentative="1">
+      <w:start w:val="1"/>
+      <w:numFmt w:val="bullet"/>
+      <w:lvlText w:val="o"/>
+      <w:lvlJc w:val="left"/>
+      <w:pPr>
+        <w:ind w:left="5760" w:hanging="360"/>
+      </w:pPr>
+      <w:rPr>
+        <w:rFonts w:ascii="Courier New" w:hAnsi="Courier New" w:cs="Courier New" w:hint="default"/>
+      </w:rPr>
+    </w:lvl>
+    <w:lvl w:ilvl="8" w:tplc="04090005" w:tentative="1">
+      <w:start w:val="1"/>
+      <w:numFmt w:val="bullet"/>
+      <w:lvlText w:val=""/>
+      <w:lvlJc w:val="left"/>
+      <w:pPr>
+        <w:ind w:left="6480" w:hanging="360"/>
+      </w:pPr>
+      <w:rPr>
+        <w:rFonts w:ascii="Wingdings" w:hAnsi="Wingdings" w:hint="default"/>
+      </w:rPr>
+    </w:lvl>
+  </w:abstractNum>
+  <w:abstractNum w:abstractNumId="4" w15:restartNumberingAfterBreak="0">
+    <w:nsid w:val="3F943F56"/>
+    <w:multiLevelType w:val="hybridMultilevel"/>
+    <w:tmpl w:val="F71EE3A4"/>
+    <w:lvl w:ilvl="0" w:tplc="04090001">
+      <w:start w:val="1"/>
+      <w:numFmt w:val="bullet"/>
+      <w:lvlText w:val=""/>
+      <w:lvlJc w:val="left"/>
+      <w:pPr>
+        <w:ind w:left="720" w:hanging="360"/>
+      </w:pPr>
+      <w:rPr>
+        <w:rFonts w:ascii="Symbol" w:hAnsi="Symbol" w:hint="default"/>
+      </w:rPr>
+    </w:lvl>
+    <w:lvl w:ilvl="1" w:tplc="04090003" w:tentative="1">
+      <w:start w:val="1"/>
+      <w:numFmt w:val="bullet"/>
+      <w:lvlText w:val="o"/>
+      <w:lvlJc w:val="left"/>
+      <w:pPr>
+        <w:ind w:left="1440" w:hanging="360"/>
+      </w:pPr>
+      <w:rPr>
+        <w:rFonts w:ascii="Courier New" w:hAnsi="Courier New" w:cs="Courier New" w:hint="default"/>
+      </w:rPr>
+    </w:lvl>
+    <w:lvl w:ilvl="2" w:tplc="04090005" w:tentative="1">
+      <w:start w:val="1"/>
+      <w:numFmt w:val="bullet"/>
+      <w:lvlText w:val=""/>
+      <w:lvlJc w:val="left"/>
+      <w:pPr>
+        <w:ind w:left="2160" w:hanging="360"/>
+      </w:pPr>
+      <w:rPr>
+        <w:rFonts w:ascii="Wingdings" w:hAnsi="Wingdings" w:hint="default"/>
+      </w:rPr>
+    </w:lvl>
+    <w:lvl w:ilvl="3" w:tplc="04090001" w:tentative="1">
+      <w:start w:val="1"/>
+      <w:numFmt w:val="bullet"/>
+      <w:lvlText w:val=""/>
+      <w:lvlJc w:val="left"/>
+      <w:pPr>
+        <w:ind w:left="2880" w:hanging="360"/>
+      </w:pPr>
+      <w:rPr>
+        <w:rFonts w:ascii="Symbol" w:hAnsi="Symbol" w:hint="default"/>
+      </w:rPr>
+    </w:lvl>
+    <w:lvl w:ilvl="4" w:tplc="04090003" w:tentative="1">
+      <w:start w:val="1"/>
+      <w:numFmt w:val="bullet"/>
+      <w:lvlText w:val="o"/>
+      <w:lvlJc w:val="left"/>
+      <w:pPr>
+        <w:ind w:left="3600" w:hanging="360"/>
+      </w:pPr>
+      <w:rPr>
+        <w:rFonts w:ascii="Courier New" w:hAnsi="Courier New" w:cs="Courier New" w:hint="default"/>
+      </w:rPr>
+    </w:lvl>
+    <w:lvl w:ilvl="5" w:tplc="04090005" w:tentative="1">
+      <w:start w:val="1"/>
+      <w:numFmt w:val="bullet"/>
+      <w:lvlText w:val=""/>
+      <w:lvlJc w:val="left"/>
+      <w:pPr>
+        <w:ind w:left="4320" w:hanging="360"/>
+      </w:pPr>
+      <w:rPr>
+        <w:rFonts w:ascii="Wingdings" w:hAnsi="Wingdings" w:hint="default"/>
+      </w:rPr>
+    </w:lvl>
+    <w:lvl w:ilvl="6" w:tplc="04090001" w:tentative="1">
+      <w:start w:val="1"/>
+      <w:numFmt w:val="bullet"/>
+      <w:lvlText w:val=""/>
+      <w:lvlJc w:val="left"/>
+      <w:pPr>
+        <w:ind w:left="5040" w:hanging="360"/>
+      </w:pPr>
+      <w:rPr>
+        <w:rFonts w:ascii="Symbol" w:hAnsi="Symbol" w:hint="default"/>
+      </w:rPr>
+    </w:lvl>
+    <w:lvl w:ilvl="7" w:tplc="04090003" w:tentative="1">
+      <w:start w:val="1"/>
+      <w:numFmt w:val="bullet"/>
+      <w:lvlText w:val="o"/>
+      <w:lvlJc w:val="left"/>
+      <w:pPr>
+        <w:ind w:left="5760" w:hanging="360"/>
+      </w:pPr>
+      <w:rPr>
+        <w:rFonts w:ascii="Courier New" w:hAnsi="Courier New" w:cs="Courier New" w:hint="default"/>
+      </w:rPr>
+    </w:lvl>
+    <w:lvl w:ilvl="8" w:tplc="04090005" w:tentative="1">
+      <w:start w:val="1"/>
+      <w:numFmt w:val="bullet"/>
+      <w:lvlText w:val=""/>
+      <w:lvlJc w:val="left"/>
+      <w:pPr>
+        <w:ind w:left="6480" w:hanging="360"/>
+      </w:pPr>
+      <w:rPr>
+        <w:rFonts w:ascii="Wingdings" w:hAnsi="Wingdings" w:hint="default"/>
+      </w:rPr>
+    </w:lvl>
+  </w:abstractNum>
+  <w:abstractNum w:abstractNumId="5" w15:restartNumberingAfterBreak="0">
+    <w:nsid w:val="41B0476A"/>
+    <w:multiLevelType w:val="hybridMultilevel"/>
+    <w:tmpl w:val="C7F21720"/>
+    <w:lvl w:ilvl="0" w:tplc="04090001">
+      <w:start w:val="1"/>
+      <w:numFmt w:val="bullet"/>
+      <w:lvlText w:val=""/>
+      <w:lvlJc w:val="left"/>
+      <w:pPr>
+        <w:ind w:left="720" w:hanging="360"/>
+      </w:pPr>
+      <w:rPr>
+        <w:rFonts w:ascii="Symbol" w:hAnsi="Symbol" w:hint="default"/>
+      </w:rPr>
+    </w:lvl>
+    <w:lvl w:ilvl="1" w:tplc="04090003" w:tentative="1">
+      <w:start w:val="1"/>
+      <w:numFmt w:val="bullet"/>
+      <w:lvlText w:val="o"/>
+      <w:lvlJc w:val="left"/>
+      <w:pPr>
+        <w:ind w:left="1440" w:hanging="360"/>
+      </w:pPr>
+      <w:rPr>
+        <w:rFonts w:ascii="Courier New" w:hAnsi="Courier New" w:cs="Courier New" w:hint="default"/>
+      </w:rPr>
+    </w:lvl>
+    <w:lvl w:ilvl="2" w:tplc="04090005" w:tentative="1">
+      <w:start w:val="1"/>
+      <w:numFmt w:val="bullet"/>
+      <w:lvlText w:val=""/>
+      <w:lvlJc w:val="left"/>
+      <w:pPr>
+        <w:ind w:left="2160" w:hanging="360"/>
+      </w:pPr>
+      <w:rPr>
+        <w:rFonts w:ascii="Wingdings" w:hAnsi="Wingdings" w:hint="default"/>
+      </w:rPr>
+    </w:lvl>
+    <w:lvl w:ilvl="3" w:tplc="04090001" w:tentative="1">
+      <w:start w:val="1"/>
+      <w:numFmt w:val="bullet"/>
+      <w:lvlText w:val=""/>
+      <w:lvlJc w:val="left"/>
+      <w:pPr>
+        <w:ind w:left="2880" w:hanging="360"/>
+      </w:pPr>
+      <w:rPr>
+        <w:rFonts w:ascii="Symbol" w:hAnsi="Symbol" w:hint="default"/>
+      </w:rPr>
+    </w:lvl>
+    <w:lvl w:ilvl="4" w:tplc="04090003" w:tentative="1">
+      <w:start w:val="1"/>
+      <w:numFmt w:val="bullet"/>
+      <w:lvlText w:val="o"/>
+      <w:lvlJc w:val="left"/>
+      <w:pPr>
+        <w:ind w:left="3600" w:hanging="360"/>
+      </w:pPr>
+      <w:rPr>
+        <w:rFonts w:ascii="Courier New" w:hAnsi="Courier New" w:cs="Courier New" w:hint="default"/>
+      </w:rPr>
+    </w:lvl>
+    <w:lvl w:ilvl="5" w:tplc="04090005" w:tentative="1">
+      <w:start w:val="1"/>
+      <w:numFmt w:val="bullet"/>
+      <w:lvlText w:val=""/>
+      <w:lvlJc w:val="left"/>
+      <w:pPr>
+        <w:ind w:left="4320" w:hanging="360"/>
+      </w:pPr>
+      <w:rPr>
+        <w:rFonts w:ascii="Wingdings" w:hAnsi="Wingdings" w:hint="default"/>
+      </w:rPr>
+    </w:lvl>
+    <w:lvl w:ilvl="6" w:tplc="04090001" w:tentative="1">
+      <w:start w:val="1"/>
+      <w:numFmt w:val="bullet"/>
+      <w:lvlText w:val=""/>
+      <w:lvlJc w:val="left"/>
+      <w:pPr>
+        <w:ind w:left="5040" w:hanging="360"/>
+      </w:pPr>
+      <w:rPr>
+        <w:rFonts w:ascii="Symbol" w:hAnsi="Symbol" w:hint="default"/>
+      </w:rPr>
+    </w:lvl>
+    <w:lvl w:ilvl="7" w:tplc="04090003" w:tentative="1">
+      <w:start w:val="1"/>
+      <w:numFmt w:val="bullet"/>
+      <w:lvlText w:val="o"/>
+      <w:lvlJc w:val="left"/>
+      <w:pPr>
+        <w:ind w:left="5760" w:hanging="360"/>
+      </w:pPr>
+      <w:rPr>
+        <w:rFonts w:ascii="Courier New" w:hAnsi="Courier New" w:cs="Courier New" w:hint="default"/>
+      </w:rPr>
+    </w:lvl>
+    <w:lvl w:ilvl="8" w:tplc="04090005" w:tentative="1">
+      <w:start w:val="1"/>
+      <w:numFmt w:val="bullet"/>
+      <w:lvlText w:val=""/>
+      <w:lvlJc w:val="left"/>
+      <w:pPr>
+        <w:ind w:left="6480" w:hanging="360"/>
+      </w:pPr>
+      <w:rPr>
+        <w:rFonts w:ascii="Wingdings" w:hAnsi="Wingdings" w:hint="default"/>
+      </w:rPr>
+    </w:lvl>
+  </w:abstractNum>
+  <w:abstractNum w:abstractNumId="6" w15:restartNumberingAfterBreak="0">
     <w:nsid w:val="57D962EF"/>
     <w:multiLevelType w:val="hybridMultilevel"/>
     <w:tmpl w:val="6C708722"/>
@@ -1476,7 +4977,120 @@
       </w:rPr>
     </w:lvl>
   </w:abstractNum>
-  <w:abstractNum w:abstractNumId="2" w15:restartNumberingAfterBreak="0">
+  <w:abstractNum w:abstractNumId="7" w15:restartNumberingAfterBreak="0">
+    <w:nsid w:val="588A7A33"/>
+    <w:multiLevelType w:val="hybridMultilevel"/>
+    <w:tmpl w:val="7FDA4956"/>
+    <w:lvl w:ilvl="0" w:tplc="04090001">
+      <w:start w:val="1"/>
+      <w:numFmt w:val="bullet"/>
+      <w:lvlText w:val=""/>
+      <w:lvlJc w:val="left"/>
+      <w:pPr>
+        <w:ind w:left="720" w:hanging="360"/>
+      </w:pPr>
+      <w:rPr>
+        <w:rFonts w:ascii="Symbol" w:hAnsi="Symbol" w:hint="default"/>
+      </w:rPr>
+    </w:lvl>
+    <w:lvl w:ilvl="1" w:tplc="04090003" w:tentative="1">
+      <w:start w:val="1"/>
+      <w:numFmt w:val="bullet"/>
+      <w:lvlText w:val="o"/>
+      <w:lvlJc w:val="left"/>
+      <w:pPr>
+        <w:ind w:left="1440" w:hanging="360"/>
+      </w:pPr>
+      <w:rPr>
+        <w:rFonts w:ascii="Courier New" w:hAnsi="Courier New" w:cs="Courier New" w:hint="default"/>
+      </w:rPr>
+    </w:lvl>
+    <w:lvl w:ilvl="2" w:tplc="04090005" w:tentative="1">
+      <w:start w:val="1"/>
+      <w:numFmt w:val="bullet"/>
+      <w:lvlText w:val=""/>
+      <w:lvlJc w:val="left"/>
+      <w:pPr>
+        <w:ind w:left="2160" w:hanging="360"/>
+      </w:pPr>
+      <w:rPr>
+        <w:rFonts w:ascii="Wingdings" w:hAnsi="Wingdings" w:hint="default"/>
+      </w:rPr>
+    </w:lvl>
+    <w:lvl w:ilvl="3" w:tplc="04090001" w:tentative="1">
+      <w:start w:val="1"/>
+      <w:numFmt w:val="bullet"/>
+      <w:lvlText w:val=""/>
+      <w:lvlJc w:val="left"/>
+      <w:pPr>
+        <w:ind w:left="2880" w:hanging="360"/>
+      </w:pPr>
+      <w:rPr>
+        <w:rFonts w:ascii="Symbol" w:hAnsi="Symbol" w:hint="default"/>
+      </w:rPr>
+    </w:lvl>
+    <w:lvl w:ilvl="4" w:tplc="04090003" w:tentative="1">
+      <w:start w:val="1"/>
+      <w:numFmt w:val="bullet"/>
+      <w:lvlText w:val="o"/>
+      <w:lvlJc w:val="left"/>
+      <w:pPr>
+        <w:ind w:left="3600" w:hanging="360"/>
+      </w:pPr>
+      <w:rPr>
+        <w:rFonts w:ascii="Courier New" w:hAnsi="Courier New" w:cs="Courier New" w:hint="default"/>
+      </w:rPr>
+    </w:lvl>
+    <w:lvl w:ilvl="5" w:tplc="04090005" w:tentative="1">
+      <w:start w:val="1"/>
+      <w:numFmt w:val="bullet"/>
+      <w:lvlText w:val=""/>
+      <w:lvlJc w:val="left"/>
+      <w:pPr>
+        <w:ind w:left="4320" w:hanging="360"/>
+      </w:pPr>
+      <w:rPr>
+        <w:rFonts w:ascii="Wingdings" w:hAnsi="Wingdings" w:hint="default"/>
+      </w:rPr>
+    </w:lvl>
+    <w:lvl w:ilvl="6" w:tplc="04090001" w:tentative="1">
+      <w:start w:val="1"/>
+      <w:numFmt w:val="bullet"/>
+      <w:lvlText w:val=""/>
+      <w:lvlJc w:val="left"/>
+      <w:pPr>
+        <w:ind w:left="5040" w:hanging="360"/>
+      </w:pPr>
+      <w:rPr>
+        <w:rFonts w:ascii="Symbol" w:hAnsi="Symbol" w:hint="default"/>
+      </w:rPr>
+    </w:lvl>
+    <w:lvl w:ilvl="7" w:tplc="04090003" w:tentative="1">
+      <w:start w:val="1"/>
+      <w:numFmt w:val="bullet"/>
+      <w:lvlText w:val="o"/>
+      <w:lvlJc w:val="left"/>
+      <w:pPr>
+        <w:ind w:left="5760" w:hanging="360"/>
+      </w:pPr>
+      <w:rPr>
+        <w:rFonts w:ascii="Courier New" w:hAnsi="Courier New" w:cs="Courier New" w:hint="default"/>
+      </w:rPr>
+    </w:lvl>
+    <w:lvl w:ilvl="8" w:tplc="04090005" w:tentative="1">
+      <w:start w:val="1"/>
+      <w:numFmt w:val="bullet"/>
+      <w:lvlText w:val=""/>
+      <w:lvlJc w:val="left"/>
+      <w:pPr>
+        <w:ind w:left="6480" w:hanging="360"/>
+      </w:pPr>
+      <w:rPr>
+        <w:rFonts w:ascii="Wingdings" w:hAnsi="Wingdings" w:hint="default"/>
+      </w:rPr>
+    </w:lvl>
+  </w:abstractNum>
+  <w:abstractNum w:abstractNumId="8" w15:restartNumberingAfterBreak="0">
     <w:nsid w:val="614D1B68"/>
     <w:multiLevelType w:val="hybridMultilevel"/>
     <w:tmpl w:val="1730D2D6"/>
@@ -1589,7 +5203,346 @@
       </w:rPr>
     </w:lvl>
   </w:abstractNum>
-  <w:abstractNum w:abstractNumId="3" w15:restartNumberingAfterBreak="0">
+  <w:abstractNum w:abstractNumId="9" w15:restartNumberingAfterBreak="0">
+    <w:nsid w:val="6240092C"/>
+    <w:multiLevelType w:val="hybridMultilevel"/>
+    <w:tmpl w:val="FFBED48E"/>
+    <w:lvl w:ilvl="0" w:tplc="04090001">
+      <w:start w:val="1"/>
+      <w:numFmt w:val="bullet"/>
+      <w:lvlText w:val=""/>
+      <w:lvlJc w:val="left"/>
+      <w:pPr>
+        <w:ind w:left="720" w:hanging="360"/>
+      </w:pPr>
+      <w:rPr>
+        <w:rFonts w:ascii="Symbol" w:hAnsi="Symbol" w:hint="default"/>
+      </w:rPr>
+    </w:lvl>
+    <w:lvl w:ilvl="1" w:tplc="04090003" w:tentative="1">
+      <w:start w:val="1"/>
+      <w:numFmt w:val="bullet"/>
+      <w:lvlText w:val="o"/>
+      <w:lvlJc w:val="left"/>
+      <w:pPr>
+        <w:ind w:left="1440" w:hanging="360"/>
+      </w:pPr>
+      <w:rPr>
+        <w:rFonts w:ascii="Courier New" w:hAnsi="Courier New" w:cs="Courier New" w:hint="default"/>
+      </w:rPr>
+    </w:lvl>
+    <w:lvl w:ilvl="2" w:tplc="04090005" w:tentative="1">
+      <w:start w:val="1"/>
+      <w:numFmt w:val="bullet"/>
+      <w:lvlText w:val=""/>
+      <w:lvlJc w:val="left"/>
+      <w:pPr>
+        <w:ind w:left="2160" w:hanging="360"/>
+      </w:pPr>
+      <w:rPr>
+        <w:rFonts w:ascii="Wingdings" w:hAnsi="Wingdings" w:hint="default"/>
+      </w:rPr>
+    </w:lvl>
+    <w:lvl w:ilvl="3" w:tplc="04090001" w:tentative="1">
+      <w:start w:val="1"/>
+      <w:numFmt w:val="bullet"/>
+      <w:lvlText w:val=""/>
+      <w:lvlJc w:val="left"/>
+      <w:pPr>
+        <w:ind w:left="2880" w:hanging="360"/>
+      </w:pPr>
+      <w:rPr>
+        <w:rFonts w:ascii="Symbol" w:hAnsi="Symbol" w:hint="default"/>
+      </w:rPr>
+    </w:lvl>
+    <w:lvl w:ilvl="4" w:tplc="04090003" w:tentative="1">
+      <w:start w:val="1"/>
+      <w:numFmt w:val="bullet"/>
+      <w:lvlText w:val="o"/>
+      <w:lvlJc w:val="left"/>
+      <w:pPr>
+        <w:ind w:left="3600" w:hanging="360"/>
+      </w:pPr>
+      <w:rPr>
+        <w:rFonts w:ascii="Courier New" w:hAnsi="Courier New" w:cs="Courier New" w:hint="default"/>
+      </w:rPr>
+    </w:lvl>
+    <w:lvl w:ilvl="5" w:tplc="04090005" w:tentative="1">
+      <w:start w:val="1"/>
+      <w:numFmt w:val="bullet"/>
+      <w:lvlText w:val=""/>
+      <w:lvlJc w:val="left"/>
+      <w:pPr>
+        <w:ind w:left="4320" w:hanging="360"/>
+      </w:pPr>
+      <w:rPr>
+        <w:rFonts w:ascii="Wingdings" w:hAnsi="Wingdings" w:hint="default"/>
+      </w:rPr>
+    </w:lvl>
+    <w:lvl w:ilvl="6" w:tplc="04090001" w:tentative="1">
+      <w:start w:val="1"/>
+      <w:numFmt w:val="bullet"/>
+      <w:lvlText w:val=""/>
+      <w:lvlJc w:val="left"/>
+      <w:pPr>
+        <w:ind w:left="5040" w:hanging="360"/>
+      </w:pPr>
+      <w:rPr>
+        <w:rFonts w:ascii="Symbol" w:hAnsi="Symbol" w:hint="default"/>
+      </w:rPr>
+    </w:lvl>
+    <w:lvl w:ilvl="7" w:tplc="04090003" w:tentative="1">
+      <w:start w:val="1"/>
+      <w:numFmt w:val="bullet"/>
+      <w:lvlText w:val="o"/>
+      <w:lvlJc w:val="left"/>
+      <w:pPr>
+        <w:ind w:left="5760" w:hanging="360"/>
+      </w:pPr>
+      <w:rPr>
+        <w:rFonts w:ascii="Courier New" w:hAnsi="Courier New" w:cs="Courier New" w:hint="default"/>
+      </w:rPr>
+    </w:lvl>
+    <w:lvl w:ilvl="8" w:tplc="04090005" w:tentative="1">
+      <w:start w:val="1"/>
+      <w:numFmt w:val="bullet"/>
+      <w:lvlText w:val=""/>
+      <w:lvlJc w:val="left"/>
+      <w:pPr>
+        <w:ind w:left="6480" w:hanging="360"/>
+      </w:pPr>
+      <w:rPr>
+        <w:rFonts w:ascii="Wingdings" w:hAnsi="Wingdings" w:hint="default"/>
+      </w:rPr>
+    </w:lvl>
+  </w:abstractNum>
+  <w:abstractNum w:abstractNumId="10" w15:restartNumberingAfterBreak="0">
+    <w:nsid w:val="6452651B"/>
+    <w:multiLevelType w:val="hybridMultilevel"/>
+    <w:tmpl w:val="EF3A3366"/>
+    <w:lvl w:ilvl="0" w:tplc="04090001">
+      <w:start w:val="1"/>
+      <w:numFmt w:val="bullet"/>
+      <w:lvlText w:val=""/>
+      <w:lvlJc w:val="left"/>
+      <w:pPr>
+        <w:ind w:left="720" w:hanging="360"/>
+      </w:pPr>
+      <w:rPr>
+        <w:rFonts w:ascii="Symbol" w:hAnsi="Symbol" w:hint="default"/>
+      </w:rPr>
+    </w:lvl>
+    <w:lvl w:ilvl="1" w:tplc="04090003" w:tentative="1">
+      <w:start w:val="1"/>
+      <w:numFmt w:val="bullet"/>
+      <w:lvlText w:val="o"/>
+      <w:lvlJc w:val="left"/>
+      <w:pPr>
+        <w:ind w:left="1440" w:hanging="360"/>
+      </w:pPr>
+      <w:rPr>
+        <w:rFonts w:ascii="Courier New" w:hAnsi="Courier New" w:cs="Courier New" w:hint="default"/>
+      </w:rPr>
+    </w:lvl>
+    <w:lvl w:ilvl="2" w:tplc="04090005" w:tentative="1">
+      <w:start w:val="1"/>
+      <w:numFmt w:val="bullet"/>
+      <w:lvlText w:val=""/>
+      <w:lvlJc w:val="left"/>
+      <w:pPr>
+        <w:ind w:left="2160" w:hanging="360"/>
+      </w:pPr>
+      <w:rPr>
+        <w:rFonts w:ascii="Wingdings" w:hAnsi="Wingdings" w:hint="default"/>
+      </w:rPr>
+    </w:lvl>
+    <w:lvl w:ilvl="3" w:tplc="04090001" w:tentative="1">
+      <w:start w:val="1"/>
+      <w:numFmt w:val="bullet"/>
+      <w:lvlText w:val=""/>
+      <w:lvlJc w:val="left"/>
+      <w:pPr>
+        <w:ind w:left="2880" w:hanging="360"/>
+      </w:pPr>
+      <w:rPr>
+        <w:rFonts w:ascii="Symbol" w:hAnsi="Symbol" w:hint="default"/>
+      </w:rPr>
+    </w:lvl>
+    <w:lvl w:ilvl="4" w:tplc="04090003" w:tentative="1">
+      <w:start w:val="1"/>
+      <w:numFmt w:val="bullet"/>
+      <w:lvlText w:val="o"/>
+      <w:lvlJc w:val="left"/>
+      <w:pPr>
+        <w:ind w:left="3600" w:hanging="360"/>
+      </w:pPr>
+      <w:rPr>
+        <w:rFonts w:ascii="Courier New" w:hAnsi="Courier New" w:cs="Courier New" w:hint="default"/>
+      </w:rPr>
+    </w:lvl>
+    <w:lvl w:ilvl="5" w:tplc="04090005" w:tentative="1">
+      <w:start w:val="1"/>
+      <w:numFmt w:val="bullet"/>
+      <w:lvlText w:val=""/>
+      <w:lvlJc w:val="left"/>
+      <w:pPr>
+        <w:ind w:left="4320" w:hanging="360"/>
+      </w:pPr>
+      <w:rPr>
+        <w:rFonts w:ascii="Wingdings" w:hAnsi="Wingdings" w:hint="default"/>
+      </w:rPr>
+    </w:lvl>
+    <w:lvl w:ilvl="6" w:tplc="04090001" w:tentative="1">
+      <w:start w:val="1"/>
+      <w:numFmt w:val="bullet"/>
+      <w:lvlText w:val=""/>
+      <w:lvlJc w:val="left"/>
+      <w:pPr>
+        <w:ind w:left="5040" w:hanging="360"/>
+      </w:pPr>
+      <w:rPr>
+        <w:rFonts w:ascii="Symbol" w:hAnsi="Symbol" w:hint="default"/>
+      </w:rPr>
+    </w:lvl>
+    <w:lvl w:ilvl="7" w:tplc="04090003" w:tentative="1">
+      <w:start w:val="1"/>
+      <w:numFmt w:val="bullet"/>
+      <w:lvlText w:val="o"/>
+      <w:lvlJc w:val="left"/>
+      <w:pPr>
+        <w:ind w:left="5760" w:hanging="360"/>
+      </w:pPr>
+      <w:rPr>
+        <w:rFonts w:ascii="Courier New" w:hAnsi="Courier New" w:cs="Courier New" w:hint="default"/>
+      </w:rPr>
+    </w:lvl>
+    <w:lvl w:ilvl="8" w:tplc="04090005" w:tentative="1">
+      <w:start w:val="1"/>
+      <w:numFmt w:val="bullet"/>
+      <w:lvlText w:val=""/>
+      <w:lvlJc w:val="left"/>
+      <w:pPr>
+        <w:ind w:left="6480" w:hanging="360"/>
+      </w:pPr>
+      <w:rPr>
+        <w:rFonts w:ascii="Wingdings" w:hAnsi="Wingdings" w:hint="default"/>
+      </w:rPr>
+    </w:lvl>
+  </w:abstractNum>
+  <w:abstractNum w:abstractNumId="11" w15:restartNumberingAfterBreak="0">
+    <w:nsid w:val="71B57150"/>
+    <w:multiLevelType w:val="hybridMultilevel"/>
+    <w:tmpl w:val="B1C6972C"/>
+    <w:lvl w:ilvl="0" w:tplc="04090001">
+      <w:start w:val="1"/>
+      <w:numFmt w:val="bullet"/>
+      <w:lvlText w:val=""/>
+      <w:lvlJc w:val="left"/>
+      <w:pPr>
+        <w:ind w:left="720" w:hanging="360"/>
+      </w:pPr>
+      <w:rPr>
+        <w:rFonts w:ascii="Symbol" w:hAnsi="Symbol" w:hint="default"/>
+      </w:rPr>
+    </w:lvl>
+    <w:lvl w:ilvl="1" w:tplc="04090003" w:tentative="1">
+      <w:start w:val="1"/>
+      <w:numFmt w:val="bullet"/>
+      <w:lvlText w:val="o"/>
+      <w:lvlJc w:val="left"/>
+      <w:pPr>
+        <w:ind w:left="1440" w:hanging="360"/>
+      </w:pPr>
+      <w:rPr>
+        <w:rFonts w:ascii="Courier New" w:hAnsi="Courier New" w:cs="Courier New" w:hint="default"/>
+      </w:rPr>
+    </w:lvl>
+    <w:lvl w:ilvl="2" w:tplc="04090005" w:tentative="1">
+      <w:start w:val="1"/>
+      <w:numFmt w:val="bullet"/>
+      <w:lvlText w:val=""/>
+      <w:lvlJc w:val="left"/>
+      <w:pPr>
+        <w:ind w:left="2160" w:hanging="360"/>
+      </w:pPr>
+      <w:rPr>
+        <w:rFonts w:ascii="Wingdings" w:hAnsi="Wingdings" w:hint="default"/>
+      </w:rPr>
+    </w:lvl>
+    <w:lvl w:ilvl="3" w:tplc="04090001" w:tentative="1">
+      <w:start w:val="1"/>
+      <w:numFmt w:val="bullet"/>
+      <w:lvlText w:val=""/>
+      <w:lvlJc w:val="left"/>
+      <w:pPr>
+        <w:ind w:left="2880" w:hanging="360"/>
+      </w:pPr>
+      <w:rPr>
+        <w:rFonts w:ascii="Symbol" w:hAnsi="Symbol" w:hint="default"/>
+      </w:rPr>
+    </w:lvl>
+    <w:lvl w:ilvl="4" w:tplc="04090003" w:tentative="1">
+      <w:start w:val="1"/>
+      <w:numFmt w:val="bullet"/>
+      <w:lvlText w:val="o"/>
+      <w:lvlJc w:val="left"/>
+      <w:pPr>
+        <w:ind w:left="3600" w:hanging="360"/>
+      </w:pPr>
+      <w:rPr>
+        <w:rFonts w:ascii="Courier New" w:hAnsi="Courier New" w:cs="Courier New" w:hint="default"/>
+      </w:rPr>
+    </w:lvl>
+    <w:lvl w:ilvl="5" w:tplc="04090005" w:tentative="1">
+      <w:start w:val="1"/>
+      <w:numFmt w:val="bullet"/>
+      <w:lvlText w:val=""/>
+      <w:lvlJc w:val="left"/>
+      <w:pPr>
+        <w:ind w:left="4320" w:hanging="360"/>
+      </w:pPr>
+      <w:rPr>
+        <w:rFonts w:ascii="Wingdings" w:hAnsi="Wingdings" w:hint="default"/>
+      </w:rPr>
+    </w:lvl>
+    <w:lvl w:ilvl="6" w:tplc="04090001" w:tentative="1">
+      <w:start w:val="1"/>
+      <w:numFmt w:val="bullet"/>
+      <w:lvlText w:val=""/>
+      <w:lvlJc w:val="left"/>
+      <w:pPr>
+        <w:ind w:left="5040" w:hanging="360"/>
+      </w:pPr>
+      <w:rPr>
+        <w:rFonts w:ascii="Symbol" w:hAnsi="Symbol" w:hint="default"/>
+      </w:rPr>
+    </w:lvl>
+    <w:lvl w:ilvl="7" w:tplc="04090003" w:tentative="1">
+      <w:start w:val="1"/>
+      <w:numFmt w:val="bullet"/>
+      <w:lvlText w:val="o"/>
+      <w:lvlJc w:val="left"/>
+      <w:pPr>
+        <w:ind w:left="5760" w:hanging="360"/>
+      </w:pPr>
+      <w:rPr>
+        <w:rFonts w:ascii="Courier New" w:hAnsi="Courier New" w:cs="Courier New" w:hint="default"/>
+      </w:rPr>
+    </w:lvl>
+    <w:lvl w:ilvl="8" w:tplc="04090005" w:tentative="1">
+      <w:start w:val="1"/>
+      <w:numFmt w:val="bullet"/>
+      <w:lvlText w:val=""/>
+      <w:lvlJc w:val="left"/>
+      <w:pPr>
+        <w:ind w:left="6480" w:hanging="360"/>
+      </w:pPr>
+      <w:rPr>
+        <w:rFonts w:ascii="Wingdings" w:hAnsi="Wingdings" w:hint="default"/>
+      </w:rPr>
+    </w:lvl>
+  </w:abstractNum>
+  <w:abstractNum w:abstractNumId="12" w15:restartNumberingAfterBreak="0">
     <w:nsid w:val="7DE91BA4"/>
     <w:multiLevelType w:val="hybridMultilevel"/>
     <w:tmpl w:val="4FD4D710"/>
@@ -1703,16 +5656,43 @@
     </w:lvl>
   </w:abstractNum>
   <w:num w:numId="1">
-    <w:abstractNumId w:val="2"/>
+    <w:abstractNumId w:val="8"/>
   </w:num>
   <w:num w:numId="2">
-    <w:abstractNumId w:val="1"/>
+    <w:abstractNumId w:val="6"/>
   </w:num>
   <w:num w:numId="3">
-    <w:abstractNumId w:val="3"/>
+    <w:abstractNumId w:val="12"/>
   </w:num>
   <w:num w:numId="4">
     <w:abstractNumId w:val="0"/>
+  </w:num>
+  <w:num w:numId="5">
+    <w:abstractNumId w:val="11"/>
+  </w:num>
+  <w:num w:numId="6">
+    <w:abstractNumId w:val="10"/>
+  </w:num>
+  <w:num w:numId="7">
+    <w:abstractNumId w:val="7"/>
+  </w:num>
+  <w:num w:numId="8">
+    <w:abstractNumId w:val="3"/>
+  </w:num>
+  <w:num w:numId="9">
+    <w:abstractNumId w:val="1"/>
+  </w:num>
+  <w:num w:numId="10">
+    <w:abstractNumId w:val="5"/>
+  </w:num>
+  <w:num w:numId="11">
+    <w:abstractNumId w:val="4"/>
+  </w:num>
+  <w:num w:numId="12">
+    <w:abstractNumId w:val="2"/>
+  </w:num>
+  <w:num w:numId="13">
+    <w:abstractNumId w:val="9"/>
   </w:num>
 </w:numbering>
 </file>
@@ -2153,6 +6133,26 @@
       <w:szCs w:val="26"/>
     </w:rPr>
   </w:style>
+  <w:style w:type="paragraph" w:styleId="Heading3">
+    <w:name w:val="heading 3"/>
+    <w:basedOn w:val="Normal"/>
+    <w:next w:val="Normal"/>
+    <w:link w:val="Heading3Char"/>
+    <w:uiPriority w:val="9"/>
+    <w:unhideWhenUsed/>
+    <w:qFormat/>
+    <w:rsid w:val="00900F2F"/>
+    <w:pPr>
+      <w:keepNext/>
+      <w:keepLines/>
+      <w:spacing w:before="120" w:after="80"/>
+      <w:outlineLvl w:val="2"/>
+    </w:pPr>
+    <w:rPr>
+      <w:rFonts w:asciiTheme="majorHAnsi" w:eastAsiaTheme="majorEastAsia" w:hAnsiTheme="majorHAnsi" w:cstheme="majorBidi"/>
+      <w:color w:val="1F3763" w:themeColor="accent1" w:themeShade="7F"/>
+    </w:rPr>
+  </w:style>
   <w:style w:type="character" w:default="1" w:styleId="DefaultParagraphFont">
     <w:name w:val="Default Paragraph Font"/>
     <w:uiPriority w:val="1"/>
@@ -2353,6 +6353,17 @@
     <w:rsid w:val="009D334F"/>
     <w:rPr>
       <w:vertAlign w:val="superscript"/>
+    </w:rPr>
+  </w:style>
+  <w:style w:type="character" w:customStyle="1" w:styleId="Heading3Char">
+    <w:name w:val="Heading 3 Char"/>
+    <w:basedOn w:val="DefaultParagraphFont"/>
+    <w:link w:val="Heading3"/>
+    <w:uiPriority w:val="9"/>
+    <w:rsid w:val="00900F2F"/>
+    <w:rPr>
+      <w:rFonts w:asciiTheme="majorHAnsi" w:eastAsiaTheme="majorEastAsia" w:hAnsiTheme="majorHAnsi" w:cstheme="majorBidi"/>
+      <w:color w:val="1F3763" w:themeColor="accent1" w:themeShade="7F"/>
     </w:rPr>
   </w:style>
 </w:styles>

</xml_diff>

<commit_message>
Working on data types documentation.
</commit_message>
<xml_diff>
--- a/documentation/Dataset Aggregator.docx
+++ b/documentation/Dataset Aggregator.docx
@@ -42,9 +42,6 @@
       </w:r>
     </w:p>
     <w:p>
-      <w:pPr>
-        <w:pStyle w:val="Heading1Char"/>
-      </w:pPr>
       <w:r>
         <w:t>There are a series of documents that describe the scope, application a</w:t>
       </w:r>
@@ -54,7 +51,6 @@
     </w:p>
     <w:p>
       <w:pPr>
-        <w:pStyle w:val="Heading1Char"/>
         <w:numPr>
           <w:ilvl w:val="0"/>
           <w:numId w:val="3"/>
@@ -93,7 +89,6 @@
     </w:p>
     <w:p>
       <w:pPr>
-        <w:pStyle w:val="Heading1Char"/>
         <w:numPr>
           <w:ilvl w:val="0"/>
           <w:numId w:val="3"/>
@@ -124,9 +119,6 @@
       </w:r>
     </w:p>
     <w:p>
-      <w:pPr>
-        <w:pStyle w:val="Heading1Char"/>
-      </w:pPr>
       <w:r>
         <w:t xml:space="preserve">Both documents provide an idea </w:t>
       </w:r>
@@ -143,18 +135,13 @@
       </w:r>
     </w:p>
     <w:p>
-      <w:pPr>
-        <w:pStyle w:val="Heading1Char"/>
-      </w:pPr>
       <w:hyperlink r:id="rId10" w:history="1">
-        <w:proofErr w:type="spellStart"/>
         <w:r>
           <w:rPr>
             <w:rStyle w:val="Hyperlink"/>
           </w:rPr>
           <w:t>ArangoDB</w:t>
         </w:r>
-        <w:proofErr w:type="spellEnd"/>
       </w:hyperlink>
       <w:r>
         <w:t xml:space="preserve"> is the database system upon which the application was designed.</w:t>
@@ -189,9 +176,6 @@
       </w:r>
     </w:p>
     <w:p>
-      <w:pPr>
-        <w:pStyle w:val="Heading1Char"/>
-      </w:pPr>
       <w:r>
         <w:t xml:space="preserve">The application is </w:t>
       </w:r>
@@ -245,31 +229,17 @@
       </w:r>
     </w:p>
     <w:p>
-      <w:pPr>
-        <w:pStyle w:val="Heading1Char"/>
-      </w:pPr>
       <w:r>
         <w:t xml:space="preserve">The back end takes care of storing and serving all the data, it is </w:t>
       </w:r>
       <w:r>
-        <w:t xml:space="preserve">implemented using the </w:t>
-      </w:r>
-      <w:proofErr w:type="spellStart"/>
-      <w:r>
-        <w:t>ArangoDB</w:t>
-      </w:r>
-      <w:proofErr w:type="spellEnd"/>
-      <w:r>
-        <w:t xml:space="preserve"> Foxx micro-services framework which is executed in the database itself. The goal of these services is to provide a high-level interface to da</w:t>
+        <w:t>implemented using the ArangoDB Foxx micro-services framework which is executed in the database itself. The goal of these services is to provide a high-level interface to da</w:t>
       </w:r>
       <w:r>
         <w:t>ta for the front-end.</w:t>
       </w:r>
     </w:p>
     <w:p>
-      <w:pPr>
-        <w:pStyle w:val="Heading1Char"/>
-      </w:pPr>
       <w:r>
         <w:t xml:space="preserve">The front-end has not been developed yet, the plan was to create it using </w:t>
       </w:r>
@@ -299,17 +269,11 @@
       </w:r>
     </w:p>
     <w:p>
-      <w:pPr>
-        <w:pStyle w:val="Heading1Char"/>
-      </w:pPr>
       <w:r>
         <w:t>This is a very short summary of what the application should do and how it is structured, you can consider it as the summary of the two background documents cited in the beginning and serves the purpose of laying down the principles that apply to the rest of this document.</w:t>
       </w:r>
     </w:p>
     <w:p>
-      <w:pPr>
-        <w:pStyle w:val="Heading1Char"/>
-      </w:pPr>
       <w:r>
         <w:t xml:space="preserve">The application should implement a repository or searchable archive of studies, their documents and </w:t>
       </w:r>
@@ -318,9 +282,6 @@
       </w:r>
     </w:p>
     <w:p>
-      <w:pPr>
-        <w:pStyle w:val="Heading2Char"/>
-      </w:pPr>
       <w:r>
         <w:rPr>
           <w:noProof/>
@@ -370,17 +331,11 @@
       </w:r>
     </w:p>
     <w:p>
-      <w:pPr>
-        <w:pStyle w:val="Heading1Char"/>
-      </w:pPr>
       <w:r>
         <w:t xml:space="preserve">The goal of this system is to provide access to the studies, their annex documents and to the raw data by allowing users to query the studies metadata and the raw data variables, retrieving two sets of results: the studies and a selection of raw data that satisfies the query conditions. </w:t>
       </w:r>
     </w:p>
     <w:p>
-      <w:pPr>
-        <w:pStyle w:val="Heading1Char"/>
-      </w:pPr>
       <w:r>
         <w:t xml:space="preserve">The </w:t>
       </w:r>
@@ -395,9 +350,6 @@
       </w:r>
     </w:p>
     <w:p>
-      <w:pPr>
-        <w:pStyle w:val="Heading1Char"/>
-      </w:pPr>
       <w:r>
         <w:t xml:space="preserve">All annex documents - in the case of surveys these could be the questionnaires, reports and original datasets – should be uploaded and linked to the study, so that it can be considered as an </w:t>
       </w:r>
@@ -406,9 +358,6 @@
       </w:r>
     </w:p>
     <w:p>
-      <w:pPr>
-        <w:pStyle w:val="Heading1Char"/>
-      </w:pPr>
       <w:r>
         <w:t xml:space="preserve">Studies will have one or more datasets that represent </w:t>
       </w:r>
@@ -508,9 +457,6 @@
       </w:r>
     </w:p>
     <w:p>
-      <w:pPr>
-        <w:pStyle w:val="Heading1Char"/>
-      </w:pPr>
       <w:r>
         <w:t xml:space="preserve">The central component of the system is the data dictionary, its role is to provide the definition and documentation for all the fields of all records stored in the database. When importing raw data from a dataset, the first function to perform is to harmonise the variables of the raw data with the data dictionary, so that each column of data in the raw data table corresponds to a </w:t>
       </w:r>
@@ -534,9 +480,6 @@
       </w:r>
     </w:p>
     <w:p>
-      <w:pPr>
-        <w:pStyle w:val="Heading1Char"/>
-      </w:pPr>
       <w:r>
         <w:t xml:space="preserve">Once studies have been registered, their annex documents </w:t>
       </w:r>
@@ -559,16 +502,12 @@
       </w:r>
     </w:p>
     <w:p>
-      <w:pPr>
-        <w:pStyle w:val="Heading1Char"/>
-      </w:pPr>
       <w:r>
         <w:t>The database contains a series of predefined collections (tables in the traditional relational nomenclature), each serving a specific purpose:</w:t>
       </w:r>
     </w:p>
     <w:p>
       <w:pPr>
-        <w:pStyle w:val="Heading1Char"/>
         <w:numPr>
           <w:ilvl w:val="0"/>
           <w:numId w:val="4"/>
@@ -586,7 +525,6 @@
     </w:p>
     <w:p>
       <w:pPr>
-        <w:pStyle w:val="Heading1Char"/>
         <w:numPr>
           <w:ilvl w:val="0"/>
           <w:numId w:val="4"/>
@@ -607,7 +545,6 @@
     </w:p>
     <w:p>
       <w:pPr>
-        <w:pStyle w:val="Heading1Char"/>
         <w:numPr>
           <w:ilvl w:val="0"/>
           <w:numId w:val="4"/>
@@ -628,7 +565,6 @@
     </w:p>
     <w:p>
       <w:pPr>
-        <w:pStyle w:val="Heading1Char"/>
         <w:numPr>
           <w:ilvl w:val="0"/>
           <w:numId w:val="4"/>
@@ -649,7 +585,6 @@
     </w:p>
     <w:p>
       <w:pPr>
-        <w:pStyle w:val="Heading1Char"/>
         <w:numPr>
           <w:ilvl w:val="0"/>
           <w:numId w:val="4"/>
@@ -670,7 +605,6 @@
     </w:p>
     <w:p>
       <w:pPr>
-        <w:pStyle w:val="Heading1Char"/>
         <w:numPr>
           <w:ilvl w:val="0"/>
           <w:numId w:val="4"/>
@@ -691,7 +625,6 @@
     </w:p>
     <w:p>
       <w:pPr>
-        <w:pStyle w:val="Heading1Char"/>
         <w:numPr>
           <w:ilvl w:val="0"/>
           <w:numId w:val="4"/>
@@ -721,7 +654,6 @@
     </w:p>
     <w:p>
       <w:pPr>
-        <w:pStyle w:val="Heading1Char"/>
         <w:numPr>
           <w:ilvl w:val="0"/>
           <w:numId w:val="4"/>
@@ -749,7 +681,6 @@
     </w:p>
     <w:p>
       <w:pPr>
-        <w:pStyle w:val="Heading1Char"/>
         <w:numPr>
           <w:ilvl w:val="0"/>
           <w:numId w:val="4"/>
@@ -765,20 +696,11 @@
         <w:t>: This collection</w:t>
       </w:r>
       <w:r>
-        <w:t xml:space="preserve"> contains a set of </w:t>
-      </w:r>
-      <w:proofErr w:type="spellStart"/>
-      <w:r>
-        <w:t>GeoJSON</w:t>
-      </w:r>
-      <w:proofErr w:type="spellEnd"/>
-      <w:r>
-        <w:t xml:space="preserve"> shapes related to toponyms.</w:t>
-      </w:r>
-    </w:p>
-    <w:p>
-      <w:pPr>
-        <w:pStyle w:val="Heading1Char"/>
+        <w:t xml:space="preserve"> contains a set of GeoJSON shapes related to toponyms.</w:t>
+      </w:r>
+    </w:p>
+    <w:p>
+      <w:pPr>
         <w:numPr>
           <w:ilvl w:val="0"/>
           <w:numId w:val="4"/>
@@ -806,7 +728,6 @@
     </w:p>
     <w:p>
       <w:pPr>
-        <w:pStyle w:val="Heading1Char"/>
         <w:numPr>
           <w:ilvl w:val="0"/>
           <w:numId w:val="4"/>
@@ -827,7 +748,6 @@
     </w:p>
     <w:p>
       <w:pPr>
-        <w:pStyle w:val="Heading1Char"/>
         <w:numPr>
           <w:ilvl w:val="0"/>
           <w:numId w:val="4"/>
@@ -854,7 +774,6 @@
     </w:p>
     <w:p>
       <w:pPr>
-        <w:pStyle w:val="Heading1Char"/>
         <w:numPr>
           <w:ilvl w:val="0"/>
           <w:numId w:val="4"/>
@@ -875,7 +794,6 @@
     </w:p>
     <w:p>
       <w:pPr>
-        <w:pStyle w:val="Heading1Char"/>
         <w:numPr>
           <w:ilvl w:val="0"/>
           <w:numId w:val="4"/>
@@ -896,7 +814,6 @@
     </w:p>
     <w:p>
       <w:pPr>
-        <w:pStyle w:val="Heading1Char"/>
         <w:numPr>
           <w:ilvl w:val="0"/>
           <w:numId w:val="4"/>
@@ -917,7 +834,6 @@
     </w:p>
     <w:p>
       <w:pPr>
-        <w:pStyle w:val="Heading1Char"/>
         <w:numPr>
           <w:ilvl w:val="0"/>
           <w:numId w:val="4"/>
@@ -938,7 +854,6 @@
     </w:p>
     <w:p>
       <w:pPr>
-        <w:pStyle w:val="Heading1Char"/>
         <w:numPr>
           <w:ilvl w:val="0"/>
           <w:numId w:val="4"/>
@@ -966,9 +881,6 @@
       </w:r>
     </w:p>
     <w:p>
-      <w:pPr>
-        <w:pStyle w:val="Heading1Char"/>
-      </w:pPr>
       <w:r>
         <w:t xml:space="preserve">The main component of the application is the data dictionary, all fields of all collections </w:t>
       </w:r>
@@ -997,24 +909,12 @@
       </w:r>
     </w:p>
     <w:p>
-      <w:pPr>
-        <w:pStyle w:val="Heading1Char"/>
-      </w:pPr>
-      <w:r>
-        <w:t xml:space="preserve">The key fields of all collections follow the </w:t>
-      </w:r>
-      <w:proofErr w:type="spellStart"/>
-      <w:r>
-        <w:t>ArangoDB</w:t>
-      </w:r>
-      <w:proofErr w:type="spellEnd"/>
-      <w:r>
-        <w:t xml:space="preserve"> standards:</w:t>
-      </w:r>
-    </w:p>
-    <w:p>
-      <w:pPr>
-        <w:pStyle w:val="Heading1Char"/>
+      <w:r>
+        <w:t>The key fields of all collections follow the ArangoDB standards:</w:t>
+      </w:r>
+    </w:p>
+    <w:p>
+      <w:pPr>
         <w:numPr>
           <w:ilvl w:val="0"/>
           <w:numId w:val="8"/>
@@ -1063,7 +963,6 @@
     </w:p>
     <w:p>
       <w:pPr>
-        <w:pStyle w:val="Heading1Char"/>
         <w:numPr>
           <w:ilvl w:val="0"/>
           <w:numId w:val="8"/>
@@ -1099,20 +998,11 @@
         <w:t>collection</w:t>
       </w:r>
       <w:r>
-        <w:t xml:space="preserve">. This will be the value used to identify a specific record in a collection. In some </w:t>
-      </w:r>
-      <w:proofErr w:type="gramStart"/>
-      <w:r>
-        <w:t>cases</w:t>
-      </w:r>
-      <w:proofErr w:type="gramEnd"/>
-      <w:r>
-        <w:t xml:space="preserve"> this field will have to be set explicitly, in other cases it is computed from other fields in the record.</w:t>
-      </w:r>
-    </w:p>
-    <w:p>
-      <w:pPr>
-        <w:pStyle w:val="Heading1Char"/>
+        <w:t>. This will be the value used to identify a specific record in a collection. In some cases this field will have to be set explicitly, in other cases it is computed from other fields in the record.</w:t>
+      </w:r>
+    </w:p>
+    <w:p>
+      <w:pPr>
         <w:numPr>
           <w:ilvl w:val="0"/>
           <w:numId w:val="8"/>
@@ -1134,24 +1024,17 @@
       </w:r>
     </w:p>
     <w:p>
-      <w:pPr>
-        <w:pStyle w:val="Heading1Char"/>
-      </w:pPr>
       <w:r>
         <w:t>All collections, document and edge, feature these fields and they have the same function in both types of collection.</w:t>
       </w:r>
     </w:p>
     <w:p>
-      <w:pPr>
-        <w:pStyle w:val="Heading1Char"/>
-      </w:pPr>
       <w:r>
         <w:t>Edge collections have two additional fields:</w:t>
       </w:r>
     </w:p>
     <w:p>
       <w:pPr>
-        <w:pStyle w:val="Heading1Char"/>
         <w:numPr>
           <w:ilvl w:val="0"/>
           <w:numId w:val="9"/>
@@ -1192,7 +1075,6 @@
     </w:p>
     <w:p>
       <w:pPr>
-        <w:pStyle w:val="Heading1Char"/>
         <w:numPr>
           <w:ilvl w:val="0"/>
           <w:numId w:val="9"/>
@@ -1227,22 +1109,17 @@
       </w:r>
     </w:p>
     <w:p>
-      <w:pPr>
-        <w:pStyle w:val="Heading1Char"/>
-      </w:pPr>
       <w:r>
         <w:t>Some collections, in particular terms and descriptors, use an additional identification scheme, this scheme uses the following fields:</w:t>
       </w:r>
     </w:p>
     <w:p>
       <w:pPr>
-        <w:pStyle w:val="Heading1Char"/>
         <w:numPr>
           <w:ilvl w:val="0"/>
           <w:numId w:val="10"/>
         </w:numPr>
       </w:pPr>
-      <w:proofErr w:type="spellStart"/>
       <w:r>
         <w:rPr>
           <w:rFonts w:ascii="Courier New" w:hAnsi="Courier New" w:cs="Courier New"/>
@@ -1250,7 +1127,6 @@
         </w:rPr>
         <w:t>nid</w:t>
       </w:r>
-      <w:proofErr w:type="spellEnd"/>
       <w:r>
         <w:rPr>
           <w:b/>
@@ -1288,31 +1164,20 @@
         <w:t>must</w:t>
       </w:r>
       <w:r>
-        <w:t xml:space="preserve"> either implement this identification </w:t>
-      </w:r>
-      <w:proofErr w:type="gramStart"/>
-      <w:r>
-        <w:t>scheme, or</w:t>
-      </w:r>
-      <w:proofErr w:type="gramEnd"/>
-      <w:r>
-        <w:t xml:space="preserve"> have the global identifier field (</w:t>
-      </w:r>
-      <w:proofErr w:type="spellStart"/>
+        <w:t xml:space="preserve"> either implement this identification scheme, or have the global identifier field (</w:t>
+      </w:r>
       <w:r>
         <w:rPr>
           <w:rFonts w:ascii="Courier New" w:hAnsi="Courier New" w:cs="Courier New"/>
         </w:rPr>
         <w:t>gid</w:t>
       </w:r>
-      <w:proofErr w:type="spellEnd"/>
       <w:r>
         <w:t>). This field is generally not required, since there would not be any way to define a namespace.</w:t>
       </w:r>
     </w:p>
     <w:p>
       <w:pPr>
-        <w:pStyle w:val="Heading1Char"/>
         <w:numPr>
           <w:ilvl w:val="0"/>
           <w:numId w:val="10"/>
@@ -1347,15 +1212,7 @@
         <w:t>.</w:t>
       </w:r>
       <w:r>
-        <w:t xml:space="preserve"> This field is required and </w:t>
-      </w:r>
-      <w:proofErr w:type="spellStart"/>
-      <w:r>
-        <w:t>connot</w:t>
-      </w:r>
-      <w:proofErr w:type="spellEnd"/>
-      <w:r>
-        <w:t xml:space="preserve"> be empty</w:t>
+        <w:t xml:space="preserve"> This field is required and connot be empty</w:t>
       </w:r>
       <w:r>
         <w:rPr>
@@ -1369,98 +1226,82 @@
     </w:p>
     <w:p>
       <w:pPr>
-        <w:pStyle w:val="Heading1Char"/>
         <w:numPr>
           <w:ilvl w:val="0"/>
           <w:numId w:val="10"/>
         </w:numPr>
       </w:pPr>
-      <w:proofErr w:type="spellStart"/>
       <w:r>
         <w:rPr>
           <w:rFonts w:ascii="Courier New" w:hAnsi="Courier New" w:cs="Courier New"/>
           <w:b/>
         </w:rPr>
+        <w:t>gid:</w:t>
+      </w:r>
+      <w:r>
+        <w:t xml:space="preserve"> This field represents the </w:t>
+      </w:r>
+      <w:r>
+        <w:rPr>
+          <w:i/>
+        </w:rPr>
+        <w:t>global identifier</w:t>
+      </w:r>
+      <w:r>
+        <w:t xml:space="preserve">. The global identifier should be unique among all namespaces. It is a computed field that is set by concatenating the </w:t>
+      </w:r>
+      <w:r>
+        <w:rPr>
+          <w:rFonts w:ascii="Courier New" w:hAnsi="Courier New" w:cs="Courier New"/>
+        </w:rPr>
         <w:t>gid</w:t>
       </w:r>
-      <w:proofErr w:type="spellEnd"/>
-      <w:r>
-        <w:rPr>
-          <w:rFonts w:ascii="Courier New" w:hAnsi="Courier New" w:cs="Courier New"/>
-          <w:b/>
+      <w:r>
+        <w:t xml:space="preserve"> of the record referenced by the </w:t>
+      </w:r>
+      <w:r>
+        <w:rPr>
+          <w:rFonts w:ascii="Courier New" w:hAnsi="Courier New" w:cs="Courier New"/>
+        </w:rPr>
+        <w:t>nid</w:t>
+      </w:r>
+      <w:r>
+        <w:t xml:space="preserve"> (</w:t>
+      </w:r>
+      <w:r>
+        <w:rPr>
+          <w:i/>
+        </w:rPr>
+        <w:t>namespace</w:t>
+      </w:r>
+      <w:r>
+        <w:t>), followed by a colon (</w:t>
+      </w:r>
+      <w:r>
+        <w:rPr>
+          <w:rFonts w:ascii="Courier New" w:hAnsi="Courier New" w:cs="Courier New"/>
         </w:rPr>
         <w:t>:</w:t>
       </w:r>
       <w:r>
-        <w:t xml:space="preserve"> This field represents the </w:t>
+        <w:t xml:space="preserve">) </w:t>
+      </w:r>
+      <w:r>
+        <w:t xml:space="preserve">and ending with the current record’s </w:t>
+      </w:r>
+      <w:r>
+        <w:rPr>
+          <w:rFonts w:ascii="Courier New" w:hAnsi="Courier New" w:cs="Courier New"/>
+        </w:rPr>
+        <w:t>nid</w:t>
+      </w:r>
+      <w:r>
+        <w:t xml:space="preserve"> (</w:t>
       </w:r>
       <w:r>
         <w:rPr>
           <w:i/>
         </w:rPr>
-        <w:t>global identifier</w:t>
-      </w:r>
-      <w:r>
-        <w:t xml:space="preserve">. The global identifier should be unique among all namespaces. It is a computed field that is set by concatenating the </w:t>
-      </w:r>
-      <w:proofErr w:type="spellStart"/>
-      <w:r>
-        <w:rPr>
-          <w:rFonts w:ascii="Courier New" w:hAnsi="Courier New" w:cs="Courier New"/>
-        </w:rPr>
-        <w:t>gid</w:t>
-      </w:r>
-      <w:proofErr w:type="spellEnd"/>
-      <w:r>
-        <w:t xml:space="preserve"> of the record referenced by the </w:t>
-      </w:r>
-      <w:proofErr w:type="spellStart"/>
-      <w:r>
-        <w:rPr>
-          <w:rFonts w:ascii="Courier New" w:hAnsi="Courier New" w:cs="Courier New"/>
-        </w:rPr>
-        <w:t>nid</w:t>
-      </w:r>
-      <w:proofErr w:type="spellEnd"/>
-      <w:r>
-        <w:t xml:space="preserve"> (</w:t>
-      </w:r>
-      <w:r>
-        <w:rPr>
-          <w:i/>
-        </w:rPr>
-        <w:t>namespace</w:t>
-      </w:r>
-      <w:r>
-        <w:t>), followed by a colon (</w:t>
-      </w:r>
-      <w:r>
-        <w:rPr>
-          <w:rFonts w:ascii="Courier New" w:hAnsi="Courier New" w:cs="Courier New"/>
-        </w:rPr>
-        <w:t>:</w:t>
-      </w:r>
-      <w:r>
-        <w:t xml:space="preserve">) </w:t>
-      </w:r>
-      <w:r>
-        <w:t xml:space="preserve">and ending with the current record’s </w:t>
-      </w:r>
-      <w:proofErr w:type="spellStart"/>
-      <w:r>
-        <w:rPr>
-          <w:rFonts w:ascii="Courier New" w:hAnsi="Courier New" w:cs="Courier New"/>
-        </w:rPr>
-        <w:t>nid</w:t>
-      </w:r>
-      <w:proofErr w:type="spellEnd"/>
-      <w:r>
-        <w:t xml:space="preserve"> (</w:t>
-      </w:r>
-      <w:r>
-        <w:rPr>
-          <w:i/>
-        </w:rPr>
         <w:t>local identifier</w:t>
       </w:r>
       <w:r>
@@ -1471,9 +1312,6 @@
       </w:r>
     </w:p>
     <w:p>
-      <w:pPr>
-        <w:pStyle w:val="Heading1Char"/>
-      </w:pPr>
       <w:r>
         <w:t xml:space="preserve"> For instance, suppose we </w:t>
       </w:r>
@@ -1483,7 +1321,6 @@
     </w:p>
     <w:p>
       <w:pPr>
-        <w:pStyle w:val="Heading1Char"/>
         <w:rPr>
           <w:rFonts w:ascii="Courier New" w:hAnsi="Courier New" w:cs="Courier New"/>
         </w:rPr>
@@ -1499,7 +1336,6 @@
     </w:p>
     <w:p>
       <w:pPr>
-        <w:pStyle w:val="Heading1Char"/>
         <w:rPr>
           <w:rFonts w:ascii="Courier New" w:hAnsi="Courier New" w:cs="Courier New"/>
         </w:rPr>
@@ -1514,7 +1350,6 @@
     </w:p>
     <w:p>
       <w:pPr>
-        <w:pStyle w:val="Heading1Char"/>
         <w:ind w:firstLine="720"/>
         <w:rPr>
           <w:rFonts w:ascii="Courier New" w:hAnsi="Courier New" w:cs="Courier New"/>
@@ -1529,7 +1364,6 @@
     </w:p>
     <w:p>
       <w:pPr>
-        <w:pStyle w:val="Heading1Char"/>
         <w:ind w:firstLine="720"/>
         <w:rPr>
           <w:rFonts w:ascii="Courier New" w:hAnsi="Courier New" w:cs="Courier New"/>
@@ -1550,25 +1384,16 @@
     </w:p>
     <w:p>
       <w:pPr>
-        <w:pStyle w:val="Heading1Char"/>
         <w:ind w:firstLine="720"/>
         <w:rPr>
           <w:rFonts w:ascii="Courier New" w:hAnsi="Courier New" w:cs="Courier New"/>
         </w:rPr>
       </w:pPr>
-      <w:proofErr w:type="spellStart"/>
-      <w:r>
-        <w:rPr>
-          <w:rFonts w:ascii="Courier New" w:hAnsi="Courier New" w:cs="Courier New"/>
-        </w:rPr>
-        <w:t>gid</w:t>
-      </w:r>
-      <w:proofErr w:type="spellEnd"/>
-      <w:r>
-        <w:rPr>
-          <w:rFonts w:ascii="Courier New" w:hAnsi="Courier New" w:cs="Courier New"/>
-        </w:rPr>
-        <w:t>: “ISO”</w:t>
+      <w:r>
+        <w:rPr>
+          <w:rFonts w:ascii="Courier New" w:hAnsi="Courier New" w:cs="Courier New"/>
+        </w:rPr>
+        <w:t>gid: “ISO”</w:t>
       </w:r>
       <w:r>
         <w:rPr>
@@ -1579,7 +1404,6 @@
     </w:p>
     <w:p>
       <w:pPr>
-        <w:pStyle w:val="Heading1Char"/>
         <w:rPr>
           <w:rFonts w:ascii="Courier New" w:hAnsi="Courier New" w:cs="Courier New"/>
         </w:rPr>
@@ -1595,7 +1419,6 @@
     <w:bookmarkEnd w:id="3"/>
     <w:p>
       <w:pPr>
-        <w:pStyle w:val="Heading1Char"/>
         <w:keepNext/>
       </w:pPr>
       <w:r>
@@ -1604,7 +1427,6 @@
     </w:p>
     <w:p>
       <w:pPr>
-        <w:pStyle w:val="Heading1Char"/>
         <w:keepNext/>
         <w:keepLines/>
         <w:rPr>
@@ -1620,7 +1442,6 @@
     </w:p>
     <w:p>
       <w:pPr>
-        <w:pStyle w:val="Heading1Char"/>
         <w:keepNext/>
         <w:keepLines/>
         <w:rPr>
@@ -1632,26 +1453,11 @@
           <w:rFonts w:ascii="Courier New" w:hAnsi="Courier New" w:cs="Courier New"/>
         </w:rPr>
         <w:tab/>
-        <w:t>_id: “terms/</w:t>
-      </w:r>
-      <w:proofErr w:type="gramStart"/>
-      <w:r>
-        <w:rPr>
-          <w:rFonts w:ascii="Courier New" w:hAnsi="Courier New" w:cs="Courier New"/>
-        </w:rPr>
-        <w:t>ISO:ITA</w:t>
-      </w:r>
-      <w:proofErr w:type="gramEnd"/>
-      <w:r>
-        <w:rPr>
-          <w:rFonts w:ascii="Courier New" w:hAnsi="Courier New" w:cs="Courier New"/>
-        </w:rPr>
-        <w:t>”,</w:t>
-      </w:r>
-    </w:p>
-    <w:p>
-      <w:pPr>
-        <w:pStyle w:val="Heading1Char"/>
+        <w:t>_id: “terms/ISO:ITA”,</w:t>
+      </w:r>
+    </w:p>
+    <w:p>
+      <w:pPr>
         <w:keepNext/>
         <w:keepLines/>
         <w:ind w:firstLine="720"/>
@@ -1663,26 +1469,11 @@
         <w:rPr>
           <w:rFonts w:ascii="Courier New" w:hAnsi="Courier New" w:cs="Courier New"/>
         </w:rPr>
-        <w:t>_key: “</w:t>
-      </w:r>
-      <w:proofErr w:type="gramStart"/>
-      <w:r>
-        <w:rPr>
-          <w:rFonts w:ascii="Courier New" w:hAnsi="Courier New" w:cs="Courier New"/>
-        </w:rPr>
-        <w:t>ISO:ITA</w:t>
-      </w:r>
-      <w:proofErr w:type="gramEnd"/>
-      <w:r>
-        <w:rPr>
-          <w:rFonts w:ascii="Courier New" w:hAnsi="Courier New" w:cs="Courier New"/>
-        </w:rPr>
-        <w:t>”,</w:t>
-      </w:r>
-    </w:p>
-    <w:p>
-      <w:pPr>
-        <w:pStyle w:val="Heading1Char"/>
+        <w:t>_key: “ISO:ITA”,</w:t>
+      </w:r>
+    </w:p>
+    <w:p>
+      <w:pPr>
         <w:keepNext/>
         <w:keepLines/>
         <w:ind w:firstLine="720"/>
@@ -1690,24 +1481,15 @@
           <w:rFonts w:ascii="Courier New" w:hAnsi="Courier New" w:cs="Courier New"/>
         </w:rPr>
       </w:pPr>
-      <w:proofErr w:type="spellStart"/>
-      <w:r>
-        <w:rPr>
-          <w:rFonts w:ascii="Courier New" w:hAnsi="Courier New" w:cs="Courier New"/>
-        </w:rPr>
-        <w:t>nid</w:t>
-      </w:r>
-      <w:proofErr w:type="spellEnd"/>
-      <w:r>
-        <w:rPr>
-          <w:rFonts w:ascii="Courier New" w:hAnsi="Courier New" w:cs="Courier New"/>
-        </w:rPr>
-        <w:t>: “terms/ISO”,</w:t>
-      </w:r>
-    </w:p>
-    <w:p>
-      <w:pPr>
-        <w:pStyle w:val="Heading1Char"/>
+      <w:r>
+        <w:rPr>
+          <w:rFonts w:ascii="Courier New" w:hAnsi="Courier New" w:cs="Courier New"/>
+        </w:rPr>
+        <w:t>nid: “terms/ISO”,</w:t>
+      </w:r>
+    </w:p>
+    <w:p>
+      <w:pPr>
         <w:keepNext/>
         <w:keepLines/>
         <w:ind w:firstLine="720"/>
@@ -1724,7 +1506,6 @@
     </w:p>
     <w:p>
       <w:pPr>
-        <w:pStyle w:val="Heading1Char"/>
         <w:keepNext/>
         <w:keepLines/>
         <w:ind w:firstLine="720"/>
@@ -1732,38 +1513,15 @@
           <w:rFonts w:ascii="Courier New" w:hAnsi="Courier New" w:cs="Courier New"/>
         </w:rPr>
       </w:pPr>
-      <w:proofErr w:type="spellStart"/>
-      <w:r>
-        <w:rPr>
-          <w:rFonts w:ascii="Courier New" w:hAnsi="Courier New" w:cs="Courier New"/>
-        </w:rPr>
-        <w:t>gid</w:t>
-      </w:r>
-      <w:proofErr w:type="spellEnd"/>
-      <w:r>
-        <w:rPr>
-          <w:rFonts w:ascii="Courier New" w:hAnsi="Courier New" w:cs="Courier New"/>
-        </w:rPr>
-        <w:t xml:space="preserve">: </w:t>
-      </w:r>
-      <w:proofErr w:type="gramStart"/>
-      <w:r>
-        <w:rPr>
-          <w:rFonts w:ascii="Courier New" w:hAnsi="Courier New" w:cs="Courier New"/>
-        </w:rPr>
-        <w:t>ISO:ITA</w:t>
-      </w:r>
-      <w:proofErr w:type="gramEnd"/>
-      <w:r>
-        <w:rPr>
-          <w:rFonts w:ascii="Courier New" w:hAnsi="Courier New" w:cs="Courier New"/>
-        </w:rPr>
-        <w:t>”</w:t>
-      </w:r>
-    </w:p>
-    <w:p>
-      <w:pPr>
-        <w:pStyle w:val="Heading1Char"/>
+      <w:r>
+        <w:rPr>
+          <w:rFonts w:ascii="Courier New" w:hAnsi="Courier New" w:cs="Courier New"/>
+        </w:rPr>
+        <w:t>gid: ISO:ITA”</w:t>
+      </w:r>
+    </w:p>
+    <w:p>
+      <w:pPr>
         <w:keepNext/>
         <w:keepLines/>
         <w:rPr>
@@ -1779,7 +1537,6 @@
     </w:p>
     <w:p>
       <w:pPr>
-        <w:pStyle w:val="Heading1Char"/>
         <w:rPr>
           <w:rFonts w:cstheme="minorHAnsi"/>
         </w:rPr>
@@ -1849,7 +1606,6 @@
     </w:p>
     <w:p>
       <w:pPr>
-        <w:pStyle w:val="Heading1Char"/>
         <w:rPr>
           <w:rFonts w:cstheme="minorHAnsi"/>
         </w:rPr>
@@ -1878,6 +1634,57 @@
     </w:p>
     <w:p>
       <w:pPr>
+        <w:pStyle w:val="Image"/>
+      </w:pPr>
+      <w:r>
+        <w:rPr>
+          <w:noProof/>
+        </w:rPr>
+        <w:drawing>
+          <wp:inline distT="0" distB="0" distL="0" distR="0" wp14:anchorId="562412A5" wp14:editId="3992CC70">
+            <wp:extent cx="5756910" cy="4067175"/>
+            <wp:effectExtent l="0" t="0" r="0" b="0"/>
+            <wp:docPr id="3" name="Picture 3"/>
+            <wp:cNvGraphicFramePr>
+              <a:graphicFrameLocks xmlns:a="http://schemas.openxmlformats.org/drawingml/2006/main" noChangeAspect="1"/>
+            </wp:cNvGraphicFramePr>
+            <a:graphic xmlns:a="http://schemas.openxmlformats.org/drawingml/2006/main">
+              <a:graphicData uri="http://schemas.openxmlformats.org/drawingml/2006/picture">
+                <pic:pic xmlns:pic="http://schemas.openxmlformats.org/drawingml/2006/picture">
+                  <pic:nvPicPr>
+                    <pic:cNvPr id="3" name="Data types graph.png"/>
+                    <pic:cNvPicPr/>
+                  </pic:nvPicPr>
+                  <pic:blipFill>
+                    <a:blip r:embed="rId14">
+                      <a:extLst>
+                        <a:ext uri="{28A0092B-C50C-407E-A947-70E740481C1C}">
+                          <a14:useLocalDpi xmlns:a14="http://schemas.microsoft.com/office/drawing/2010/main" val="0"/>
+                        </a:ext>
+                      </a:extLst>
+                    </a:blip>
+                    <a:stretch>
+                      <a:fillRect/>
+                    </a:stretch>
+                  </pic:blipFill>
+                  <pic:spPr>
+                    <a:xfrm>
+                      <a:off x="0" y="0"/>
+                      <a:ext cx="5756910" cy="4067175"/>
+                    </a:xfrm>
+                    <a:prstGeom prst="rect">
+                      <a:avLst/>
+                    </a:prstGeom>
+                  </pic:spPr>
+                </pic:pic>
+              </a:graphicData>
+            </a:graphic>
+          </wp:inline>
+        </w:drawing>
+      </w:r>
+    </w:p>
+    <w:p>
+      <w:pPr>
         <w:pStyle w:val="Paragraphs"/>
       </w:pPr>
       <w:r>
@@ -1933,26 +1740,10 @@
         <w:pStyle w:val="Paragraphs"/>
       </w:pPr>
       <w:r>
-        <w:t xml:space="preserve">Data types are organised in a hierarchical way, meaning that a generic domain data type may be the parent of a more specific data type. For instance, the text data type defines text; the string data type derives from the text data </w:t>
-      </w:r>
-      <w:proofErr w:type="gramStart"/>
-      <w:r>
-        <w:t>type, but</w:t>
-      </w:r>
-      <w:proofErr w:type="gramEnd"/>
-      <w:r>
-        <w:t xml:space="preserve"> adds a size limit constraint.</w:t>
-      </w:r>
-      <w:r>
-        <w:t xml:space="preserve"> The base data type determines which modifiers derived types can apply. For </w:t>
-      </w:r>
-      <w:proofErr w:type="gramStart"/>
-      <w:r>
-        <w:t>instance</w:t>
-      </w:r>
-      <w:proofErr w:type="gramEnd"/>
-      <w:r>
-        <w:t xml:space="preserve"> the text data type family can have a minimum and maximum number of characters; the number data type family can have a minimum and maximum value range.</w:t>
+        <w:t>Data types are organised in a hierarchical way, meaning that a generic domain data type may be the parent of a more specific data type. For instance, the text data type defines text; the string data type derives from the text data type, but adds a size limit constraint.</w:t>
+      </w:r>
+      <w:r>
+        <w:t xml:space="preserve"> The base data type determines which modifiers derived types can apply. For instance the text data type family can have a minimum and maximum number of characters; the number data type family can have a minimum and maximum value range.</w:t>
       </w:r>
     </w:p>
     <w:p>
@@ -1971,7 +1762,59 @@
         <w:pStyle w:val="Heading3"/>
       </w:pPr>
       <w:r>
+        <w:lastRenderedPageBreak/>
         <w:t>Base data types</w:t>
+      </w:r>
+    </w:p>
+    <w:p>
+      <w:pPr>
+        <w:pStyle w:val="Image"/>
+      </w:pPr>
+      <w:r>
+        <w:rPr>
+          <w:noProof/>
+        </w:rPr>
+        <w:drawing>
+          <wp:inline distT="0" distB="0" distL="0" distR="0" wp14:anchorId="4F6363D7" wp14:editId="5F795C54">
+            <wp:extent cx="5756910" cy="4067175"/>
+            <wp:effectExtent l="0" t="0" r="0" b="0"/>
+            <wp:docPr id="5" name="Picture 5"/>
+            <wp:cNvGraphicFramePr>
+              <a:graphicFrameLocks xmlns:a="http://schemas.openxmlformats.org/drawingml/2006/main" noChangeAspect="1"/>
+            </wp:cNvGraphicFramePr>
+            <a:graphic xmlns:a="http://schemas.openxmlformats.org/drawingml/2006/main">
+              <a:graphicData uri="http://schemas.openxmlformats.org/drawingml/2006/picture">
+                <pic:pic xmlns:pic="http://schemas.openxmlformats.org/drawingml/2006/picture">
+                  <pic:nvPicPr>
+                    <pic:cNvPr id="5" name="Base data types.png"/>
+                    <pic:cNvPicPr/>
+                  </pic:nvPicPr>
+                  <pic:blipFill>
+                    <a:blip r:embed="rId15">
+                      <a:extLst>
+                        <a:ext uri="{28A0092B-C50C-407E-A947-70E740481C1C}">
+                          <a14:useLocalDpi xmlns:a14="http://schemas.microsoft.com/office/drawing/2010/main" val="0"/>
+                        </a:ext>
+                      </a:extLst>
+                    </a:blip>
+                    <a:stretch>
+                      <a:fillRect/>
+                    </a:stretch>
+                  </pic:blipFill>
+                  <pic:spPr>
+                    <a:xfrm>
+                      <a:off x="0" y="0"/>
+                      <a:ext cx="5756910" cy="4067175"/>
+                    </a:xfrm>
+                    <a:prstGeom prst="rect">
+                      <a:avLst/>
+                    </a:prstGeom>
+                  </pic:spPr>
+                </pic:pic>
+              </a:graphicData>
+            </a:graphic>
+          </wp:inline>
+        </w:drawing>
       </w:r>
     </w:p>
     <w:p>
@@ -1994,7 +1837,6 @@
         </w:rPr>
         <w:t xml:space="preserve"> </w:t>
       </w:r>
-      <w:proofErr w:type="gramStart"/>
       <w:r>
         <w:rPr>
           <w:rFonts w:ascii="Courier New" w:hAnsi="Courier New" w:cs="Courier New"/>
@@ -2006,25 +1848,8 @@
           <w:rFonts w:ascii="Courier New" w:hAnsi="Courier New" w:cs="Courier New"/>
           <w:b/>
         </w:rPr>
-        <w:t>:</w:t>
-      </w:r>
-      <w:proofErr w:type="spellStart"/>
-      <w:r>
-        <w:rPr>
-          <w:rFonts w:ascii="Courier New" w:hAnsi="Courier New" w:cs="Courier New"/>
-          <w:b/>
-        </w:rPr>
-        <w:t>type</w:t>
-      </w:r>
-      <w:proofErr w:type="gramEnd"/>
-      <w:r>
-        <w:rPr>
-          <w:rFonts w:ascii="Courier New" w:hAnsi="Courier New" w:cs="Courier New"/>
-          <w:b/>
-        </w:rPr>
-        <w:t>:data:any</w:t>
-      </w:r>
-      <w:proofErr w:type="spellEnd"/>
+        <w:t>:type:data:any</w:t>
+      </w:r>
       <w:r>
         <w:rPr>
           <w:rFonts w:ascii="Courier New" w:hAnsi="Courier New" w:cs="Courier New"/>
@@ -2089,7 +1914,6 @@
       </w:pPr>
       <w:bookmarkStart w:id="8" w:name="OLE_LINK7"/>
       <w:bookmarkStart w:id="9" w:name="OLE_LINK8"/>
-      <w:proofErr w:type="gramStart"/>
       <w:r>
         <w:rPr>
           <w:rFonts w:ascii="Courier New" w:hAnsi="Courier New" w:cs="Courier New"/>
@@ -2101,32 +1925,15 @@
           <w:rFonts w:ascii="Courier New" w:hAnsi="Courier New" w:cs="Courier New"/>
           <w:b/>
         </w:rPr>
-        <w:t>:</w:t>
-      </w:r>
-      <w:proofErr w:type="spellStart"/>
+        <w:t>:type:data:</w:t>
+      </w:r>
       <w:r>
         <w:rPr>
           <w:rFonts w:ascii="Courier New" w:hAnsi="Courier New" w:cs="Courier New"/>
           <w:b/>
         </w:rPr>
-        <w:t>type</w:t>
-      </w:r>
-      <w:proofErr w:type="gramEnd"/>
-      <w:r>
-        <w:rPr>
-          <w:rFonts w:ascii="Courier New" w:hAnsi="Courier New" w:cs="Courier New"/>
-          <w:b/>
-        </w:rPr>
-        <w:t>:data:</w:t>
-      </w:r>
-      <w:r>
-        <w:rPr>
-          <w:rFonts w:ascii="Courier New" w:hAnsi="Courier New" w:cs="Courier New"/>
-          <w:b/>
-        </w:rPr>
         <w:t>bool</w:t>
       </w:r>
-      <w:proofErr w:type="spellEnd"/>
       <w:r>
         <w:rPr>
           <w:rFonts w:ascii="Courier New" w:hAnsi="Courier New" w:cs="Courier New"/>
@@ -2171,7 +1978,6 @@
         </w:rPr>
         <w:t xml:space="preserve"> </w:t>
       </w:r>
-      <w:proofErr w:type="spellStart"/>
       <w:r>
         <w:rPr>
           <w:rFonts w:cstheme="minorHAnsi"/>
@@ -2186,7 +1992,6 @@
         </w:rPr>
         <w:t>oolean</w:t>
       </w:r>
-      <w:proofErr w:type="spellEnd"/>
       <w:r>
         <w:rPr>
           <w:rFonts w:cstheme="minorHAnsi"/>
@@ -2220,7 +2025,6 @@
       </w:pPr>
       <w:bookmarkStart w:id="10" w:name="OLE_LINK9"/>
       <w:bookmarkStart w:id="11" w:name="OLE_LINK10"/>
-      <w:proofErr w:type="gramStart"/>
       <w:r>
         <w:rPr>
           <w:rFonts w:ascii="Courier New" w:hAnsi="Courier New" w:cs="Courier New"/>
@@ -2232,32 +2036,15 @@
           <w:rFonts w:ascii="Courier New" w:hAnsi="Courier New" w:cs="Courier New"/>
           <w:b/>
         </w:rPr>
-        <w:t>:</w:t>
-      </w:r>
-      <w:proofErr w:type="spellStart"/>
+        <w:t>:type:data:</w:t>
+      </w:r>
       <w:r>
         <w:rPr>
           <w:rFonts w:ascii="Courier New" w:hAnsi="Courier New" w:cs="Courier New"/>
           <w:b/>
         </w:rPr>
-        <w:t>type</w:t>
-      </w:r>
-      <w:proofErr w:type="gramEnd"/>
-      <w:r>
-        <w:rPr>
-          <w:rFonts w:ascii="Courier New" w:hAnsi="Courier New" w:cs="Courier New"/>
-          <w:b/>
-        </w:rPr>
-        <w:t>:data:</w:t>
-      </w:r>
-      <w:r>
-        <w:rPr>
-          <w:rFonts w:ascii="Courier New" w:hAnsi="Courier New" w:cs="Courier New"/>
-          <w:b/>
-        </w:rPr>
         <w:t>text</w:t>
       </w:r>
-      <w:proofErr w:type="spellEnd"/>
       <w:r>
         <w:rPr>
           <w:rFonts w:ascii="Courier New" w:hAnsi="Courier New" w:cs="Courier New"/>
@@ -2268,13 +2055,7 @@
         <w:rPr>
           <w:rFonts w:cstheme="minorHAnsi"/>
         </w:rPr>
-        <w:t>: This</w:t>
-      </w:r>
-      <w:r>
-        <w:rPr>
-          <w:rFonts w:cstheme="minorHAnsi"/>
-        </w:rPr>
-        <w:t xml:space="preserve"> </w:t>
+        <w:t xml:space="preserve">: This </w:t>
       </w:r>
       <w:bookmarkEnd w:id="10"/>
       <w:bookmarkEnd w:id="11"/>
@@ -2330,7 +2111,6 @@
       </w:pPr>
       <w:bookmarkStart w:id="12" w:name="OLE_LINK11"/>
       <w:bookmarkStart w:id="13" w:name="OLE_LINK12"/>
-      <w:proofErr w:type="gramStart"/>
       <w:r>
         <w:rPr>
           <w:rFonts w:ascii="Courier New" w:hAnsi="Courier New" w:cs="Courier New"/>
@@ -2342,32 +2122,15 @@
           <w:rFonts w:ascii="Courier New" w:hAnsi="Courier New" w:cs="Courier New"/>
           <w:b/>
         </w:rPr>
-        <w:t>:</w:t>
-      </w:r>
-      <w:proofErr w:type="spellStart"/>
+        <w:t>:type:data:</w:t>
+      </w:r>
       <w:r>
         <w:rPr>
           <w:rFonts w:ascii="Courier New" w:hAnsi="Courier New" w:cs="Courier New"/>
           <w:b/>
         </w:rPr>
-        <w:t>type</w:t>
-      </w:r>
-      <w:proofErr w:type="gramEnd"/>
-      <w:r>
-        <w:rPr>
-          <w:rFonts w:ascii="Courier New" w:hAnsi="Courier New" w:cs="Courier New"/>
-          <w:b/>
-        </w:rPr>
-        <w:t>:data:</w:t>
-      </w:r>
-      <w:r>
-        <w:rPr>
-          <w:rFonts w:ascii="Courier New" w:hAnsi="Courier New" w:cs="Courier New"/>
-          <w:b/>
-        </w:rPr>
         <w:t>numeric</w:t>
       </w:r>
-      <w:proofErr w:type="spellEnd"/>
       <w:r>
         <w:rPr>
           <w:rFonts w:ascii="Courier New" w:hAnsi="Courier New" w:cs="Courier New"/>
@@ -2378,13 +2141,7 @@
         <w:rPr>
           <w:rFonts w:cstheme="minorHAnsi"/>
         </w:rPr>
-        <w:t>: This</w:t>
-      </w:r>
-      <w:r>
-        <w:rPr>
-          <w:rFonts w:cstheme="minorHAnsi"/>
-        </w:rPr>
-        <w:t xml:space="preserve"> </w:t>
+        <w:t xml:space="preserve">: This </w:t>
       </w:r>
       <w:bookmarkEnd w:id="12"/>
       <w:bookmarkEnd w:id="13"/>
@@ -2454,7 +2211,6 @@
       </w:pPr>
       <w:bookmarkStart w:id="14" w:name="OLE_LINK20"/>
       <w:bookmarkStart w:id="15" w:name="OLE_LINK21"/>
-      <w:proofErr w:type="gramStart"/>
       <w:r>
         <w:rPr>
           <w:rFonts w:ascii="Courier New" w:hAnsi="Courier New" w:cs="Courier New"/>
@@ -2466,32 +2222,15 @@
           <w:rFonts w:ascii="Courier New" w:hAnsi="Courier New" w:cs="Courier New"/>
           <w:b/>
         </w:rPr>
-        <w:t>:</w:t>
-      </w:r>
-      <w:proofErr w:type="spellStart"/>
+        <w:t>:type:data:</w:t>
+      </w:r>
       <w:r>
         <w:rPr>
           <w:rFonts w:ascii="Courier New" w:hAnsi="Courier New" w:cs="Courier New"/>
           <w:b/>
         </w:rPr>
-        <w:t>type</w:t>
-      </w:r>
-      <w:proofErr w:type="gramEnd"/>
-      <w:r>
-        <w:rPr>
-          <w:rFonts w:ascii="Courier New" w:hAnsi="Courier New" w:cs="Courier New"/>
-          <w:b/>
-        </w:rPr>
-        <w:t>:data:</w:t>
-      </w:r>
-      <w:r>
-        <w:rPr>
-          <w:rFonts w:ascii="Courier New" w:hAnsi="Courier New" w:cs="Courier New"/>
-          <w:b/>
-        </w:rPr>
         <w:t>list</w:t>
       </w:r>
-      <w:proofErr w:type="spellEnd"/>
       <w:r>
         <w:rPr>
           <w:rFonts w:ascii="Courier New" w:hAnsi="Courier New" w:cs="Courier New"/>
@@ -2502,13 +2241,7 @@
         <w:rPr>
           <w:rFonts w:cstheme="minorHAnsi"/>
         </w:rPr>
-        <w:t>: This</w:t>
-      </w:r>
-      <w:r>
-        <w:rPr>
-          <w:rFonts w:cstheme="minorHAnsi"/>
-        </w:rPr>
-        <w:t xml:space="preserve"> </w:t>
+        <w:t xml:space="preserve">: This </w:t>
       </w:r>
       <w:bookmarkEnd w:id="14"/>
       <w:bookmarkEnd w:id="15"/>
@@ -2563,11 +2296,11 @@
           <w:b/>
         </w:rPr>
       </w:pPr>
-      <w:proofErr w:type="gramStart"/>
-      <w:r>
-        <w:rPr>
-          <w:rFonts w:ascii="Courier New" w:hAnsi="Courier New" w:cs="Courier New"/>
-        </w:rPr>
+      <w:r>
+        <w:rPr>
+          <w:rFonts w:ascii="Courier New" w:hAnsi="Courier New" w:cs="Courier New"/>
+        </w:rPr>
+        <w:lastRenderedPageBreak/>
         <w:t>[</w:t>
       </w:r>
       <w:r>
@@ -2575,32 +2308,15 @@
           <w:rFonts w:ascii="Courier New" w:hAnsi="Courier New" w:cs="Courier New"/>
           <w:b/>
         </w:rPr>
-        <w:t>:</w:t>
-      </w:r>
-      <w:proofErr w:type="spellStart"/>
+        <w:t>:type:</w:t>
+      </w:r>
       <w:r>
         <w:rPr>
           <w:rFonts w:ascii="Courier New" w:hAnsi="Courier New" w:cs="Courier New"/>
           <w:b/>
         </w:rPr>
-        <w:t>type</w:t>
-      </w:r>
-      <w:proofErr w:type="gramEnd"/>
-      <w:r>
-        <w:rPr>
-          <w:rFonts w:ascii="Courier New" w:hAnsi="Courier New" w:cs="Courier New"/>
-          <w:b/>
-        </w:rPr>
-        <w:t>:</w:t>
-      </w:r>
-      <w:r>
-        <w:rPr>
-          <w:rFonts w:ascii="Courier New" w:hAnsi="Courier New" w:cs="Courier New"/>
-          <w:b/>
-        </w:rPr>
         <w:t>value:set</w:t>
       </w:r>
-      <w:proofErr w:type="spellEnd"/>
       <w:r>
         <w:rPr>
           <w:rFonts w:ascii="Courier New" w:hAnsi="Courier New" w:cs="Courier New"/>
@@ -2611,13 +2327,7 @@
         <w:rPr>
           <w:rFonts w:cstheme="minorHAnsi"/>
         </w:rPr>
-        <w:t>: This</w:t>
-      </w:r>
-      <w:r>
-        <w:rPr>
-          <w:rFonts w:cstheme="minorHAnsi"/>
-        </w:rPr>
-        <w:t xml:space="preserve"> data type represents a </w:t>
+        <w:t xml:space="preserve">: This data type represents a </w:t>
       </w:r>
       <w:r>
         <w:rPr>
@@ -2680,12 +2390,10 @@
       <w:bookmarkStart w:id="16" w:name="OLE_LINK13"/>
       <w:bookmarkStart w:id="17" w:name="OLE_LINK14"/>
       <w:bookmarkStart w:id="18" w:name="OLE_LINK19"/>
-      <w:proofErr w:type="gramStart"/>
-      <w:r>
-        <w:rPr>
-          <w:rFonts w:ascii="Courier New" w:hAnsi="Courier New" w:cs="Courier New"/>
-        </w:rPr>
-        <w:lastRenderedPageBreak/>
+      <w:r>
+        <w:rPr>
+          <w:rFonts w:ascii="Courier New" w:hAnsi="Courier New" w:cs="Courier New"/>
+        </w:rPr>
         <w:t>[</w:t>
       </w:r>
       <w:r>
@@ -2693,32 +2401,15 @@
           <w:rFonts w:ascii="Courier New" w:hAnsi="Courier New" w:cs="Courier New"/>
           <w:b/>
         </w:rPr>
-        <w:t>:</w:t>
-      </w:r>
-      <w:proofErr w:type="spellStart"/>
+        <w:t>:type:data:</w:t>
+      </w:r>
       <w:r>
         <w:rPr>
           <w:rFonts w:ascii="Courier New" w:hAnsi="Courier New" w:cs="Courier New"/>
           <w:b/>
         </w:rPr>
-        <w:t>type</w:t>
-      </w:r>
-      <w:proofErr w:type="gramEnd"/>
-      <w:r>
-        <w:rPr>
-          <w:rFonts w:ascii="Courier New" w:hAnsi="Courier New" w:cs="Courier New"/>
-          <w:b/>
-        </w:rPr>
-        <w:t>:data:</w:t>
-      </w:r>
-      <w:r>
-        <w:rPr>
-          <w:rFonts w:ascii="Courier New" w:hAnsi="Courier New" w:cs="Courier New"/>
-          <w:b/>
-        </w:rPr>
         <w:t>struct</w:t>
       </w:r>
-      <w:proofErr w:type="spellEnd"/>
       <w:r>
         <w:rPr>
           <w:rFonts w:ascii="Courier New" w:hAnsi="Courier New" w:cs="Courier New"/>
@@ -2729,13 +2420,7 @@
         <w:rPr>
           <w:rFonts w:cstheme="minorHAnsi"/>
         </w:rPr>
-        <w:t>: This</w:t>
-      </w:r>
-      <w:r>
-        <w:rPr>
-          <w:rFonts w:cstheme="minorHAnsi"/>
-        </w:rPr>
-        <w:t xml:space="preserve"> </w:t>
+        <w:t xml:space="preserve">: This </w:t>
       </w:r>
       <w:bookmarkEnd w:id="16"/>
       <w:bookmarkEnd w:id="17"/>
@@ -2809,7 +2494,6 @@
       </w:pPr>
       <w:bookmarkStart w:id="21" w:name="OLE_LINK17"/>
       <w:bookmarkStart w:id="22" w:name="OLE_LINK18"/>
-      <w:proofErr w:type="gramStart"/>
       <w:r>
         <w:rPr>
           <w:rFonts w:ascii="Courier New" w:hAnsi="Courier New" w:cs="Courier New"/>
@@ -2821,32 +2505,15 @@
           <w:rFonts w:ascii="Courier New" w:hAnsi="Courier New" w:cs="Courier New"/>
           <w:b/>
         </w:rPr>
-        <w:t>:</w:t>
-      </w:r>
-      <w:proofErr w:type="spellStart"/>
+        <w:t>:type:data:</w:t>
+      </w:r>
       <w:r>
         <w:rPr>
           <w:rFonts w:ascii="Courier New" w:hAnsi="Courier New" w:cs="Courier New"/>
           <w:b/>
         </w:rPr>
-        <w:t>type</w:t>
-      </w:r>
-      <w:proofErr w:type="gramEnd"/>
-      <w:r>
-        <w:rPr>
-          <w:rFonts w:ascii="Courier New" w:hAnsi="Courier New" w:cs="Courier New"/>
-          <w:b/>
-        </w:rPr>
-        <w:t>:data:</w:t>
-      </w:r>
-      <w:r>
-        <w:rPr>
-          <w:rFonts w:ascii="Courier New" w:hAnsi="Courier New" w:cs="Courier New"/>
-          <w:b/>
-        </w:rPr>
         <w:t>object</w:t>
       </w:r>
-      <w:proofErr w:type="spellEnd"/>
       <w:r>
         <w:rPr>
           <w:rFonts w:ascii="Courier New" w:hAnsi="Courier New" w:cs="Courier New"/>
@@ -2857,13 +2524,7 @@
         <w:rPr>
           <w:rFonts w:cstheme="minorHAnsi"/>
         </w:rPr>
-        <w:t>: This</w:t>
-      </w:r>
-      <w:r>
-        <w:rPr>
-          <w:rFonts w:cstheme="minorHAnsi"/>
-        </w:rPr>
-        <w:t xml:space="preserve"> </w:t>
+        <w:t xml:space="preserve">: This </w:t>
       </w:r>
       <w:bookmarkEnd w:id="21"/>
       <w:bookmarkEnd w:id="22"/>
@@ -2871,13 +2532,7 @@
         <w:rPr>
           <w:rFonts w:cstheme="minorHAnsi"/>
         </w:rPr>
-        <w:t xml:space="preserve">data type </w:t>
-      </w:r>
-      <w:r>
-        <w:rPr>
-          <w:rFonts w:cstheme="minorHAnsi"/>
-        </w:rPr>
-        <w:t xml:space="preserve">represents an </w:t>
+        <w:t xml:space="preserve">data type represents an </w:t>
       </w:r>
       <w:r>
         <w:rPr>
@@ -2903,13 +2558,7 @@
         <w:rPr>
           <w:rFonts w:cstheme="minorHAnsi"/>
         </w:rPr>
-        <w:t xml:space="preserve"> whose elements</w:t>
-      </w:r>
-      <w:r>
-        <w:rPr>
-          <w:rFonts w:cstheme="minorHAnsi"/>
-        </w:rPr>
-        <w:t xml:space="preserve"> are </w:t>
+        <w:t xml:space="preserve"> whose elements are </w:t>
       </w:r>
       <w:r>
         <w:rPr>
@@ -2917,36 +2566,24 @@
         </w:rPr>
         <w:t xml:space="preserve">parsed as a key and value pair. This base type has two modifiers, </w:t>
       </w:r>
-      <w:proofErr w:type="spellStart"/>
-      <w:r>
-        <w:rPr>
-          <w:rFonts w:ascii="Courier New" w:hAnsi="Courier New" w:cs="Courier New"/>
-        </w:rPr>
-        <w:t>type-</w:t>
-      </w:r>
-      <w:proofErr w:type="gramStart"/>
-      <w:r>
-        <w:rPr>
-          <w:rFonts w:ascii="Courier New" w:hAnsi="Courier New" w:cs="Courier New"/>
-        </w:rPr>
-        <w:t>key:type</w:t>
-      </w:r>
-      <w:proofErr w:type="spellEnd"/>
-      <w:proofErr w:type="gramEnd"/>
+      <w:r>
+        <w:rPr>
+          <w:rFonts w:ascii="Courier New" w:hAnsi="Courier New" w:cs="Courier New"/>
+        </w:rPr>
+        <w:t>type-key:type</w:t>
+      </w:r>
       <w:r>
         <w:rPr>
           <w:rFonts w:cstheme="minorHAnsi"/>
         </w:rPr>
         <w:t xml:space="preserve"> and </w:t>
       </w:r>
-      <w:proofErr w:type="spellStart"/>
       <w:r>
         <w:rPr>
           <w:rFonts w:ascii="Courier New" w:hAnsi="Courier New" w:cs="Courier New"/>
         </w:rPr>
         <w:t>type-value:type</w:t>
       </w:r>
-      <w:proofErr w:type="spellEnd"/>
       <w:r>
         <w:rPr>
           <w:rFonts w:cstheme="minorHAnsi"/>
@@ -2981,7 +2618,6 @@
       </w:pPr>
       <w:bookmarkStart w:id="23" w:name="OLE_LINK24"/>
       <w:bookmarkStart w:id="24" w:name="OLE_LINK25"/>
-      <w:proofErr w:type="gramStart"/>
       <w:r>
         <w:rPr>
           <w:rFonts w:ascii="Courier New" w:hAnsi="Courier New" w:cs="Courier New"/>
@@ -2993,32 +2629,15 @@
           <w:rFonts w:ascii="Courier New" w:hAnsi="Courier New" w:cs="Courier New"/>
           <w:b/>
         </w:rPr>
-        <w:t>:</w:t>
-      </w:r>
-      <w:proofErr w:type="spellStart"/>
+        <w:t>:type:</w:t>
+      </w:r>
       <w:r>
         <w:rPr>
           <w:rFonts w:ascii="Courier New" w:hAnsi="Courier New" w:cs="Courier New"/>
           <w:b/>
         </w:rPr>
-        <w:t>type</w:t>
-      </w:r>
-      <w:proofErr w:type="gramEnd"/>
-      <w:r>
-        <w:rPr>
-          <w:rFonts w:ascii="Courier New" w:hAnsi="Courier New" w:cs="Courier New"/>
-          <w:b/>
-        </w:rPr>
-        <w:t>:</w:t>
-      </w:r>
-      <w:r>
-        <w:rPr>
-          <w:rFonts w:ascii="Courier New" w:hAnsi="Courier New" w:cs="Courier New"/>
-          <w:b/>
-        </w:rPr>
         <w:t>value:ref</w:t>
       </w:r>
-      <w:proofErr w:type="spellEnd"/>
       <w:r>
         <w:rPr>
           <w:rFonts w:ascii="Courier New" w:hAnsi="Courier New" w:cs="Courier New"/>
@@ -3029,13 +2648,7 @@
         <w:rPr>
           <w:rFonts w:cstheme="minorHAnsi"/>
         </w:rPr>
-        <w:t>: This</w:t>
-      </w:r>
-      <w:r>
-        <w:rPr>
-          <w:rFonts w:cstheme="minorHAnsi"/>
-        </w:rPr>
-        <w:t xml:space="preserve"> </w:t>
+        <w:t xml:space="preserve">: This </w:t>
       </w:r>
       <w:bookmarkEnd w:id="23"/>
       <w:bookmarkEnd w:id="24"/>
@@ -3076,15 +2689,60 @@
         <w:pStyle w:val="Heading3"/>
       </w:pPr>
       <w:r>
+        <w:lastRenderedPageBreak/>
         <w:t>Text derived types</w:t>
       </w:r>
     </w:p>
     <w:p>
       <w:pPr>
-        <w:pStyle w:val="Paragraphs"/>
-      </w:pPr>
-      <w:bookmarkStart w:id="25" w:name="_GoBack"/>
-      <w:bookmarkEnd w:id="25"/>
+        <w:pStyle w:val="Image"/>
+      </w:pPr>
+      <w:r>
+        <w:rPr>
+          <w:noProof/>
+        </w:rPr>
+        <w:drawing>
+          <wp:inline distT="0" distB="0" distL="0" distR="0" wp14:anchorId="5B516497" wp14:editId="7622B4E4">
+            <wp:extent cx="5756910" cy="5626071"/>
+            <wp:effectExtent l="0" t="0" r="0" b="635"/>
+            <wp:docPr id="4" name="Picture 4"/>
+            <wp:cNvGraphicFramePr>
+              <a:graphicFrameLocks xmlns:a="http://schemas.openxmlformats.org/drawingml/2006/main" noChangeAspect="1"/>
+            </wp:cNvGraphicFramePr>
+            <a:graphic xmlns:a="http://schemas.openxmlformats.org/drawingml/2006/main">
+              <a:graphicData uri="http://schemas.openxmlformats.org/drawingml/2006/picture">
+                <pic:pic xmlns:pic="http://schemas.openxmlformats.org/drawingml/2006/picture">
+                  <pic:nvPicPr>
+                    <pic:cNvPr id="4" name="Text Data Types.png"/>
+                    <pic:cNvPicPr/>
+                  </pic:nvPicPr>
+                  <pic:blipFill>
+                    <a:blip r:embed="rId16">
+                      <a:extLst>
+                        <a:ext uri="{28A0092B-C50C-407E-A947-70E740481C1C}">
+                          <a14:useLocalDpi xmlns:a14="http://schemas.microsoft.com/office/drawing/2010/main" val="0"/>
+                        </a:ext>
+                      </a:extLst>
+                    </a:blip>
+                    <a:stretch>
+                      <a:fillRect/>
+                    </a:stretch>
+                  </pic:blipFill>
+                  <pic:spPr>
+                    <a:xfrm>
+                      <a:off x="0" y="0"/>
+                      <a:ext cx="5756910" cy="5626071"/>
+                    </a:xfrm>
+                    <a:prstGeom prst="rect">
+                      <a:avLst/>
+                    </a:prstGeom>
+                  </pic:spPr>
+                </pic:pic>
+              </a:graphicData>
+            </a:graphic>
+          </wp:inline>
+        </w:drawing>
+      </w:r>
     </w:p>
     <w:p>
       <w:pPr>
@@ -3094,9 +2752,9 @@
           <w:numId w:val="13"/>
         </w:numPr>
       </w:pPr>
-      <w:bookmarkStart w:id="26" w:name="OLE_LINK26"/>
-      <w:bookmarkStart w:id="27" w:name="OLE_LINK27"/>
-      <w:proofErr w:type="gramStart"/>
+      <w:bookmarkStart w:id="25" w:name="OLE_LINK26"/>
+      <w:bookmarkStart w:id="26" w:name="OLE_LINK27"/>
+      <w:bookmarkStart w:id="27" w:name="OLE_LINK34"/>
       <w:r>
         <w:rPr>
           <w:rFonts w:ascii="Courier New" w:hAnsi="Courier New" w:cs="Courier New"/>
@@ -3108,39 +2766,15 @@
           <w:rFonts w:ascii="Courier New" w:hAnsi="Courier New" w:cs="Courier New"/>
           <w:b/>
         </w:rPr>
-        <w:t>:</w:t>
-      </w:r>
-      <w:proofErr w:type="spellStart"/>
+        <w:t>:type:</w:t>
+      </w:r>
       <w:r>
         <w:rPr>
           <w:rFonts w:ascii="Courier New" w:hAnsi="Courier New" w:cs="Courier New"/>
           <w:b/>
         </w:rPr>
-        <w:t>type</w:t>
-      </w:r>
-      <w:proofErr w:type="gramEnd"/>
-      <w:r>
-        <w:rPr>
-          <w:rFonts w:ascii="Courier New" w:hAnsi="Courier New" w:cs="Courier New"/>
-          <w:b/>
-        </w:rPr>
-        <w:t>:</w:t>
-      </w:r>
-      <w:r>
-        <w:rPr>
-          <w:rFonts w:ascii="Courier New" w:hAnsi="Courier New" w:cs="Courier New"/>
-          <w:b/>
-        </w:rPr>
-        <w:t>value:</w:t>
-      </w:r>
-      <w:r>
-        <w:rPr>
-          <w:rFonts w:ascii="Courier New" w:hAnsi="Courier New" w:cs="Courier New"/>
-          <w:b/>
-        </w:rPr>
-        <w:t>hex</w:t>
-      </w:r>
-      <w:proofErr w:type="spellEnd"/>
+        <w:t>value:hex</w:t>
+      </w:r>
       <w:r>
         <w:rPr>
           <w:rFonts w:ascii="Courier New" w:hAnsi="Courier New" w:cs="Courier New"/>
@@ -3151,14 +2785,9 @@
         <w:rPr>
           <w:rFonts w:cstheme="minorHAnsi"/>
         </w:rPr>
-        <w:t>: This</w:t>
-      </w:r>
-      <w:r>
-        <w:rPr>
-          <w:rFonts w:cstheme="minorHAnsi"/>
-        </w:rPr>
-        <w:t xml:space="preserve"> </w:t>
-      </w:r>
+        <w:t xml:space="preserve">: This </w:t>
+      </w:r>
+      <w:bookmarkEnd w:id="25"/>
       <w:bookmarkEnd w:id="26"/>
       <w:bookmarkEnd w:id="27"/>
       <w:r>
@@ -3176,7 +2805,6 @@
           <w:numId w:val="13"/>
         </w:numPr>
       </w:pPr>
-      <w:proofErr w:type="gramStart"/>
       <w:r>
         <w:rPr>
           <w:rFonts w:ascii="Courier New" w:hAnsi="Courier New" w:cs="Courier New"/>
@@ -3188,39 +2816,15 @@
           <w:rFonts w:ascii="Courier New" w:hAnsi="Courier New" w:cs="Courier New"/>
           <w:b/>
         </w:rPr>
-        <w:t>:</w:t>
-      </w:r>
-      <w:proofErr w:type="spellStart"/>
+        <w:t>:type:</w:t>
+      </w:r>
       <w:r>
         <w:rPr>
           <w:rFonts w:ascii="Courier New" w:hAnsi="Courier New" w:cs="Courier New"/>
           <w:b/>
         </w:rPr>
-        <w:t>type</w:t>
-      </w:r>
-      <w:proofErr w:type="gramEnd"/>
-      <w:r>
-        <w:rPr>
-          <w:rFonts w:ascii="Courier New" w:hAnsi="Courier New" w:cs="Courier New"/>
-          <w:b/>
-        </w:rPr>
-        <w:t>:</w:t>
-      </w:r>
-      <w:r>
-        <w:rPr>
-          <w:rFonts w:ascii="Courier New" w:hAnsi="Courier New" w:cs="Courier New"/>
-          <w:b/>
-        </w:rPr>
-        <w:t>value:</w:t>
-      </w:r>
-      <w:r>
-        <w:rPr>
-          <w:rFonts w:ascii="Courier New" w:hAnsi="Courier New" w:cs="Courier New"/>
-          <w:b/>
-        </w:rPr>
-        <w:t>url</w:t>
-      </w:r>
-      <w:proofErr w:type="spellEnd"/>
+        <w:t>value:url</w:t>
+      </w:r>
       <w:r>
         <w:rPr>
           <w:rFonts w:ascii="Courier New" w:hAnsi="Courier New" w:cs="Courier New"/>
@@ -3231,13 +2835,7 @@
         <w:rPr>
           <w:rFonts w:cstheme="minorHAnsi"/>
         </w:rPr>
-        <w:t>: This</w:t>
-      </w:r>
-      <w:r>
-        <w:rPr>
-          <w:rFonts w:cstheme="minorHAnsi"/>
-        </w:rPr>
-        <w:t xml:space="preserve"> data type represents an URL or internet link.</w:t>
+        <w:t>: This data type represents an URL or internet link.</w:t>
       </w:r>
     </w:p>
     <w:p>
@@ -3250,7 +2848,6 @@
       </w:pPr>
       <w:bookmarkStart w:id="28" w:name="OLE_LINK28"/>
       <w:bookmarkStart w:id="29" w:name="OLE_LINK29"/>
-      <w:proofErr w:type="gramStart"/>
       <w:r>
         <w:rPr>
           <w:rFonts w:ascii="Courier New" w:hAnsi="Courier New" w:cs="Courier New"/>
@@ -3262,39 +2859,15 @@
           <w:rFonts w:ascii="Courier New" w:hAnsi="Courier New" w:cs="Courier New"/>
           <w:b/>
         </w:rPr>
-        <w:t>:</w:t>
-      </w:r>
-      <w:proofErr w:type="spellStart"/>
+        <w:t>:type:</w:t>
+      </w:r>
       <w:r>
         <w:rPr>
           <w:rFonts w:ascii="Courier New" w:hAnsi="Courier New" w:cs="Courier New"/>
           <w:b/>
         </w:rPr>
-        <w:t>type</w:t>
-      </w:r>
-      <w:proofErr w:type="gramEnd"/>
-      <w:r>
-        <w:rPr>
-          <w:rFonts w:ascii="Courier New" w:hAnsi="Courier New" w:cs="Courier New"/>
-          <w:b/>
-        </w:rPr>
-        <w:t>:</w:t>
-      </w:r>
-      <w:r>
-        <w:rPr>
-          <w:rFonts w:ascii="Courier New" w:hAnsi="Courier New" w:cs="Courier New"/>
-          <w:b/>
-        </w:rPr>
-        <w:t>value:</w:t>
-      </w:r>
-      <w:r>
-        <w:rPr>
-          <w:rFonts w:ascii="Courier New" w:hAnsi="Courier New" w:cs="Courier New"/>
-          <w:b/>
-        </w:rPr>
-        <w:t>xml</w:t>
-      </w:r>
-      <w:proofErr w:type="spellEnd"/>
+        <w:t>value:xml</w:t>
+      </w:r>
       <w:r>
         <w:rPr>
           <w:rFonts w:ascii="Courier New" w:hAnsi="Courier New" w:cs="Courier New"/>
@@ -3305,13 +2878,7 @@
         <w:rPr>
           <w:rFonts w:cstheme="minorHAnsi"/>
         </w:rPr>
-        <w:t>: This</w:t>
-      </w:r>
-      <w:r>
-        <w:rPr>
-          <w:rFonts w:cstheme="minorHAnsi"/>
-        </w:rPr>
-        <w:t xml:space="preserve"> data </w:t>
+        <w:t xml:space="preserve">: This data </w:t>
       </w:r>
       <w:bookmarkEnd w:id="28"/>
       <w:bookmarkEnd w:id="29"/>
@@ -3332,7 +2899,6 @@
       </w:pPr>
       <w:bookmarkStart w:id="30" w:name="OLE_LINK30"/>
       <w:bookmarkStart w:id="31" w:name="OLE_LINK31"/>
-      <w:proofErr w:type="gramStart"/>
       <w:r>
         <w:rPr>
           <w:rFonts w:ascii="Courier New" w:hAnsi="Courier New" w:cs="Courier New"/>
@@ -3344,39 +2910,15 @@
           <w:rFonts w:ascii="Courier New" w:hAnsi="Courier New" w:cs="Courier New"/>
           <w:b/>
         </w:rPr>
-        <w:t>:</w:t>
-      </w:r>
-      <w:proofErr w:type="spellStart"/>
+        <w:t>:type:</w:t>
+      </w:r>
       <w:r>
         <w:rPr>
           <w:rFonts w:ascii="Courier New" w:hAnsi="Courier New" w:cs="Courier New"/>
           <w:b/>
         </w:rPr>
-        <w:t>type</w:t>
-      </w:r>
-      <w:proofErr w:type="gramEnd"/>
-      <w:r>
-        <w:rPr>
-          <w:rFonts w:ascii="Courier New" w:hAnsi="Courier New" w:cs="Courier New"/>
-          <w:b/>
-        </w:rPr>
-        <w:t>:</w:t>
-      </w:r>
-      <w:r>
-        <w:rPr>
-          <w:rFonts w:ascii="Courier New" w:hAnsi="Courier New" w:cs="Courier New"/>
-          <w:b/>
-        </w:rPr>
-        <w:t>value:</w:t>
-      </w:r>
-      <w:r>
-        <w:rPr>
-          <w:rFonts w:ascii="Courier New" w:hAnsi="Courier New" w:cs="Courier New"/>
-          <w:b/>
-        </w:rPr>
-        <w:t>svg</w:t>
-      </w:r>
-      <w:proofErr w:type="spellEnd"/>
+        <w:t>value:svg</w:t>
+      </w:r>
       <w:r>
         <w:rPr>
           <w:rFonts w:ascii="Courier New" w:hAnsi="Courier New" w:cs="Courier New"/>
@@ -3387,13 +2929,7 @@
         <w:rPr>
           <w:rFonts w:cstheme="minorHAnsi"/>
         </w:rPr>
-        <w:t>: This data</w:t>
-      </w:r>
-      <w:r>
-        <w:rPr>
-          <w:rFonts w:cstheme="minorHAnsi"/>
-        </w:rPr>
-        <w:t xml:space="preserve"> type derives from the XML type and represents an</w:t>
+        <w:t>: This data type derives from the XML type and represents an</w:t>
       </w:r>
       <w:bookmarkEnd w:id="30"/>
       <w:bookmarkEnd w:id="31"/>
@@ -3412,7 +2948,8 @@
           <w:numId w:val="13"/>
         </w:numPr>
       </w:pPr>
-      <w:proofErr w:type="gramStart"/>
+      <w:bookmarkStart w:id="32" w:name="OLE_LINK32"/>
+      <w:bookmarkStart w:id="33" w:name="OLE_LINK33"/>
       <w:r>
         <w:rPr>
           <w:rFonts w:ascii="Courier New" w:hAnsi="Courier New" w:cs="Courier New"/>
@@ -3424,32 +2961,78 @@
           <w:rFonts w:ascii="Courier New" w:hAnsi="Courier New" w:cs="Courier New"/>
           <w:b/>
         </w:rPr>
-        <w:t>:</w:t>
-      </w:r>
-      <w:proofErr w:type="spellStart"/>
+        <w:t>:type:</w:t>
+      </w:r>
       <w:r>
         <w:rPr>
           <w:rFonts w:ascii="Courier New" w:hAnsi="Courier New" w:cs="Courier New"/>
           <w:b/>
         </w:rPr>
-        <w:t>type</w:t>
-      </w:r>
-      <w:proofErr w:type="gramEnd"/>
+        <w:t>value:</w:t>
+      </w:r>
       <w:r>
         <w:rPr>
           <w:rFonts w:ascii="Courier New" w:hAnsi="Courier New" w:cs="Courier New"/>
           <w:b/>
         </w:rPr>
-        <w:t>:</w:t>
+        <w:t>html</w:t>
+      </w:r>
+      <w:r>
+        <w:rPr>
+          <w:rFonts w:ascii="Courier New" w:hAnsi="Courier New" w:cs="Courier New"/>
+        </w:rPr>
+        <w:t>]</w:t>
+      </w:r>
+      <w:r>
+        <w:rPr>
+          <w:rFonts w:cstheme="minorHAnsi"/>
+        </w:rPr>
+        <w:t xml:space="preserve">: This data </w:t>
+      </w:r>
+      <w:bookmarkEnd w:id="32"/>
+      <w:bookmarkEnd w:id="33"/>
+      <w:r>
+        <w:rPr>
+          <w:rFonts w:cstheme="minorHAnsi"/>
+        </w:rPr>
+        <w:t>type derives from the XML type and represents an HTML text.</w:t>
+      </w:r>
+    </w:p>
+    <w:p>
+      <w:pPr>
+        <w:pStyle w:val="ListParagraph"/>
+        <w:numPr>
+          <w:ilvl w:val="0"/>
+          <w:numId w:val="13"/>
+        </w:numPr>
+      </w:pPr>
+      <w:r>
+        <w:rPr>
+          <w:rFonts w:ascii="Courier New" w:hAnsi="Courier New" w:cs="Courier New"/>
+        </w:rPr>
+        <w:t>[</w:t>
       </w:r>
       <w:r>
         <w:rPr>
           <w:rFonts w:ascii="Courier New" w:hAnsi="Courier New" w:cs="Courier New"/>
           <w:b/>
         </w:rPr>
-        <w:t>value:svg</w:t>
-      </w:r>
-      <w:proofErr w:type="spellEnd"/>
+        <w:t>:type:</w:t>
+      </w:r>
+      <w:r>
+        <w:rPr>
+          <w:rFonts w:ascii="Courier New" w:hAnsi="Courier New" w:cs="Courier New"/>
+          <w:b/>
+        </w:rPr>
+        <w:t>value:</w:t>
+      </w:r>
+      <w:r>
+        <w:rPr>
+          <w:rFonts w:ascii="Courier New" w:hAnsi="Courier New" w:cs="Courier New"/>
+          <w:b/>
+        </w:rPr>
+        <w:t>str</w:t>
+      </w:r>
       <w:r>
         <w:rPr>
           <w:rFonts w:ascii="Courier New" w:hAnsi="Courier New" w:cs="Courier New"/>
@@ -3460,14 +3043,160 @@
         <w:rPr>
           <w:rFonts w:cstheme="minorHAnsi"/>
         </w:rPr>
-        <w:t>: This data type derives from the XML type and represents an</w:t>
-      </w:r>
-      <w:r>
-        <w:rPr>
-          <w:rFonts w:cstheme="minorHAnsi"/>
-        </w:rPr>
-        <w:t xml:space="preserve"> HTML text.</w:t>
-      </w:r>
+        <w:t>: This data</w:t>
+      </w:r>
+      <w:r>
+        <w:rPr>
+          <w:rFonts w:cstheme="minorHAnsi"/>
+        </w:rPr>
+        <w:t xml:space="preserve"> type derives from </w:t>
+      </w:r>
+      <w:r>
+        <w:rPr>
+          <w:rFonts w:cstheme="minorHAnsi"/>
+        </w:rPr>
+        <w:t>the</w:t>
+      </w:r>
+      <w:r>
+        <w:rPr>
+          <w:rFonts w:cstheme="minorHAnsi"/>
+        </w:rPr>
+        <w:t xml:space="preserve"> </w:t>
+      </w:r>
+      <w:r>
+        <w:rPr>
+          <w:rFonts w:cstheme="minorHAnsi"/>
+        </w:rPr>
+        <w:t>yext</w:t>
+      </w:r>
+      <w:r>
+        <w:rPr>
+          <w:rFonts w:cstheme="minorHAnsi"/>
+        </w:rPr>
+        <w:t xml:space="preserve"> type </w:t>
+      </w:r>
+      <w:r>
+        <w:rPr>
+          <w:rFonts w:cstheme="minorHAnsi"/>
+        </w:rPr>
+        <w:t>and represents a string that is limited to 254 characters. This type is used for all text variables that can be indexed and used as object identifiers.</w:t>
+      </w:r>
+    </w:p>
+    <w:p>
+      <w:pPr>
+        <w:pStyle w:val="Heading3"/>
+      </w:pPr>
+      <w:r>
+        <w:lastRenderedPageBreak/>
+        <w:t>String derived types</w:t>
+      </w:r>
+    </w:p>
+    <w:p>
+      <w:pPr>
+        <w:pStyle w:val="Image"/>
+      </w:pPr>
+      <w:r>
+        <w:rPr>
+          <w:noProof/>
+        </w:rPr>
+        <w:drawing>
+          <wp:inline distT="0" distB="0" distL="0" distR="0" wp14:anchorId="7029E360" wp14:editId="6A990EC4">
+            <wp:extent cx="5756910" cy="4834890"/>
+            <wp:effectExtent l="0" t="0" r="0" b="3810"/>
+            <wp:docPr id="6" name="Picture 6"/>
+            <wp:cNvGraphicFramePr>
+              <a:graphicFrameLocks xmlns:a="http://schemas.openxmlformats.org/drawingml/2006/main" noChangeAspect="1"/>
+            </wp:cNvGraphicFramePr>
+            <a:graphic xmlns:a="http://schemas.openxmlformats.org/drawingml/2006/main">
+              <a:graphicData uri="http://schemas.openxmlformats.org/drawingml/2006/picture">
+                <pic:pic xmlns:pic="http://schemas.openxmlformats.org/drawingml/2006/picture">
+                  <pic:nvPicPr>
+                    <pic:cNvPr id="6" name="String Data Types.png"/>
+                    <pic:cNvPicPr/>
+                  </pic:nvPicPr>
+                  <pic:blipFill>
+                    <a:blip r:embed="rId17">
+                      <a:extLst>
+                        <a:ext uri="{28A0092B-C50C-407E-A947-70E740481C1C}">
+                          <a14:useLocalDpi xmlns:a14="http://schemas.microsoft.com/office/drawing/2010/main" val="0"/>
+                        </a:ext>
+                      </a:extLst>
+                    </a:blip>
+                    <a:stretch>
+                      <a:fillRect/>
+                    </a:stretch>
+                  </pic:blipFill>
+                  <pic:spPr>
+                    <a:xfrm>
+                      <a:off x="0" y="0"/>
+                      <a:ext cx="5756910" cy="4834890"/>
+                    </a:xfrm>
+                    <a:prstGeom prst="rect">
+                      <a:avLst/>
+                    </a:prstGeom>
+                  </pic:spPr>
+                </pic:pic>
+              </a:graphicData>
+            </a:graphic>
+          </wp:inline>
+        </w:drawing>
+      </w:r>
+    </w:p>
+    <w:p>
+      <w:pPr>
+        <w:pStyle w:val="Paragraphs"/>
+        <w:numPr>
+          <w:ilvl w:val="0"/>
+          <w:numId w:val="14"/>
+        </w:numPr>
+      </w:pPr>
+      <w:r>
+        <w:rPr>
+          <w:rFonts w:ascii="Courier New" w:hAnsi="Courier New" w:cs="Courier New"/>
+        </w:rPr>
+        <w:t>[</w:t>
+      </w:r>
+      <w:r>
+        <w:rPr>
+          <w:rFonts w:ascii="Courier New" w:hAnsi="Courier New" w:cs="Courier New"/>
+          <w:b/>
+        </w:rPr>
+        <w:t>:type:</w:t>
+      </w:r>
+      <w:r>
+        <w:rPr>
+          <w:rFonts w:ascii="Courier New" w:hAnsi="Courier New" w:cs="Courier New"/>
+          <w:b/>
+        </w:rPr>
+        <w:t>value:</w:t>
+      </w:r>
+      <w:r>
+        <w:rPr>
+          <w:rFonts w:ascii="Courier New" w:hAnsi="Courier New" w:cs="Courier New"/>
+          <w:b/>
+        </w:rPr>
+        <w:t>key</w:t>
+      </w:r>
+      <w:r>
+        <w:rPr>
+          <w:rFonts w:ascii="Courier New" w:hAnsi="Courier New" w:cs="Courier New"/>
+        </w:rPr>
+        <w:t>]</w:t>
+      </w:r>
+      <w:r>
+        <w:rPr>
+          <w:rFonts w:cstheme="minorHAnsi"/>
+        </w:rPr>
+        <w:t>: This</w:t>
+      </w:r>
+      <w:r>
+        <w:rPr>
+          <w:rFonts w:cstheme="minorHAnsi"/>
+        </w:rPr>
+        <w:t xml:space="preserve"> data type is used for strings that are used as record keys, it uses a regular expression to restrict the allowed characters to those compatible with ArangoDB indexes and keys.</w:t>
+      </w:r>
+      <w:bookmarkStart w:id="34" w:name="_GoBack"/>
+      <w:bookmarkEnd w:id="34"/>
     </w:p>
     <w:p>
       <w:pPr>
@@ -3542,6 +3271,7 @@
           <w:rFonts w:ascii="Courier New" w:hAnsi="Courier New" w:cs="Courier New"/>
           <w:b/>
         </w:rPr>
+        <w:lastRenderedPageBreak/>
         <w:t>_key</w:t>
       </w:r>
       <w:r>
@@ -3559,7 +3289,6 @@
           <w:numId w:val="11"/>
         </w:numPr>
       </w:pPr>
-      <w:proofErr w:type="spellStart"/>
       <w:r>
         <w:rPr>
           <w:rFonts w:ascii="Courier New" w:hAnsi="Courier New" w:cs="Courier New"/>
@@ -3567,7 +3296,6 @@
         </w:rPr>
         <w:t>nid</w:t>
       </w:r>
-      <w:proofErr w:type="spellEnd"/>
       <w:r>
         <w:rPr>
           <w:rFonts w:ascii="Courier New" w:hAnsi="Courier New" w:cs="Courier New"/>
@@ -3609,7 +3337,6 @@
           <w:rFonts w:ascii="Courier New" w:hAnsi="Courier New" w:cs="Courier New"/>
           <w:b/>
         </w:rPr>
-        <w:lastRenderedPageBreak/>
         <w:t>lid:</w:t>
       </w:r>
       <w:r>
@@ -3618,14 +3345,12 @@
       <w:r>
         <w:t>This field contains the local identifier unique within its namespace (</w:t>
       </w:r>
-      <w:proofErr w:type="spellStart"/>
       <w:r>
         <w:rPr>
           <w:rFonts w:ascii="Courier New" w:hAnsi="Courier New" w:cs="Courier New"/>
         </w:rPr>
         <w:t>nid</w:t>
       </w:r>
-      <w:proofErr w:type="spellEnd"/>
       <w:r>
         <w:t>).</w:t>
       </w:r>
@@ -3663,50 +3388,31 @@
 <w:ftr xmlns:wpc="http://schemas.microsoft.com/office/word/2010/wordprocessingCanvas" xmlns:cx="http://schemas.microsoft.com/office/drawing/2014/chartex" xmlns:cx1="http://schemas.microsoft.com/office/drawing/2015/9/8/chartex" xmlns:cx2="http://schemas.microsoft.com/office/drawing/2015/10/21/chartex" xmlns:cx3="http://schemas.microsoft.com/office/drawing/2016/5/9/chartex" xmlns:cx4="http://schemas.microsoft.com/office/drawing/2016/5/10/chartex" xmlns:cx5="http://schemas.microsoft.com/office/drawing/2016/5/11/chartex" xmlns:cx6="http://schemas.microsoft.com/office/drawing/2016/5/12/chartex" xmlns:cx7="http://schemas.microsoft.com/office/drawing/2016/5/13/chartex" xmlns:cx8="http://schemas.microsoft.com/office/drawing/2016/5/14/chartex" xmlns:mc="http://schemas.openxmlformats.org/markup-compatibility/2006" xmlns:aink="http://schemas.microsoft.com/office/drawing/2016/ink" xmlns:am3d="http://schemas.microsoft.com/office/drawing/2017/model3d" xmlns:o="urn:schemas-microsoft-com:office:office" xmlns:r="http://schemas.openxmlformats.org/officeDocument/2006/relationships" xmlns:m="http://schemas.openxmlformats.org/officeDocument/2006/math" xmlns:v="urn:schemas-microsoft-com:vml" xmlns:wp14="http://schemas.microsoft.com/office/word/2010/wordprocessingDrawing" xmlns:wp="http://schemas.openxmlformats.org/drawingml/2006/wordprocessingDrawing" xmlns:w10="urn:schemas-microsoft-com:office:word" xmlns:w="http://schemas.openxmlformats.org/wordprocessingml/2006/main" xmlns:w14="http://schemas.microsoft.com/office/word/2010/wordml" xmlns:w15="http://schemas.microsoft.com/office/word/2012/wordml" xmlns:w16cid="http://schemas.microsoft.com/office/word/2016/wordml/cid" xmlns:w16se="http://schemas.microsoft.com/office/word/2015/wordml/symex" xmlns:wpg="http://schemas.microsoft.com/office/word/2010/wordprocessingGroup" xmlns:wpi="http://schemas.microsoft.com/office/word/2010/wordprocessingInk" xmlns:wne="http://schemas.microsoft.com/office/word/2006/wordml" xmlns:wps="http://schemas.microsoft.com/office/word/2010/wordprocessingShape" mc:Ignorable="w14 w15 w16se w16cid wp14">
   <w:sdt>
     <w:sdtPr>
-      <w:rPr>
-        <w:rStyle w:val="Image"/>
-      </w:rPr>
       <w:id w:val="1766498328"/>
       <w:docPartObj>
         <w:docPartGallery w:val="Page Numbers (Bottom of Page)"/>
         <w:docPartUnique/>
       </w:docPartObj>
     </w:sdtPr>
+    <w:sdtEndPr/>
     <w:sdtContent>
       <w:p>
         <w:pPr>
-          <w:pStyle w:val="PageNumber"/>
           <w:framePr w:wrap="none" w:vAnchor="text" w:hAnchor="margin" w:xAlign="center" w:y="1"/>
-          <w:rPr>
-            <w:rStyle w:val="Image"/>
-          </w:rPr>
         </w:pPr>
         <w:r>
-          <w:rPr>
-            <w:rStyle w:val="Image"/>
-          </w:rPr>
           <w:fldChar w:fldCharType="begin"/>
         </w:r>
         <w:r>
-          <w:rPr>
-            <w:rStyle w:val="Image"/>
-          </w:rPr>
           <w:instrText xml:space="preserve"> PAGE </w:instrText>
         </w:r>
         <w:r>
-          <w:rPr>
-            <w:rStyle w:val="Image"/>
-          </w:rPr>
           <w:fldChar w:fldCharType="end"/>
         </w:r>
       </w:p>
     </w:sdtContent>
   </w:sdt>
-  <w:p>
-    <w:pPr>
-      <w:pStyle w:val="PageNumber"/>
-    </w:pPr>
-  </w:p>
+  <w:p/>
 </w:ftr>
 </file>
 
@@ -3714,63 +3420,40 @@
 <w:ftr xmlns:wpc="http://schemas.microsoft.com/office/word/2010/wordprocessingCanvas" xmlns:cx="http://schemas.microsoft.com/office/drawing/2014/chartex" xmlns:cx1="http://schemas.microsoft.com/office/drawing/2015/9/8/chartex" xmlns:cx2="http://schemas.microsoft.com/office/drawing/2015/10/21/chartex" xmlns:cx3="http://schemas.microsoft.com/office/drawing/2016/5/9/chartex" xmlns:cx4="http://schemas.microsoft.com/office/drawing/2016/5/10/chartex" xmlns:cx5="http://schemas.microsoft.com/office/drawing/2016/5/11/chartex" xmlns:cx6="http://schemas.microsoft.com/office/drawing/2016/5/12/chartex" xmlns:cx7="http://schemas.microsoft.com/office/drawing/2016/5/13/chartex" xmlns:cx8="http://schemas.microsoft.com/office/drawing/2016/5/14/chartex" xmlns:mc="http://schemas.openxmlformats.org/markup-compatibility/2006" xmlns:aink="http://schemas.microsoft.com/office/drawing/2016/ink" xmlns:am3d="http://schemas.microsoft.com/office/drawing/2017/model3d" xmlns:o="urn:schemas-microsoft-com:office:office" xmlns:r="http://schemas.openxmlformats.org/officeDocument/2006/relationships" xmlns:m="http://schemas.openxmlformats.org/officeDocument/2006/math" xmlns:v="urn:schemas-microsoft-com:vml" xmlns:wp14="http://schemas.microsoft.com/office/word/2010/wordprocessingDrawing" xmlns:wp="http://schemas.openxmlformats.org/drawingml/2006/wordprocessingDrawing" xmlns:w10="urn:schemas-microsoft-com:office:word" xmlns:w="http://schemas.openxmlformats.org/wordprocessingml/2006/main" xmlns:w14="http://schemas.microsoft.com/office/word/2010/wordml" xmlns:w15="http://schemas.microsoft.com/office/word/2012/wordml" xmlns:w16cid="http://schemas.microsoft.com/office/word/2016/wordml/cid" xmlns:w16se="http://schemas.microsoft.com/office/word/2015/wordml/symex" xmlns:wpg="http://schemas.microsoft.com/office/word/2010/wordprocessingGroup" xmlns:wpi="http://schemas.microsoft.com/office/word/2010/wordprocessingInk" xmlns:wne="http://schemas.microsoft.com/office/word/2006/wordml" xmlns:wps="http://schemas.microsoft.com/office/word/2010/wordprocessingShape" mc:Ignorable="w14 w15 w16se w16cid wp14">
   <w:sdt>
     <w:sdtPr>
-      <w:rPr>
-        <w:rStyle w:val="Image"/>
-      </w:rPr>
       <w:id w:val="478270608"/>
       <w:docPartObj>
         <w:docPartGallery w:val="Page Numbers (Bottom of Page)"/>
         <w:docPartUnique/>
       </w:docPartObj>
     </w:sdtPr>
+    <w:sdtEndPr/>
     <w:sdtContent>
       <w:p>
         <w:pPr>
-          <w:pStyle w:val="PageNumber"/>
           <w:framePr w:wrap="none" w:vAnchor="text" w:hAnchor="margin" w:xAlign="center" w:y="1"/>
-          <w:rPr>
-            <w:rStyle w:val="Image"/>
-          </w:rPr>
         </w:pPr>
         <w:r>
-          <w:rPr>
-            <w:rStyle w:val="Image"/>
-          </w:rPr>
           <w:fldChar w:fldCharType="begin"/>
         </w:r>
         <w:r>
-          <w:rPr>
-            <w:rStyle w:val="Image"/>
-          </w:rPr>
           <w:instrText xml:space="preserve"> PAGE </w:instrText>
         </w:r>
         <w:r>
-          <w:rPr>
-            <w:rStyle w:val="Image"/>
-          </w:rPr>
           <w:fldChar w:fldCharType="separate"/>
         </w:r>
         <w:r>
           <w:rPr>
-            <w:rStyle w:val="Image"/>
             <w:noProof/>
           </w:rPr>
           <w:t>1</w:t>
         </w:r>
         <w:r>
-          <w:rPr>
-            <w:rStyle w:val="Image"/>
-          </w:rPr>
           <w:fldChar w:fldCharType="end"/>
         </w:r>
       </w:p>
     </w:sdtContent>
   </w:sdt>
-  <w:p>
-    <w:pPr>
-      <w:pStyle w:val="PageNumber"/>
-    </w:pPr>
-  </w:p>
+  <w:p/>
 </w:ftr>
 </file>
 
@@ -3958,21 +3641,8 @@
       <w:r>
         <w:t xml:space="preserve"> </w:t>
       </w:r>
-      <w:proofErr w:type="spellStart"/>
-      <w:r>
-        <w:t>ArangoDB</w:t>
-      </w:r>
-      <w:proofErr w:type="spellEnd"/>
-      <w:r>
-        <w:t xml:space="preserve"> does not make a distinction between integer and real numbers: everything is a </w:t>
-      </w:r>
-      <w:proofErr w:type="gramStart"/>
-      <w:r>
-        <w:t>floating point</w:t>
-      </w:r>
-      <w:proofErr w:type="gramEnd"/>
-      <w:r>
-        <w:t xml:space="preserve"> number, as in JavaScript. If a value must be an integer, there is a specific data type for it.</w:t>
+      <w:r>
+        <w:t>ArangoDB does not make a distinction between integer and real numbers: everything is a floating point number, as in JavaScript. If a value must be an integer, there is a specific data type for it.</w:t>
       </w:r>
     </w:p>
   </w:footnote>
@@ -4020,33 +3690,14 @@
         <w:footnoteRef/>
       </w:r>
       <w:r>
-        <w:t xml:space="preserve"> There are three types of concrete reference types</w:t>
-      </w:r>
-      <w:proofErr w:type="gramStart"/>
-      <w:r>
-        <w:t xml:space="preserve">: </w:t>
-      </w:r>
-      <w:r>
-        <w:rPr>
-          <w:rFonts w:ascii="Courier New" w:hAnsi="Courier New" w:cs="Courier New"/>
-        </w:rPr>
-        <w:t>:</w:t>
-      </w:r>
-      <w:proofErr w:type="spellStart"/>
-      <w:r>
-        <w:rPr>
-          <w:rFonts w:ascii="Courier New" w:hAnsi="Courier New" w:cs="Courier New"/>
-        </w:rPr>
-        <w:t>type</w:t>
-      </w:r>
-      <w:proofErr w:type="gramEnd"/>
-      <w:r>
-        <w:rPr>
-          <w:rFonts w:ascii="Courier New" w:hAnsi="Courier New" w:cs="Courier New"/>
-        </w:rPr>
-        <w:t>:valueref:id</w:t>
-      </w:r>
-      <w:proofErr w:type="spellEnd"/>
+        <w:t xml:space="preserve"> There are three types of concrete reference types: </w:t>
+      </w:r>
+      <w:r>
+        <w:rPr>
+          <w:rFonts w:ascii="Courier New" w:hAnsi="Courier New" w:cs="Courier New"/>
+        </w:rPr>
+        <w:t>:type:valueref:id</w:t>
+      </w:r>
       <w:r>
         <w:t xml:space="preserve">, </w:t>
       </w:r>
@@ -4054,16 +3705,8 @@
         <w:rPr>
           <w:rFonts w:ascii="Courier New" w:hAnsi="Courier New" w:cs="Courier New"/>
         </w:rPr>
-        <w:t>:</w:t>
-      </w:r>
-      <w:proofErr w:type="spellStart"/>
-      <w:r>
-        <w:rPr>
-          <w:rFonts w:ascii="Courier New" w:hAnsi="Courier New" w:cs="Courier New"/>
-        </w:rPr>
-        <w:t>type:value:ref:key</w:t>
-      </w:r>
-      <w:proofErr w:type="spellEnd"/>
+        <w:t>:type:value:ref:key</w:t>
+      </w:r>
       <w:r>
         <w:t xml:space="preserve"> and </w:t>
       </w:r>
@@ -4071,16 +3714,8 @@
         <w:rPr>
           <w:rFonts w:ascii="Courier New" w:hAnsi="Courier New" w:cs="Courier New"/>
         </w:rPr>
-        <w:t>:</w:t>
-      </w:r>
-      <w:proofErr w:type="spellStart"/>
-      <w:r>
-        <w:rPr>
-          <w:rFonts w:ascii="Courier New" w:hAnsi="Courier New" w:cs="Courier New"/>
-        </w:rPr>
-        <w:t>type:value:ref:gid</w:t>
-      </w:r>
-      <w:proofErr w:type="spellEnd"/>
+        <w:t>:type:value:ref:gid</w:t>
+      </w:r>
       <w:r>
         <w:t xml:space="preserve">, they represent respectively a reference to a record </w:t>
       </w:r>
@@ -4102,14 +3737,12 @@
       <w:r>
         <w:t xml:space="preserve"> and </w:t>
       </w:r>
-      <w:proofErr w:type="spellStart"/>
       <w:r>
         <w:rPr>
           <w:rFonts w:ascii="Courier New" w:hAnsi="Courier New" w:cs="Courier New"/>
         </w:rPr>
         <w:t>gid</w:t>
       </w:r>
-      <w:proofErr w:type="spellEnd"/>
       <w:r>
         <w:t>; the last two data types have a modifier that indicates to which collection the record must belong.</w:t>
       </w:r>
@@ -4151,7 +3784,6 @@
         </w:rPr>
         <w:t xml:space="preserve"> of the descriptor was the hexadecimal value of a counter, while the </w:t>
       </w:r>
-      <w:proofErr w:type="spellStart"/>
       <w:r>
         <w:rPr>
           <w:rFonts w:ascii="Courier New" w:hAnsi="Courier New" w:cs="Courier New"/>
@@ -4159,7 +3791,6 @@
         </w:rPr>
         <w:t>gid</w:t>
       </w:r>
-      <w:proofErr w:type="spellEnd"/>
       <w:r>
         <w:rPr>
           <w:lang w:val="en-US"/>
@@ -4526,6 +4157,119 @@
     </w:lvl>
   </w:abstractNum>
   <w:abstractNum w:abstractNumId="3" w15:restartNumberingAfterBreak="0">
+    <w:nsid w:val="2D832C1D"/>
+    <w:multiLevelType w:val="hybridMultilevel"/>
+    <w:tmpl w:val="35B00962"/>
+    <w:lvl w:ilvl="0" w:tplc="04090001">
+      <w:start w:val="1"/>
+      <w:numFmt w:val="bullet"/>
+      <w:lvlText w:val=""/>
+      <w:lvlJc w:val="left"/>
+      <w:pPr>
+        <w:ind w:left="720" w:hanging="360"/>
+      </w:pPr>
+      <w:rPr>
+        <w:rFonts w:ascii="Symbol" w:hAnsi="Symbol" w:hint="default"/>
+      </w:rPr>
+    </w:lvl>
+    <w:lvl w:ilvl="1" w:tplc="04090003" w:tentative="1">
+      <w:start w:val="1"/>
+      <w:numFmt w:val="bullet"/>
+      <w:lvlText w:val="o"/>
+      <w:lvlJc w:val="left"/>
+      <w:pPr>
+        <w:ind w:left="1440" w:hanging="360"/>
+      </w:pPr>
+      <w:rPr>
+        <w:rFonts w:ascii="Courier New" w:hAnsi="Courier New" w:cs="Courier New" w:hint="default"/>
+      </w:rPr>
+    </w:lvl>
+    <w:lvl w:ilvl="2" w:tplc="04090005" w:tentative="1">
+      <w:start w:val="1"/>
+      <w:numFmt w:val="bullet"/>
+      <w:lvlText w:val=""/>
+      <w:lvlJc w:val="left"/>
+      <w:pPr>
+        <w:ind w:left="2160" w:hanging="360"/>
+      </w:pPr>
+      <w:rPr>
+        <w:rFonts w:ascii="Wingdings" w:hAnsi="Wingdings" w:hint="default"/>
+      </w:rPr>
+    </w:lvl>
+    <w:lvl w:ilvl="3" w:tplc="04090001" w:tentative="1">
+      <w:start w:val="1"/>
+      <w:numFmt w:val="bullet"/>
+      <w:lvlText w:val=""/>
+      <w:lvlJc w:val="left"/>
+      <w:pPr>
+        <w:ind w:left="2880" w:hanging="360"/>
+      </w:pPr>
+      <w:rPr>
+        <w:rFonts w:ascii="Symbol" w:hAnsi="Symbol" w:hint="default"/>
+      </w:rPr>
+    </w:lvl>
+    <w:lvl w:ilvl="4" w:tplc="04090003" w:tentative="1">
+      <w:start w:val="1"/>
+      <w:numFmt w:val="bullet"/>
+      <w:lvlText w:val="o"/>
+      <w:lvlJc w:val="left"/>
+      <w:pPr>
+        <w:ind w:left="3600" w:hanging="360"/>
+      </w:pPr>
+      <w:rPr>
+        <w:rFonts w:ascii="Courier New" w:hAnsi="Courier New" w:cs="Courier New" w:hint="default"/>
+      </w:rPr>
+    </w:lvl>
+    <w:lvl w:ilvl="5" w:tplc="04090005" w:tentative="1">
+      <w:start w:val="1"/>
+      <w:numFmt w:val="bullet"/>
+      <w:lvlText w:val=""/>
+      <w:lvlJc w:val="left"/>
+      <w:pPr>
+        <w:ind w:left="4320" w:hanging="360"/>
+      </w:pPr>
+      <w:rPr>
+        <w:rFonts w:ascii="Wingdings" w:hAnsi="Wingdings" w:hint="default"/>
+      </w:rPr>
+    </w:lvl>
+    <w:lvl w:ilvl="6" w:tplc="04090001" w:tentative="1">
+      <w:start w:val="1"/>
+      <w:numFmt w:val="bullet"/>
+      <w:lvlText w:val=""/>
+      <w:lvlJc w:val="left"/>
+      <w:pPr>
+        <w:ind w:left="5040" w:hanging="360"/>
+      </w:pPr>
+      <w:rPr>
+        <w:rFonts w:ascii="Symbol" w:hAnsi="Symbol" w:hint="default"/>
+      </w:rPr>
+    </w:lvl>
+    <w:lvl w:ilvl="7" w:tplc="04090003" w:tentative="1">
+      <w:start w:val="1"/>
+      <w:numFmt w:val="bullet"/>
+      <w:lvlText w:val="o"/>
+      <w:lvlJc w:val="left"/>
+      <w:pPr>
+        <w:ind w:left="5760" w:hanging="360"/>
+      </w:pPr>
+      <w:rPr>
+        <w:rFonts w:ascii="Courier New" w:hAnsi="Courier New" w:cs="Courier New" w:hint="default"/>
+      </w:rPr>
+    </w:lvl>
+    <w:lvl w:ilvl="8" w:tplc="04090005" w:tentative="1">
+      <w:start w:val="1"/>
+      <w:numFmt w:val="bullet"/>
+      <w:lvlText w:val=""/>
+      <w:lvlJc w:val="left"/>
+      <w:pPr>
+        <w:ind w:left="6480" w:hanging="360"/>
+      </w:pPr>
+      <w:rPr>
+        <w:rFonts w:ascii="Wingdings" w:hAnsi="Wingdings" w:hint="default"/>
+      </w:rPr>
+    </w:lvl>
+  </w:abstractNum>
+  <w:abstractNum w:abstractNumId="4" w15:restartNumberingAfterBreak="0">
     <w:nsid w:val="3C972658"/>
     <w:multiLevelType w:val="hybridMultilevel"/>
     <w:tmpl w:val="52E8EE08"/>
@@ -4638,7 +4382,7 @@
       </w:rPr>
     </w:lvl>
   </w:abstractNum>
-  <w:abstractNum w:abstractNumId="4" w15:restartNumberingAfterBreak="0">
+  <w:abstractNum w:abstractNumId="5" w15:restartNumberingAfterBreak="0">
     <w:nsid w:val="3F943F56"/>
     <w:multiLevelType w:val="hybridMultilevel"/>
     <w:tmpl w:val="F71EE3A4"/>
@@ -4751,7 +4495,7 @@
       </w:rPr>
     </w:lvl>
   </w:abstractNum>
-  <w:abstractNum w:abstractNumId="5" w15:restartNumberingAfterBreak="0">
+  <w:abstractNum w:abstractNumId="6" w15:restartNumberingAfterBreak="0">
     <w:nsid w:val="41B0476A"/>
     <w:multiLevelType w:val="hybridMultilevel"/>
     <w:tmpl w:val="C7F21720"/>
@@ -4864,7 +4608,7 @@
       </w:rPr>
     </w:lvl>
   </w:abstractNum>
-  <w:abstractNum w:abstractNumId="6" w15:restartNumberingAfterBreak="0">
+  <w:abstractNum w:abstractNumId="7" w15:restartNumberingAfterBreak="0">
     <w:nsid w:val="57D962EF"/>
     <w:multiLevelType w:val="hybridMultilevel"/>
     <w:tmpl w:val="6C708722"/>
@@ -4977,7 +4721,7 @@
       </w:rPr>
     </w:lvl>
   </w:abstractNum>
-  <w:abstractNum w:abstractNumId="7" w15:restartNumberingAfterBreak="0">
+  <w:abstractNum w:abstractNumId="8" w15:restartNumberingAfterBreak="0">
     <w:nsid w:val="588A7A33"/>
     <w:multiLevelType w:val="hybridMultilevel"/>
     <w:tmpl w:val="7FDA4956"/>
@@ -5090,7 +4834,7 @@
       </w:rPr>
     </w:lvl>
   </w:abstractNum>
-  <w:abstractNum w:abstractNumId="8" w15:restartNumberingAfterBreak="0">
+  <w:abstractNum w:abstractNumId="9" w15:restartNumberingAfterBreak="0">
     <w:nsid w:val="614D1B68"/>
     <w:multiLevelType w:val="hybridMultilevel"/>
     <w:tmpl w:val="1730D2D6"/>
@@ -5203,7 +4947,7 @@
       </w:rPr>
     </w:lvl>
   </w:abstractNum>
-  <w:abstractNum w:abstractNumId="9" w15:restartNumberingAfterBreak="0">
+  <w:abstractNum w:abstractNumId="10" w15:restartNumberingAfterBreak="0">
     <w:nsid w:val="6240092C"/>
     <w:multiLevelType w:val="hybridMultilevel"/>
     <w:tmpl w:val="FFBED48E"/>
@@ -5316,7 +5060,7 @@
       </w:rPr>
     </w:lvl>
   </w:abstractNum>
-  <w:abstractNum w:abstractNumId="10" w15:restartNumberingAfterBreak="0">
+  <w:abstractNum w:abstractNumId="11" w15:restartNumberingAfterBreak="0">
     <w:nsid w:val="6452651B"/>
     <w:multiLevelType w:val="hybridMultilevel"/>
     <w:tmpl w:val="EF3A3366"/>
@@ -5429,7 +5173,7 @@
       </w:rPr>
     </w:lvl>
   </w:abstractNum>
-  <w:abstractNum w:abstractNumId="11" w15:restartNumberingAfterBreak="0">
+  <w:abstractNum w:abstractNumId="12" w15:restartNumberingAfterBreak="0">
     <w:nsid w:val="71B57150"/>
     <w:multiLevelType w:val="hybridMultilevel"/>
     <w:tmpl w:val="B1C6972C"/>
@@ -5542,7 +5286,7 @@
       </w:rPr>
     </w:lvl>
   </w:abstractNum>
-  <w:abstractNum w:abstractNumId="12" w15:restartNumberingAfterBreak="0">
+  <w:abstractNum w:abstractNumId="13" w15:restartNumberingAfterBreak="0">
     <w:nsid w:val="7DE91BA4"/>
     <w:multiLevelType w:val="hybridMultilevel"/>
     <w:tmpl w:val="4FD4D710"/>
@@ -5656,43 +5400,46 @@
     </w:lvl>
   </w:abstractNum>
   <w:num w:numId="1">
-    <w:abstractNumId w:val="8"/>
+    <w:abstractNumId w:val="9"/>
   </w:num>
   <w:num w:numId="2">
-    <w:abstractNumId w:val="6"/>
+    <w:abstractNumId w:val="7"/>
   </w:num>
   <w:num w:numId="3">
-    <w:abstractNumId w:val="12"/>
+    <w:abstractNumId w:val="13"/>
   </w:num>
   <w:num w:numId="4">
     <w:abstractNumId w:val="0"/>
   </w:num>
   <w:num w:numId="5">
+    <w:abstractNumId w:val="12"/>
+  </w:num>
+  <w:num w:numId="6">
     <w:abstractNumId w:val="11"/>
   </w:num>
-  <w:num w:numId="6">
-    <w:abstractNumId w:val="10"/>
-  </w:num>
   <w:num w:numId="7">
-    <w:abstractNumId w:val="7"/>
+    <w:abstractNumId w:val="8"/>
   </w:num>
   <w:num w:numId="8">
-    <w:abstractNumId w:val="3"/>
+    <w:abstractNumId w:val="4"/>
   </w:num>
   <w:num w:numId="9">
     <w:abstractNumId w:val="1"/>
   </w:num>
   <w:num w:numId="10">
-    <w:abstractNumId w:val="5"/>
+    <w:abstractNumId w:val="6"/>
   </w:num>
   <w:num w:numId="11">
-    <w:abstractNumId w:val="4"/>
+    <w:abstractNumId w:val="5"/>
   </w:num>
   <w:num w:numId="12">
     <w:abstractNumId w:val="2"/>
   </w:num>
   <w:num w:numId="13">
-    <w:abstractNumId w:val="9"/>
+    <w:abstractNumId w:val="10"/>
+  </w:num>
+  <w:num w:numId="14">
+    <w:abstractNumId w:val="3"/>
   </w:num>
 </w:numbering>
 </file>

</xml_diff>

<commit_message>
Working on application directory contents.
</commit_message>
<xml_diff>
--- a/documentation/Dataset Aggregator.docx
+++ b/documentation/Dataset Aggregator.docx
@@ -144,14 +144,12 @@
     </w:p>
     <w:p>
       <w:hyperlink r:id="rId10" w:history="1">
-        <w:proofErr w:type="spellStart"/>
         <w:r>
           <w:rPr>
             <w:rStyle w:val="Hyperlink"/>
           </w:rPr>
           <w:t>ArangoDB</w:t>
         </w:r>
-        <w:proofErr w:type="spellEnd"/>
       </w:hyperlink>
       <w:r>
         <w:t xml:space="preserve"> is the database system upon which the application was designed.</w:t>
@@ -249,15 +247,7 @@
         <w:t xml:space="preserve">The back end takes care of storing and serving all the data, it is </w:t>
       </w:r>
       <w:r>
-        <w:t xml:space="preserve">implemented using the </w:t>
-      </w:r>
-      <w:proofErr w:type="spellStart"/>
-      <w:r>
-        <w:t>ArangoDB</w:t>
-      </w:r>
-      <w:proofErr w:type="spellEnd"/>
-      <w:r>
-        <w:t xml:space="preserve"> Foxx micro-services framework which is executed in the database itself. The goal of these services is to provide a high-level interface to da</w:t>
+        <w:t>implemented using the ArangoDB Foxx micro-services framework which is executed in the database itself. The goal of these services is to provide a high-level interface to da</w:t>
       </w:r>
       <w:r>
         <w:t>ta for the front-end.</w:t>
@@ -680,15 +670,7 @@
         <w:t>: This collection</w:t>
       </w:r>
       <w:r>
-        <w:t xml:space="preserve"> contains a set of </w:t>
-      </w:r>
-      <w:proofErr w:type="spellStart"/>
-      <w:r>
-        <w:t>GeoJSON</w:t>
-      </w:r>
-      <w:proofErr w:type="spellEnd"/>
-      <w:r>
-        <w:t xml:space="preserve"> shapes related to toponyms.</w:t>
+        <w:t xml:space="preserve"> contains a set of GeoJSON shapes related to toponyms.</w:t>
       </w:r>
     </w:p>
     <w:p>
@@ -916,15 +898,7 @@
         <w:pStyle w:val="Paragraphs"/>
       </w:pPr>
       <w:r>
-        <w:t xml:space="preserve">The key fields of all collections follow the </w:t>
-      </w:r>
-      <w:proofErr w:type="spellStart"/>
-      <w:r>
-        <w:t>ArangoDB</w:t>
-      </w:r>
-      <w:proofErr w:type="spellEnd"/>
-      <w:r>
-        <w:t xml:space="preserve"> standards:</w:t>
+        <w:t>The key fields of all collections follow the ArangoDB standards:</w:t>
       </w:r>
     </w:p>
     <w:p>
@@ -1022,15 +996,7 @@
         <w:t>collection</w:t>
       </w:r>
       <w:r>
-        <w:t xml:space="preserve">. This will be the value used to identify a specific record in a collection. In some </w:t>
-      </w:r>
-      <w:proofErr w:type="gramStart"/>
-      <w:r>
-        <w:t>cases</w:t>
-      </w:r>
-      <w:proofErr w:type="gramEnd"/>
-      <w:r>
-        <w:t xml:space="preserve"> this field will have to be set explicitly, in other cases it is computed from other fields in the record.</w:t>
+        <w:t>. This will be the value used to identify a specific record in a collection. In some cases this field will have to be set explicitly, in other cases it is computed from other fields in the record.</w:t>
       </w:r>
       <w:r>
         <w:t xml:space="preserve"> Once set, the value cannot be changed.</w:t>
@@ -1166,32 +1132,11 @@
       <w:pPr>
         <w:pStyle w:val="Paragraphs"/>
       </w:pPr>
-      <w:proofErr w:type="spellStart"/>
-      <w:r>
-        <w:t>nid</w:t>
-      </w:r>
-      <w:proofErr w:type="spellEnd"/>
-      <w:r>
-        <w:t xml:space="preserve">: This field represents the namespace of the identifier. It is the _id of another </w:t>
-      </w:r>
-      <w:r>
-        <w:t xml:space="preserve">record. The referenced record must either implement this identification </w:t>
-      </w:r>
-      <w:proofErr w:type="gramStart"/>
-      <w:r>
-        <w:t>scheme, or</w:t>
-      </w:r>
-      <w:proofErr w:type="gramEnd"/>
-      <w:r>
-        <w:t xml:space="preserve"> have the global identifier field (</w:t>
-      </w:r>
-      <w:proofErr w:type="spellStart"/>
-      <w:r>
-        <w:t>gid</w:t>
-      </w:r>
-      <w:proofErr w:type="spellEnd"/>
-      <w:r>
-        <w:t>). This field is generally not required, since there would not be any way to define a namespace.</w:t>
+      <w:r>
+        <w:t xml:space="preserve">nid: This field represents the namespace of the identifier. It is the _id of another </w:t>
+      </w:r>
+      <w:r>
+        <w:t>record. The referenced record must either implement this identification scheme, or have the global identifier field (gid). This field is generally not required, since there would not be any way to define a namespace.</w:t>
       </w:r>
     </w:p>
     <w:p>
@@ -1202,15 +1147,7 @@
         <w:t>lid: This field represents the local identifier. The value must be unique within its namespace.</w:t>
       </w:r>
       <w:r>
-        <w:t xml:space="preserve"> This field is required and </w:t>
-      </w:r>
-      <w:proofErr w:type="spellStart"/>
-      <w:r>
-        <w:t>connot</w:t>
-      </w:r>
-      <w:proofErr w:type="spellEnd"/>
-      <w:r>
-        <w:t xml:space="preserve"> be empty</w:t>
+        <w:t xml:space="preserve"> This field is required and connot be empty</w:t>
       </w:r>
       <w:r>
         <w:rPr>
@@ -1227,40 +1164,11 @@
       <w:pPr>
         <w:pStyle w:val="Paragraphs"/>
       </w:pPr>
-      <w:proofErr w:type="spellStart"/>
-      <w:r>
-        <w:t>gid</w:t>
-      </w:r>
-      <w:proofErr w:type="spellEnd"/>
-      <w:r>
-        <w:t xml:space="preserve">: This field represents the global identifier. The global identifier should be unique among all namespaces. It is a computed field that is set by concatenating the </w:t>
-      </w:r>
-      <w:proofErr w:type="spellStart"/>
-      <w:r>
-        <w:t>gid</w:t>
-      </w:r>
-      <w:proofErr w:type="spellEnd"/>
-      <w:r>
-        <w:t xml:space="preserve"> of the record referenced by the </w:t>
-      </w:r>
-      <w:proofErr w:type="spellStart"/>
-      <w:r>
-        <w:t>nid</w:t>
-      </w:r>
-      <w:proofErr w:type="spellEnd"/>
-      <w:r>
-        <w:t xml:space="preserve"> (namespace), followed by a colon (:) </w:t>
-      </w:r>
-      <w:r>
-        <w:t xml:space="preserve">and ending with the current record’s </w:t>
-      </w:r>
-      <w:proofErr w:type="spellStart"/>
-      <w:r>
-        <w:t>nid</w:t>
-      </w:r>
-      <w:proofErr w:type="spellEnd"/>
-      <w:r>
-        <w:t xml:space="preserve"> (local identifier).</w:t>
+      <w:r>
+        <w:t xml:space="preserve">gid: This field represents the global identifier. The global identifier should be unique among all namespaces. It is a computed field that is set by concatenating the gid of the record referenced by the nid (namespace), followed by a colon (:) </w:t>
+      </w:r>
+      <w:r>
+        <w:t>and ending with the current record’s nid (local identifier).</w:t>
       </w:r>
       <w:r>
         <w:t xml:space="preserve"> If the record does not have the namespace, the global identifier will be its local identifier.</w:t>
@@ -1347,19 +1255,11 @@
           <w:rFonts w:ascii="Courier New" w:hAnsi="Courier New" w:cs="Courier New"/>
         </w:rPr>
       </w:pPr>
-      <w:proofErr w:type="spellStart"/>
-      <w:r>
-        <w:rPr>
-          <w:rFonts w:ascii="Courier New" w:hAnsi="Courier New" w:cs="Courier New"/>
-        </w:rPr>
-        <w:t>gid</w:t>
-      </w:r>
-      <w:proofErr w:type="spellEnd"/>
-      <w:r>
-        <w:rPr>
-          <w:rFonts w:ascii="Courier New" w:hAnsi="Courier New" w:cs="Courier New"/>
-        </w:rPr>
-        <w:t>: “ISO”</w:t>
+      <w:r>
+        <w:rPr>
+          <w:rFonts w:ascii="Courier New" w:hAnsi="Courier New" w:cs="Courier New"/>
+        </w:rPr>
+        <w:t>gid: “ISO”</w:t>
       </w:r>
       <w:r>
         <w:rPr>
@@ -1420,21 +1320,7 @@
           <w:rFonts w:ascii="Courier New" w:hAnsi="Courier New" w:cs="Courier New"/>
         </w:rPr>
         <w:tab/>
-        <w:t>_id: “terms/</w:t>
-      </w:r>
-      <w:proofErr w:type="gramStart"/>
-      <w:r>
-        <w:rPr>
-          <w:rFonts w:ascii="Courier New" w:hAnsi="Courier New" w:cs="Courier New"/>
-        </w:rPr>
-        <w:t>ISO:ITA</w:t>
-      </w:r>
-      <w:proofErr w:type="gramEnd"/>
-      <w:r>
-        <w:rPr>
-          <w:rFonts w:ascii="Courier New" w:hAnsi="Courier New" w:cs="Courier New"/>
-        </w:rPr>
-        <w:t>”,</w:t>
+        <w:t>_id: “terms/ISO:ITA”,</w:t>
       </w:r>
     </w:p>
     <w:p>
@@ -1450,21 +1336,7 @@
         <w:rPr>
           <w:rFonts w:ascii="Courier New" w:hAnsi="Courier New" w:cs="Courier New"/>
         </w:rPr>
-        <w:t>_key: “</w:t>
-      </w:r>
-      <w:proofErr w:type="gramStart"/>
-      <w:r>
-        <w:rPr>
-          <w:rFonts w:ascii="Courier New" w:hAnsi="Courier New" w:cs="Courier New"/>
-        </w:rPr>
-        <w:t>ISO:ITA</w:t>
-      </w:r>
-      <w:proofErr w:type="gramEnd"/>
-      <w:r>
-        <w:rPr>
-          <w:rFonts w:ascii="Courier New" w:hAnsi="Courier New" w:cs="Courier New"/>
-        </w:rPr>
-        <w:t>”,</w:t>
+        <w:t>_key: “ISO:ITA”,</w:t>
       </w:r>
     </w:p>
     <w:p>
@@ -1476,19 +1348,11 @@
           <w:rFonts w:ascii="Courier New" w:hAnsi="Courier New" w:cs="Courier New"/>
         </w:rPr>
       </w:pPr>
-      <w:proofErr w:type="spellStart"/>
-      <w:r>
-        <w:rPr>
-          <w:rFonts w:ascii="Courier New" w:hAnsi="Courier New" w:cs="Courier New"/>
-        </w:rPr>
-        <w:t>nid</w:t>
-      </w:r>
-      <w:proofErr w:type="spellEnd"/>
-      <w:r>
-        <w:rPr>
-          <w:rFonts w:ascii="Courier New" w:hAnsi="Courier New" w:cs="Courier New"/>
-        </w:rPr>
-        <w:t>: “terms/ISO”,</w:t>
+      <w:r>
+        <w:rPr>
+          <w:rFonts w:ascii="Courier New" w:hAnsi="Courier New" w:cs="Courier New"/>
+        </w:rPr>
+        <w:t>nid: “terms/ISO”,</w:t>
       </w:r>
     </w:p>
     <w:p>
@@ -1516,33 +1380,11 @@
           <w:rFonts w:ascii="Courier New" w:hAnsi="Courier New" w:cs="Courier New"/>
         </w:rPr>
       </w:pPr>
-      <w:proofErr w:type="spellStart"/>
-      <w:r>
-        <w:rPr>
-          <w:rFonts w:ascii="Courier New" w:hAnsi="Courier New" w:cs="Courier New"/>
-        </w:rPr>
-        <w:t>gid</w:t>
-      </w:r>
-      <w:proofErr w:type="spellEnd"/>
-      <w:r>
-        <w:rPr>
-          <w:rFonts w:ascii="Courier New" w:hAnsi="Courier New" w:cs="Courier New"/>
-        </w:rPr>
-        <w:t xml:space="preserve">: </w:t>
-      </w:r>
-      <w:proofErr w:type="gramStart"/>
-      <w:r>
-        <w:rPr>
-          <w:rFonts w:ascii="Courier New" w:hAnsi="Courier New" w:cs="Courier New"/>
-        </w:rPr>
-        <w:t>ISO:ITA</w:t>
-      </w:r>
-      <w:proofErr w:type="gramEnd"/>
-      <w:r>
-        <w:rPr>
-          <w:rFonts w:ascii="Courier New" w:hAnsi="Courier New" w:cs="Courier New"/>
-        </w:rPr>
-        <w:t>”</w:t>
+      <w:r>
+        <w:rPr>
+          <w:rFonts w:ascii="Courier New" w:hAnsi="Courier New" w:cs="Courier New"/>
+        </w:rPr>
+        <w:t>gid: ISO:ITA”</w:t>
       </w:r>
     </w:p>
     <w:p>
@@ -1620,501 +1462,6 @@
         <w:pStyle w:val="Heading2"/>
       </w:pPr>
       <w:r>
-        <w:t>References and Relations</w:t>
-      </w:r>
-    </w:p>
-    <w:p>
-      <w:pPr>
-        <w:pStyle w:val="Paragraphs"/>
-      </w:pPr>
-      <w:r>
-        <w:t>Fields values may be references to another record o</w:t>
-      </w:r>
-      <w:r>
-        <w:t xml:space="preserve">f another collection. It is the equivalent of a relation in a relational structure. The value of the field is a reference to the record that describes that field. In this application we use this especially for controlled vocabularies: for instance, you may have a “country” field that contains the key of the record that defines that country. This kind of relationship, that we call here </w:t>
-      </w:r>
-      <w:r>
-        <w:rPr>
-          <w:i/>
-        </w:rPr>
-        <w:t>reference</w:t>
-      </w:r>
-      <w:r>
-        <w:t>, is used whenever you are referencing a single object and the relation links two vertices.</w:t>
-      </w:r>
-    </w:p>
-    <w:p>
-      <w:pPr>
-        <w:pStyle w:val="Paragraphs"/>
-      </w:pPr>
-      <w:r>
-        <w:t>References are implemented in three ways:</w:t>
-      </w:r>
-    </w:p>
-    <w:p>
-      <w:pPr>
-        <w:pStyle w:val="Paragraphs"/>
-        <w:numPr>
-          <w:ilvl w:val="0"/>
-          <w:numId w:val="22"/>
-        </w:numPr>
-      </w:pPr>
-      <w:r>
-        <w:rPr>
-          <w:rFonts w:ascii="Courier New" w:hAnsi="Courier New" w:cs="Courier New"/>
-        </w:rPr>
-        <w:t>_id</w:t>
-      </w:r>
-      <w:r>
-        <w:t xml:space="preserve"> reference. The value of the field is the </w:t>
-      </w:r>
-      <w:r>
-        <w:rPr>
-          <w:rFonts w:ascii="Courier New" w:hAnsi="Courier New" w:cs="Courier New"/>
-        </w:rPr>
-        <w:t>_id</w:t>
-      </w:r>
-      <w:r>
-        <w:t xml:space="preserve"> of the referenced record. In this case, since the </w:t>
-      </w:r>
-      <w:r>
-        <w:rPr>
-          <w:rFonts w:ascii="Courier New" w:hAnsi="Courier New" w:cs="Courier New"/>
-        </w:rPr>
-        <w:t>_id</w:t>
-      </w:r>
-      <w:r>
-        <w:t xml:space="preserve"> contains the collection to which the referenced record belongs, it is the only bit of information needed.</w:t>
-      </w:r>
-    </w:p>
-    <w:p>
-      <w:pPr>
-        <w:pStyle w:val="Paragraphs"/>
-        <w:numPr>
-          <w:ilvl w:val="0"/>
-          <w:numId w:val="22"/>
-        </w:numPr>
-      </w:pPr>
-      <w:r>
-        <w:rPr>
-          <w:rFonts w:ascii="Courier New" w:hAnsi="Courier New" w:cs="Courier New"/>
-        </w:rPr>
-        <w:t>_key</w:t>
-      </w:r>
-      <w:r>
-        <w:t xml:space="preserve"> reference. The value of the field is the </w:t>
-      </w:r>
-      <w:r>
-        <w:rPr>
-          <w:rFonts w:ascii="Courier New" w:hAnsi="Courier New" w:cs="Courier New"/>
-        </w:rPr>
-        <w:t>_key</w:t>
-      </w:r>
-      <w:r>
-        <w:t xml:space="preserve"> of the referenced record.</w:t>
-      </w:r>
-      <w:r>
-        <w:t xml:space="preserve"> Since the collection is unknown, this kind of reference is indicated by a specific data type. For instance </w:t>
-      </w:r>
-      <w:proofErr w:type="gramStart"/>
-      <w:r>
-        <w:t xml:space="preserve">the </w:t>
-      </w:r>
-      <w:r>
-        <w:rPr>
-          <w:rFonts w:ascii="Courier New" w:hAnsi="Courier New" w:cs="Courier New"/>
-        </w:rPr>
-        <w:t>:</w:t>
-      </w:r>
-      <w:proofErr w:type="spellStart"/>
-      <w:r>
-        <w:rPr>
-          <w:rFonts w:ascii="Courier New" w:hAnsi="Courier New" w:cs="Courier New"/>
-        </w:rPr>
-        <w:t>type</w:t>
-      </w:r>
-      <w:proofErr w:type="gramEnd"/>
-      <w:r>
-        <w:rPr>
-          <w:rFonts w:ascii="Courier New" w:hAnsi="Courier New" w:cs="Courier New"/>
-        </w:rPr>
-        <w:t>:value:term</w:t>
-      </w:r>
-      <w:proofErr w:type="spellEnd"/>
-      <w:r>
-        <w:t xml:space="preserve"> data type indicates that the value of the field must be the </w:t>
-      </w:r>
-      <w:r>
-        <w:rPr>
-          <w:rFonts w:ascii="Courier New" w:hAnsi="Courier New" w:cs="Courier New"/>
-        </w:rPr>
-        <w:t>_key</w:t>
-      </w:r>
-      <w:r>
-        <w:t xml:space="preserve"> of a record in the </w:t>
-      </w:r>
-      <w:r>
-        <w:rPr>
-          <w:rFonts w:ascii="Courier New" w:hAnsi="Courier New" w:cs="Courier New"/>
-        </w:rPr>
-        <w:t>terms</w:t>
-      </w:r>
-      <w:r>
-        <w:t xml:space="preserve"> collection. This is the data type of all controlled vocabulary variables and currently the only data type of this kind.</w:t>
-      </w:r>
-    </w:p>
-    <w:p>
-      <w:pPr>
-        <w:pStyle w:val="Paragraphs"/>
-        <w:numPr>
-          <w:ilvl w:val="0"/>
-          <w:numId w:val="22"/>
-        </w:numPr>
-      </w:pPr>
-      <w:proofErr w:type="spellStart"/>
-      <w:r>
-        <w:rPr>
-          <w:rFonts w:ascii="Courier New" w:hAnsi="Courier New" w:cs="Courier New"/>
-        </w:rPr>
-        <w:t>gid</w:t>
-      </w:r>
-      <w:proofErr w:type="spellEnd"/>
-      <w:r>
-        <w:t xml:space="preserve"> reference. The value of the field is the </w:t>
-      </w:r>
-      <w:proofErr w:type="spellStart"/>
-      <w:r>
-        <w:rPr>
-          <w:rFonts w:ascii="Courier New" w:hAnsi="Courier New" w:cs="Courier New"/>
-        </w:rPr>
-        <w:t>gid</w:t>
-      </w:r>
-      <w:proofErr w:type="spellEnd"/>
-      <w:r>
-        <w:t xml:space="preserve"> of the referenced record. </w:t>
-      </w:r>
-      <w:r>
-        <w:t xml:space="preserve">As for the previous type of reference, it is the data type that indicates the referenced collection. This data type is used to reference descriptors, </w:t>
-      </w:r>
-      <w:proofErr w:type="gramStart"/>
-      <w:r>
-        <w:t xml:space="preserve">the </w:t>
-      </w:r>
-      <w:r>
-        <w:rPr>
-          <w:rFonts w:ascii="Courier New" w:hAnsi="Courier New" w:cs="Courier New"/>
-        </w:rPr>
-        <w:t>:</w:t>
-      </w:r>
-      <w:proofErr w:type="spellStart"/>
-      <w:r>
-        <w:rPr>
-          <w:rFonts w:ascii="Courier New" w:hAnsi="Courier New" w:cs="Courier New"/>
-        </w:rPr>
-        <w:t>type</w:t>
-      </w:r>
-      <w:proofErr w:type="gramEnd"/>
-      <w:r>
-        <w:rPr>
-          <w:rFonts w:ascii="Courier New" w:hAnsi="Courier New" w:cs="Courier New"/>
-        </w:rPr>
-        <w:t>:value:field</w:t>
-      </w:r>
-      <w:proofErr w:type="spellEnd"/>
-      <w:r>
-        <w:t xml:space="preserve"> is currently the only data type of this kind</w:t>
-      </w:r>
-      <w:r>
-        <w:rPr>
-          <w:rStyle w:val="FootnoteReference"/>
-        </w:rPr>
-        <w:footnoteReference w:id="6"/>
-      </w:r>
-      <w:r>
-        <w:t>.</w:t>
-      </w:r>
-    </w:p>
-    <w:p>
-      <w:pPr>
-        <w:pStyle w:val="Paragraphs"/>
-      </w:pPr>
-      <w:r>
-        <w:t xml:space="preserve">When we want to consider a relationship that connects more than two vertices, such as the paths that connect a set of cities, we use a different way of relating elements: we use </w:t>
-      </w:r>
-      <w:r>
-        <w:rPr>
-          <w:i/>
-        </w:rPr>
-        <w:t>edge collections</w:t>
-      </w:r>
-      <w:r>
-        <w:t xml:space="preserve">. </w:t>
-      </w:r>
-      <w:r>
-        <w:t xml:space="preserve">Each record in this type of collection contains the source and destination </w:t>
-      </w:r>
-      <w:r>
-        <w:t>vertex</w:t>
-      </w:r>
-      <w:r>
-        <w:t xml:space="preserve"> references and other information that quantifies and qualifies the relationship. Since </w:t>
-      </w:r>
-      <w:proofErr w:type="spellStart"/>
-      <w:r>
-        <w:t>ArangoDB</w:t>
-      </w:r>
-      <w:proofErr w:type="spellEnd"/>
-      <w:r>
-        <w:t xml:space="preserve"> implements natively directed graphs, this mechanism allows us to consider a </w:t>
-      </w:r>
-      <w:r>
-        <w:lastRenderedPageBreak/>
-        <w:t>hierarchical structure as a single entity.</w:t>
-      </w:r>
-      <w:r>
-        <w:t xml:space="preserve"> Controlled vocabularies, forms, data types and many other concep</w:t>
-      </w:r>
-      <w:r>
-        <w:t>ts are represented in this way.</w:t>
-      </w:r>
-    </w:p>
-    <w:p>
-      <w:pPr>
-        <w:pStyle w:val="Paragraphs"/>
-      </w:pPr>
-      <w:r>
-        <w:t xml:space="preserve">A relationship is uniquely identified by its </w:t>
-      </w:r>
-      <w:r>
-        <w:rPr>
-          <w:i/>
-        </w:rPr>
-        <w:t>significant fields</w:t>
-      </w:r>
-      <w:r>
-        <w:t xml:space="preserve">, these will include the </w:t>
-      </w:r>
-      <w:r>
-        <w:rPr>
-          <w:rFonts w:ascii="Courier New" w:hAnsi="Courier New" w:cs="Courier New"/>
-        </w:rPr>
-        <w:t>_from</w:t>
-      </w:r>
-      <w:r>
-        <w:t xml:space="preserve"> and </w:t>
-      </w:r>
-      <w:r>
-        <w:rPr>
-          <w:rFonts w:ascii="Courier New" w:hAnsi="Courier New" w:cs="Courier New"/>
-        </w:rPr>
-        <w:t>_to</w:t>
-      </w:r>
-      <w:r>
-        <w:t xml:space="preserve"> fields, plus any other field that uniquely identifies the relationship. In this application we apply a specific identification scheme to prevent having to create a unique index for these significant fields. We concatenate the significant fields, separated by a TAB character, and hash the result, this value is set in the edge </w:t>
-      </w:r>
-      <w:r>
-        <w:rPr>
-          <w:rFonts w:ascii="Courier New" w:hAnsi="Courier New" w:cs="Courier New"/>
-        </w:rPr>
-        <w:t>_key</w:t>
-      </w:r>
-      <w:r>
-        <w:t xml:space="preserve"> field, which is by definition unique.</w:t>
-      </w:r>
-    </w:p>
-    <w:p>
-      <w:pPr>
-        <w:pStyle w:val="Paragraphs"/>
-      </w:pPr>
-      <w:r>
-        <w:t>The application implements three types of edge:</w:t>
-      </w:r>
-    </w:p>
-    <w:p>
-      <w:pPr>
-        <w:pStyle w:val="Paragraphs"/>
-        <w:numPr>
-          <w:ilvl w:val="0"/>
-          <w:numId w:val="23"/>
-        </w:numPr>
-      </w:pPr>
-      <w:r>
-        <w:rPr>
-          <w:b/>
-          <w:i/>
-        </w:rPr>
-        <w:t>Edge</w:t>
-      </w:r>
-      <w:r>
-        <w:t xml:space="preserve">: This type of edge has as significant fields the </w:t>
-      </w:r>
-      <w:r>
-        <w:rPr>
-          <w:rFonts w:ascii="Courier New" w:hAnsi="Courier New" w:cs="Courier New"/>
-        </w:rPr>
-        <w:t>_from</w:t>
-      </w:r>
-      <w:r>
-        <w:t xml:space="preserve">, </w:t>
-      </w:r>
-      <w:r>
-        <w:rPr>
-          <w:rFonts w:ascii="Courier New" w:hAnsi="Courier New" w:cs="Courier New"/>
-        </w:rPr>
-        <w:t>_to</w:t>
-      </w:r>
-      <w:r>
-        <w:t xml:space="preserve"> and </w:t>
-      </w:r>
-      <w:r>
-        <w:rPr>
-          <w:rFonts w:ascii="Courier New" w:hAnsi="Courier New" w:cs="Courier New"/>
-        </w:rPr>
-        <w:t>predicate</w:t>
-      </w:r>
-      <w:r>
-        <w:t xml:space="preserve"> fields. The predicate represents the type of relationship or its verb, it is a controlled vocabulary. All edges in the application </w:t>
-      </w:r>
-      <w:r>
-        <w:rPr>
-          <w:i/>
-        </w:rPr>
-        <w:t>must</w:t>
-      </w:r>
-      <w:r>
-        <w:t xml:space="preserve"> have at least these three fields as significant. The _key is the MD5 hash of these fields.</w:t>
-      </w:r>
-    </w:p>
-    <w:p>
-      <w:pPr>
-        <w:pStyle w:val="Paragraphs"/>
-        <w:numPr>
-          <w:ilvl w:val="0"/>
-          <w:numId w:val="23"/>
-        </w:numPr>
-      </w:pPr>
-      <w:r>
-        <w:rPr>
-          <w:b/>
-          <w:i/>
-        </w:rPr>
-        <w:t>Branched edge</w:t>
-      </w:r>
-      <w:r>
-        <w:t xml:space="preserve">. Suppose you have a hierarchical controlled vocabulary of geographic locations. You would have as root the term that defines the controlled vocabulary. As the first level children of that term you would have the continents, which would have the regions as children, which would have countries as their children, which would have sub-national administrative units as children and so on. If you want to implement a subset of that tree with the first type of edge, you would be forced to duplicate each of these edges </w:t>
-      </w:r>
-      <w:r>
-        <w:t>to include</w:t>
-      </w:r>
-      <w:r>
-        <w:t xml:space="preserve"> only those elements in which you are interested in. This could become tedious, especially if the edge contains a lot of other data that characterises the relationship, so this type of edge </w:t>
-      </w:r>
-      <w:r>
-        <w:t>can be used to re-use existing edges while keeping track of which branch</w:t>
-      </w:r>
-      <w:r>
-        <w:t>es</w:t>
-      </w:r>
-      <w:r>
-        <w:t xml:space="preserve"> they belong to.</w:t>
-      </w:r>
-      <w:r>
-        <w:t xml:space="preserve"> This edge adds the </w:t>
-      </w:r>
-      <w:r>
-        <w:rPr>
-          <w:rFonts w:ascii="Courier New" w:hAnsi="Courier New" w:cs="Courier New"/>
-        </w:rPr>
-        <w:t>branches</w:t>
-      </w:r>
-      <w:r>
-        <w:t xml:space="preserve"> field which is an array containing the list of branches that use this relationship. This field is not significant, meaning that it is not used to compute the edge key, but it is used when traversing the graph to only follow paths belonging to a specific branch: you start with the origin vertex and follow all edges that have the </w:t>
-      </w:r>
-      <w:r>
-        <w:rPr>
-          <w:rFonts w:ascii="Courier New" w:hAnsi="Courier New" w:cs="Courier New"/>
-        </w:rPr>
-        <w:t>predicate</w:t>
-      </w:r>
-      <w:r>
-        <w:t xml:space="preserve"> you are interested in and that have in their </w:t>
-      </w:r>
-      <w:r>
-        <w:rPr>
-          <w:rFonts w:ascii="Courier New" w:hAnsi="Courier New" w:cs="Courier New"/>
-        </w:rPr>
-        <w:t>branches</w:t>
-      </w:r>
-      <w:r>
-        <w:t xml:space="preserve"> field the branch of interest. Controlled vocabularies use this type of edge, the branch represents which specific controlled vocabulary tree you want to traverse in the graph.</w:t>
-      </w:r>
-    </w:p>
-    <w:p>
-      <w:pPr>
-        <w:pStyle w:val="Paragraphs"/>
-        <w:numPr>
-          <w:ilvl w:val="0"/>
-          <w:numId w:val="23"/>
-        </w:numPr>
-      </w:pPr>
-      <w:r>
-        <w:rPr>
-          <w:b/>
-          <w:i/>
-        </w:rPr>
-        <w:t>Attribute edge</w:t>
-      </w:r>
-      <w:r>
-        <w:t>.</w:t>
-      </w:r>
-      <w:r>
-        <w:t xml:space="preserve"> This type of edge adds the </w:t>
-      </w:r>
-      <w:r>
-        <w:rPr>
-          <w:rFonts w:ascii="Courier New" w:hAnsi="Courier New" w:cs="Courier New"/>
-        </w:rPr>
-        <w:t>attributes</w:t>
-      </w:r>
-      <w:r>
-        <w:t xml:space="preserve"> field to the significant fields. This field is an array of controlled vocabulary elements which is sorted just before computing the edge key</w:t>
-      </w:r>
-      <w:r>
-        <w:t>, so these attributes become integral part of edge identification.</w:t>
-      </w:r>
-    </w:p>
-    <w:p>
-      <w:pPr>
-        <w:pStyle w:val="Paragraphs"/>
-      </w:pPr>
-      <w:r>
-        <w:t xml:space="preserve">Significant fields cannot be modified once they are created. For instance, the </w:t>
-      </w:r>
-      <w:r>
-        <w:rPr>
-          <w:rFonts w:ascii="Courier New" w:hAnsi="Courier New" w:cs="Courier New"/>
-        </w:rPr>
-        <w:t>branches</w:t>
-      </w:r>
-      <w:r>
-        <w:t xml:space="preserve"> field in branched edges is dynamic and elements are added or deleted in time, the </w:t>
-      </w:r>
-      <w:r>
-        <w:rPr>
-          <w:rFonts w:ascii="Courier New" w:hAnsi="Courier New" w:cs="Courier New"/>
-        </w:rPr>
-        <w:t>attributes</w:t>
-      </w:r>
-      <w:r>
-        <w:t xml:space="preserve"> field in attribute edges is instead immutable.</w:t>
-      </w:r>
-    </w:p>
-    <w:p>
-      <w:pPr>
-        <w:pStyle w:val="Heading2"/>
-      </w:pPr>
-      <w:r>
-        <w:lastRenderedPageBreak/>
         <w:t>Data types</w:t>
       </w:r>
     </w:p>
@@ -2199,6 +1546,7 @@
         <w:pStyle w:val="Paragraphs"/>
       </w:pPr>
       <w:r>
+        <w:lastRenderedPageBreak/>
         <w:t xml:space="preserve">Data types are organised </w:t>
       </w:r>
       <w:r>
@@ -2211,93 +1559,52 @@
         <w:rPr>
           <w:rFonts w:ascii="Courier New" w:hAnsi="Courier New" w:cs="Courier New"/>
         </w:rPr>
+        <w:t>terms/:predicate:type-of</w:t>
+      </w:r>
+      <w:r>
+        <w:t>. T</w:t>
+      </w:r>
+      <w:r>
+        <w:t xml:space="preserve">he first level elements, those in orange in the above diagram, represent the data domains. Each domain has a specific set of modifiers, that are essentially constraints applied to the domain. For instance, the text domain includes a modifier which constrains the minimum and maximum number of characters that the text may have; numbers have a similar modifier that </w:t>
+      </w:r>
+      <w:r>
+        <w:t>restricts the value to a range.</w:t>
+      </w:r>
+    </w:p>
+    <w:p>
+      <w:pPr>
+        <w:pStyle w:val="Paragraphs"/>
+      </w:pPr>
+      <w:r>
+        <w:t xml:space="preserve">Some of these modifiers are implemented in the data type, other are implemented in the descriptor. For instance, the </w:t>
+      </w:r>
+      <w:r>
+        <w:rPr>
+          <w:rFonts w:ascii="Courier New" w:hAnsi="Courier New" w:cs="Courier New"/>
+        </w:rPr>
+        <w:t>:type:value:term</w:t>
+      </w:r>
+      <w:r>
+        <w:t xml:space="preserve"> data type represents a reference to the </w:t>
+      </w:r>
+      <w:r>
+        <w:rPr>
+          <w:rFonts w:ascii="Courier New" w:hAnsi="Courier New" w:cs="Courier New"/>
+        </w:rPr>
+        <w:t>_key</w:t>
+      </w:r>
+      <w:r>
+        <w:t xml:space="preserve"> field of a term, </w:t>
+      </w:r>
+      <w:r>
+        <w:t xml:space="preserve">the data type sets </w:t>
+      </w:r>
+      <w:r>
+        <w:rPr>
+          <w:rFonts w:ascii="Courier New" w:hAnsi="Courier New" w:cs="Courier New"/>
+        </w:rPr>
         <w:t>terms</w:t>
       </w:r>
-      <w:proofErr w:type="gramStart"/>
-      <w:r>
-        <w:rPr>
-          <w:rFonts w:ascii="Courier New" w:hAnsi="Courier New" w:cs="Courier New"/>
-        </w:rPr>
-        <w:t>/:</w:t>
-      </w:r>
-      <w:proofErr w:type="spellStart"/>
-      <w:r>
-        <w:rPr>
-          <w:rFonts w:ascii="Courier New" w:hAnsi="Courier New" w:cs="Courier New"/>
-        </w:rPr>
-        <w:t>predicate</w:t>
-      </w:r>
-      <w:proofErr w:type="gramEnd"/>
-      <w:r>
-        <w:rPr>
-          <w:rFonts w:ascii="Courier New" w:hAnsi="Courier New" w:cs="Courier New"/>
-        </w:rPr>
-        <w:t>:type-of</w:t>
-      </w:r>
-      <w:proofErr w:type="spellEnd"/>
-      <w:r>
-        <w:t>. T</w:t>
-      </w:r>
-      <w:r>
-        <w:t xml:space="preserve">he first level elements, those in orange in the above diagram, represent the data domains. Each domain has a specific set of modifiers, that are essentially constraints applied to the domain. For instance, the text domain includes a modifier which constrains the minimum and maximum number of characters that the text may have; numbers have a similar modifier that </w:t>
-      </w:r>
-      <w:r>
-        <w:t>restricts the value to a range.</w:t>
-      </w:r>
-    </w:p>
-    <w:p>
-      <w:pPr>
-        <w:pStyle w:val="Paragraphs"/>
-      </w:pPr>
-      <w:r>
-        <w:t xml:space="preserve">Some of these modifiers are implemented in the data type, other are implemented in the descriptor. For instance, </w:t>
-      </w:r>
-      <w:proofErr w:type="gramStart"/>
-      <w:r>
-        <w:t xml:space="preserve">the </w:t>
-      </w:r>
-      <w:r>
-        <w:rPr>
-          <w:rFonts w:ascii="Courier New" w:hAnsi="Courier New" w:cs="Courier New"/>
-        </w:rPr>
-        <w:t>:</w:t>
-      </w:r>
-      <w:proofErr w:type="spellStart"/>
-      <w:r>
-        <w:rPr>
-          <w:rFonts w:ascii="Courier New" w:hAnsi="Courier New" w:cs="Courier New"/>
-        </w:rPr>
-        <w:t>type</w:t>
-      </w:r>
-      <w:proofErr w:type="gramEnd"/>
-      <w:r>
-        <w:rPr>
-          <w:rFonts w:ascii="Courier New" w:hAnsi="Courier New" w:cs="Courier New"/>
-        </w:rPr>
-        <w:t>:value:term</w:t>
-      </w:r>
-      <w:proofErr w:type="spellEnd"/>
-      <w:r>
-        <w:t xml:space="preserve"> data type represents a reference to the </w:t>
-      </w:r>
-      <w:r>
-        <w:rPr>
-          <w:rFonts w:ascii="Courier New" w:hAnsi="Courier New" w:cs="Courier New"/>
-        </w:rPr>
-        <w:t>_key</w:t>
-      </w:r>
-      <w:r>
-        <w:t xml:space="preserve"> field of a term, </w:t>
-      </w:r>
-      <w:r>
-        <w:t xml:space="preserve">the data type sets </w:t>
-      </w:r>
-      <w:r>
-        <w:rPr>
-          <w:rFonts w:ascii="Courier New" w:hAnsi="Courier New" w:cs="Courier New"/>
-        </w:rPr>
-        <w:t>terms</w:t>
-      </w:r>
       <w:r>
         <w:t xml:space="preserve"> as the default collection; descriptors of that type may include a list of controlled vocabularies to which values of that type must belong.</w:t>
       </w:r>
@@ -2307,15 +1614,7 @@
         <w:pStyle w:val="Paragraphs"/>
       </w:pPr>
       <w:r>
-        <w:t xml:space="preserve">To create a specialised data </w:t>
-      </w:r>
-      <w:proofErr w:type="gramStart"/>
-      <w:r>
-        <w:t>type</w:t>
-      </w:r>
-      <w:proofErr w:type="gramEnd"/>
-      <w:r>
-        <w:t xml:space="preserve"> you derive from a type and modify the inherited modifiers. For instance, the string data type </w:t>
+        <w:t xml:space="preserve">To create a specialised data type you derive from a type and modify the inherited modifiers. For instance, the string data type </w:t>
       </w:r>
       <w:r>
         <w:t>sets</w:t>
@@ -2332,7 +1631,6 @@
         <w:pStyle w:val="Paragraphs"/>
       </w:pPr>
       <w:r>
-        <w:lastRenderedPageBreak/>
         <w:t>Besides reading the description below, I advise you to look at the definition of the data type terms in the terms table</w:t>
       </w:r>
       <w:r>
@@ -2408,31 +1706,13 @@
       </w:pPr>
       <w:bookmarkStart w:id="6" w:name="OLE_LINK5"/>
       <w:bookmarkStart w:id="7" w:name="OLE_LINK6"/>
-      <w:proofErr w:type="gramStart"/>
-      <w:r>
-        <w:rPr>
-          <w:rFonts w:ascii="Courier New" w:hAnsi="Courier New" w:cs="Courier New"/>
-          <w:b/>
-        </w:rPr>
-        <w:t>[:</w:t>
-      </w:r>
-      <w:proofErr w:type="spellStart"/>
-      <w:r>
-        <w:rPr>
-          <w:rFonts w:ascii="Courier New" w:hAnsi="Courier New" w:cs="Courier New"/>
-          <w:b/>
-        </w:rPr>
-        <w:t>type</w:t>
-      </w:r>
-      <w:proofErr w:type="gramEnd"/>
-      <w:r>
-        <w:rPr>
-          <w:rFonts w:ascii="Courier New" w:hAnsi="Courier New" w:cs="Courier New"/>
-          <w:b/>
-        </w:rPr>
-        <w:t>:data:any</w:t>
-      </w:r>
-      <w:proofErr w:type="spellEnd"/>
+      <w:r>
+        <w:rPr>
+          <w:rFonts w:ascii="Courier New" w:hAnsi="Courier New" w:cs="Courier New"/>
+          <w:b/>
+        </w:rPr>
+        <w:t>[:type:data:any</w:t>
+      </w:r>
       <w:r>
         <w:t xml:space="preserve">]: This data type represents a value that can take </w:t>
       </w:r>
@@ -2471,31 +1751,14 @@
       </w:pPr>
       <w:bookmarkStart w:id="10" w:name="OLE_LINK7"/>
       <w:bookmarkStart w:id="11" w:name="OLE_LINK8"/>
-      <w:proofErr w:type="gramStart"/>
-      <w:r>
-        <w:rPr>
-          <w:rFonts w:ascii="Courier New" w:hAnsi="Courier New" w:cs="Courier New"/>
-          <w:b/>
-        </w:rPr>
-        <w:t>[:</w:t>
-      </w:r>
-      <w:proofErr w:type="spellStart"/>
-      <w:r>
-        <w:rPr>
-          <w:rFonts w:ascii="Courier New" w:hAnsi="Courier New" w:cs="Courier New"/>
-          <w:b/>
-        </w:rPr>
-        <w:t>type</w:t>
-      </w:r>
-      <w:proofErr w:type="gramEnd"/>
-      <w:r>
-        <w:rPr>
-          <w:rFonts w:ascii="Courier New" w:hAnsi="Courier New" w:cs="Courier New"/>
-          <w:b/>
-        </w:rPr>
-        <w:t>:data:bool</w:t>
-      </w:r>
-      <w:proofErr w:type="spellEnd"/>
+      <w:r>
+        <w:rPr>
+          <w:rFonts w:ascii="Courier New" w:hAnsi="Courier New" w:cs="Courier New"/>
+          <w:b/>
+        </w:rPr>
+        <w:lastRenderedPageBreak/>
+        <w:t>[:type:data:bool</w:t>
+      </w:r>
       <w:r>
         <w:t xml:space="preserve">]: This </w:t>
       </w:r>
@@ -2522,14 +1785,12 @@
       <w:r>
         <w:t xml:space="preserve"> </w:t>
       </w:r>
-      <w:proofErr w:type="spellStart"/>
       <w:r>
         <w:rPr>
           <w:i/>
         </w:rPr>
         <w:t>boolean</w:t>
       </w:r>
-      <w:proofErr w:type="spellEnd"/>
       <w:r>
         <w:t xml:space="preserve"> </w:t>
       </w:r>
@@ -2550,31 +1811,13 @@
       </w:pPr>
       <w:bookmarkStart w:id="12" w:name="OLE_LINK9"/>
       <w:bookmarkStart w:id="13" w:name="OLE_LINK10"/>
-      <w:proofErr w:type="gramStart"/>
-      <w:r>
-        <w:rPr>
-          <w:rFonts w:ascii="Courier New" w:hAnsi="Courier New" w:cs="Courier New"/>
-          <w:b/>
-        </w:rPr>
-        <w:t>[:</w:t>
-      </w:r>
-      <w:proofErr w:type="spellStart"/>
-      <w:r>
-        <w:rPr>
-          <w:rFonts w:ascii="Courier New" w:hAnsi="Courier New" w:cs="Courier New"/>
-          <w:b/>
-        </w:rPr>
-        <w:t>type</w:t>
-      </w:r>
-      <w:proofErr w:type="gramEnd"/>
-      <w:r>
-        <w:rPr>
-          <w:rFonts w:ascii="Courier New" w:hAnsi="Courier New" w:cs="Courier New"/>
-          <w:b/>
-        </w:rPr>
-        <w:t>:data:text</w:t>
-      </w:r>
-      <w:proofErr w:type="spellEnd"/>
+      <w:r>
+        <w:rPr>
+          <w:rFonts w:ascii="Courier New" w:hAnsi="Courier New" w:cs="Courier New"/>
+          <w:b/>
+        </w:rPr>
+        <w:t>[:type:data:text</w:t>
+      </w:r>
       <w:r>
         <w:t xml:space="preserve">]: This </w:t>
       </w:r>
@@ -2621,31 +1864,13 @@
       </w:pPr>
       <w:bookmarkStart w:id="14" w:name="OLE_LINK11"/>
       <w:bookmarkStart w:id="15" w:name="OLE_LINK12"/>
-      <w:proofErr w:type="gramStart"/>
-      <w:r>
-        <w:rPr>
-          <w:rFonts w:ascii="Courier New" w:hAnsi="Courier New" w:cs="Courier New"/>
-          <w:b/>
-        </w:rPr>
-        <w:t>[:</w:t>
-      </w:r>
-      <w:proofErr w:type="spellStart"/>
-      <w:r>
-        <w:rPr>
-          <w:rFonts w:ascii="Courier New" w:hAnsi="Courier New" w:cs="Courier New"/>
-          <w:b/>
-        </w:rPr>
-        <w:t>type</w:t>
-      </w:r>
-      <w:proofErr w:type="gramEnd"/>
-      <w:r>
-        <w:rPr>
-          <w:rFonts w:ascii="Courier New" w:hAnsi="Courier New" w:cs="Courier New"/>
-          <w:b/>
-        </w:rPr>
-        <w:t>:data:numeric</w:t>
-      </w:r>
-      <w:proofErr w:type="spellEnd"/>
+      <w:r>
+        <w:rPr>
+          <w:rFonts w:ascii="Courier New" w:hAnsi="Courier New" w:cs="Courier New"/>
+          <w:b/>
+        </w:rPr>
+        <w:t>[:type:data:numeric</w:t>
+      </w:r>
       <w:r>
         <w:t xml:space="preserve">]: This </w:t>
       </w:r>
@@ -2659,7 +1884,7 @@
           <w:rStyle w:val="FootnoteReference"/>
           <w:vertAlign w:val="baseline"/>
         </w:rPr>
-        <w:footnoteReference w:id="7"/>
+        <w:footnoteReference w:id="6"/>
       </w:r>
       <w:r>
         <w:t>.</w:t>
@@ -2672,7 +1897,7 @@
           <w:rStyle w:val="FootnoteReference"/>
           <w:vertAlign w:val="baseline"/>
         </w:rPr>
-        <w:footnoteReference w:id="8"/>
+        <w:footnoteReference w:id="7"/>
       </w:r>
       <w:r>
         <w:t>.</w:t>
@@ -2688,32 +1913,13 @@
       </w:pPr>
       <w:bookmarkStart w:id="16" w:name="OLE_LINK20"/>
       <w:bookmarkStart w:id="17" w:name="OLE_LINK21"/>
-      <w:proofErr w:type="gramStart"/>
-      <w:r>
-        <w:rPr>
-          <w:rFonts w:ascii="Courier New" w:hAnsi="Courier New" w:cs="Courier New"/>
-          <w:b/>
-        </w:rPr>
-        <w:lastRenderedPageBreak/>
-        <w:t>[:</w:t>
-      </w:r>
-      <w:proofErr w:type="spellStart"/>
-      <w:r>
-        <w:rPr>
-          <w:rFonts w:ascii="Courier New" w:hAnsi="Courier New" w:cs="Courier New"/>
-          <w:b/>
-        </w:rPr>
-        <w:t>type</w:t>
-      </w:r>
-      <w:proofErr w:type="gramEnd"/>
-      <w:r>
-        <w:rPr>
-          <w:rFonts w:ascii="Courier New" w:hAnsi="Courier New" w:cs="Courier New"/>
-          <w:b/>
-        </w:rPr>
-        <w:t>:data:list</w:t>
-      </w:r>
-      <w:proofErr w:type="spellEnd"/>
+      <w:r>
+        <w:rPr>
+          <w:rFonts w:ascii="Courier New" w:hAnsi="Courier New" w:cs="Courier New"/>
+          <w:b/>
+        </w:rPr>
+        <w:t>[:type:data:list</w:t>
+      </w:r>
       <w:r>
         <w:t xml:space="preserve">]: This </w:t>
       </w:r>
@@ -2744,31 +1950,13 @@
         </w:rPr>
         <w:t xml:space="preserve"> </w:t>
       </w:r>
-      <w:proofErr w:type="gramStart"/>
-      <w:r>
-        <w:rPr>
-          <w:rFonts w:ascii="Courier New" w:hAnsi="Courier New" w:cs="Courier New"/>
-          <w:b/>
-        </w:rPr>
-        <w:t>[:</w:t>
-      </w:r>
-      <w:proofErr w:type="spellStart"/>
-      <w:r>
-        <w:rPr>
-          <w:rFonts w:ascii="Courier New" w:hAnsi="Courier New" w:cs="Courier New"/>
-          <w:b/>
-        </w:rPr>
-        <w:t>type</w:t>
-      </w:r>
-      <w:proofErr w:type="gramEnd"/>
-      <w:r>
-        <w:rPr>
-          <w:rFonts w:ascii="Courier New" w:hAnsi="Courier New" w:cs="Courier New"/>
-          <w:b/>
-        </w:rPr>
-        <w:t>:data:struct</w:t>
-      </w:r>
-      <w:proofErr w:type="spellEnd"/>
+      <w:r>
+        <w:rPr>
+          <w:rFonts w:ascii="Courier New" w:hAnsi="Courier New" w:cs="Courier New"/>
+          <w:b/>
+        </w:rPr>
+        <w:t>[:type:data:struct</w:t>
+      </w:r>
       <w:r>
         <w:t xml:space="preserve">]: This </w:t>
       </w:r>
@@ -2802,31 +1990,13 @@
       </w:pPr>
       <w:bookmarkStart w:id="23" w:name="OLE_LINK17"/>
       <w:bookmarkStart w:id="24" w:name="OLE_LINK18"/>
-      <w:proofErr w:type="gramStart"/>
-      <w:r>
-        <w:rPr>
-          <w:rFonts w:ascii="Courier New" w:hAnsi="Courier New" w:cs="Courier New"/>
-          <w:b/>
-        </w:rPr>
-        <w:t>[:</w:t>
-      </w:r>
-      <w:proofErr w:type="spellStart"/>
-      <w:r>
-        <w:rPr>
-          <w:rFonts w:ascii="Courier New" w:hAnsi="Courier New" w:cs="Courier New"/>
-          <w:b/>
-        </w:rPr>
-        <w:t>type</w:t>
-      </w:r>
-      <w:proofErr w:type="gramEnd"/>
-      <w:r>
-        <w:rPr>
-          <w:rFonts w:ascii="Courier New" w:hAnsi="Courier New" w:cs="Courier New"/>
-          <w:b/>
-        </w:rPr>
-        <w:t>:data:object</w:t>
-      </w:r>
-      <w:proofErr w:type="spellEnd"/>
+      <w:r>
+        <w:rPr>
+          <w:rFonts w:ascii="Courier New" w:hAnsi="Courier New" w:cs="Courier New"/>
+          <w:b/>
+        </w:rPr>
+        <w:t>[:type:data:object</w:t>
+      </w:r>
       <w:r>
         <w:t xml:space="preserve">]: This </w:t>
       </w:r>
@@ -2838,33 +2008,21 @@
       <w:r>
         <w:t xml:space="preserve">parsed as a key and value pair. This base type has two modifiers, </w:t>
       </w:r>
-      <w:proofErr w:type="spellStart"/>
-      <w:r>
-        <w:rPr>
-          <w:rFonts w:ascii="Courier New" w:hAnsi="Courier New" w:cs="Courier New"/>
-        </w:rPr>
-        <w:t>type-</w:t>
-      </w:r>
-      <w:proofErr w:type="gramStart"/>
-      <w:r>
-        <w:rPr>
-          <w:rFonts w:ascii="Courier New" w:hAnsi="Courier New" w:cs="Courier New"/>
-        </w:rPr>
-        <w:t>key:type</w:t>
-      </w:r>
-      <w:proofErr w:type="spellEnd"/>
-      <w:proofErr w:type="gramEnd"/>
+      <w:r>
+        <w:rPr>
+          <w:rFonts w:ascii="Courier New" w:hAnsi="Courier New" w:cs="Courier New"/>
+        </w:rPr>
+        <w:t>type-key:type</w:t>
+      </w:r>
       <w:r>
         <w:t xml:space="preserve"> and </w:t>
       </w:r>
-      <w:proofErr w:type="spellStart"/>
       <w:r>
         <w:rPr>
           <w:rFonts w:ascii="Courier New" w:hAnsi="Courier New" w:cs="Courier New"/>
         </w:rPr>
         <w:t>type-value:type</w:t>
       </w:r>
-      <w:proofErr w:type="spellEnd"/>
       <w:r>
         <w:t>, that can be used to indicate</w:t>
       </w:r>
@@ -2879,7 +2037,7 @@
           <w:rStyle w:val="FootnoteReference"/>
           <w:vertAlign w:val="baseline"/>
         </w:rPr>
-        <w:footnoteReference w:id="9"/>
+        <w:footnoteReference w:id="8"/>
       </w:r>
       <w:r>
         <w:t xml:space="preserve"> and value.</w:t>
@@ -2901,23 +2059,7 @@
     </w:p>
     <w:p>
       <w:r>
-        <w:t xml:space="preserve">Text data types represent generic character data, </w:t>
-      </w:r>
-      <w:proofErr w:type="spellStart"/>
-      <w:r>
-        <w:t>ArangoDB</w:t>
-      </w:r>
-      <w:proofErr w:type="spellEnd"/>
-      <w:r>
-        <w:t xml:space="preserve"> treats all text as a </w:t>
-      </w:r>
-      <w:proofErr w:type="gramStart"/>
-      <w:r>
-        <w:t>sequences</w:t>
-      </w:r>
-      <w:proofErr w:type="gramEnd"/>
-      <w:r>
-        <w:t xml:space="preserve"> of UTF8 characters.</w:t>
+        <w:t>Text data types represent generic character data, ArangoDB treats all text as a sequences of UTF8 characters.</w:t>
       </w:r>
     </w:p>
     <w:p>
@@ -2928,6 +2070,7 @@
         <w:rPr>
           <w:noProof/>
         </w:rPr>
+        <w:lastRenderedPageBreak/>
         <w:drawing>
           <wp:inline distT="0" distB="0" distL="0" distR="0" wp14:anchorId="5B516497" wp14:editId="7A3894DF">
             <wp:extent cx="5756910" cy="3814151"/>
@@ -2982,7 +2125,6 @@
       <w:bookmarkStart w:id="25" w:name="OLE_LINK26"/>
       <w:bookmarkStart w:id="26" w:name="OLE_LINK27"/>
       <w:bookmarkStart w:id="27" w:name="OLE_LINK34"/>
-      <w:proofErr w:type="gramStart"/>
       <w:r>
         <w:rPr>
           <w:rFonts w:ascii="Courier New" w:hAnsi="Courier New" w:cs="Courier New"/>
@@ -2994,23 +2136,7 @@
           <w:rFonts w:ascii="Courier New" w:hAnsi="Courier New" w:cs="Courier New"/>
           <w:b/>
         </w:rPr>
-        <w:t>:</w:t>
-      </w:r>
-      <w:proofErr w:type="spellStart"/>
-      <w:r>
-        <w:rPr>
-          <w:rFonts w:ascii="Courier New" w:hAnsi="Courier New" w:cs="Courier New"/>
-          <w:b/>
-        </w:rPr>
-        <w:t>type</w:t>
-      </w:r>
-      <w:proofErr w:type="gramEnd"/>
-      <w:r>
-        <w:rPr>
-          <w:rFonts w:ascii="Courier New" w:hAnsi="Courier New" w:cs="Courier New"/>
-          <w:b/>
-        </w:rPr>
-        <w:t>:</w:t>
+        <w:t>:type:</w:t>
       </w:r>
       <w:r>
         <w:rPr>
@@ -3019,7 +2145,6 @@
         </w:rPr>
         <w:t>value:hex</w:t>
       </w:r>
-      <w:proofErr w:type="spellEnd"/>
       <w:r>
         <w:rPr>
           <w:rFonts w:ascii="Courier New" w:hAnsi="Courier New" w:cs="Courier New"/>
@@ -3044,7 +2169,6 @@
           <w:numId w:val="20"/>
         </w:numPr>
       </w:pPr>
-      <w:proofErr w:type="gramStart"/>
       <w:r>
         <w:rPr>
           <w:rFonts w:ascii="Courier New" w:hAnsi="Courier New" w:cs="Courier New"/>
@@ -3056,23 +2180,7 @@
           <w:rFonts w:ascii="Courier New" w:hAnsi="Courier New" w:cs="Courier New"/>
           <w:b/>
         </w:rPr>
-        <w:t>:</w:t>
-      </w:r>
-      <w:proofErr w:type="spellStart"/>
-      <w:r>
-        <w:rPr>
-          <w:rFonts w:ascii="Courier New" w:hAnsi="Courier New" w:cs="Courier New"/>
-          <w:b/>
-        </w:rPr>
-        <w:t>type</w:t>
-      </w:r>
-      <w:proofErr w:type="gramEnd"/>
-      <w:r>
-        <w:rPr>
-          <w:rFonts w:ascii="Courier New" w:hAnsi="Courier New" w:cs="Courier New"/>
-          <w:b/>
-        </w:rPr>
-        <w:t>:</w:t>
+        <w:t>:type:</w:t>
       </w:r>
       <w:r>
         <w:rPr>
@@ -3081,7 +2189,6 @@
         </w:rPr>
         <w:t>value:url</w:t>
       </w:r>
-      <w:proofErr w:type="spellEnd"/>
       <w:r>
         <w:rPr>
           <w:rFonts w:ascii="Courier New" w:hAnsi="Courier New" w:cs="Courier New"/>
@@ -3102,7 +2209,6 @@
       </w:pPr>
       <w:bookmarkStart w:id="28" w:name="OLE_LINK28"/>
       <w:bookmarkStart w:id="29" w:name="OLE_LINK29"/>
-      <w:proofErr w:type="gramStart"/>
       <w:r>
         <w:rPr>
           <w:rFonts w:ascii="Courier New" w:hAnsi="Courier New" w:cs="Courier New"/>
@@ -3114,23 +2220,7 @@
           <w:rFonts w:ascii="Courier New" w:hAnsi="Courier New" w:cs="Courier New"/>
           <w:b/>
         </w:rPr>
-        <w:t>:</w:t>
-      </w:r>
-      <w:proofErr w:type="spellStart"/>
-      <w:r>
-        <w:rPr>
-          <w:rFonts w:ascii="Courier New" w:hAnsi="Courier New" w:cs="Courier New"/>
-          <w:b/>
-        </w:rPr>
-        <w:t>type</w:t>
-      </w:r>
-      <w:proofErr w:type="gramEnd"/>
-      <w:r>
-        <w:rPr>
-          <w:rFonts w:ascii="Courier New" w:hAnsi="Courier New" w:cs="Courier New"/>
-          <w:b/>
-        </w:rPr>
-        <w:t>:</w:t>
+        <w:t>:type:</w:t>
       </w:r>
       <w:r>
         <w:rPr>
@@ -3139,7 +2229,6 @@
         </w:rPr>
         <w:t>value:xml</w:t>
       </w:r>
-      <w:proofErr w:type="spellEnd"/>
       <w:r>
         <w:rPr>
           <w:rFonts w:ascii="Courier New" w:hAnsi="Courier New" w:cs="Courier New"/>
@@ -3165,7 +2254,6 @@
       </w:pPr>
       <w:bookmarkStart w:id="30" w:name="OLE_LINK30"/>
       <w:bookmarkStart w:id="31" w:name="OLE_LINK31"/>
-      <w:proofErr w:type="gramStart"/>
       <w:r>
         <w:rPr>
           <w:rFonts w:ascii="Courier New" w:hAnsi="Courier New" w:cs="Courier New"/>
@@ -3177,23 +2265,7 @@
           <w:rFonts w:ascii="Courier New" w:hAnsi="Courier New" w:cs="Courier New"/>
           <w:b/>
         </w:rPr>
-        <w:t>:</w:t>
-      </w:r>
-      <w:proofErr w:type="spellStart"/>
-      <w:r>
-        <w:rPr>
-          <w:rFonts w:ascii="Courier New" w:hAnsi="Courier New" w:cs="Courier New"/>
-          <w:b/>
-        </w:rPr>
-        <w:t>type</w:t>
-      </w:r>
-      <w:proofErr w:type="gramEnd"/>
-      <w:r>
-        <w:rPr>
-          <w:rFonts w:ascii="Courier New" w:hAnsi="Courier New" w:cs="Courier New"/>
-          <w:b/>
-        </w:rPr>
-        <w:t>:</w:t>
+        <w:t>:type:</w:t>
       </w:r>
       <w:r>
         <w:rPr>
@@ -3202,7 +2274,6 @@
         </w:rPr>
         <w:t>value:svg</w:t>
       </w:r>
-      <w:proofErr w:type="spellEnd"/>
       <w:r>
         <w:rPr>
           <w:rFonts w:ascii="Courier New" w:hAnsi="Courier New" w:cs="Courier New"/>
@@ -3228,12 +2299,10 @@
       </w:pPr>
       <w:bookmarkStart w:id="32" w:name="OLE_LINK32"/>
       <w:bookmarkStart w:id="33" w:name="OLE_LINK33"/>
-      <w:proofErr w:type="gramStart"/>
-      <w:r>
-        <w:rPr>
-          <w:rFonts w:ascii="Courier New" w:hAnsi="Courier New" w:cs="Courier New"/>
-        </w:rPr>
-        <w:lastRenderedPageBreak/>
+      <w:r>
+        <w:rPr>
+          <w:rFonts w:ascii="Courier New" w:hAnsi="Courier New" w:cs="Courier New"/>
+        </w:rPr>
         <w:t>[</w:t>
       </w:r>
       <w:r>
@@ -3241,23 +2310,7 @@
           <w:rFonts w:ascii="Courier New" w:hAnsi="Courier New" w:cs="Courier New"/>
           <w:b/>
         </w:rPr>
-        <w:t>:</w:t>
-      </w:r>
-      <w:proofErr w:type="spellStart"/>
-      <w:r>
-        <w:rPr>
-          <w:rFonts w:ascii="Courier New" w:hAnsi="Courier New" w:cs="Courier New"/>
-          <w:b/>
-        </w:rPr>
-        <w:t>type</w:t>
-      </w:r>
-      <w:proofErr w:type="gramEnd"/>
-      <w:r>
-        <w:rPr>
-          <w:rFonts w:ascii="Courier New" w:hAnsi="Courier New" w:cs="Courier New"/>
-          <w:b/>
-        </w:rPr>
-        <w:t>:</w:t>
+        <w:t>:type:</w:t>
       </w:r>
       <w:r>
         <w:rPr>
@@ -3273,7 +2326,6 @@
         </w:rPr>
         <w:t>html</w:t>
       </w:r>
-      <w:proofErr w:type="spellEnd"/>
       <w:r>
         <w:rPr>
           <w:rFonts w:ascii="Courier New" w:hAnsi="Courier New" w:cs="Courier New"/>
@@ -3299,7 +2351,6 @@
       </w:pPr>
       <w:bookmarkStart w:id="34" w:name="OLE_LINK47"/>
       <w:bookmarkStart w:id="35" w:name="OLE_LINK48"/>
-      <w:proofErr w:type="gramStart"/>
       <w:r>
         <w:rPr>
           <w:rFonts w:ascii="Courier New" w:hAnsi="Courier New" w:cs="Courier New"/>
@@ -3311,23 +2362,7 @@
           <w:rFonts w:ascii="Courier New" w:hAnsi="Courier New" w:cs="Courier New"/>
           <w:b/>
         </w:rPr>
-        <w:t>:</w:t>
-      </w:r>
-      <w:proofErr w:type="spellStart"/>
-      <w:r>
-        <w:rPr>
-          <w:rFonts w:ascii="Courier New" w:hAnsi="Courier New" w:cs="Courier New"/>
-          <w:b/>
-        </w:rPr>
-        <w:t>type</w:t>
-      </w:r>
-      <w:proofErr w:type="gramEnd"/>
-      <w:r>
-        <w:rPr>
-          <w:rFonts w:ascii="Courier New" w:hAnsi="Courier New" w:cs="Courier New"/>
-          <w:b/>
-        </w:rPr>
-        <w:t>:</w:t>
+        <w:t>:type:</w:t>
       </w:r>
       <w:r>
         <w:rPr>
@@ -3343,7 +2378,6 @@
         </w:rPr>
         <w:t>str</w:t>
       </w:r>
-      <w:proofErr w:type="spellEnd"/>
       <w:r>
         <w:rPr>
           <w:rFonts w:ascii="Courier New" w:hAnsi="Courier New" w:cs="Courier New"/>
@@ -3385,7 +2419,6 @@
           <w:numId w:val="20"/>
         </w:numPr>
       </w:pPr>
-      <w:proofErr w:type="gramStart"/>
       <w:r>
         <w:rPr>
           <w:rFonts w:ascii="Courier New" w:hAnsi="Courier New" w:cs="Courier New"/>
@@ -3397,23 +2430,7 @@
           <w:rFonts w:ascii="Courier New" w:hAnsi="Courier New" w:cs="Courier New"/>
           <w:b/>
         </w:rPr>
-        <w:t>:</w:t>
-      </w:r>
-      <w:proofErr w:type="spellStart"/>
-      <w:r>
-        <w:rPr>
-          <w:rFonts w:ascii="Courier New" w:hAnsi="Courier New" w:cs="Courier New"/>
-          <w:b/>
-        </w:rPr>
-        <w:t>type</w:t>
-      </w:r>
-      <w:proofErr w:type="gramEnd"/>
-      <w:r>
-        <w:rPr>
-          <w:rFonts w:ascii="Courier New" w:hAnsi="Courier New" w:cs="Courier New"/>
-          <w:b/>
-        </w:rPr>
-        <w:t>:</w:t>
+        <w:t>:type:</w:t>
       </w:r>
       <w:r>
         <w:rPr>
@@ -3429,7 +2446,6 @@
         </w:rPr>
         <w:t>ref:id</w:t>
       </w:r>
-      <w:proofErr w:type="spellEnd"/>
       <w:r>
         <w:rPr>
           <w:rFonts w:ascii="Courier New" w:hAnsi="Courier New" w:cs="Courier New"/>
@@ -3482,6 +2498,7 @@
         <w:rPr>
           <w:noProof/>
         </w:rPr>
+        <w:lastRenderedPageBreak/>
         <w:drawing>
           <wp:inline distT="0" distB="0" distL="0" distR="0" wp14:anchorId="7029E360" wp14:editId="4EFE23F5">
             <wp:extent cx="4294678" cy="4834890"/>
@@ -3535,31 +2552,13 @@
       </w:pPr>
       <w:bookmarkStart w:id="36" w:name="OLE_LINK39"/>
       <w:bookmarkStart w:id="37" w:name="OLE_LINK40"/>
-      <w:proofErr w:type="gramStart"/>
-      <w:r>
-        <w:rPr>
-          <w:rFonts w:ascii="Courier New" w:hAnsi="Courier New" w:cs="Courier New"/>
-          <w:b/>
-        </w:rPr>
-        <w:t>[:</w:t>
-      </w:r>
-      <w:proofErr w:type="spellStart"/>
-      <w:r>
-        <w:rPr>
-          <w:rFonts w:ascii="Courier New" w:hAnsi="Courier New" w:cs="Courier New"/>
-          <w:b/>
-        </w:rPr>
-        <w:t>type</w:t>
-      </w:r>
-      <w:proofErr w:type="gramEnd"/>
-      <w:r>
-        <w:rPr>
-          <w:rFonts w:ascii="Courier New" w:hAnsi="Courier New" w:cs="Courier New"/>
-          <w:b/>
-        </w:rPr>
-        <w:t>:value:key</w:t>
-      </w:r>
-      <w:proofErr w:type="spellEnd"/>
+      <w:r>
+        <w:rPr>
+          <w:rFonts w:ascii="Courier New" w:hAnsi="Courier New" w:cs="Courier New"/>
+          <w:b/>
+        </w:rPr>
+        <w:t>[:type:value:key</w:t>
+      </w:r>
       <w:r>
         <w:t xml:space="preserve">]: This </w:t>
       </w:r>
@@ -3619,29 +2618,12 @@
       </w:pPr>
       <w:bookmarkStart w:id="38" w:name="OLE_LINK41"/>
       <w:bookmarkStart w:id="39" w:name="OLE_LINK42"/>
-      <w:proofErr w:type="gramStart"/>
-      <w:r>
-        <w:rPr>
-          <w:rFonts w:ascii="Courier New" w:hAnsi="Courier New" w:cs="Courier New"/>
-          <w:b/>
-        </w:rPr>
-        <w:t>[:</w:t>
-      </w:r>
-      <w:proofErr w:type="spellStart"/>
-      <w:r>
-        <w:rPr>
-          <w:rFonts w:ascii="Courier New" w:hAnsi="Courier New" w:cs="Courier New"/>
-          <w:b/>
-        </w:rPr>
-        <w:t>type</w:t>
-      </w:r>
-      <w:proofErr w:type="gramEnd"/>
-      <w:r>
-        <w:rPr>
-          <w:rFonts w:ascii="Courier New" w:hAnsi="Courier New" w:cs="Courier New"/>
-          <w:b/>
-        </w:rPr>
-        <w:t>:value:</w:t>
+      <w:r>
+        <w:rPr>
+          <w:rFonts w:ascii="Courier New" w:hAnsi="Courier New" w:cs="Courier New"/>
+          <w:b/>
+        </w:rPr>
+        <w:t>[:type:value:</w:t>
       </w:r>
       <w:r>
         <w:rPr>
@@ -3650,7 +2632,6 @@
         </w:rPr>
         <w:t>var</w:t>
       </w:r>
-      <w:proofErr w:type="spellEnd"/>
       <w:r>
         <w:t>]: This</w:t>
       </w:r>
@@ -3692,30 +2673,12 @@
       </w:pPr>
       <w:bookmarkStart w:id="40" w:name="OLE_LINK43"/>
       <w:bookmarkStart w:id="41" w:name="OLE_LINK44"/>
-      <w:proofErr w:type="gramStart"/>
-      <w:r>
-        <w:rPr>
-          <w:rFonts w:ascii="Courier New" w:hAnsi="Courier New" w:cs="Courier New"/>
-          <w:b/>
-        </w:rPr>
-        <w:lastRenderedPageBreak/>
-        <w:t>[:</w:t>
-      </w:r>
-      <w:proofErr w:type="spellStart"/>
-      <w:r>
-        <w:rPr>
-          <w:rFonts w:ascii="Courier New" w:hAnsi="Courier New" w:cs="Courier New"/>
-          <w:b/>
-        </w:rPr>
-        <w:t>type</w:t>
-      </w:r>
-      <w:proofErr w:type="gramEnd"/>
-      <w:r>
-        <w:rPr>
-          <w:rFonts w:ascii="Courier New" w:hAnsi="Courier New" w:cs="Courier New"/>
-          <w:b/>
-        </w:rPr>
-        <w:t>:value:</w:t>
+      <w:r>
+        <w:rPr>
+          <w:rFonts w:ascii="Courier New" w:hAnsi="Courier New" w:cs="Courier New"/>
+          <w:b/>
+        </w:rPr>
+        <w:t>[:type:value:</w:t>
       </w:r>
       <w:r>
         <w:rPr>
@@ -3724,7 +2687,6 @@
         </w:rPr>
         <w:t>lid</w:t>
       </w:r>
-      <w:proofErr w:type="spellEnd"/>
       <w:r>
         <w:t>]: This</w:t>
       </w:r>
@@ -3792,29 +2754,12 @@
       </w:pPr>
       <w:bookmarkStart w:id="42" w:name="OLE_LINK51"/>
       <w:bookmarkStart w:id="43" w:name="OLE_LINK52"/>
-      <w:proofErr w:type="gramStart"/>
-      <w:r>
-        <w:rPr>
-          <w:rFonts w:ascii="Courier New" w:hAnsi="Courier New" w:cs="Courier New"/>
-          <w:b/>
-        </w:rPr>
-        <w:t>[:</w:t>
-      </w:r>
-      <w:proofErr w:type="spellStart"/>
-      <w:r>
-        <w:rPr>
-          <w:rFonts w:ascii="Courier New" w:hAnsi="Courier New" w:cs="Courier New"/>
-          <w:b/>
-        </w:rPr>
-        <w:t>type</w:t>
-      </w:r>
-      <w:proofErr w:type="gramEnd"/>
-      <w:r>
-        <w:rPr>
-          <w:rFonts w:ascii="Courier New" w:hAnsi="Courier New" w:cs="Courier New"/>
-          <w:b/>
-        </w:rPr>
-        <w:t>:value:</w:t>
+      <w:r>
+        <w:rPr>
+          <w:rFonts w:ascii="Courier New" w:hAnsi="Courier New" w:cs="Courier New"/>
+          <w:b/>
+        </w:rPr>
+        <w:t>[:type:value:</w:t>
       </w:r>
       <w:r>
         <w:rPr>
@@ -3823,7 +2768,6 @@
         </w:rPr>
         <w:t>email</w:t>
       </w:r>
-      <w:proofErr w:type="spellEnd"/>
       <w:r>
         <w:t>]: This</w:t>
       </w:r>
@@ -3846,29 +2790,12 @@
       </w:pPr>
       <w:bookmarkStart w:id="44" w:name="OLE_LINK45"/>
       <w:bookmarkStart w:id="45" w:name="OLE_LINK46"/>
-      <w:proofErr w:type="gramStart"/>
-      <w:r>
-        <w:rPr>
-          <w:rFonts w:ascii="Courier New" w:hAnsi="Courier New" w:cs="Courier New"/>
-          <w:b/>
-        </w:rPr>
-        <w:t>[:</w:t>
-      </w:r>
-      <w:proofErr w:type="spellStart"/>
-      <w:r>
-        <w:rPr>
-          <w:rFonts w:ascii="Courier New" w:hAnsi="Courier New" w:cs="Courier New"/>
-          <w:b/>
-        </w:rPr>
-        <w:t>type</w:t>
-      </w:r>
-      <w:proofErr w:type="gramEnd"/>
-      <w:r>
-        <w:rPr>
-          <w:rFonts w:ascii="Courier New" w:hAnsi="Courier New" w:cs="Courier New"/>
-          <w:b/>
-        </w:rPr>
-        <w:t>:value:</w:t>
+      <w:r>
+        <w:rPr>
+          <w:rFonts w:ascii="Courier New" w:hAnsi="Courier New" w:cs="Courier New"/>
+          <w:b/>
+        </w:rPr>
+        <w:t>[:type:value:</w:t>
       </w:r>
       <w:r>
         <w:rPr>
@@ -3877,7 +2804,6 @@
         </w:rPr>
         <w:t>date</w:t>
       </w:r>
-      <w:proofErr w:type="spellEnd"/>
       <w:r>
         <w:t>]: This</w:t>
       </w:r>
@@ -3909,29 +2835,12 @@
       </w:pPr>
       <w:bookmarkStart w:id="46" w:name="OLE_LINK49"/>
       <w:bookmarkStart w:id="47" w:name="OLE_LINK50"/>
-      <w:proofErr w:type="gramStart"/>
-      <w:r>
-        <w:rPr>
-          <w:rFonts w:ascii="Courier New" w:hAnsi="Courier New" w:cs="Courier New"/>
-          <w:b/>
-        </w:rPr>
-        <w:t>[:</w:t>
-      </w:r>
-      <w:proofErr w:type="spellStart"/>
-      <w:r>
-        <w:rPr>
-          <w:rFonts w:ascii="Courier New" w:hAnsi="Courier New" w:cs="Courier New"/>
-          <w:b/>
-        </w:rPr>
-        <w:t>type</w:t>
-      </w:r>
-      <w:proofErr w:type="gramEnd"/>
-      <w:r>
-        <w:rPr>
-          <w:rFonts w:ascii="Courier New" w:hAnsi="Courier New" w:cs="Courier New"/>
-          <w:b/>
-        </w:rPr>
-        <w:t>:value:</w:t>
+      <w:r>
+        <w:rPr>
+          <w:rFonts w:ascii="Courier New" w:hAnsi="Courier New" w:cs="Courier New"/>
+          <w:b/>
+        </w:rPr>
+        <w:t>[:type:value:</w:t>
       </w:r>
       <w:r>
         <w:rPr>
@@ -3940,7 +2849,6 @@
         </w:rPr>
         <w:t>str:set</w:t>
       </w:r>
-      <w:proofErr w:type="spellEnd"/>
       <w:r>
         <w:t>]: This</w:t>
       </w:r>
@@ -3958,6 +2866,7 @@
         <w:pStyle w:val="Heading3"/>
       </w:pPr>
       <w:r>
+        <w:lastRenderedPageBreak/>
         <w:t>Reference data types</w:t>
       </w:r>
     </w:p>
@@ -3966,22 +2875,14 @@
         <w:pStyle w:val="Paragraphs"/>
       </w:pPr>
       <w:r>
-        <w:t xml:space="preserve">Reference data types are used for fields that reference another object through its _key or </w:t>
-      </w:r>
-      <w:proofErr w:type="spellStart"/>
-      <w:r>
-        <w:t>gid</w:t>
-      </w:r>
-      <w:proofErr w:type="spellEnd"/>
-      <w:r>
-        <w:t xml:space="preserve"> field</w:t>
+        <w:t>Reference data types are used for fields that reference another object through its _key or gid field</w:t>
       </w:r>
       <w:r>
         <w:rPr>
           <w:rStyle w:val="FootnoteReference"/>
           <w:vertAlign w:val="baseline"/>
         </w:rPr>
-        <w:footnoteReference w:id="10"/>
+        <w:footnoteReference w:id="9"/>
       </w:r>
       <w:r>
         <w:t>.</w:t>
@@ -4048,29 +2949,12 @@
       </w:pPr>
       <w:bookmarkStart w:id="48" w:name="OLE_LINK53"/>
       <w:bookmarkStart w:id="49" w:name="OLE_LINK54"/>
-      <w:proofErr w:type="gramStart"/>
-      <w:r>
-        <w:rPr>
-          <w:rFonts w:ascii="Courier New" w:hAnsi="Courier New" w:cs="Courier New"/>
-          <w:b/>
-        </w:rPr>
-        <w:t>[:</w:t>
-      </w:r>
-      <w:proofErr w:type="spellStart"/>
-      <w:r>
-        <w:rPr>
-          <w:rFonts w:ascii="Courier New" w:hAnsi="Courier New" w:cs="Courier New"/>
-          <w:b/>
-        </w:rPr>
-        <w:t>type</w:t>
-      </w:r>
-      <w:proofErr w:type="gramEnd"/>
-      <w:r>
-        <w:rPr>
-          <w:rFonts w:ascii="Courier New" w:hAnsi="Courier New" w:cs="Courier New"/>
-          <w:b/>
-        </w:rPr>
-        <w:t>:value:</w:t>
+      <w:r>
+        <w:rPr>
+          <w:rFonts w:ascii="Courier New" w:hAnsi="Courier New" w:cs="Courier New"/>
+          <w:b/>
+        </w:rPr>
+        <w:t>[:type:value:</w:t>
       </w:r>
       <w:r>
         <w:rPr>
@@ -4079,7 +2963,6 @@
         </w:rPr>
         <w:t>ref:gid</w:t>
       </w:r>
-      <w:proofErr w:type="spellEnd"/>
       <w:r>
         <w:t xml:space="preserve">]: </w:t>
       </w:r>
@@ -4099,14 +2982,12 @@
       <w:r>
         <w:t xml:space="preserve">represents a reference to the </w:t>
       </w:r>
-      <w:proofErr w:type="spellStart"/>
       <w:r>
         <w:rPr>
           <w:rFonts w:ascii="Courier New" w:hAnsi="Courier New" w:cs="Courier New"/>
         </w:rPr>
         <w:t>gid</w:t>
       </w:r>
-      <w:proofErr w:type="spellEnd"/>
       <w:r>
         <w:t xml:space="preserve"> field of another object.</w:t>
       </w:r>
@@ -4125,29 +3006,12 @@
       <w:bookmarkStart w:id="55" w:name="OLE_LINK60"/>
       <w:bookmarkEnd w:id="50"/>
       <w:bookmarkEnd w:id="51"/>
-      <w:proofErr w:type="gramStart"/>
-      <w:r>
-        <w:rPr>
-          <w:rFonts w:ascii="Courier New" w:hAnsi="Courier New" w:cs="Courier New"/>
-          <w:b/>
-        </w:rPr>
-        <w:t>[:</w:t>
-      </w:r>
-      <w:proofErr w:type="spellStart"/>
-      <w:r>
-        <w:rPr>
-          <w:rFonts w:ascii="Courier New" w:hAnsi="Courier New" w:cs="Courier New"/>
-          <w:b/>
-        </w:rPr>
-        <w:t>type</w:t>
-      </w:r>
-      <w:proofErr w:type="gramEnd"/>
-      <w:r>
-        <w:rPr>
-          <w:rFonts w:ascii="Courier New" w:hAnsi="Courier New" w:cs="Courier New"/>
-          <w:b/>
-        </w:rPr>
-        <w:t>:value:</w:t>
+      <w:r>
+        <w:rPr>
+          <w:rFonts w:ascii="Courier New" w:hAnsi="Courier New" w:cs="Courier New"/>
+          <w:b/>
+        </w:rPr>
+        <w:t>[:type:value:</w:t>
       </w:r>
       <w:r>
         <w:rPr>
@@ -4156,7 +3020,6 @@
         </w:rPr>
         <w:t>field</w:t>
       </w:r>
-      <w:proofErr w:type="spellEnd"/>
       <w:r>
         <w:t>]: This</w:t>
       </w:r>
@@ -4172,16 +3035,8 @@
         <w:rPr>
           <w:rFonts w:ascii="Courier New" w:hAnsi="Courier New" w:cs="Courier New"/>
         </w:rPr>
-        <w:t>:</w:t>
-      </w:r>
-      <w:proofErr w:type="spellStart"/>
-      <w:r>
-        <w:rPr>
-          <w:rFonts w:ascii="Courier New" w:hAnsi="Courier New" w:cs="Courier New"/>
-        </w:rPr>
-        <w:t>type:value:ref:gid</w:t>
-      </w:r>
-      <w:proofErr w:type="spellEnd"/>
+        <w:t>:type:value:ref:gid</w:t>
+      </w:r>
       <w:r>
         <w:t xml:space="preserve"> type and sets </w:t>
       </w:r>
@@ -4208,31 +3063,13 @@
           <w:numId w:val="24"/>
         </w:numPr>
       </w:pPr>
-      <w:proofErr w:type="gramStart"/>
-      <w:r>
-        <w:rPr>
-          <w:rFonts w:ascii="Courier New" w:hAnsi="Courier New" w:cs="Courier New"/>
-          <w:b/>
-        </w:rPr>
-        <w:t>[:</w:t>
-      </w:r>
-      <w:proofErr w:type="spellStart"/>
-      <w:r>
-        <w:rPr>
-          <w:rFonts w:ascii="Courier New" w:hAnsi="Courier New" w:cs="Courier New"/>
-          <w:b/>
-        </w:rPr>
-        <w:t>type</w:t>
-      </w:r>
-      <w:proofErr w:type="gramEnd"/>
-      <w:r>
-        <w:rPr>
-          <w:rFonts w:ascii="Courier New" w:hAnsi="Courier New" w:cs="Courier New"/>
-          <w:b/>
-        </w:rPr>
-        <w:t>:value:ref:key</w:t>
-      </w:r>
-      <w:proofErr w:type="spellEnd"/>
+      <w:r>
+        <w:rPr>
+          <w:rFonts w:ascii="Courier New" w:hAnsi="Courier New" w:cs="Courier New"/>
+          <w:b/>
+        </w:rPr>
+        <w:t>[:type:value:ref:key</w:t>
+      </w:r>
       <w:r>
         <w:t>]: This</w:t>
       </w:r>
@@ -4257,29 +3094,12 @@
           <w:numId w:val="24"/>
         </w:numPr>
       </w:pPr>
-      <w:proofErr w:type="gramStart"/>
-      <w:r>
-        <w:rPr>
-          <w:rFonts w:ascii="Courier New" w:hAnsi="Courier New" w:cs="Courier New"/>
-          <w:b/>
-        </w:rPr>
-        <w:t>[:</w:t>
-      </w:r>
-      <w:proofErr w:type="spellStart"/>
-      <w:r>
-        <w:rPr>
-          <w:rFonts w:ascii="Courier New" w:hAnsi="Courier New" w:cs="Courier New"/>
-          <w:b/>
-        </w:rPr>
-        <w:t>type</w:t>
-      </w:r>
-      <w:proofErr w:type="gramEnd"/>
-      <w:r>
-        <w:rPr>
-          <w:rFonts w:ascii="Courier New" w:hAnsi="Courier New" w:cs="Courier New"/>
-          <w:b/>
-        </w:rPr>
-        <w:t>:value:</w:t>
+      <w:r>
+        <w:rPr>
+          <w:rFonts w:ascii="Courier New" w:hAnsi="Courier New" w:cs="Courier New"/>
+          <w:b/>
+        </w:rPr>
+        <w:t>[:type:value:</w:t>
       </w:r>
       <w:r>
         <w:rPr>
@@ -4288,7 +3108,6 @@
         </w:rPr>
         <w:t>term</w:t>
       </w:r>
-      <w:proofErr w:type="spellEnd"/>
       <w:r>
         <w:t>]: This</w:t>
       </w:r>
@@ -4299,14 +3118,7 @@
         <w:rPr>
           <w:rFonts w:ascii="Courier New" w:hAnsi="Courier New" w:cs="Courier New"/>
         </w:rPr>
-        <w:t>:</w:t>
-      </w:r>
-      <w:proofErr w:type="spellStart"/>
-      <w:r>
-        <w:rPr>
-          <w:rFonts w:ascii="Courier New" w:hAnsi="Courier New" w:cs="Courier New"/>
-        </w:rPr>
-        <w:t>type:value:ref:</w:t>
+        <w:t>:type:value:ref:</w:t>
       </w:r>
       <w:r>
         <w:rPr>
@@ -4314,7 +3126,6 @@
         </w:rPr>
         <w:t>key</w:t>
       </w:r>
-      <w:proofErr w:type="spellEnd"/>
       <w:r>
         <w:t xml:space="preserve"> type and sets </w:t>
       </w:r>
@@ -4338,29 +3149,12 @@
       </w:pPr>
       <w:bookmarkStart w:id="56" w:name="OLE_LINK61"/>
       <w:bookmarkStart w:id="57" w:name="OLE_LINK62"/>
-      <w:proofErr w:type="gramStart"/>
-      <w:r>
-        <w:rPr>
-          <w:rFonts w:ascii="Courier New" w:hAnsi="Courier New" w:cs="Courier New"/>
-          <w:b/>
-        </w:rPr>
-        <w:t>[:</w:t>
-      </w:r>
-      <w:proofErr w:type="spellStart"/>
-      <w:r>
-        <w:rPr>
-          <w:rFonts w:ascii="Courier New" w:hAnsi="Courier New" w:cs="Courier New"/>
-          <w:b/>
-        </w:rPr>
-        <w:t>type</w:t>
-      </w:r>
-      <w:proofErr w:type="gramEnd"/>
-      <w:r>
-        <w:rPr>
-          <w:rFonts w:ascii="Courier New" w:hAnsi="Courier New" w:cs="Courier New"/>
-          <w:b/>
-        </w:rPr>
-        <w:t>:value:</w:t>
+      <w:r>
+        <w:rPr>
+          <w:rFonts w:ascii="Courier New" w:hAnsi="Courier New" w:cs="Courier New"/>
+          <w:b/>
+        </w:rPr>
+        <w:t>[:type:value:</w:t>
       </w:r>
       <w:r>
         <w:rPr>
@@ -4369,7 +3163,6 @@
         </w:rPr>
         <w:t>enum</w:t>
       </w:r>
-      <w:proofErr w:type="spellEnd"/>
       <w:r>
         <w:t>]: This</w:t>
       </w:r>
@@ -4385,14 +3178,7 @@
         <w:rPr>
           <w:rFonts w:ascii="Courier New" w:hAnsi="Courier New" w:cs="Courier New"/>
         </w:rPr>
-        <w:t>:</w:t>
-      </w:r>
-      <w:proofErr w:type="spellStart"/>
-      <w:r>
-        <w:rPr>
-          <w:rFonts w:ascii="Courier New" w:hAnsi="Courier New" w:cs="Courier New"/>
-        </w:rPr>
-        <w:t>type:value:</w:t>
+        <w:t>:type:value:</w:t>
       </w:r>
       <w:r>
         <w:rPr>
@@ -4400,54 +3186,50 @@
         </w:rPr>
         <w:t>term</w:t>
       </w:r>
-      <w:proofErr w:type="spellEnd"/>
-      <w:r>
-        <w:t xml:space="preserve"> type, as its parent, it expects the value to be a reference to a term, except that the </w:t>
-      </w:r>
-      <w:r>
+      <w:r>
+        <w:t xml:space="preserve"> type, as its parent, it expects the value to be a reference to a term, except that the referenced term must define a controlled vocabulary</w:t>
+      </w:r>
+      <w:r>
+        <w:rPr>
+          <w:rStyle w:val="FootnoteReference"/>
+        </w:rPr>
+        <w:footnoteReference w:id="10"/>
+      </w:r>
+      <w:r>
+        <w:t>.</w:t>
+      </w:r>
+      <w:r>
+        <w:t xml:space="preserve"> This data type is used to reference enumeration</w:t>
+      </w:r>
+      <w:r>
+        <w:t>s that apply to a controlled vocabulary field.</w:t>
+      </w:r>
+    </w:p>
+    <w:p>
+      <w:pPr>
+        <w:pStyle w:val="Heading3"/>
+      </w:pPr>
+      <w:r>
+        <w:t>List data types</w:t>
+      </w:r>
+    </w:p>
+    <w:p>
+      <w:pPr>
+        <w:pStyle w:val="Paragraphs"/>
+      </w:pPr>
+      <w:r>
+        <w:t>List data types represent list of elements of a specific type. Although descriptors have a property that can be used to indicate that the variable contains a list of elements of the descriptor data type, list data types are inherently lists.</w:t>
+      </w:r>
+    </w:p>
+    <w:p>
+      <w:pPr>
+        <w:pStyle w:val="Image"/>
+      </w:pPr>
+      <w:r>
+        <w:rPr>
+          <w:noProof/>
+        </w:rPr>
         <w:lastRenderedPageBreak/>
-        <w:t>referenced term must define a controlled vocabulary</w:t>
-      </w:r>
-      <w:r>
-        <w:rPr>
-          <w:rStyle w:val="FootnoteReference"/>
-        </w:rPr>
-        <w:footnoteReference w:id="11"/>
-      </w:r>
-      <w:r>
-        <w:t>.</w:t>
-      </w:r>
-      <w:r>
-        <w:t xml:space="preserve"> This data type is used to reference enumeration</w:t>
-      </w:r>
-      <w:r>
-        <w:t>s that apply to a controlled vocabulary field.</w:t>
-      </w:r>
-    </w:p>
-    <w:p>
-      <w:pPr>
-        <w:pStyle w:val="Heading3"/>
-      </w:pPr>
-      <w:r>
-        <w:t>List data types</w:t>
-      </w:r>
-    </w:p>
-    <w:p>
-      <w:pPr>
-        <w:pStyle w:val="Paragraphs"/>
-      </w:pPr>
-      <w:r>
-        <w:t>List data types represent list of elements of a specific type. Although descriptors have a property that can be used to indicate that the variable contains a list of elements of the descriptor data type, list data types are inherently lists.</w:t>
-      </w:r>
-    </w:p>
-    <w:p>
-      <w:pPr>
-        <w:pStyle w:val="Image"/>
-      </w:pPr>
-      <w:r>
-        <w:rPr>
-          <w:noProof/>
-        </w:rPr>
         <w:drawing>
           <wp:inline distT="0" distB="0" distL="0" distR="0" wp14:anchorId="1D72FCAF" wp14:editId="7A2A7353">
             <wp:extent cx="5756910" cy="4067175"/>
@@ -4501,29 +3283,12 @@
       </w:pPr>
       <w:bookmarkStart w:id="58" w:name="OLE_LINK63"/>
       <w:bookmarkStart w:id="59" w:name="OLE_LINK64"/>
-      <w:proofErr w:type="gramStart"/>
-      <w:r>
-        <w:rPr>
-          <w:rFonts w:ascii="Courier New" w:hAnsi="Courier New" w:cs="Courier New"/>
-          <w:b/>
-        </w:rPr>
-        <w:t>[:</w:t>
-      </w:r>
-      <w:proofErr w:type="spellStart"/>
-      <w:r>
-        <w:rPr>
-          <w:rFonts w:ascii="Courier New" w:hAnsi="Courier New" w:cs="Courier New"/>
-          <w:b/>
-        </w:rPr>
-        <w:t>type</w:t>
-      </w:r>
-      <w:proofErr w:type="gramEnd"/>
-      <w:r>
-        <w:rPr>
-          <w:rFonts w:ascii="Courier New" w:hAnsi="Courier New" w:cs="Courier New"/>
-          <w:b/>
-        </w:rPr>
-        <w:t>:value:</w:t>
+      <w:r>
+        <w:rPr>
+          <w:rFonts w:ascii="Courier New" w:hAnsi="Courier New" w:cs="Courier New"/>
+          <w:b/>
+        </w:rPr>
+        <w:t>[:type:value:</w:t>
       </w:r>
       <w:r>
         <w:rPr>
@@ -4532,7 +3297,6 @@
         </w:rPr>
         <w:t>set</w:t>
       </w:r>
-      <w:proofErr w:type="spellEnd"/>
       <w:r>
         <w:t>]: This</w:t>
       </w:r>
@@ -4555,29 +3319,12 @@
       </w:pPr>
       <w:bookmarkStart w:id="60" w:name="OLE_LINK65"/>
       <w:bookmarkStart w:id="61" w:name="OLE_LINK66"/>
-      <w:proofErr w:type="gramStart"/>
-      <w:r>
-        <w:rPr>
-          <w:rFonts w:ascii="Courier New" w:hAnsi="Courier New" w:cs="Courier New"/>
-          <w:b/>
-        </w:rPr>
-        <w:t>[:</w:t>
-      </w:r>
-      <w:proofErr w:type="spellStart"/>
-      <w:r>
-        <w:rPr>
-          <w:rFonts w:ascii="Courier New" w:hAnsi="Courier New" w:cs="Courier New"/>
-          <w:b/>
-        </w:rPr>
-        <w:t>type</w:t>
-      </w:r>
-      <w:proofErr w:type="gramEnd"/>
-      <w:r>
-        <w:rPr>
-          <w:rFonts w:ascii="Courier New" w:hAnsi="Courier New" w:cs="Courier New"/>
-          <w:b/>
-        </w:rPr>
-        <w:t>:value:</w:t>
+      <w:r>
+        <w:rPr>
+          <w:rFonts w:ascii="Courier New" w:hAnsi="Courier New" w:cs="Courier New"/>
+          <w:b/>
+        </w:rPr>
+        <w:t>[:type:value:</w:t>
       </w:r>
       <w:r>
         <w:rPr>
@@ -4586,7 +3333,6 @@
         </w:rPr>
         <w:t>range</w:t>
       </w:r>
-      <w:proofErr w:type="spellEnd"/>
       <w:r>
         <w:t>]: This</w:t>
       </w:r>
@@ -4612,29 +3358,12 @@
       </w:pPr>
       <w:bookmarkStart w:id="62" w:name="OLE_LINK67"/>
       <w:bookmarkStart w:id="63" w:name="OLE_LINK68"/>
-      <w:proofErr w:type="gramStart"/>
-      <w:r>
-        <w:rPr>
-          <w:rFonts w:ascii="Courier New" w:hAnsi="Courier New" w:cs="Courier New"/>
-          <w:b/>
-        </w:rPr>
-        <w:t>[:</w:t>
-      </w:r>
-      <w:proofErr w:type="spellStart"/>
-      <w:r>
-        <w:rPr>
-          <w:rFonts w:ascii="Courier New" w:hAnsi="Courier New" w:cs="Courier New"/>
-          <w:b/>
-        </w:rPr>
-        <w:t>type</w:t>
-      </w:r>
-      <w:proofErr w:type="gramEnd"/>
-      <w:r>
-        <w:rPr>
-          <w:rFonts w:ascii="Courier New" w:hAnsi="Courier New" w:cs="Courier New"/>
-          <w:b/>
-        </w:rPr>
-        <w:t>:value:</w:t>
+      <w:r>
+        <w:rPr>
+          <w:rFonts w:ascii="Courier New" w:hAnsi="Courier New" w:cs="Courier New"/>
+          <w:b/>
+        </w:rPr>
+        <w:t>[:type:value:</w:t>
       </w:r>
       <w:r>
         <w:rPr>
@@ -4643,7 +3372,6 @@
         </w:rPr>
         <w:t>size</w:t>
       </w:r>
-      <w:proofErr w:type="spellEnd"/>
       <w:r>
         <w:t>]: This</w:t>
       </w:r>
@@ -4724,29 +3452,12 @@
           <w:numId w:val="26"/>
         </w:numPr>
       </w:pPr>
-      <w:proofErr w:type="gramStart"/>
-      <w:r>
-        <w:rPr>
-          <w:rFonts w:ascii="Courier New" w:hAnsi="Courier New" w:cs="Courier New"/>
-          <w:b/>
-        </w:rPr>
-        <w:t>[:</w:t>
-      </w:r>
-      <w:proofErr w:type="spellStart"/>
-      <w:r>
-        <w:rPr>
-          <w:rFonts w:ascii="Courier New" w:hAnsi="Courier New" w:cs="Courier New"/>
-          <w:b/>
-        </w:rPr>
-        <w:t>type</w:t>
-      </w:r>
-      <w:proofErr w:type="gramEnd"/>
-      <w:r>
-        <w:rPr>
-          <w:rFonts w:ascii="Courier New" w:hAnsi="Courier New" w:cs="Courier New"/>
-          <w:b/>
-        </w:rPr>
-        <w:t>:value:</w:t>
+      <w:r>
+        <w:rPr>
+          <w:rFonts w:ascii="Courier New" w:hAnsi="Courier New" w:cs="Courier New"/>
+          <w:b/>
+        </w:rPr>
+        <w:t>[:type:value:</w:t>
       </w:r>
       <w:r>
         <w:rPr>
@@ -4755,7 +3466,6 @@
         </w:rPr>
         <w:t>int</w:t>
       </w:r>
-      <w:proofErr w:type="spellEnd"/>
       <w:r>
         <w:t>]: This</w:t>
       </w:r>
@@ -4771,29 +3481,12 @@
           <w:numId w:val="26"/>
         </w:numPr>
       </w:pPr>
-      <w:proofErr w:type="gramStart"/>
-      <w:r>
-        <w:rPr>
-          <w:rFonts w:ascii="Courier New" w:hAnsi="Courier New" w:cs="Courier New"/>
-          <w:b/>
-        </w:rPr>
-        <w:t>[:</w:t>
-      </w:r>
-      <w:proofErr w:type="spellStart"/>
-      <w:r>
-        <w:rPr>
-          <w:rFonts w:ascii="Courier New" w:hAnsi="Courier New" w:cs="Courier New"/>
-          <w:b/>
-        </w:rPr>
-        <w:t>type</w:t>
-      </w:r>
-      <w:proofErr w:type="gramEnd"/>
-      <w:r>
-        <w:rPr>
-          <w:rFonts w:ascii="Courier New" w:hAnsi="Courier New" w:cs="Courier New"/>
-          <w:b/>
-        </w:rPr>
-        <w:t>:value:</w:t>
+      <w:r>
+        <w:rPr>
+          <w:rFonts w:ascii="Courier New" w:hAnsi="Courier New" w:cs="Courier New"/>
+          <w:b/>
+        </w:rPr>
+        <w:t>[:type:value:</w:t>
       </w:r>
       <w:r>
         <w:rPr>
@@ -4802,20 +3495,11 @@
         </w:rPr>
         <w:t>stamp</w:t>
       </w:r>
-      <w:proofErr w:type="spellEnd"/>
       <w:r>
         <w:t>]: This</w:t>
       </w:r>
       <w:r>
-        <w:t xml:space="preserve"> data type derives from the </w:t>
-      </w:r>
-      <w:proofErr w:type="spellStart"/>
-      <w:r>
-        <w:t>inteher</w:t>
-      </w:r>
-      <w:proofErr w:type="spellEnd"/>
-      <w:r>
-        <w:t xml:space="preserve"> data type and is used to represent time stamps.</w:t>
+        <w:t xml:space="preserve"> data type derives from the inteher data type and is used to represent time stamps.</w:t>
       </w:r>
     </w:p>
     <w:p>
@@ -4826,29 +3510,12 @@
           <w:numId w:val="26"/>
         </w:numPr>
       </w:pPr>
-      <w:proofErr w:type="gramStart"/>
-      <w:r>
-        <w:rPr>
-          <w:rFonts w:ascii="Courier New" w:hAnsi="Courier New" w:cs="Courier New"/>
-          <w:b/>
-        </w:rPr>
-        <w:t>[:</w:t>
-      </w:r>
-      <w:proofErr w:type="spellStart"/>
-      <w:r>
-        <w:rPr>
-          <w:rFonts w:ascii="Courier New" w:hAnsi="Courier New" w:cs="Courier New"/>
-          <w:b/>
-        </w:rPr>
-        <w:t>type</w:t>
-      </w:r>
-      <w:proofErr w:type="gramEnd"/>
-      <w:r>
-        <w:rPr>
-          <w:rFonts w:ascii="Courier New" w:hAnsi="Courier New" w:cs="Courier New"/>
-          <w:b/>
-        </w:rPr>
-        <w:t>:value:</w:t>
+      <w:r>
+        <w:rPr>
+          <w:rFonts w:ascii="Courier New" w:hAnsi="Courier New" w:cs="Courier New"/>
+          <w:b/>
+        </w:rPr>
+        <w:t>[:type:value:</w:t>
       </w:r>
       <w:r>
         <w:rPr>
@@ -4857,20 +3524,11 @@
         </w:rPr>
         <w:t>geojson</w:t>
       </w:r>
-      <w:proofErr w:type="spellEnd"/>
       <w:r>
         <w:t>]: This</w:t>
       </w:r>
       <w:r>
-        <w:t xml:space="preserve"> data type represents a </w:t>
-      </w:r>
-      <w:proofErr w:type="spellStart"/>
-      <w:r>
-        <w:t>GeoJSON</w:t>
-      </w:r>
-      <w:proofErr w:type="spellEnd"/>
-      <w:r>
-        <w:t xml:space="preserve"> structure, it can be used to store and validate geometric shapes.</w:t>
+        <w:t xml:space="preserve"> data type represents a GeoJSON structure, it can be used to store and validate geometric shapes.</w:t>
       </w:r>
     </w:p>
     <w:p>
@@ -4914,14 +3572,12 @@
       <w:r>
         <w:t>Terms implement the local/global identifier scheme and the value of the global identifier (</w:t>
       </w:r>
-      <w:proofErr w:type="spellStart"/>
       <w:r>
         <w:rPr>
           <w:rFonts w:ascii="Courier New" w:hAnsi="Courier New" w:cs="Courier New"/>
         </w:rPr>
         <w:t>gid</w:t>
       </w:r>
-      <w:proofErr w:type="spellEnd"/>
       <w:r>
         <w:t>) is copied by default to the object’s _</w:t>
       </w:r>
@@ -4934,14 +3590,12 @@
       <w:r>
         <w:t xml:space="preserve">. Once a term is inserted, the </w:t>
       </w:r>
-      <w:proofErr w:type="spellStart"/>
       <w:r>
         <w:rPr>
           <w:rFonts w:ascii="Courier New" w:hAnsi="Courier New" w:cs="Courier New"/>
         </w:rPr>
         <w:t>nid</w:t>
       </w:r>
-      <w:proofErr w:type="spellEnd"/>
       <w:r>
         <w:t xml:space="preserve">, </w:t>
       </w:r>
@@ -4954,14 +3608,12 @@
       <w:r>
         <w:t xml:space="preserve"> and </w:t>
       </w:r>
-      <w:proofErr w:type="spellStart"/>
       <w:r>
         <w:rPr>
           <w:rFonts w:ascii="Courier New" w:hAnsi="Courier New" w:cs="Courier New"/>
         </w:rPr>
         <w:t>gid</w:t>
       </w:r>
-      <w:proofErr w:type="spellEnd"/>
       <w:r>
         <w:t xml:space="preserve"> field values become locked.</w:t>
       </w:r>
@@ -4984,14 +3636,12 @@
       <w:r>
         <w:t xml:space="preserve">: This field contains the same value of the </w:t>
       </w:r>
-      <w:proofErr w:type="spellStart"/>
       <w:r>
         <w:rPr>
           <w:rFonts w:ascii="Courier New" w:hAnsi="Courier New" w:cs="Courier New"/>
         </w:rPr>
         <w:t>gid</w:t>
       </w:r>
-      <w:proofErr w:type="spellEnd"/>
       <w:r>
         <w:t xml:space="preserve"> field, it represents the global identifier of the term.</w:t>
       </w:r>
@@ -5004,7 +3654,6 @@
           <w:numId w:val="11"/>
         </w:numPr>
       </w:pPr>
-      <w:proofErr w:type="spellStart"/>
       <w:r>
         <w:rPr>
           <w:rFonts w:ascii="Courier New" w:hAnsi="Courier New" w:cs="Courier New"/>
@@ -5012,7 +3661,6 @@
         </w:rPr>
         <w:t>nid</w:t>
       </w:r>
-      <w:proofErr w:type="spellEnd"/>
       <w:r>
         <w:rPr>
           <w:rFonts w:ascii="Courier New" w:hAnsi="Courier New" w:cs="Courier New"/>
@@ -5059,14 +3707,12 @@
       <w:r>
         <w:t xml:space="preserve"> This field contains the term local identifier unique within its namespace (</w:t>
       </w:r>
-      <w:proofErr w:type="spellStart"/>
       <w:r>
         <w:rPr>
           <w:rFonts w:ascii="Courier New" w:hAnsi="Courier New" w:cs="Courier New"/>
         </w:rPr>
         <w:t>nid</w:t>
       </w:r>
-      <w:proofErr w:type="spellEnd"/>
       <w:r>
         <w:t>). This field is required.</w:t>
       </w:r>
@@ -5079,22 +3725,13 @@
           <w:numId w:val="11"/>
         </w:numPr>
       </w:pPr>
-      <w:proofErr w:type="spellStart"/>
       <w:r>
         <w:rPr>
           <w:rFonts w:ascii="Courier New" w:hAnsi="Courier New" w:cs="Courier New"/>
           <w:b/>
         </w:rPr>
         <w:lastRenderedPageBreak/>
-        <w:t>gid</w:t>
-      </w:r>
-      <w:proofErr w:type="spellEnd"/>
-      <w:r>
-        <w:rPr>
-          <w:rFonts w:ascii="Courier New" w:hAnsi="Courier New" w:cs="Courier New"/>
-          <w:b/>
-        </w:rPr>
-        <w:t>:</w:t>
+        <w:t>gid:</w:t>
       </w:r>
       <w:r>
         <w:t xml:space="preserve"> This field contains the term global identifier, it is a required computed field described in the “Global and local identifiers” section at the beginning of this document</w:t>
@@ -5235,33 +3872,14 @@
         <w:pStyle w:val="Paragraphs"/>
       </w:pPr>
       <w:r>
-        <w:t xml:space="preserve">These description fields are multilingual and they are implemented by using </w:t>
-      </w:r>
-      <w:proofErr w:type="gramStart"/>
-      <w:r>
-        <w:t xml:space="preserve">the </w:t>
-      </w:r>
-      <w:r>
-        <w:rPr>
-          <w:rFonts w:ascii="Courier New" w:hAnsi="Courier New" w:cs="Courier New"/>
-        </w:rPr>
-        <w:t>:</w:t>
-      </w:r>
-      <w:proofErr w:type="spellStart"/>
-      <w:r>
-        <w:rPr>
-          <w:rFonts w:ascii="Courier New" w:hAnsi="Courier New" w:cs="Courier New"/>
-        </w:rPr>
-        <w:t>type</w:t>
-      </w:r>
-      <w:proofErr w:type="gramEnd"/>
-      <w:r>
-        <w:rPr>
-          <w:rFonts w:ascii="Courier New" w:hAnsi="Courier New" w:cs="Courier New"/>
-        </w:rPr>
-        <w:t>:data:object</w:t>
-      </w:r>
-      <w:proofErr w:type="spellEnd"/>
+        <w:t xml:space="preserve">These description fields are multilingual and they are implemented by using the </w:t>
+      </w:r>
+      <w:r>
+        <w:rPr>
+          <w:rFonts w:ascii="Courier New" w:hAnsi="Courier New" w:cs="Courier New"/>
+        </w:rPr>
+        <w:t>:type:data:object</w:t>
+      </w:r>
       <w:r>
         <w:t xml:space="preserve"> base data type and setting the specific key and value modifier data types in the descriptor. The property names of the object are language codes and the values are text, for label and definition, or html for the other fields. This is the default structure for all multilingual content.</w:t>
       </w:r>
@@ -5284,7 +3902,6 @@
       </w:pPr>
       <w:bookmarkStart w:id="66" w:name="OLE_LINK71"/>
       <w:bookmarkStart w:id="67" w:name="OLE_LINK72"/>
-      <w:proofErr w:type="spellStart"/>
       <w:r>
         <w:rPr>
           <w:rFonts w:ascii="Courier New" w:hAnsi="Courier New" w:cs="Courier New"/>
@@ -5292,7 +3909,6 @@
         </w:rPr>
         <w:t>var</w:t>
       </w:r>
-      <w:proofErr w:type="spellEnd"/>
       <w:r>
         <w:t xml:space="preserve">: This field represents a variable name, it can be used as such when referring to a </w:t>
       </w:r>
@@ -5313,25 +3929,21 @@
       <w:r>
         <w:t xml:space="preserve"> and </w:t>
       </w:r>
-      <w:proofErr w:type="spellStart"/>
       <w:r>
         <w:rPr>
           <w:rFonts w:ascii="Courier New" w:hAnsi="Courier New" w:cs="Courier New"/>
         </w:rPr>
         <w:t>var</w:t>
       </w:r>
-      <w:proofErr w:type="spellEnd"/>
       <w:r>
         <w:t xml:space="preserve"> fields can be consulted as a dictionary: in the source code I always refer to the </w:t>
       </w:r>
-      <w:proofErr w:type="spellStart"/>
       <w:r>
         <w:rPr>
           <w:rFonts w:ascii="Courier New" w:hAnsi="Courier New" w:cs="Courier New"/>
         </w:rPr>
         <w:t>var</w:t>
       </w:r>
-      <w:proofErr w:type="spellEnd"/>
       <w:r>
         <w:t xml:space="preserve"> value when referencing terms, this allows me to change the global identifier without needing to revise the source code.</w:t>
       </w:r>
@@ -5344,7 +3956,6 @@
           <w:numId w:val="27"/>
         </w:numPr>
       </w:pPr>
-      <w:proofErr w:type="spellStart"/>
       <w:r>
         <w:rPr>
           <w:rFonts w:ascii="Courier New" w:hAnsi="Courier New" w:cs="Courier New"/>
@@ -5352,17 +3963,8 @@
         </w:rPr>
         <w:t>sym</w:t>
       </w:r>
-      <w:proofErr w:type="spellEnd"/>
-      <w:r>
-        <w:t xml:space="preserve">: This field represents the term symbol, it is a string that represents the acronym of the term, such as cm. for </w:t>
-      </w:r>
-      <w:proofErr w:type="spellStart"/>
-      <w:r>
-        <w:t>centimeters</w:t>
-      </w:r>
-      <w:proofErr w:type="spellEnd"/>
-      <w:r>
-        <w:t>.</w:t>
+      <w:r>
+        <w:t>: This field represents the term symbol, it is a string that represents the acronym of the term, such as cm. for centimeters.</w:t>
       </w:r>
     </w:p>
     <w:p>
@@ -5373,7 +3975,6 @@
           <w:numId w:val="27"/>
         </w:numPr>
       </w:pPr>
-      <w:proofErr w:type="spellStart"/>
       <w:r>
         <w:rPr>
           <w:rFonts w:ascii="Courier New" w:hAnsi="Courier New" w:cs="Courier New"/>
@@ -5381,7 +3982,6 @@
         </w:rPr>
         <w:t>syn</w:t>
       </w:r>
-      <w:proofErr w:type="spellEnd"/>
       <w:r>
         <w:t>:</w:t>
       </w:r>
@@ -5430,33 +4030,14 @@
         <w:t>type-cast</w:t>
       </w:r>
       <w:r>
-        <w:t xml:space="preserve">:  This field is a controlled vocabulary that is used only in data types for validation purposes. The value indicates what type casting is to be applied to values of the specific data type before performing the validation. For </w:t>
-      </w:r>
-      <w:proofErr w:type="gramStart"/>
-      <w:r>
-        <w:t xml:space="preserve">instance </w:t>
-      </w:r>
-      <w:r>
-        <w:rPr>
-          <w:rFonts w:ascii="Courier New" w:hAnsi="Courier New" w:cs="Courier New"/>
-        </w:rPr>
-        <w:t>:</w:t>
-      </w:r>
-      <w:proofErr w:type="spellStart"/>
-      <w:r>
-        <w:rPr>
-          <w:rFonts w:ascii="Courier New" w:hAnsi="Courier New" w:cs="Courier New"/>
-        </w:rPr>
-        <w:t>rule</w:t>
-      </w:r>
-      <w:proofErr w:type="gramEnd"/>
-      <w:r>
-        <w:rPr>
-          <w:rFonts w:ascii="Courier New" w:hAnsi="Courier New" w:cs="Courier New"/>
-        </w:rPr>
-        <w:t>:castNumber</w:t>
-      </w:r>
-      <w:proofErr w:type="spellEnd"/>
+        <w:t xml:space="preserve">:  This field is a controlled vocabulary that is used only in data types for validation purposes. The value indicates what type casting is to be applied to values of the specific data type before performing the validation. For instance </w:t>
+      </w:r>
+      <w:r>
+        <w:rPr>
+          <w:rFonts w:ascii="Courier New" w:hAnsi="Courier New" w:cs="Courier New"/>
+        </w:rPr>
+        <w:t>:rule:castNumber</w:t>
+      </w:r>
       <w:r>
         <w:t xml:space="preserve"> indicates that the value must be cast to a number.</w:t>
       </w:r>
@@ -5493,38 +4074,20 @@
         <w:rPr>
           <w:rStyle w:val="FootnoteReference"/>
         </w:rPr>
-        <w:footnoteReference w:id="12"/>
+        <w:footnoteReference w:id="11"/>
       </w:r>
       <w:r>
         <w:t xml:space="preserve">. </w:t>
       </w:r>
       <w:r>
         <w:lastRenderedPageBreak/>
-        <w:t xml:space="preserve">For </w:t>
-      </w:r>
-      <w:proofErr w:type="gramStart"/>
-      <w:r>
-        <w:t xml:space="preserve">instance </w:t>
-      </w:r>
-      <w:r>
-        <w:rPr>
-          <w:rFonts w:ascii="Courier New" w:hAnsi="Courier New" w:cs="Courier New"/>
-        </w:rPr>
-        <w:t>:</w:t>
-      </w:r>
-      <w:proofErr w:type="spellStart"/>
-      <w:r>
-        <w:rPr>
-          <w:rFonts w:ascii="Courier New" w:hAnsi="Courier New" w:cs="Courier New"/>
-        </w:rPr>
-        <w:t>rule</w:t>
-      </w:r>
-      <w:proofErr w:type="gramEnd"/>
-      <w:r>
-        <w:rPr>
-          <w:rFonts w:ascii="Courier New" w:hAnsi="Courier New" w:cs="Courier New"/>
-        </w:rPr>
-        <w:t>:</w:t>
+        <w:t xml:space="preserve">For instance </w:t>
+      </w:r>
+      <w:r>
+        <w:rPr>
+          <w:rFonts w:ascii="Courier New" w:hAnsi="Courier New" w:cs="Courier New"/>
+        </w:rPr>
+        <w:t>:rule:</w:t>
       </w:r>
       <w:r>
         <w:rPr>
@@ -5532,7 +4095,6 @@
         </w:rPr>
         <w:t>customHex</w:t>
       </w:r>
-      <w:proofErr w:type="spellEnd"/>
       <w:r>
         <w:t xml:space="preserve"> indicates that the value should correspond to a hexadecimal number.</w:t>
       </w:r>
@@ -5555,15 +4117,7 @@
         <w:t>collection</w:t>
       </w:r>
       <w:r>
-        <w:t xml:space="preserve">:  This field is a controlled vocabulary that references terms defining collections. It is used in </w:t>
-      </w:r>
-      <w:proofErr w:type="gramStart"/>
-      <w:r>
-        <w:t>instance controlled</w:t>
-      </w:r>
-      <w:proofErr w:type="gramEnd"/>
-      <w:r>
-        <w:t xml:space="preserve"> vocabularies to indicate in which collection the instance should be stored.</w:t>
+        <w:t>:  This field is a controlled vocabulary that references terms defining collections. It is used in instance controlled vocabularies to indicate in which collection the instance should be stored.</w:t>
       </w:r>
     </w:p>
     <w:p>
@@ -5586,15 +4140,7 @@
         <w:t>instance</w:t>
       </w:r>
       <w:r>
-        <w:t xml:space="preserve">:  This field is a controlled vocabulary that references the </w:t>
-      </w:r>
-      <w:proofErr w:type="gramStart"/>
-      <w:r>
-        <w:t>instances controlled</w:t>
-      </w:r>
-      <w:proofErr w:type="gramEnd"/>
-      <w:r>
-        <w:t xml:space="preserve"> vocabulary. I actually forgot what its use is and there is only one term that has this field, so let’s ignore it for the time being...</w:t>
+        <w:t>:  This field is a controlled vocabulary that references the instances controlled vocabulary. I actually forgot what its use is and there is only one term that has this field, so let’s ignore it for the time being...</w:t>
       </w:r>
     </w:p>
     <w:bookmarkEnd w:id="73"/>
@@ -5617,7 +4163,6 @@
       <w:r>
         <w:t xml:space="preserve">:  This field is a controlled vocabulary that represents graph traversal directions, it is used exclusively in predicate terms to indicate the direction of the predicate. For instance </w:t>
       </w:r>
-      <w:proofErr w:type="gramStart"/>
       <w:r>
         <w:t xml:space="preserve">the </w:t>
       </w:r>
@@ -5625,23 +4170,8 @@
         <w:rPr>
           <w:rFonts w:ascii="Courier New" w:hAnsi="Courier New" w:cs="Courier New"/>
         </w:rPr>
-        <w:t>:</w:t>
-      </w:r>
-      <w:proofErr w:type="spellStart"/>
-      <w:r>
-        <w:rPr>
-          <w:rFonts w:ascii="Courier New" w:hAnsi="Courier New" w:cs="Courier New"/>
-        </w:rPr>
-        <w:t>predicate</w:t>
-      </w:r>
-      <w:proofErr w:type="gramEnd"/>
-      <w:r>
-        <w:rPr>
-          <w:rFonts w:ascii="Courier New" w:hAnsi="Courier New" w:cs="Courier New"/>
-        </w:rPr>
-        <w:t>:category-of</w:t>
-      </w:r>
-      <w:proofErr w:type="spellEnd"/>
+        <w:t>:predicate:category-of</w:t>
+      </w:r>
       <w:r>
         <w:t xml:space="preserve"> predicate has the </w:t>
       </w:r>
@@ -5649,16 +4179,8 @@
         <w:rPr>
           <w:rFonts w:ascii="Courier New" w:hAnsi="Courier New" w:cs="Courier New"/>
         </w:rPr>
-        <w:t>:</w:t>
-      </w:r>
-      <w:proofErr w:type="spellStart"/>
-      <w:r>
-        <w:rPr>
-          <w:rFonts w:ascii="Courier New" w:hAnsi="Courier New" w:cs="Courier New"/>
-        </w:rPr>
-        <w:t>type:traversal:is</w:t>
-      </w:r>
-      <w:proofErr w:type="spellEnd"/>
+        <w:t>:type:traversal:is</w:t>
+      </w:r>
       <w:r>
         <w:t xml:space="preserve"> value: this means that the relationship source </w:t>
       </w:r>
@@ -5693,33 +4215,14 @@
         <w:t>length</w:t>
       </w:r>
       <w:r>
-        <w:t xml:space="preserve">:  This field is a value </w:t>
-      </w:r>
-      <w:proofErr w:type="gramStart"/>
-      <w:r>
-        <w:t xml:space="preserve">of </w:t>
-      </w:r>
-      <w:r>
-        <w:rPr>
-          <w:rFonts w:ascii="Courier New" w:hAnsi="Courier New" w:cs="Courier New"/>
-        </w:rPr>
-        <w:t>:</w:t>
-      </w:r>
-      <w:proofErr w:type="spellStart"/>
-      <w:r>
-        <w:rPr>
-          <w:rFonts w:ascii="Courier New" w:hAnsi="Courier New" w:cs="Courier New"/>
-        </w:rPr>
-        <w:t>type</w:t>
-      </w:r>
-      <w:proofErr w:type="gramEnd"/>
-      <w:r>
-        <w:rPr>
-          <w:rFonts w:ascii="Courier New" w:hAnsi="Courier New" w:cs="Courier New"/>
-        </w:rPr>
-        <w:t>:value:size</w:t>
-      </w:r>
-      <w:proofErr w:type="spellEnd"/>
+        <w:t xml:space="preserve">:  This field is a value of </w:t>
+      </w:r>
+      <w:r>
+        <w:rPr>
+          <w:rFonts w:ascii="Courier New" w:hAnsi="Courier New" w:cs="Courier New"/>
+        </w:rPr>
+        <w:t>:type:value:size</w:t>
+      </w:r>
       <w:r>
         <w:t xml:space="preserve"> type that is used exclusively in data type terms as the modifier indicating a </w:t>
       </w:r>
@@ -5796,31 +4299,13 @@
       </w:pPr>
       <w:bookmarkStart w:id="83" w:name="OLE_LINK86"/>
       <w:bookmarkStart w:id="84" w:name="OLE_LINK87"/>
-      <w:proofErr w:type="gramStart"/>
-      <w:r>
-        <w:rPr>
-          <w:rFonts w:ascii="Courier New" w:hAnsi="Courier New" w:cs="Courier New"/>
-          <w:b/>
-        </w:rPr>
-        <w:t>[:</w:t>
-      </w:r>
-      <w:proofErr w:type="spellStart"/>
-      <w:r>
-        <w:rPr>
-          <w:rFonts w:ascii="Courier New" w:hAnsi="Courier New" w:cs="Courier New"/>
-          <w:b/>
-        </w:rPr>
-        <w:t>state</w:t>
-      </w:r>
-      <w:proofErr w:type="gramEnd"/>
-      <w:r>
-        <w:rPr>
-          <w:rFonts w:ascii="Courier New" w:hAnsi="Courier New" w:cs="Courier New"/>
-          <w:b/>
-        </w:rPr>
-        <w:t>:application:embedded</w:t>
-      </w:r>
-      <w:proofErr w:type="spellEnd"/>
+      <w:r>
+        <w:rPr>
+          <w:rFonts w:ascii="Courier New" w:hAnsi="Courier New" w:cs="Courier New"/>
+          <w:b/>
+        </w:rPr>
+        <w:t>[:state:application:embedded</w:t>
+      </w:r>
       <w:r>
         <w:rPr>
           <w:rFonts w:cstheme="minorHAnsi"/>
@@ -5848,29 +4333,12 @@
           <w:b/>
         </w:rPr>
       </w:pPr>
-      <w:proofErr w:type="gramStart"/>
-      <w:r>
-        <w:rPr>
-          <w:rFonts w:ascii="Courier New" w:hAnsi="Courier New" w:cs="Courier New"/>
-          <w:b/>
-        </w:rPr>
-        <w:t>[:</w:t>
-      </w:r>
-      <w:proofErr w:type="spellStart"/>
-      <w:r>
-        <w:rPr>
-          <w:rFonts w:ascii="Courier New" w:hAnsi="Courier New" w:cs="Courier New"/>
-          <w:b/>
-        </w:rPr>
-        <w:t>state</w:t>
-      </w:r>
-      <w:proofErr w:type="gramEnd"/>
-      <w:r>
-        <w:rPr>
-          <w:rFonts w:ascii="Courier New" w:hAnsi="Courier New" w:cs="Courier New"/>
-          <w:b/>
-        </w:rPr>
-        <w:t>:application:</w:t>
+      <w:r>
+        <w:rPr>
+          <w:rFonts w:ascii="Courier New" w:hAnsi="Courier New" w:cs="Courier New"/>
+          <w:b/>
+        </w:rPr>
+        <w:t>[:state:application:</w:t>
       </w:r>
       <w:r>
         <w:rPr>
@@ -5879,7 +4347,6 @@
         </w:rPr>
         <w:t>default</w:t>
       </w:r>
-      <w:proofErr w:type="spellEnd"/>
       <w:r>
         <w:rPr>
           <w:rFonts w:cstheme="minorHAnsi"/>
@@ -5899,29 +4366,12 @@
           <w:b/>
         </w:rPr>
       </w:pPr>
-      <w:proofErr w:type="gramStart"/>
-      <w:r>
-        <w:rPr>
-          <w:rFonts w:ascii="Courier New" w:hAnsi="Courier New" w:cs="Courier New"/>
-          <w:b/>
-        </w:rPr>
-        <w:t>[:</w:t>
-      </w:r>
-      <w:proofErr w:type="spellStart"/>
-      <w:r>
-        <w:rPr>
-          <w:rFonts w:ascii="Courier New" w:hAnsi="Courier New" w:cs="Courier New"/>
-          <w:b/>
-        </w:rPr>
-        <w:t>state</w:t>
-      </w:r>
-      <w:proofErr w:type="gramEnd"/>
-      <w:r>
-        <w:rPr>
-          <w:rFonts w:ascii="Courier New" w:hAnsi="Courier New" w:cs="Courier New"/>
-          <w:b/>
-        </w:rPr>
-        <w:t>:application:</w:t>
+      <w:r>
+        <w:rPr>
+          <w:rFonts w:ascii="Courier New" w:hAnsi="Courier New" w:cs="Courier New"/>
+          <w:b/>
+        </w:rPr>
+        <w:t>[:state:application:</w:t>
       </w:r>
       <w:r>
         <w:rPr>
@@ -5930,7 +4380,6 @@
         </w:rPr>
         <w:t>standard</w:t>
       </w:r>
-      <w:proofErr w:type="spellEnd"/>
       <w:r>
         <w:rPr>
           <w:rFonts w:cstheme="minorHAnsi"/>
@@ -5950,29 +4399,12 @@
           <w:b/>
         </w:rPr>
       </w:pPr>
-      <w:proofErr w:type="gramStart"/>
-      <w:r>
-        <w:rPr>
-          <w:rFonts w:ascii="Courier New" w:hAnsi="Courier New" w:cs="Courier New"/>
-          <w:b/>
-        </w:rPr>
-        <w:t>[:</w:t>
-      </w:r>
-      <w:proofErr w:type="spellStart"/>
-      <w:r>
-        <w:rPr>
-          <w:rFonts w:ascii="Courier New" w:hAnsi="Courier New" w:cs="Courier New"/>
-          <w:b/>
-        </w:rPr>
-        <w:t>state</w:t>
-      </w:r>
-      <w:proofErr w:type="gramEnd"/>
-      <w:r>
-        <w:rPr>
-          <w:rFonts w:ascii="Courier New" w:hAnsi="Courier New" w:cs="Courier New"/>
-          <w:b/>
-        </w:rPr>
-        <w:t>:application:</w:t>
+      <w:r>
+        <w:rPr>
+          <w:rFonts w:ascii="Courier New" w:hAnsi="Courier New" w:cs="Courier New"/>
+          <w:b/>
+        </w:rPr>
+        <w:t>[:state:application:</w:t>
       </w:r>
       <w:r>
         <w:rPr>
@@ -5981,7 +4413,6 @@
         </w:rPr>
         <w:t>user</w:t>
       </w:r>
-      <w:proofErr w:type="spellEnd"/>
       <w:r>
         <w:rPr>
           <w:rFonts w:cstheme="minorHAnsi"/>
@@ -6031,15 +4462,7 @@
         <w:t>class</w:t>
       </w:r>
       <w:r>
-        <w:t xml:space="preserve">:  This field is a controlled vocabulary that indicates the class of the term, it is used in the </w:t>
-      </w:r>
-      <w:proofErr w:type="gramStart"/>
-      <w:r>
-        <w:t>instances controlled</w:t>
-      </w:r>
-      <w:proofErr w:type="gramEnd"/>
-      <w:r>
-        <w:t xml:space="preserve"> vocabulary to indicate the class of the instance.</w:t>
+        <w:t>:  This field is a controlled vocabulary that indicates the class of the term, it is used in the instances controlled vocabulary to indicate the class of the instance.</w:t>
       </w:r>
     </w:p>
     <w:p>
@@ -6063,15 +4486,7 @@
         <w:t>store</w:t>
       </w:r>
       <w:r>
-        <w:t xml:space="preserve">:  This field is a controlled vocabulary that indicates the collection type, it is used in the </w:t>
-      </w:r>
-      <w:proofErr w:type="gramStart"/>
-      <w:r>
-        <w:t>collection controlled</w:t>
-      </w:r>
-      <w:proofErr w:type="gramEnd"/>
-      <w:r>
-        <w:t xml:space="preserve"> vocabulary to indicate whether the collection is document or edge.</w:t>
+        <w:t>:  This field is a controlled vocabulary that indicates the collection type, it is used in the collection controlled vocabulary to indicate whether the collection is document or edge.</w:t>
       </w:r>
     </w:p>
     <w:bookmarkEnd w:id="90"/>
@@ -6092,33 +4507,14 @@
         <w:t>instances</w:t>
       </w:r>
       <w:r>
-        <w:t xml:space="preserve">:  This field is a controlled vocabulary set of values that indicates which instances the current term has taken. For instance, a term may represent a controlled vocabulary, in that case this field would </w:t>
-      </w:r>
-      <w:proofErr w:type="gramStart"/>
-      <w:r>
-        <w:t xml:space="preserve">contain </w:t>
-      </w:r>
-      <w:r>
-        <w:rPr>
-          <w:rFonts w:ascii="Courier New" w:hAnsi="Courier New" w:cs="Courier New"/>
-        </w:rPr>
-        <w:t>:</w:t>
-      </w:r>
-      <w:proofErr w:type="spellStart"/>
-      <w:r>
-        <w:rPr>
-          <w:rFonts w:ascii="Courier New" w:hAnsi="Courier New" w:cs="Courier New"/>
-        </w:rPr>
-        <w:t>instance</w:t>
-      </w:r>
-      <w:proofErr w:type="gramEnd"/>
-      <w:r>
-        <w:rPr>
-          <w:rFonts w:ascii="Courier New" w:hAnsi="Courier New" w:cs="Courier New"/>
-        </w:rPr>
-        <w:t>:enumeration</w:t>
-      </w:r>
-      <w:proofErr w:type="spellEnd"/>
+        <w:t xml:space="preserve">:  This field is a controlled vocabulary set of values that indicates which instances the current term has taken. For instance, a term may represent a controlled vocabulary, in that case this field would contain </w:t>
+      </w:r>
+      <w:r>
+        <w:rPr>
+          <w:rFonts w:ascii="Courier New" w:hAnsi="Courier New" w:cs="Courier New"/>
+        </w:rPr>
+        <w:t>:instance:enumeration</w:t>
+      </w:r>
       <w:r>
         <w:t xml:space="preserve">; the same term may, however, also be used as a controlled vocabulary selection element, in that case the field would also contain </w:t>
       </w:r>
@@ -6126,16 +4522,8 @@
         <w:rPr>
           <w:rFonts w:ascii="Courier New" w:hAnsi="Courier New" w:cs="Courier New"/>
         </w:rPr>
-        <w:t>:</w:t>
-      </w:r>
-      <w:proofErr w:type="spellStart"/>
-      <w:r>
-        <w:rPr>
-          <w:rFonts w:ascii="Courier New" w:hAnsi="Courier New" w:cs="Courier New"/>
-        </w:rPr>
-        <w:t>instance:selection</w:t>
-      </w:r>
-      <w:proofErr w:type="spellEnd"/>
+        <w:t>:instance:selection</w:t>
+      </w:r>
       <w:r>
         <w:t>.</w:t>
       </w:r>
@@ -6183,15 +4571,7 @@
         <w:t>schema</w:t>
       </w:r>
       <w:r>
-        <w:t xml:space="preserve">:  This field is an URL pointing to a resource that represents the term schema. For </w:t>
-      </w:r>
-      <w:proofErr w:type="gramStart"/>
-      <w:r>
-        <w:t>instance</w:t>
-      </w:r>
-      <w:proofErr w:type="gramEnd"/>
-      <w:r>
-        <w:t xml:space="preserve"> the JSON schema of ISO standards is published in the web, the term that defines the corresponding ISO controlled vocabulary could also include this information.</w:t>
+        <w:t>:  This field is an URL pointing to a resource that represents the term schema. For instance the JSON schema of ISO standards is published in the web, the term that defines the corresponding ISO controlled vocabulary could also include this information.</w:t>
       </w:r>
     </w:p>
     <w:p>
@@ -6248,7 +4628,7 @@
         <w:rPr>
           <w:rStyle w:val="FootnoteReference"/>
         </w:rPr>
-        <w:footnoteReference w:id="13"/>
+        <w:footnoteReference w:id="12"/>
       </w:r>
       <w:r>
         <w:t>.</w:t>
@@ -6300,7 +4680,6 @@
           <w:numId w:val="11"/>
         </w:numPr>
       </w:pPr>
-      <w:proofErr w:type="spellStart"/>
       <w:r>
         <w:rPr>
           <w:rFonts w:ascii="Courier New" w:hAnsi="Courier New" w:cs="Courier New"/>
@@ -6308,7 +4687,6 @@
         </w:rPr>
         <w:t>nid</w:t>
       </w:r>
-      <w:proofErr w:type="spellEnd"/>
       <w:r>
         <w:rPr>
           <w:rFonts w:ascii="Courier New" w:hAnsi="Courier New" w:cs="Courier New"/>
@@ -6369,14 +4747,12 @@
       <w:r>
         <w:t>This field contains the local identifier unique within its namespace (</w:t>
       </w:r>
-      <w:proofErr w:type="spellStart"/>
       <w:r>
         <w:rPr>
           <w:rFonts w:ascii="Courier New" w:hAnsi="Courier New" w:cs="Courier New"/>
         </w:rPr>
         <w:t>nid</w:t>
       </w:r>
-      <w:proofErr w:type="spellEnd"/>
       <w:r>
         <w:t>).</w:t>
       </w:r>
@@ -6477,10 +4853,10 @@
           <w:numId w:val="11"/>
         </w:numPr>
       </w:pPr>
-      <w:bookmarkStart w:id="102" w:name="OLE_LINK24"/>
-      <w:bookmarkStart w:id="103" w:name="OLE_LINK25"/>
-      <w:bookmarkStart w:id="104" w:name="OLE_LINK37"/>
-      <w:bookmarkStart w:id="105" w:name="OLE_LINK38"/>
+      <w:bookmarkStart w:id="102" w:name="OLE_LINK37"/>
+      <w:bookmarkStart w:id="103" w:name="OLE_LINK38"/>
+      <w:bookmarkStart w:id="104" w:name="OLE_LINK24"/>
+      <w:bookmarkStart w:id="105" w:name="OLE_LINK25"/>
       <w:bookmarkEnd w:id="100"/>
       <w:bookmarkEnd w:id="101"/>
       <w:r>
@@ -6515,8 +4891,8 @@
         <w:t xml:space="preserve"> the descriptor’s data type.</w:t>
       </w:r>
     </w:p>
-    <w:bookmarkEnd w:id="104"/>
-    <w:bookmarkEnd w:id="105"/>
+    <w:bookmarkEnd w:id="102"/>
+    <w:bookmarkEnd w:id="103"/>
     <w:p>
       <w:pPr>
         <w:pStyle w:val="Paragraphs"/>
@@ -6533,11 +4909,7 @@
         <w:t>terms:</w:t>
       </w:r>
       <w:r>
-        <w:t xml:space="preserve"> This field is a controlled vocabulary that applies exclusively to descriptors of </w:t>
-      </w:r>
-      <w:proofErr w:type="gramStart"/>
-      <w:r>
-        <w:t xml:space="preserve">type </w:t>
+        <w:t xml:space="preserve"> This field is a controlled vocabulary that applies exclusively to descriptors of type </w:t>
       </w:r>
       <w:bookmarkStart w:id="106" w:name="OLE_LINK76"/>
       <w:bookmarkStart w:id="107" w:name="OLE_LINK77"/>
@@ -6545,23 +4917,8 @@
         <w:rPr>
           <w:rFonts w:ascii="Courier New" w:hAnsi="Courier New" w:cs="Courier New"/>
         </w:rPr>
-        <w:t>:</w:t>
-      </w:r>
-      <w:proofErr w:type="spellStart"/>
-      <w:r>
-        <w:rPr>
-          <w:rFonts w:ascii="Courier New" w:hAnsi="Courier New" w:cs="Courier New"/>
-        </w:rPr>
-        <w:t>type</w:t>
-      </w:r>
-      <w:proofErr w:type="gramEnd"/>
-      <w:r>
-        <w:rPr>
-          <w:rFonts w:ascii="Courier New" w:hAnsi="Courier New" w:cs="Courier New"/>
-        </w:rPr>
-        <w:t>:value:term</w:t>
-      </w:r>
-      <w:proofErr w:type="spellEnd"/>
+        <w:t>:type:value:term</w:t>
+      </w:r>
       <w:r>
         <w:t xml:space="preserve"> or </w:t>
       </w:r>
@@ -6571,44 +4928,17 @@
         <w:rPr>
           <w:rFonts w:ascii="Courier New" w:hAnsi="Courier New" w:cs="Courier New"/>
         </w:rPr>
-        <w:t>:</w:t>
-      </w:r>
-      <w:proofErr w:type="spellStart"/>
-      <w:r>
-        <w:rPr>
-          <w:rFonts w:ascii="Courier New" w:hAnsi="Courier New" w:cs="Courier New"/>
-        </w:rPr>
-        <w:t>type:value:enum</w:t>
-      </w:r>
-      <w:proofErr w:type="spellEnd"/>
-      <w:r>
-        <w:t xml:space="preserve">, it is a controlled vocabulary set of terms that define controlled vocabularies. </w:t>
-      </w:r>
-      <w:proofErr w:type="gramStart"/>
-      <w:r>
-        <w:t xml:space="preserve">In </w:t>
-      </w:r>
-      <w:r>
-        <w:rPr>
-          <w:rFonts w:ascii="Courier New" w:hAnsi="Courier New" w:cs="Courier New"/>
-        </w:rPr>
-        <w:t>:</w:t>
-      </w:r>
-      <w:proofErr w:type="spellStart"/>
-      <w:r>
-        <w:rPr>
-          <w:rFonts w:ascii="Courier New" w:hAnsi="Courier New" w:cs="Courier New"/>
-        </w:rPr>
-        <w:t>type</w:t>
-      </w:r>
-      <w:proofErr w:type="gramEnd"/>
-      <w:r>
-        <w:rPr>
-          <w:rFonts w:ascii="Courier New" w:hAnsi="Courier New" w:cs="Courier New"/>
-        </w:rPr>
-        <w:t>:value:term</w:t>
-      </w:r>
-      <w:proofErr w:type="spellEnd"/>
+        <w:t>:type:value:enum</w:t>
+      </w:r>
+      <w:r>
+        <w:t xml:space="preserve">, it is a controlled vocabulary set of terms that define controlled vocabularies. In </w:t>
+      </w:r>
+      <w:r>
+        <w:rPr>
+          <w:rFonts w:ascii="Courier New" w:hAnsi="Courier New" w:cs="Courier New"/>
+        </w:rPr>
+        <w:t>:type:value:term</w:t>
+      </w:r>
       <w:r>
         <w:t xml:space="preserve"> descriptors it limits the scope of the term reference to one of the controlled </w:t>
       </w:r>
@@ -6630,20 +4960,10 @@
           <w:rFonts w:ascii="Courier New" w:hAnsi="Courier New" w:cs="Courier New"/>
           <w:b/>
         </w:rPr>
-        <w:t>fields</w:t>
-      </w:r>
-      <w:r>
-        <w:rPr>
-          <w:rFonts w:ascii="Courier New" w:hAnsi="Courier New" w:cs="Courier New"/>
-          <w:b/>
-        </w:rPr>
-        <w:t>:</w:t>
-      </w:r>
-      <w:r>
-        <w:t xml:space="preserve"> This field is </w:t>
-      </w:r>
-      <w:r>
-        <w:t xml:space="preserve">identical to the </w:t>
+        <w:t>fields:</w:t>
+      </w:r>
+      <w:r>
+        <w:t xml:space="preserve"> This field is identical to the </w:t>
       </w:r>
       <w:r>
         <w:rPr>
@@ -6657,14 +4977,12 @@
       <w:r>
         <w:t xml:space="preserve">field above, except that the elements or choices of the controlled vocabulary will not be terms, but </w:t>
       </w:r>
-      <w:proofErr w:type="spellStart"/>
       <w:r>
         <w:rPr>
           <w:rFonts w:ascii="Courier New" w:hAnsi="Courier New" w:cs="Courier New"/>
         </w:rPr>
         <w:t>gid</w:t>
       </w:r>
-      <w:proofErr w:type="spellEnd"/>
       <w:r>
         <w:t xml:space="preserve"> descriptor references. This field is used to provide a choice of fields.</w:t>
       </w:r>
@@ -6679,148 +4997,86 @@
       </w:pPr>
       <w:bookmarkStart w:id="108" w:name="OLE_LINK104"/>
       <w:bookmarkStart w:id="109" w:name="OLE_LINK105"/>
-      <w:bookmarkEnd w:id="102"/>
-      <w:bookmarkEnd w:id="103"/>
-      <w:r>
-        <w:rPr>
-          <w:rFonts w:ascii="Courier New" w:hAnsi="Courier New" w:cs="Courier New"/>
-          <w:b/>
-        </w:rPr>
-        <w:t>type-key</w:t>
-      </w:r>
-      <w:r>
-        <w:rPr>
-          <w:rFonts w:ascii="Courier New" w:hAnsi="Courier New" w:cs="Courier New"/>
-          <w:b/>
-        </w:rPr>
-        <w:t>:</w:t>
-      </w:r>
-      <w:r>
-        <w:t xml:space="preserve"> This field is</w:t>
-      </w:r>
-      <w:r>
-        <w:t xml:space="preserve"> an object</w:t>
-      </w:r>
-      <w:r>
-        <w:t xml:space="preserve"> of </w:t>
-      </w:r>
-      <w:proofErr w:type="gramStart"/>
-      <w:r>
-        <w:t xml:space="preserve">type </w:t>
-      </w:r>
-      <w:r>
-        <w:rPr>
-          <w:rFonts w:ascii="Courier New" w:hAnsi="Courier New" w:cs="Courier New"/>
-        </w:rPr>
-        <w:t>:</w:t>
-      </w:r>
-      <w:proofErr w:type="spellStart"/>
+      <w:bookmarkEnd w:id="104"/>
+      <w:bookmarkEnd w:id="105"/>
+      <w:r>
+        <w:rPr>
+          <w:rFonts w:ascii="Courier New" w:hAnsi="Courier New" w:cs="Courier New"/>
+          <w:b/>
+        </w:rPr>
+        <w:t>type-key:</w:t>
+      </w:r>
+      <w:r>
+        <w:t xml:space="preserve"> This field is an object</w:t>
+      </w:r>
+      <w:r>
+        <w:t xml:space="preserve"> of type </w:t>
+      </w:r>
+      <w:r>
+        <w:rPr>
+          <w:rFonts w:ascii="Courier New" w:hAnsi="Courier New" w:cs="Courier New"/>
+        </w:rPr>
+        <w:t>:type:data:struct</w:t>
+      </w:r>
+      <w:r>
+        <w:t xml:space="preserve"> that is used exclusively by </w:t>
+      </w:r>
+      <w:r>
+        <w:rPr>
+          <w:rFonts w:ascii="Courier New" w:hAnsi="Courier New" w:cs="Courier New"/>
+        </w:rPr>
+        <w:t>:type:data:object</w:t>
+      </w:r>
+      <w:r>
+        <w:t xml:space="preserve"> data type descriptors. It serves the purpose of defining the scope</w:t>
+      </w:r>
+      <w:r>
+        <w:t xml:space="preserve"> and type of the object keys. It </w:t>
+      </w:r>
+      <w:r>
+        <w:rPr>
+          <w:i/>
+        </w:rPr>
+        <w:t>must</w:t>
+      </w:r>
+      <w:r>
+        <w:t xml:space="preserve"> contain the type field and any other field that is used to define the data type. For instance multi-language strings </w:t>
+      </w:r>
+      <w:r>
+        <w:t xml:space="preserve">have </w:t>
+      </w:r>
       <w:r>
         <w:rPr>
           <w:rFonts w:ascii="Courier New" w:hAnsi="Courier New" w:cs="Courier New"/>
         </w:rPr>
         <w:t>type</w:t>
       </w:r>
-      <w:proofErr w:type="gramEnd"/>
-      <w:r>
-        <w:rPr>
-          <w:rFonts w:ascii="Courier New" w:hAnsi="Courier New" w:cs="Courier New"/>
-        </w:rPr>
-        <w:t>:data:struct</w:t>
-      </w:r>
-      <w:proofErr w:type="spellEnd"/>
-      <w:r>
-        <w:t xml:space="preserve"> that is used exclusively by </w:t>
-      </w:r>
-      <w:r>
-        <w:rPr>
-          <w:rFonts w:ascii="Courier New" w:hAnsi="Courier New" w:cs="Courier New"/>
-        </w:rPr>
-        <w:t>:</w:t>
-      </w:r>
-      <w:proofErr w:type="spellStart"/>
-      <w:r>
-        <w:rPr>
-          <w:rFonts w:ascii="Courier New" w:hAnsi="Courier New" w:cs="Courier New"/>
-        </w:rPr>
-        <w:t>type:data:object</w:t>
-      </w:r>
-      <w:proofErr w:type="spellEnd"/>
-      <w:r>
-        <w:t xml:space="preserve"> data type descriptors. It serves the purpose of defining the scope</w:t>
-      </w:r>
-      <w:r>
-        <w:t xml:space="preserve"> and type of the object keys. It </w:t>
-      </w:r>
-      <w:r>
-        <w:rPr>
-          <w:i/>
-        </w:rPr>
-        <w:t>must</w:t>
-      </w:r>
-      <w:r>
-        <w:t xml:space="preserve"> contain the type field and any other field that is used to define the data type. For instance multi-language strings </w:t>
-      </w:r>
-      <w:r>
-        <w:t xml:space="preserve">have </w:t>
-      </w:r>
-      <w:r>
-        <w:rPr>
-          <w:rFonts w:ascii="Courier New" w:hAnsi="Courier New" w:cs="Courier New"/>
-        </w:rPr>
-        <w:t>type</w:t>
+      <w:r>
+        <w:t xml:space="preserve"> = </w:t>
+      </w:r>
+      <w:r>
+        <w:rPr>
+          <w:rFonts w:ascii="Courier New" w:hAnsi="Courier New" w:cs="Courier New"/>
+        </w:rPr>
+        <w:t>:type:value:term</w:t>
+      </w:r>
+      <w:r>
+        <w:t xml:space="preserve"> and </w:t>
+      </w:r>
+      <w:r>
+        <w:rPr>
+          <w:rFonts w:ascii="Courier New" w:hAnsi="Courier New" w:cs="Courier New"/>
+        </w:rPr>
+        <w:t>terms</w:t>
+      </w:r>
+      <w:r>
+        <w:t xml:space="preserve"> holding the list of controlled vocabularies that categorise languages.</w:t>
       </w:r>
       <w:r>
         <w:t xml:space="preserve"> </w:t>
       </w:r>
-      <w:proofErr w:type="gramStart"/>
-      <w:r>
-        <w:t xml:space="preserve">= </w:t>
-      </w:r>
-      <w:r>
-        <w:rPr>
-          <w:rFonts w:ascii="Courier New" w:hAnsi="Courier New" w:cs="Courier New"/>
-        </w:rPr>
-        <w:t>:</w:t>
-      </w:r>
-      <w:proofErr w:type="spellStart"/>
-      <w:r>
-        <w:rPr>
-          <w:rFonts w:ascii="Courier New" w:hAnsi="Courier New" w:cs="Courier New"/>
-        </w:rPr>
-        <w:t>type</w:t>
-      </w:r>
-      <w:proofErr w:type="gramEnd"/>
-      <w:r>
-        <w:rPr>
-          <w:rFonts w:ascii="Courier New" w:hAnsi="Courier New" w:cs="Courier New"/>
-        </w:rPr>
-        <w:t>:value:term</w:t>
-      </w:r>
-      <w:proofErr w:type="spellEnd"/>
-      <w:r>
-        <w:t xml:space="preserve"> and </w:t>
-      </w:r>
-      <w:r>
-        <w:rPr>
-          <w:rFonts w:ascii="Courier New" w:hAnsi="Courier New" w:cs="Courier New"/>
-        </w:rPr>
-        <w:t>terms</w:t>
-      </w:r>
-      <w:r>
-        <w:t xml:space="preserve"> holding the list of controlled vocabularies that categorise languages.</w:t>
-      </w:r>
-      <w:r>
-        <w:t xml:space="preserve"> </w:t>
-      </w:r>
-      <w:r>
-        <w:t xml:space="preserve">The data type applies to all </w:t>
-      </w:r>
-      <w:r>
-        <w:t>property names</w:t>
-      </w:r>
-      <w:r>
-        <w:t xml:space="preserve"> of the object.</w:t>
+      <w:r>
+        <w:t>The data type applies to all property names of the object.</w:t>
       </w:r>
     </w:p>
     <w:bookmarkEnd w:id="108"/>
@@ -6838,117 +5094,58 @@
           <w:rFonts w:ascii="Courier New" w:hAnsi="Courier New" w:cs="Courier New"/>
           <w:b/>
         </w:rPr>
-        <w:t>type-</w:t>
-      </w:r>
-      <w:r>
-        <w:rPr>
-          <w:rFonts w:ascii="Courier New" w:hAnsi="Courier New" w:cs="Courier New"/>
-          <w:b/>
-        </w:rPr>
-        <w:t>value</w:t>
-      </w:r>
-      <w:r>
-        <w:rPr>
-          <w:rFonts w:ascii="Courier New" w:hAnsi="Courier New" w:cs="Courier New"/>
-          <w:b/>
-        </w:rPr>
-        <w:t>:</w:t>
-      </w:r>
-      <w:r>
-        <w:t xml:space="preserve"> This field is an object of </w:t>
-      </w:r>
-      <w:proofErr w:type="gramStart"/>
-      <w:r>
-        <w:t xml:space="preserve">type </w:t>
-      </w:r>
-      <w:r>
-        <w:rPr>
-          <w:rFonts w:ascii="Courier New" w:hAnsi="Courier New" w:cs="Courier New"/>
-        </w:rPr>
-        <w:t>:</w:t>
-      </w:r>
-      <w:proofErr w:type="spellStart"/>
+        <w:t>type-value:</w:t>
+      </w:r>
+      <w:r>
+        <w:t xml:space="preserve"> This field is an object of type </w:t>
+      </w:r>
+      <w:r>
+        <w:rPr>
+          <w:rFonts w:ascii="Courier New" w:hAnsi="Courier New" w:cs="Courier New"/>
+        </w:rPr>
+        <w:t>:type:data:struct</w:t>
+      </w:r>
+      <w:r>
+        <w:t xml:space="preserve"> that is used exclusively by </w:t>
+      </w:r>
+      <w:r>
+        <w:rPr>
+          <w:rFonts w:ascii="Courier New" w:hAnsi="Courier New" w:cs="Courier New"/>
+        </w:rPr>
+        <w:t>:type:data:object</w:t>
+      </w:r>
+      <w:r>
+        <w:t xml:space="preserve"> data type descriptors. It serves the purpose of defining the scope and type of the object </w:t>
+      </w:r>
+      <w:r>
+        <w:t>property values</w:t>
+      </w:r>
+      <w:r>
+        <w:t xml:space="preserve">. It </w:t>
+      </w:r>
+      <w:r>
+        <w:rPr>
+          <w:i/>
+        </w:rPr>
+        <w:t>must</w:t>
+      </w:r>
+      <w:r>
+        <w:t xml:space="preserve"> contain the type field and any other field that is used to define the data type. For instance multi-language strings have </w:t>
+      </w:r>
       <w:r>
         <w:rPr>
           <w:rFonts w:ascii="Courier New" w:hAnsi="Courier New" w:cs="Courier New"/>
         </w:rPr>
         <w:t>type</w:t>
       </w:r>
-      <w:proofErr w:type="gramEnd"/>
-      <w:r>
-        <w:rPr>
-          <w:rFonts w:ascii="Courier New" w:hAnsi="Courier New" w:cs="Courier New"/>
-        </w:rPr>
-        <w:t>:data:struct</w:t>
-      </w:r>
-      <w:proofErr w:type="spellEnd"/>
-      <w:r>
-        <w:t xml:space="preserve"> that is used exclusively by </w:t>
-      </w:r>
-      <w:r>
-        <w:rPr>
-          <w:rFonts w:ascii="Courier New" w:hAnsi="Courier New" w:cs="Courier New"/>
-        </w:rPr>
-        <w:t>:</w:t>
-      </w:r>
-      <w:proofErr w:type="spellStart"/>
-      <w:r>
-        <w:rPr>
-          <w:rFonts w:ascii="Courier New" w:hAnsi="Courier New" w:cs="Courier New"/>
-        </w:rPr>
-        <w:t>type:data:object</w:t>
-      </w:r>
-      <w:proofErr w:type="spellEnd"/>
-      <w:r>
-        <w:t xml:space="preserve"> data type descriptors. It serves the purpose of defining the scope and type of the object </w:t>
-      </w:r>
-      <w:r>
-        <w:t>property values</w:t>
-      </w:r>
-      <w:r>
-        <w:t xml:space="preserve">. It </w:t>
-      </w:r>
-      <w:r>
-        <w:rPr>
-          <w:i/>
-        </w:rPr>
-        <w:t>must</w:t>
-      </w:r>
-      <w:r>
-        <w:t xml:space="preserve"> contain the type field and any other field that is used to define the data type. For instance multi-language strings have </w:t>
-      </w:r>
-      <w:r>
-        <w:rPr>
-          <w:rFonts w:ascii="Courier New" w:hAnsi="Courier New" w:cs="Courier New"/>
-        </w:rPr>
-        <w:t>type</w:t>
-      </w:r>
-      <w:r>
-        <w:t xml:space="preserve"> </w:t>
-      </w:r>
-      <w:proofErr w:type="gramStart"/>
-      <w:r>
-        <w:t xml:space="preserve">= </w:t>
-      </w:r>
-      <w:r>
-        <w:rPr>
-          <w:rFonts w:ascii="Courier New" w:hAnsi="Courier New" w:cs="Courier New"/>
-        </w:rPr>
-        <w:t>:</w:t>
-      </w:r>
-      <w:proofErr w:type="spellStart"/>
-      <w:r>
-        <w:rPr>
-          <w:rFonts w:ascii="Courier New" w:hAnsi="Courier New" w:cs="Courier New"/>
-        </w:rPr>
-        <w:t>type</w:t>
-      </w:r>
-      <w:proofErr w:type="gramEnd"/>
-      <w:r>
-        <w:rPr>
-          <w:rFonts w:ascii="Courier New" w:hAnsi="Courier New" w:cs="Courier New"/>
-        </w:rPr>
-        <w:t>:value:</w:t>
+      <w:r>
+        <w:t xml:space="preserve"> = </w:t>
+      </w:r>
+      <w:r>
+        <w:rPr>
+          <w:rFonts w:ascii="Courier New" w:hAnsi="Courier New" w:cs="Courier New"/>
+        </w:rPr>
+        <w:t>:type:value:</w:t>
       </w:r>
       <w:r>
         <w:rPr>
@@ -6956,7 +5153,6 @@
         </w:rPr>
         <w:t>str</w:t>
       </w:r>
-      <w:proofErr w:type="spellEnd"/>
       <w:r>
         <w:t xml:space="preserve"> </w:t>
       </w:r>
@@ -6995,53 +5191,16 @@
         <w:t>size</w:t>
       </w:r>
       <w:r>
-        <w:t xml:space="preserve">:  This field is a value </w:t>
-      </w:r>
-      <w:proofErr w:type="gramStart"/>
-      <w:r>
-        <w:t xml:space="preserve">of </w:t>
-      </w:r>
-      <w:r>
-        <w:rPr>
-          <w:rFonts w:ascii="Courier New" w:hAnsi="Courier New" w:cs="Courier New"/>
-        </w:rPr>
-        <w:t>:</w:t>
-      </w:r>
-      <w:proofErr w:type="spellStart"/>
-      <w:r>
-        <w:rPr>
-          <w:rFonts w:ascii="Courier New" w:hAnsi="Courier New" w:cs="Courier New"/>
-        </w:rPr>
-        <w:t>type</w:t>
-      </w:r>
-      <w:proofErr w:type="gramEnd"/>
-      <w:r>
-        <w:rPr>
-          <w:rFonts w:ascii="Courier New" w:hAnsi="Courier New" w:cs="Courier New"/>
-        </w:rPr>
-        <w:t>:value:size</w:t>
-      </w:r>
-      <w:proofErr w:type="spellEnd"/>
-      <w:r>
-        <w:t xml:space="preserve"> type that is used exclusively </w:t>
-      </w:r>
-      <w:r>
-        <w:t>for</w:t>
-      </w:r>
-      <w:r>
-        <w:t xml:space="preserve"> </w:t>
-      </w:r>
-      <w:r>
-        <w:t>lists and sets</w:t>
-      </w:r>
-      <w:r>
-        <w:t xml:space="preserve"> as the modifier indicating </w:t>
-      </w:r>
-      <w:r>
-        <w:t>an element</w:t>
-      </w:r>
-      <w:r>
-        <w:t xml:space="preserve"> count range restriction.</w:t>
+        <w:t xml:space="preserve">:  This field is a value of </w:t>
+      </w:r>
+      <w:r>
+        <w:rPr>
+          <w:rFonts w:ascii="Courier New" w:hAnsi="Courier New" w:cs="Courier New"/>
+        </w:rPr>
+        <w:t>:type:value:size</w:t>
+      </w:r>
+      <w:r>
+        <w:t xml:space="preserve"> type that is used exclusively for lists and sets as the modifier indicating an element count range restriction.</w:t>
       </w:r>
     </w:p>
     <w:p>
@@ -7064,31 +5223,13 @@
         <w:t>size</w:t>
       </w:r>
       <w:r>
-        <w:t xml:space="preserve">:  This field is a value </w:t>
-      </w:r>
-      <w:proofErr w:type="gramStart"/>
-      <w:r>
-        <w:t xml:space="preserve">of </w:t>
-      </w:r>
-      <w:r>
-        <w:rPr>
-          <w:rFonts w:ascii="Courier New" w:hAnsi="Courier New" w:cs="Courier New"/>
-        </w:rPr>
-        <w:t>:</w:t>
-      </w:r>
-      <w:proofErr w:type="spellStart"/>
-      <w:r>
-        <w:rPr>
-          <w:rFonts w:ascii="Courier New" w:hAnsi="Courier New" w:cs="Courier New"/>
-        </w:rPr>
-        <w:t>type</w:t>
-      </w:r>
-      <w:proofErr w:type="gramEnd"/>
-      <w:r>
-        <w:rPr>
-          <w:rFonts w:ascii="Courier New" w:hAnsi="Courier New" w:cs="Courier New"/>
-        </w:rPr>
-        <w:t>:value:</w:t>
+        <w:t xml:space="preserve">:  This field is a value of </w:t>
+      </w:r>
+      <w:r>
+        <w:rPr>
+          <w:rFonts w:ascii="Courier New" w:hAnsi="Courier New" w:cs="Courier New"/>
+        </w:rPr>
+        <w:t>:type:value:</w:t>
       </w:r>
       <w:r>
         <w:rPr>
@@ -7096,15 +5237,8 @@
         </w:rPr>
         <w:t>range</w:t>
       </w:r>
-      <w:proofErr w:type="spellEnd"/>
-      <w:r>
-        <w:t xml:space="preserve"> type that is used as the modifier indicating </w:t>
-      </w:r>
-      <w:r>
-        <w:t>the valid range for values of that descriptor</w:t>
-      </w:r>
-      <w:r>
-        <w:t>.</w:t>
+      <w:r>
+        <w:t xml:space="preserve"> type that is used as the modifier indicating the valid range for values of that descriptor.</w:t>
       </w:r>
     </w:p>
     <w:bookmarkEnd w:id="114"/>
@@ -7125,89 +5259,485 @@
         <w:t>regex</w:t>
       </w:r>
       <w:r>
-        <w:t xml:space="preserve">:  This field is a </w:t>
-      </w:r>
-      <w:r>
-        <w:t>string that represents the validation regular expression, it is used by descriptors of type text</w:t>
+        <w:t>:  This field is a string that represents the validation regular expression, it is used by descriptors of type text.</w:t>
+      </w:r>
+    </w:p>
+    <w:p>
+      <w:pPr>
+        <w:pStyle w:val="Paragraphs"/>
+        <w:numPr>
+          <w:ilvl w:val="0"/>
+          <w:numId w:val="11"/>
+        </w:numPr>
+      </w:pPr>
+      <w:r>
+        <w:rPr>
+          <w:rFonts w:ascii="Courier New" w:hAnsi="Courier New" w:cs="Courier New"/>
+          <w:b/>
+        </w:rPr>
+        <w:t>unit:</w:t>
+      </w:r>
+      <w:r>
+        <w:t xml:space="preserve"> This field is a controlled vocabulary that defines the descriptor values unit.</w:t>
+      </w:r>
+    </w:p>
+    <w:p>
+      <w:pPr>
+        <w:pStyle w:val="Paragraphs"/>
+        <w:numPr>
+          <w:ilvl w:val="0"/>
+          <w:numId w:val="11"/>
+        </w:numPr>
+      </w:pPr>
+      <w:r>
+        <w:rPr>
+          <w:rFonts w:ascii="Courier New" w:hAnsi="Courier New" w:cs="Courier New"/>
+          <w:b/>
+        </w:rPr>
+        <w:t>units:</w:t>
+      </w:r>
+      <w:r>
+        <w:t xml:space="preserve"> This field is a controlled vocabulary</w:t>
+      </w:r>
+      <w:r>
+        <w:t xml:space="preserve"> set</w:t>
+      </w:r>
+      <w:r>
+        <w:t xml:space="preserve"> </w:t>
+      </w:r>
+      <w:r>
+        <w:t xml:space="preserve">of </w:t>
+      </w:r>
+      <w:r>
+        <w:rPr>
+          <w:rFonts w:ascii="Courier New" w:hAnsi="Courier New" w:cs="Courier New"/>
+        </w:rPr>
+        <w:t>unit</w:t>
+      </w:r>
+      <w:r>
+        <w:t xml:space="preserve"> elements that lists all the other units in which values could be encountered</w:t>
       </w:r>
       <w:r>
         <w:t>.</w:t>
       </w:r>
-    </w:p>
-    <w:p>
-      <w:pPr>
-        <w:pStyle w:val="Paragraphs"/>
-        <w:numPr>
-          <w:ilvl w:val="0"/>
-          <w:numId w:val="11"/>
-        </w:numPr>
-      </w:pPr>
-      <w:r>
-        <w:rPr>
-          <w:rFonts w:ascii="Courier New" w:hAnsi="Courier New" w:cs="Courier New"/>
-          <w:b/>
-        </w:rPr>
-        <w:t>unit:</w:t>
-      </w:r>
-      <w:r>
-        <w:t xml:space="preserve"> This field is a controlled vocabulary that defines the descriptor values unit.</w:t>
-      </w:r>
-    </w:p>
-    <w:p>
-      <w:pPr>
-        <w:pStyle w:val="Paragraphs"/>
-        <w:numPr>
-          <w:ilvl w:val="0"/>
-          <w:numId w:val="11"/>
-        </w:numPr>
-      </w:pPr>
-      <w:r>
-        <w:rPr>
-          <w:rFonts w:ascii="Courier New" w:hAnsi="Courier New" w:cs="Courier New"/>
-          <w:b/>
-        </w:rPr>
-        <w:t>unit</w:t>
-      </w:r>
-      <w:r>
-        <w:rPr>
-          <w:rFonts w:ascii="Courier New" w:hAnsi="Courier New" w:cs="Courier New"/>
-          <w:b/>
-        </w:rPr>
-        <w:t>s</w:t>
-      </w:r>
-      <w:r>
-        <w:rPr>
-          <w:rFonts w:ascii="Courier New" w:hAnsi="Courier New" w:cs="Courier New"/>
-          <w:b/>
-        </w:rPr>
-        <w:t>:</w:t>
-      </w:r>
-      <w:r>
-        <w:t xml:space="preserve"> This field is a controlled vocabulary</w:t>
-      </w:r>
-      <w:r>
-        <w:t xml:space="preserve"> set</w:t>
-      </w:r>
-      <w:r>
-        <w:t xml:space="preserve"> </w:t>
-      </w:r>
-      <w:r>
-        <w:t xml:space="preserve">of </w:t>
-      </w:r>
-      <w:r>
-        <w:rPr>
-          <w:rFonts w:ascii="Courier New" w:hAnsi="Courier New" w:cs="Courier New"/>
-        </w:rPr>
-        <w:t>unit</w:t>
-      </w:r>
-      <w:r>
-        <w:t xml:space="preserve"> elements that lists all the other units in which values could be encountered</w:t>
+      <w:r>
+        <w:t xml:space="preserve"> This field can be useful when harmonising datasets: it can be used to provide users with a choice of unit conversions</w:t>
+      </w:r>
+    </w:p>
+    <w:p>
+      <w:pPr>
+        <w:pStyle w:val="Heading2"/>
+      </w:pPr>
+      <w:r>
+        <w:t>References and Relations</w:t>
+      </w:r>
+    </w:p>
+    <w:p>
+      <w:pPr>
+        <w:pStyle w:val="Paragraphs"/>
+      </w:pPr>
+      <w:r>
+        <w:t xml:space="preserve">Fields values may be references to another record of another collection. It is the equivalent of a relation in a relational structure. The value of the field is a reference to the record that describes that field. In this application we use this especially for controlled vocabularies: for instance, you may have a “country” field that contains the key of the record that defines that country. This kind of relationship, that we call here </w:t>
+      </w:r>
+      <w:r>
+        <w:rPr>
+          <w:i/>
+        </w:rPr>
+        <w:t>reference</w:t>
+      </w:r>
+      <w:r>
+        <w:t>, is used whenever you are referencing a single object and the relation links two vertices.</w:t>
+      </w:r>
+    </w:p>
+    <w:p>
+      <w:pPr>
+        <w:pStyle w:val="Paragraphs"/>
+      </w:pPr>
+      <w:r>
+        <w:t>References are implemented in three ways:</w:t>
+      </w:r>
+    </w:p>
+    <w:p>
+      <w:pPr>
+        <w:pStyle w:val="Paragraphs"/>
+        <w:numPr>
+          <w:ilvl w:val="0"/>
+          <w:numId w:val="22"/>
+        </w:numPr>
+      </w:pPr>
+      <w:r>
+        <w:rPr>
+          <w:rFonts w:ascii="Courier New" w:hAnsi="Courier New" w:cs="Courier New"/>
+        </w:rPr>
+        <w:t>_id</w:t>
+      </w:r>
+      <w:r>
+        <w:t xml:space="preserve"> reference. The value of the field is the </w:t>
+      </w:r>
+      <w:r>
+        <w:rPr>
+          <w:rFonts w:ascii="Courier New" w:hAnsi="Courier New" w:cs="Courier New"/>
+        </w:rPr>
+        <w:t>_id</w:t>
+      </w:r>
+      <w:r>
+        <w:t xml:space="preserve"> of the referenced record. In this case, since the </w:t>
+      </w:r>
+      <w:r>
+        <w:rPr>
+          <w:rFonts w:ascii="Courier New" w:hAnsi="Courier New" w:cs="Courier New"/>
+        </w:rPr>
+        <w:t>_id</w:t>
+      </w:r>
+      <w:r>
+        <w:t xml:space="preserve"> contains the collection to which the referenced record belongs, it is the only bit of information needed.</w:t>
+      </w:r>
+    </w:p>
+    <w:p>
+      <w:pPr>
+        <w:pStyle w:val="Paragraphs"/>
+        <w:numPr>
+          <w:ilvl w:val="0"/>
+          <w:numId w:val="22"/>
+        </w:numPr>
+      </w:pPr>
+      <w:r>
+        <w:rPr>
+          <w:rFonts w:ascii="Courier New" w:hAnsi="Courier New" w:cs="Courier New"/>
+        </w:rPr>
+        <w:t>_key</w:t>
+      </w:r>
+      <w:r>
+        <w:t xml:space="preserve"> reference. The value of the field is the </w:t>
+      </w:r>
+      <w:r>
+        <w:rPr>
+          <w:rFonts w:ascii="Courier New" w:hAnsi="Courier New" w:cs="Courier New"/>
+        </w:rPr>
+        <w:t>_key</w:t>
+      </w:r>
+      <w:r>
+        <w:t xml:space="preserve"> of the referenced record. Since the collection is unknown, this kind of reference is indicated by a specific data type. </w:t>
+      </w:r>
+      <w:r>
+        <w:lastRenderedPageBreak/>
+        <w:t xml:space="preserve">For instance the </w:t>
+      </w:r>
+      <w:r>
+        <w:rPr>
+          <w:rFonts w:ascii="Courier New" w:hAnsi="Courier New" w:cs="Courier New"/>
+        </w:rPr>
+        <w:t>:type:value:term</w:t>
+      </w:r>
+      <w:r>
+        <w:t xml:space="preserve"> data type indicates that the value of the field must be the </w:t>
+      </w:r>
+      <w:r>
+        <w:rPr>
+          <w:rFonts w:ascii="Courier New" w:hAnsi="Courier New" w:cs="Courier New"/>
+        </w:rPr>
+        <w:t>_key</w:t>
+      </w:r>
+      <w:r>
+        <w:t xml:space="preserve"> of a record in the </w:t>
+      </w:r>
+      <w:r>
+        <w:rPr>
+          <w:rFonts w:ascii="Courier New" w:hAnsi="Courier New" w:cs="Courier New"/>
+        </w:rPr>
+        <w:t>terms</w:t>
+      </w:r>
+      <w:r>
+        <w:t xml:space="preserve"> collection. This is the data type of all controlled vocabulary variables and currently the only data type of this kind.</w:t>
+      </w:r>
+    </w:p>
+    <w:p>
+      <w:pPr>
+        <w:pStyle w:val="Paragraphs"/>
+        <w:numPr>
+          <w:ilvl w:val="0"/>
+          <w:numId w:val="22"/>
+        </w:numPr>
+      </w:pPr>
+      <w:r>
+        <w:rPr>
+          <w:rFonts w:ascii="Courier New" w:hAnsi="Courier New" w:cs="Courier New"/>
+        </w:rPr>
+        <w:t>gid</w:t>
+      </w:r>
+      <w:r>
+        <w:t xml:space="preserve"> reference. The value of the field is the </w:t>
+      </w:r>
+      <w:r>
+        <w:rPr>
+          <w:rFonts w:ascii="Courier New" w:hAnsi="Courier New" w:cs="Courier New"/>
+        </w:rPr>
+        <w:t>gid</w:t>
+      </w:r>
+      <w:r>
+        <w:t xml:space="preserve"> of the referenced record. As for the previous type of reference, it is the data type that indicates the referenced collection. This data type is used to reference descriptors, the </w:t>
+      </w:r>
+      <w:r>
+        <w:rPr>
+          <w:rFonts w:ascii="Courier New" w:hAnsi="Courier New" w:cs="Courier New"/>
+        </w:rPr>
+        <w:t>:type:value:field</w:t>
+      </w:r>
+      <w:r>
+        <w:t xml:space="preserve"> is currently the only data type of this kind</w:t>
+      </w:r>
+      <w:r>
+        <w:rPr>
+          <w:rStyle w:val="FootnoteReference"/>
+        </w:rPr>
+        <w:footnoteReference w:id="13"/>
       </w:r>
       <w:r>
         <w:t>.</w:t>
       </w:r>
-      <w:r>
-        <w:t xml:space="preserve"> This field can be useful when harmonising datasets: it can be used to provide users with a choice of unit conversions</w:t>
+    </w:p>
+    <w:p>
+      <w:pPr>
+        <w:pStyle w:val="Paragraphs"/>
+      </w:pPr>
+      <w:r>
+        <w:t xml:space="preserve">When we want to consider a relationship that connects more than two vertices, such as the paths that connect a set of cities, we use a different way of relating elements: we use </w:t>
+      </w:r>
+      <w:r>
+        <w:rPr>
+          <w:i/>
+        </w:rPr>
+        <w:t>edge collections</w:t>
+      </w:r>
+      <w:r>
+        <w:t>. Each record in this type of collection contains the source and destination vertex references and other information that quantifies and qualifies the relationship. Since ArangoDB implements natively directed graphs, this mechanism allows us to consider a hierarchical structure as a single entity. Controlled vocabularies, forms, data types and many other concepts are represented in this way.</w:t>
+      </w:r>
+    </w:p>
+    <w:p>
+      <w:pPr>
+        <w:pStyle w:val="Paragraphs"/>
+      </w:pPr>
+      <w:r>
+        <w:t xml:space="preserve">A relationship is uniquely identified by its </w:t>
+      </w:r>
+      <w:r>
+        <w:rPr>
+          <w:i/>
+        </w:rPr>
+        <w:t>significant fields</w:t>
+      </w:r>
+      <w:r>
+        <w:t xml:space="preserve">, these will include the </w:t>
+      </w:r>
+      <w:r>
+        <w:rPr>
+          <w:rFonts w:ascii="Courier New" w:hAnsi="Courier New" w:cs="Courier New"/>
+        </w:rPr>
+        <w:t>_from</w:t>
+      </w:r>
+      <w:r>
+        <w:t xml:space="preserve"> and </w:t>
+      </w:r>
+      <w:r>
+        <w:rPr>
+          <w:rFonts w:ascii="Courier New" w:hAnsi="Courier New" w:cs="Courier New"/>
+        </w:rPr>
+        <w:t>_to</w:t>
+      </w:r>
+      <w:r>
+        <w:t xml:space="preserve"> fields, plus any other field that uniquely identifies the relationship. In this application we apply a specific identification scheme to prevent having to create a unique index for these significant fields. We concatenate the significant fields, separated by a TAB character, and hash the result, this value is set in the edge </w:t>
+      </w:r>
+      <w:r>
+        <w:rPr>
+          <w:rFonts w:ascii="Courier New" w:hAnsi="Courier New" w:cs="Courier New"/>
+        </w:rPr>
+        <w:t>_key</w:t>
+      </w:r>
+      <w:r>
+        <w:t xml:space="preserve"> field, which is by definition unique.</w:t>
+      </w:r>
+    </w:p>
+    <w:p>
+      <w:pPr>
+        <w:pStyle w:val="Paragraphs"/>
+      </w:pPr>
+      <w:r>
+        <w:t>The application implements three types of edge:</w:t>
+      </w:r>
+    </w:p>
+    <w:p>
+      <w:pPr>
+        <w:pStyle w:val="Paragraphs"/>
+        <w:numPr>
+          <w:ilvl w:val="0"/>
+          <w:numId w:val="23"/>
+        </w:numPr>
+      </w:pPr>
+      <w:r>
+        <w:rPr>
+          <w:b/>
+          <w:i/>
+        </w:rPr>
+        <w:t>Edge</w:t>
+      </w:r>
+      <w:r>
+        <w:t xml:space="preserve">: This type of edge has as significant fields the </w:t>
+      </w:r>
+      <w:r>
+        <w:rPr>
+          <w:rFonts w:ascii="Courier New" w:hAnsi="Courier New" w:cs="Courier New"/>
+        </w:rPr>
+        <w:t>_from</w:t>
+      </w:r>
+      <w:r>
+        <w:t xml:space="preserve">, </w:t>
+      </w:r>
+      <w:r>
+        <w:rPr>
+          <w:rFonts w:ascii="Courier New" w:hAnsi="Courier New" w:cs="Courier New"/>
+        </w:rPr>
+        <w:t>_to</w:t>
+      </w:r>
+      <w:r>
+        <w:t xml:space="preserve"> and </w:t>
+      </w:r>
+      <w:r>
+        <w:rPr>
+          <w:rFonts w:ascii="Courier New" w:hAnsi="Courier New" w:cs="Courier New"/>
+        </w:rPr>
+        <w:t>predicate</w:t>
+      </w:r>
+      <w:r>
+        <w:t xml:space="preserve"> fields. The predicate represents the type of relationship or its verb, it is a controlled vocabulary. All edges in the application </w:t>
+      </w:r>
+      <w:r>
+        <w:rPr>
+          <w:i/>
+        </w:rPr>
+        <w:t>must</w:t>
+      </w:r>
+      <w:r>
+        <w:t xml:space="preserve"> have at least these three fields as significant. The _key is the MD5 hash of these fields.</w:t>
+      </w:r>
+    </w:p>
+    <w:p>
+      <w:pPr>
+        <w:pStyle w:val="Paragraphs"/>
+        <w:numPr>
+          <w:ilvl w:val="0"/>
+          <w:numId w:val="23"/>
+        </w:numPr>
+      </w:pPr>
+      <w:r>
+        <w:rPr>
+          <w:b/>
+          <w:i/>
+        </w:rPr>
+        <w:t>Branched edge</w:t>
+      </w:r>
+      <w:r>
+        <w:t xml:space="preserve">. Suppose you have a hierarchical controlled vocabulary of geographic locations. You would have as root the term that defines the controlled vocabulary. As the first level children of that term you would have the continents, which would have the regions as children, which would have countries as their children, which would have sub-national administrative units as children and so on. If you want to implement a subset of that tree with the first type of edge, you would be forced to duplicate each of these edges to include only those elements in which you are interested in. This could become tedious, especially if the edge contains a lot of other data that characterises the relationship, so this type of edge can be used to re-use existing edges while keeping track of which branches they belong to. This edge adds the </w:t>
+      </w:r>
+      <w:r>
+        <w:rPr>
+          <w:rFonts w:ascii="Courier New" w:hAnsi="Courier New" w:cs="Courier New"/>
+        </w:rPr>
+        <w:t>branches</w:t>
+      </w:r>
+      <w:r>
+        <w:t xml:space="preserve"> field which is an array containing the list of branches that use this relationship. This field is not significant, meaning that it is not used to compute the edge key, but it is used when traversing the graph to only follow paths belonging to a specific branch: you start with the origin vertex and follow all edges that have the </w:t>
+      </w:r>
+      <w:r>
+        <w:rPr>
+          <w:rFonts w:ascii="Courier New" w:hAnsi="Courier New" w:cs="Courier New"/>
+        </w:rPr>
+        <w:t>predicate</w:t>
+      </w:r>
+      <w:r>
+        <w:t xml:space="preserve"> you are interested in and that have in their </w:t>
+      </w:r>
+      <w:r>
+        <w:rPr>
+          <w:rFonts w:ascii="Courier New" w:hAnsi="Courier New" w:cs="Courier New"/>
+        </w:rPr>
+        <w:t>branches</w:t>
+      </w:r>
+      <w:r>
+        <w:t xml:space="preserve"> field the branch of interest. Controlled vocabularies use this type of edge, the branch represents which specific controlled vocabulary tree you want to traverse in the graph.</w:t>
+      </w:r>
+    </w:p>
+    <w:p>
+      <w:pPr>
+        <w:pStyle w:val="Paragraphs"/>
+        <w:numPr>
+          <w:ilvl w:val="0"/>
+          <w:numId w:val="23"/>
+        </w:numPr>
+      </w:pPr>
+      <w:r>
+        <w:rPr>
+          <w:b/>
+          <w:i/>
+        </w:rPr>
+        <w:lastRenderedPageBreak/>
+        <w:t>Attribute edge</w:t>
+      </w:r>
+      <w:r>
+        <w:t>.</w:t>
+      </w:r>
+      <w:r>
+        <w:t xml:space="preserve"> This type of edge adds the </w:t>
+      </w:r>
+      <w:r>
+        <w:rPr>
+          <w:rFonts w:ascii="Courier New" w:hAnsi="Courier New" w:cs="Courier New"/>
+        </w:rPr>
+        <w:t>attributes</w:t>
+      </w:r>
+      <w:r>
+        <w:t xml:space="preserve"> field to the significant fields. This field is an array of controlled vocabulary elements which is sorted just before computing the edge key, so these attributes become integral part of edge identification.</w:t>
+      </w:r>
+    </w:p>
+    <w:p>
+      <w:pPr>
+        <w:pStyle w:val="Paragraphs"/>
+      </w:pPr>
+      <w:r>
+        <w:t xml:space="preserve">Significant fields cannot be modified once they are created. For instance, the </w:t>
+      </w:r>
+      <w:r>
+        <w:rPr>
+          <w:rFonts w:ascii="Courier New" w:hAnsi="Courier New" w:cs="Courier New"/>
+        </w:rPr>
+        <w:t>branches</w:t>
+      </w:r>
+      <w:r>
+        <w:t xml:space="preserve"> field in branched edges is dynamic and elements are added or deleted in time, the </w:t>
+      </w:r>
+      <w:r>
+        <w:rPr>
+          <w:rFonts w:ascii="Courier New" w:hAnsi="Courier New" w:cs="Courier New"/>
+        </w:rPr>
+        <w:t>attributes</w:t>
+      </w:r>
+      <w:r>
+        <w:t xml:space="preserve"> field in attribute edges is instead immutable.</w:t>
+      </w:r>
+    </w:p>
+    <w:p>
+      <w:pPr>
+        <w:pStyle w:val="Heading1"/>
+      </w:pPr>
+      <w:r>
+        <w:t>Back-end</w:t>
+      </w:r>
+    </w:p>
+    <w:p>
+      <w:pPr>
+        <w:pStyle w:val="Paragraphs"/>
+      </w:pPr>
+      <w:r>
+        <w:t>The back-end is implemented using the ArangoDB Foxx services, this is the structure of the application directory:</w:t>
       </w:r>
       <w:bookmarkStart w:id="116" w:name="_GoBack"/>
       <w:bookmarkEnd w:id="116"/>
@@ -7415,24 +5945,9 @@
         <w:rPr>
           <w:lang w:val="en-US"/>
         </w:rPr>
-        <w:t xml:space="preserve">The management of study annex documents should be performed by the front-end component, </w:t>
-      </w:r>
-      <w:proofErr w:type="spellStart"/>
-      <w:r>
-        <w:rPr>
-          <w:lang w:val="en-US"/>
-        </w:rPr>
-        <w:t>ArangoDB</w:t>
-      </w:r>
-      <w:proofErr w:type="spellEnd"/>
-      <w:r>
-        <w:rPr>
-          <w:lang w:val="en-US"/>
-        </w:rPr>
-        <w:t xml:space="preserve"> does not support a viable binary format that would allow to store physical binary files as records – as MongoDB </w:t>
+        <w:t xml:space="preserve">The management of study annex documents should be performed by the front-end component, ArangoDB does not support a viable binary format that would allow to store physical binary files as records – as MongoDB </w:t>
       </w:r>
       <w:hyperlink r:id="rId1" w:history="1">
-        <w:proofErr w:type="spellStart"/>
         <w:r>
           <w:rPr>
             <w:rStyle w:val="Hyperlink"/>
@@ -7440,7 +5955,6 @@
           </w:rPr>
           <w:t>GridFS</w:t>
         </w:r>
-        <w:proofErr w:type="spellEnd"/>
       </w:hyperlink>
       <w:r>
         <w:rPr>
@@ -7467,19 +5981,11 @@
       <w:r>
         <w:t xml:space="preserve"> </w:t>
       </w:r>
-      <w:proofErr w:type="spellStart"/>
       <w:r>
         <w:rPr>
           <w:lang w:val="en-US"/>
         </w:rPr>
-        <w:t>ArangoDB</w:t>
-      </w:r>
-      <w:proofErr w:type="spellEnd"/>
-      <w:r>
-        <w:rPr>
-          <w:lang w:val="en-US"/>
-        </w:rPr>
-        <w:t xml:space="preserve"> has two types of collection: document and edge. This collection is one of the edge collections used in the database, the name may be misleading, this collection only contains edge documents related to toponyms.</w:t>
+        <w:t>ArangoDB has two types of collection: document and edge. This collection is one of the edge collections used in the database, the name may be misleading, this collection only contains edge documents related to toponyms.</w:t>
       </w:r>
     </w:p>
   </w:footnote>
@@ -7520,10 +6026,10 @@
         <w:footnoteRef/>
       </w:r>
       <w:r>
-        <w:t xml:space="preserve"> This reference type exists only because with descriptors the _key repre</w:t>
-      </w:r>
-      <w:r>
-        <w:t>sents a database field name which could be different from the descriptor global identifier. Normally descriptors would have the same structure and identification scheme as terms.</w:t>
+        <w:t xml:space="preserve"> </w:t>
+      </w:r>
+      <w:r>
+        <w:t>ArangoDB does not make a distinction between integer and real numbers: everything is a floating point number, as in JavaScript. If a value must be an integer, there is a specific data type for it.</w:t>
       </w:r>
     </w:p>
   </w:footnote>
@@ -7539,23 +6045,7 @@
         <w:footnoteRef/>
       </w:r>
       <w:r>
-        <w:t xml:space="preserve"> </w:t>
-      </w:r>
-      <w:proofErr w:type="spellStart"/>
-      <w:r>
-        <w:t>ArangoDB</w:t>
-      </w:r>
-      <w:proofErr w:type="spellEnd"/>
-      <w:r>
-        <w:t xml:space="preserve"> does not make a distinction between integer and real numbers: everything is a </w:t>
-      </w:r>
-      <w:proofErr w:type="gramStart"/>
-      <w:r>
-        <w:t>floating point</w:t>
-      </w:r>
-      <w:proofErr w:type="gramEnd"/>
-      <w:r>
-        <w:t xml:space="preserve"> number, as in JavaScript. If a value must be an integer, there is a specific data type for it.</w:t>
+        <w:t xml:space="preserve"> Only relevant for non-integers.</w:t>
       </w:r>
     </w:p>
   </w:footnote>
@@ -7571,7 +6061,7 @@
         <w:footnoteRef/>
       </w:r>
       <w:r>
-        <w:t xml:space="preserve"> Only relevant for non-integers.</w:t>
+        <w:t xml:space="preserve"> The key data type can be any data type derived from the base text data type, it is useful when defining an object whose field names should be taken from a controlled vocabulary.</w:t>
       </w:r>
     </w:p>
   </w:footnote>
@@ -7587,7 +6077,7 @@
         <w:footnoteRef/>
       </w:r>
       <w:r>
-        <w:t xml:space="preserve"> The key data type can be any data type derived from the base text data type, it is useful when defining an object whose field names should be taken from a controlled vocabulary.</w:t>
+        <w:t xml:space="preserve"> Note that there is another reference data type that defines fields that point to the _id of another object: this type does not derive from string since it adds the collection name in the value which may exceed the string maximum character length. </w:t>
       </w:r>
     </w:p>
   </w:footnote>
@@ -7603,7 +6093,16 @@
         <w:footnoteRef/>
       </w:r>
       <w:r>
-        <w:t xml:space="preserve"> Note that there is another reference data type that defines fields that point to the _id of another object: this type does not derive from string since it adds the collection name in the value which may exceed the string maximum character length. </w:t>
+        <w:t xml:space="preserve"> This means that the referenced term must exist in branched edge </w:t>
+      </w:r>
+      <w:r>
+        <w:rPr>
+          <w:rFonts w:ascii="Courier New" w:hAnsi="Courier New" w:cs="Courier New"/>
+        </w:rPr>
+        <w:t>branches</w:t>
+      </w:r>
+      <w:r>
+        <w:t xml:space="preserve"> field.</w:t>
       </w:r>
     </w:p>
   </w:footnote>
@@ -7619,16 +6118,7 @@
         <w:footnoteRef/>
       </w:r>
       <w:r>
-        <w:t xml:space="preserve"> This means that the referenced term must exist in branched edge </w:t>
-      </w:r>
-      <w:r>
-        <w:rPr>
-          <w:rFonts w:ascii="Courier New" w:hAnsi="Courier New" w:cs="Courier New"/>
-        </w:rPr>
-        <w:t>branches</w:t>
-      </w:r>
-      <w:r>
-        <w:t xml:space="preserve"> field.</w:t>
+        <w:t xml:space="preserve"> There are many of these procedures that are declared, but do nothing yet, only the essential ones have been implemented: the controlled vocabulary is there as a list of possible options.</w:t>
       </w:r>
     </w:p>
   </w:footnote>
@@ -7636,6 +6126,9 @@
     <w:p>
       <w:pPr>
         <w:pStyle w:val="FootnoteText"/>
+        <w:rPr>
+          <w:lang w:val="en-US"/>
+        </w:rPr>
       </w:pPr>
       <w:r>
         <w:rPr>
@@ -7644,7 +6137,52 @@
         <w:footnoteRef/>
       </w:r>
       <w:r>
-        <w:t xml:space="preserve"> There are many of these procedures that are declared, but do nothing yet, only the essential ones have been implemented: the controlled vocabulary is there as a list of possible options.</w:t>
+        <w:t xml:space="preserve"> </w:t>
+      </w:r>
+      <w:r>
+        <w:rPr>
+          <w:lang w:val="en-US"/>
+        </w:rPr>
+        <w:t xml:space="preserve">In a previous prototype of this system the </w:t>
+      </w:r>
+      <w:r>
+        <w:rPr>
+          <w:rFonts w:ascii="Courier New" w:hAnsi="Courier New" w:cs="Courier New"/>
+          <w:lang w:val="en-US"/>
+        </w:rPr>
+        <w:t>_key</w:t>
+      </w:r>
+      <w:r>
+        <w:rPr>
+          <w:lang w:val="en-US"/>
+        </w:rPr>
+        <w:t xml:space="preserve"> of the descriptor was the hexadecimal value of a counter, while the </w:t>
+      </w:r>
+      <w:r>
+        <w:rPr>
+          <w:rFonts w:ascii="Courier New" w:hAnsi="Courier New" w:cs="Courier New"/>
+          <w:lang w:val="en-US"/>
+        </w:rPr>
+        <w:t>gid</w:t>
+      </w:r>
+      <w:r>
+        <w:rPr>
+          <w:lang w:val="en-US"/>
+        </w:rPr>
+        <w:t xml:space="preserve"> represented the “human-readable” representation of the identifier. This allowed to have a large number of descriptors and keep the field name short at the same time. In this version we did not implement this feature, which means that the choice of the </w:t>
+      </w:r>
+      <w:r>
+        <w:rPr>
+          <w:rFonts w:ascii="Courier New" w:hAnsi="Courier New" w:cs="Courier New"/>
+          <w:lang w:val="en-US"/>
+        </w:rPr>
+        <w:t>_key</w:t>
+      </w:r>
+      <w:r>
+        <w:rPr>
+          <w:lang w:val="en-US"/>
+        </w:rPr>
+        <w:t xml:space="preserve"> is the responsibility of the user defining the data dictionary.</w:t>
       </w:r>
     </w:p>
   </w:footnote>
@@ -7652,9 +6190,6 @@
     <w:p>
       <w:pPr>
         <w:pStyle w:val="FootnoteText"/>
-        <w:rPr>
-          <w:lang w:val="en-US"/>
-        </w:rPr>
       </w:pPr>
       <w:r>
         <w:rPr>
@@ -7663,54 +6198,7 @@
         <w:footnoteRef/>
       </w:r>
       <w:r>
-        <w:t xml:space="preserve"> </w:t>
-      </w:r>
-      <w:r>
-        <w:rPr>
-          <w:lang w:val="en-US"/>
-        </w:rPr>
-        <w:t xml:space="preserve">In a previous prototype of this system the </w:t>
-      </w:r>
-      <w:r>
-        <w:rPr>
-          <w:rFonts w:ascii="Courier New" w:hAnsi="Courier New" w:cs="Courier New"/>
-          <w:lang w:val="en-US"/>
-        </w:rPr>
-        <w:t>_key</w:t>
-      </w:r>
-      <w:r>
-        <w:rPr>
-          <w:lang w:val="en-US"/>
-        </w:rPr>
-        <w:t xml:space="preserve"> of the descriptor was the hexadecimal value of a counter, while the </w:t>
-      </w:r>
-      <w:proofErr w:type="spellStart"/>
-      <w:r>
-        <w:rPr>
-          <w:rFonts w:ascii="Courier New" w:hAnsi="Courier New" w:cs="Courier New"/>
-          <w:lang w:val="en-US"/>
-        </w:rPr>
-        <w:t>gid</w:t>
-      </w:r>
-      <w:proofErr w:type="spellEnd"/>
-      <w:r>
-        <w:rPr>
-          <w:lang w:val="en-US"/>
-        </w:rPr>
-        <w:t xml:space="preserve"> represented the “human-readable” representation of the identifier. This allowed to have a large number of descriptors and keep the field name short at the same time. In this version we did not implement this feature, which means that the choice of the </w:t>
-      </w:r>
-      <w:r>
-        <w:rPr>
-          <w:rFonts w:ascii="Courier New" w:hAnsi="Courier New" w:cs="Courier New"/>
-          <w:lang w:val="en-US"/>
-        </w:rPr>
-        <w:t>_key</w:t>
-      </w:r>
-      <w:r>
-        <w:rPr>
-          <w:lang w:val="en-US"/>
-        </w:rPr>
-        <w:t xml:space="preserve"> is the responsibility of the user defining the data dictionary.</w:t>
+        <w:t xml:space="preserve"> This reference type exists only because with descriptors the _key represents a database field name which could be different from the descriptor global identifier. Normally descriptors would have the same structure and identification scheme as terms.</w:t>
       </w:r>
     </w:p>
   </w:footnote>

</xml_diff>

<commit_message>
Working on user management workflow.
</commit_message>
<xml_diff>
--- a/documentation/Dataset Aggregator.docx
+++ b/documentation/Dataset Aggregator.docx
@@ -6575,6 +6575,8 @@
           <w:numId w:val="11"/>
         </w:numPr>
       </w:pPr>
+      <w:bookmarkStart w:id="116" w:name="OLE_LINK117"/>
+      <w:bookmarkStart w:id="117" w:name="OLE_LINK118"/>
       <w:r>
         <w:rPr>
           <w:rFonts w:ascii="Courier New" w:hAnsi="Courier New" w:cs="Courier New"/>
@@ -6586,6 +6588,8 @@
         <w:t xml:space="preserve"> This field is a controlled vocabulary that defines the descriptor values unit.</w:t>
       </w:r>
     </w:p>
+    <w:bookmarkEnd w:id="116"/>
+    <w:bookmarkEnd w:id="117"/>
     <w:p>
       <w:pPr>
         <w:pStyle w:val="Paragraphs"/>
@@ -6628,6 +6632,1347 @@
       <w:r>
         <w:t xml:space="preserve"> This field can be useful when harmonising datasets: it can be used to provide users with a choice of unit conversions</w:t>
       </w:r>
+      <w:r>
+        <w:t>.</w:t>
+      </w:r>
+    </w:p>
+    <w:p>
+      <w:pPr>
+        <w:pStyle w:val="Heading3"/>
+      </w:pPr>
+      <w:r>
+        <w:t>Users</w:t>
+      </w:r>
+    </w:p>
+    <w:p>
+      <w:r>
+        <w:t xml:space="preserve">The </w:t>
+      </w:r>
+      <w:proofErr w:type="gramStart"/>
+      <w:r>
+        <w:t>users</w:t>
+      </w:r>
+      <w:proofErr w:type="gramEnd"/>
+      <w:r>
+        <w:t xml:space="preserve"> collection contains the user records. Users have the following fields:</w:t>
+      </w:r>
+    </w:p>
+    <w:p>
+      <w:pPr>
+        <w:pStyle w:val="Paragraphs"/>
+        <w:numPr>
+          <w:ilvl w:val="0"/>
+          <w:numId w:val="11"/>
+        </w:numPr>
+      </w:pPr>
+      <w:r>
+        <w:rPr>
+          <w:rFonts w:ascii="Courier New" w:hAnsi="Courier New" w:cs="Courier New"/>
+          <w:b/>
+        </w:rPr>
+        <w:t>_key</w:t>
+      </w:r>
+      <w:r>
+        <w:rPr>
+          <w:rFonts w:ascii="Courier New" w:hAnsi="Courier New" w:cs="Courier New"/>
+          <w:b/>
+        </w:rPr>
+        <w:t>:</w:t>
+      </w:r>
+      <w:r>
+        <w:t xml:space="preserve"> </w:t>
+      </w:r>
+      <w:r>
+        <w:t>The user key is assigned by the database</w:t>
+      </w:r>
+      <w:r>
+        <w:t>.</w:t>
+      </w:r>
+      <w:r>
+        <w:t xml:space="preserve"> All references to users will use this field, but publicly users are referred to by their user code.</w:t>
+      </w:r>
+    </w:p>
+    <w:p>
+      <w:pPr>
+        <w:pStyle w:val="Paragraphs"/>
+        <w:numPr>
+          <w:ilvl w:val="0"/>
+          <w:numId w:val="11"/>
+        </w:numPr>
+      </w:pPr>
+      <w:r>
+        <w:rPr>
+          <w:rFonts w:ascii="Courier New" w:hAnsi="Courier New" w:cs="Courier New"/>
+          <w:b/>
+        </w:rPr>
+        <w:t>name</w:t>
+      </w:r>
+      <w:r>
+        <w:rPr>
+          <w:rFonts w:cstheme="minorHAnsi"/>
+        </w:rPr>
+        <w:t>:</w:t>
+      </w:r>
+      <w:r>
+        <w:t xml:space="preserve">  The user full name</w:t>
+      </w:r>
+      <w:bookmarkStart w:id="118" w:name="OLE_LINK119"/>
+      <w:bookmarkStart w:id="119" w:name="OLE_LINK120"/>
+      <w:r>
+        <w:t>.</w:t>
+      </w:r>
+      <w:bookmarkEnd w:id="118"/>
+      <w:bookmarkEnd w:id="119"/>
+    </w:p>
+    <w:p>
+      <w:pPr>
+        <w:pStyle w:val="Paragraphs"/>
+        <w:numPr>
+          <w:ilvl w:val="0"/>
+          <w:numId w:val="11"/>
+        </w:numPr>
+      </w:pPr>
+      <w:r>
+        <w:rPr>
+          <w:rFonts w:ascii="Courier New" w:hAnsi="Courier New" w:cs="Courier New"/>
+          <w:b/>
+        </w:rPr>
+        <w:t>email:</w:t>
+      </w:r>
+      <w:r>
+        <w:t xml:space="preserve"> The user e-mail address.</w:t>
+      </w:r>
+    </w:p>
+    <w:p>
+      <w:pPr>
+        <w:pStyle w:val="Paragraphs"/>
+        <w:numPr>
+          <w:ilvl w:val="0"/>
+          <w:numId w:val="11"/>
+        </w:numPr>
+      </w:pPr>
+      <w:r>
+        <w:rPr>
+          <w:rFonts w:ascii="Courier New" w:hAnsi="Courier New" w:cs="Courier New"/>
+          <w:b/>
+        </w:rPr>
+        <w:t>language:</w:t>
+      </w:r>
+      <w:r>
+        <w:t xml:space="preserve"> The user’s preferred language. This field is a controlled vocabulary of language codes</w:t>
+      </w:r>
+      <w:proofErr w:type="gramStart"/>
+      <w:r>
+        <w:t xml:space="preserve">, </w:t>
+      </w:r>
+      <w:r>
+        <w:rPr>
+          <w:rFonts w:ascii="Courier New" w:hAnsi="Courier New" w:cs="Courier New"/>
+        </w:rPr>
+        <w:t>:</w:t>
+      </w:r>
+      <w:proofErr w:type="spellStart"/>
+      <w:r>
+        <w:rPr>
+          <w:rFonts w:ascii="Courier New" w:hAnsi="Courier New" w:cs="Courier New"/>
+        </w:rPr>
+        <w:t>enum</w:t>
+      </w:r>
+      <w:proofErr w:type="gramEnd"/>
+      <w:r>
+        <w:rPr>
+          <w:rFonts w:ascii="Courier New" w:hAnsi="Courier New" w:cs="Courier New"/>
+        </w:rPr>
+        <w:t>:language</w:t>
+      </w:r>
+      <w:proofErr w:type="spellEnd"/>
+      <w:r>
+        <w:t xml:space="preserve">, which indicates the language in which the user wants to interact in. Note that the </w:t>
+      </w:r>
+      <w:proofErr w:type="gramStart"/>
+      <w:r>
+        <w:t>above mentioned</w:t>
+      </w:r>
+      <w:proofErr w:type="gramEnd"/>
+      <w:r>
+        <w:t xml:space="preserve"> controlled vocabulary contains the </w:t>
+      </w:r>
+      <w:r>
+        <w:rPr>
+          <w:i/>
+        </w:rPr>
+        <w:t>installed</w:t>
+      </w:r>
+      <w:r>
+        <w:t xml:space="preserve"> languages, not the available languages.</w:t>
+      </w:r>
+    </w:p>
+    <w:p>
+      <w:pPr>
+        <w:pStyle w:val="Paragraphs"/>
+        <w:numPr>
+          <w:ilvl w:val="0"/>
+          <w:numId w:val="11"/>
+        </w:numPr>
+      </w:pPr>
+      <w:r>
+        <w:rPr>
+          <w:rFonts w:ascii="Courier New" w:hAnsi="Courier New" w:cs="Courier New"/>
+          <w:b/>
+        </w:rPr>
+        <w:t>username</w:t>
+      </w:r>
+      <w:r>
+        <w:t xml:space="preserve">: The user code, it is the login code; if omitted, it defaults to the user </w:t>
+      </w:r>
+      <w:r>
+        <w:rPr>
+          <w:rFonts w:ascii="Courier New" w:hAnsi="Courier New" w:cs="Courier New"/>
+        </w:rPr>
+        <w:t>email</w:t>
+      </w:r>
+      <w:r>
+        <w:t>.</w:t>
+      </w:r>
+    </w:p>
+    <w:p>
+      <w:pPr>
+        <w:pStyle w:val="Paragraphs"/>
+        <w:numPr>
+          <w:ilvl w:val="0"/>
+          <w:numId w:val="11"/>
+        </w:numPr>
+      </w:pPr>
+      <w:r>
+        <w:rPr>
+          <w:rFonts w:ascii="Courier New" w:hAnsi="Courier New" w:cs="Courier New"/>
+          <w:b/>
+        </w:rPr>
+        <w:lastRenderedPageBreak/>
+        <w:t>rank</w:t>
+      </w:r>
+      <w:r>
+        <w:t>:</w:t>
+      </w:r>
+      <w:r>
+        <w:t xml:space="preserve"> This is a controlled vocabulary that indicates the rank of the user. It is not yet used anywhere, but might be used as the hie</w:t>
+      </w:r>
+      <w:r>
+        <w:t>rarchical category of the user where higher levels provide access to lower levels:</w:t>
+      </w:r>
+    </w:p>
+    <w:p>
+      <w:pPr>
+        <w:pStyle w:val="Paragraphs"/>
+        <w:numPr>
+          <w:ilvl w:val="1"/>
+          <w:numId w:val="11"/>
+        </w:numPr>
+      </w:pPr>
+      <w:proofErr w:type="gramStart"/>
+      <w:r>
+        <w:rPr>
+          <w:rFonts w:ascii="Courier New" w:hAnsi="Courier New" w:cs="Courier New"/>
+        </w:rPr>
+        <w:t>:</w:t>
+      </w:r>
+      <w:proofErr w:type="spellStart"/>
+      <w:r>
+        <w:rPr>
+          <w:rFonts w:ascii="Courier New" w:hAnsi="Courier New" w:cs="Courier New"/>
+        </w:rPr>
+        <w:t>rank</w:t>
+      </w:r>
+      <w:proofErr w:type="gramEnd"/>
+      <w:r>
+        <w:rPr>
+          <w:rFonts w:ascii="Courier New" w:hAnsi="Courier New" w:cs="Courier New"/>
+        </w:rPr>
+        <w:t>:system</w:t>
+      </w:r>
+      <w:proofErr w:type="spellEnd"/>
+      <w:r>
+        <w:t>: This rank would be the highest, providing access to all resources.</w:t>
+      </w:r>
+    </w:p>
+    <w:p>
+      <w:pPr>
+        <w:pStyle w:val="Paragraphs"/>
+        <w:numPr>
+          <w:ilvl w:val="1"/>
+          <w:numId w:val="11"/>
+        </w:numPr>
+      </w:pPr>
+      <w:proofErr w:type="gramStart"/>
+      <w:r>
+        <w:rPr>
+          <w:rFonts w:ascii="Courier New" w:hAnsi="Courier New" w:cs="Courier New"/>
+        </w:rPr>
+        <w:t>:</w:t>
+      </w:r>
+      <w:proofErr w:type="spellStart"/>
+      <w:r>
+        <w:rPr>
+          <w:rFonts w:ascii="Courier New" w:hAnsi="Courier New" w:cs="Courier New"/>
+        </w:rPr>
+        <w:t>rank</w:t>
+      </w:r>
+      <w:proofErr w:type="gramEnd"/>
+      <w:r>
+        <w:rPr>
+          <w:rFonts w:ascii="Courier New" w:hAnsi="Courier New" w:cs="Courier New"/>
+        </w:rPr>
+        <w:t>:default</w:t>
+      </w:r>
+      <w:proofErr w:type="spellEnd"/>
+      <w:r>
+        <w:t xml:space="preserve">: This rank should give access to </w:t>
+      </w:r>
+      <w:r>
+        <w:rPr>
+          <w:i/>
+        </w:rPr>
+        <w:t>default</w:t>
+      </w:r>
+      <w:r>
+        <w:t xml:space="preserve"> terms, descriptors and others.</w:t>
+      </w:r>
+    </w:p>
+    <w:p>
+      <w:pPr>
+        <w:pStyle w:val="Paragraphs"/>
+        <w:numPr>
+          <w:ilvl w:val="1"/>
+          <w:numId w:val="11"/>
+        </w:numPr>
+      </w:pPr>
+      <w:proofErr w:type="gramStart"/>
+      <w:r>
+        <w:rPr>
+          <w:rFonts w:ascii="Courier New" w:hAnsi="Courier New" w:cs="Courier New"/>
+        </w:rPr>
+        <w:t>:</w:t>
+      </w:r>
+      <w:proofErr w:type="spellStart"/>
+      <w:r>
+        <w:rPr>
+          <w:rFonts w:ascii="Courier New" w:hAnsi="Courier New" w:cs="Courier New"/>
+        </w:rPr>
+        <w:t>rank</w:t>
+      </w:r>
+      <w:proofErr w:type="gramEnd"/>
+      <w:r>
+        <w:rPr>
+          <w:rFonts w:ascii="Courier New" w:hAnsi="Courier New" w:cs="Courier New"/>
+        </w:rPr>
+        <w:t>:</w:t>
+      </w:r>
+      <w:r>
+        <w:rPr>
+          <w:rFonts w:ascii="Courier New" w:hAnsi="Courier New" w:cs="Courier New"/>
+        </w:rPr>
+        <w:t>standard</w:t>
+      </w:r>
+      <w:proofErr w:type="spellEnd"/>
+      <w:r>
+        <w:t xml:space="preserve">: This rank should give access to </w:t>
+      </w:r>
+      <w:r>
+        <w:rPr>
+          <w:i/>
+        </w:rPr>
+        <w:t>standard</w:t>
+      </w:r>
+      <w:r>
+        <w:t xml:space="preserve"> terms, descriptors and others.</w:t>
+      </w:r>
+    </w:p>
+    <w:p>
+      <w:pPr>
+        <w:pStyle w:val="Paragraphs"/>
+        <w:numPr>
+          <w:ilvl w:val="1"/>
+          <w:numId w:val="11"/>
+        </w:numPr>
+      </w:pPr>
+      <w:proofErr w:type="gramStart"/>
+      <w:r>
+        <w:rPr>
+          <w:rFonts w:ascii="Courier New" w:hAnsi="Courier New" w:cs="Courier New"/>
+        </w:rPr>
+        <w:t>:</w:t>
+      </w:r>
+      <w:proofErr w:type="spellStart"/>
+      <w:r>
+        <w:rPr>
+          <w:rFonts w:ascii="Courier New" w:hAnsi="Courier New" w:cs="Courier New"/>
+        </w:rPr>
+        <w:t>rank</w:t>
+      </w:r>
+      <w:proofErr w:type="gramEnd"/>
+      <w:r>
+        <w:rPr>
+          <w:rFonts w:ascii="Courier New" w:hAnsi="Courier New" w:cs="Courier New"/>
+        </w:rPr>
+        <w:t>:</w:t>
+      </w:r>
+      <w:r>
+        <w:rPr>
+          <w:rFonts w:ascii="Courier New" w:hAnsi="Courier New" w:cs="Courier New"/>
+        </w:rPr>
+        <w:t>standard</w:t>
+      </w:r>
+      <w:proofErr w:type="spellEnd"/>
+      <w:r>
+        <w:t xml:space="preserve">: This rank should give access to </w:t>
+      </w:r>
+      <w:r>
+        <w:rPr>
+          <w:i/>
+        </w:rPr>
+        <w:t>standard</w:t>
+      </w:r>
+      <w:r>
+        <w:t xml:space="preserve"> terms, descriptors and others.</w:t>
+      </w:r>
+    </w:p>
+    <w:p>
+      <w:pPr>
+        <w:pStyle w:val="Paragraphs"/>
+        <w:numPr>
+          <w:ilvl w:val="1"/>
+          <w:numId w:val="11"/>
+        </w:numPr>
+      </w:pPr>
+      <w:proofErr w:type="gramStart"/>
+      <w:r>
+        <w:rPr>
+          <w:rFonts w:ascii="Courier New" w:hAnsi="Courier New" w:cs="Courier New"/>
+        </w:rPr>
+        <w:t>:</w:t>
+      </w:r>
+      <w:proofErr w:type="spellStart"/>
+      <w:r>
+        <w:rPr>
+          <w:rFonts w:ascii="Courier New" w:hAnsi="Courier New" w:cs="Courier New"/>
+        </w:rPr>
+        <w:t>rank</w:t>
+      </w:r>
+      <w:proofErr w:type="gramEnd"/>
+      <w:r>
+        <w:rPr>
+          <w:rFonts w:ascii="Courier New" w:hAnsi="Courier New" w:cs="Courier New"/>
+        </w:rPr>
+        <w:t>:</w:t>
+      </w:r>
+      <w:r>
+        <w:rPr>
+          <w:rFonts w:ascii="Courier New" w:hAnsi="Courier New" w:cs="Courier New"/>
+        </w:rPr>
+        <w:t>user</w:t>
+      </w:r>
+      <w:proofErr w:type="spellEnd"/>
+      <w:r>
+        <w:t xml:space="preserve">: This rank should give access to </w:t>
+      </w:r>
+      <w:r>
+        <w:rPr>
+          <w:i/>
+        </w:rPr>
+        <w:t>user-defined</w:t>
+      </w:r>
+      <w:r>
+        <w:t xml:space="preserve"> terms, descriptors and others.</w:t>
+      </w:r>
+    </w:p>
+    <w:p>
+      <w:pPr>
+        <w:pStyle w:val="Paragraphs"/>
+        <w:numPr>
+          <w:ilvl w:val="1"/>
+          <w:numId w:val="11"/>
+        </w:numPr>
+      </w:pPr>
+      <w:proofErr w:type="gramStart"/>
+      <w:r>
+        <w:rPr>
+          <w:rFonts w:ascii="Courier New" w:hAnsi="Courier New" w:cs="Courier New"/>
+        </w:rPr>
+        <w:t>:</w:t>
+      </w:r>
+      <w:proofErr w:type="spellStart"/>
+      <w:r>
+        <w:rPr>
+          <w:rFonts w:ascii="Courier New" w:hAnsi="Courier New" w:cs="Courier New"/>
+        </w:rPr>
+        <w:t>rank</w:t>
+      </w:r>
+      <w:proofErr w:type="gramEnd"/>
+      <w:r>
+        <w:rPr>
+          <w:rFonts w:ascii="Courier New" w:hAnsi="Courier New" w:cs="Courier New"/>
+        </w:rPr>
+        <w:t>:</w:t>
+      </w:r>
+      <w:r>
+        <w:rPr>
+          <w:rFonts w:ascii="Courier New" w:hAnsi="Courier New" w:cs="Courier New"/>
+        </w:rPr>
+        <w:t>guest</w:t>
+      </w:r>
+      <w:proofErr w:type="spellEnd"/>
+      <w:r>
+        <w:t xml:space="preserve">: This rank </w:t>
+      </w:r>
+      <w:r>
+        <w:t xml:space="preserve">represents the </w:t>
+      </w:r>
+      <w:r>
+        <w:rPr>
+          <w:i/>
+        </w:rPr>
+        <w:t>guest</w:t>
+      </w:r>
+      <w:r>
+        <w:t xml:space="preserve"> rank, that is, the lowest level</w:t>
+      </w:r>
+      <w:r>
+        <w:t>.</w:t>
+      </w:r>
+    </w:p>
+    <w:p>
+      <w:pPr>
+        <w:pStyle w:val="Paragraphs"/>
+        <w:numPr>
+          <w:ilvl w:val="0"/>
+          <w:numId w:val="11"/>
+        </w:numPr>
+      </w:pPr>
+      <w:r>
+        <w:rPr>
+          <w:rFonts w:ascii="Courier New" w:hAnsi="Courier New" w:cs="Courier New"/>
+        </w:rPr>
+        <w:t>role</w:t>
+      </w:r>
+      <w:r>
+        <w:t>: This is a controlled vocabulary set, it contains the codes that indicate the allowed operations for the user:</w:t>
+      </w:r>
+    </w:p>
+    <w:p>
+      <w:pPr>
+        <w:pStyle w:val="Paragraphs"/>
+        <w:numPr>
+          <w:ilvl w:val="1"/>
+          <w:numId w:val="11"/>
+        </w:numPr>
+      </w:pPr>
+      <w:bookmarkStart w:id="120" w:name="OLE_LINK124"/>
+      <w:bookmarkStart w:id="121" w:name="OLE_LINK125"/>
+      <w:bookmarkStart w:id="122" w:name="OLE_LINK128"/>
+      <w:bookmarkStart w:id="123" w:name="OLE_LINK129"/>
+      <w:proofErr w:type="gramStart"/>
+      <w:r>
+        <w:rPr>
+          <w:rFonts w:ascii="Courier New" w:hAnsi="Courier New" w:cs="Courier New"/>
+        </w:rPr>
+        <w:t>:</w:t>
+      </w:r>
+      <w:proofErr w:type="spellStart"/>
+      <w:r>
+        <w:rPr>
+          <w:rFonts w:ascii="Courier New" w:hAnsi="Courier New" w:cs="Courier New"/>
+        </w:rPr>
+        <w:t>role</w:t>
+      </w:r>
+      <w:proofErr w:type="gramEnd"/>
+      <w:r>
+        <w:rPr>
+          <w:rFonts w:ascii="Courier New" w:hAnsi="Courier New" w:cs="Courier New"/>
+        </w:rPr>
+        <w:t>:user</w:t>
+      </w:r>
+      <w:bookmarkEnd w:id="122"/>
+      <w:bookmarkEnd w:id="123"/>
+      <w:proofErr w:type="spellEnd"/>
+      <w:r>
+        <w:t>: Can create and manage other users.</w:t>
+      </w:r>
+    </w:p>
+    <w:bookmarkEnd w:id="120"/>
+    <w:bookmarkEnd w:id="121"/>
+    <w:p>
+      <w:pPr>
+        <w:pStyle w:val="Paragraphs"/>
+        <w:numPr>
+          <w:ilvl w:val="1"/>
+          <w:numId w:val="11"/>
+        </w:numPr>
+      </w:pPr>
+      <w:proofErr w:type="gramStart"/>
+      <w:r>
+        <w:rPr>
+          <w:rFonts w:ascii="Courier New" w:hAnsi="Courier New" w:cs="Courier New"/>
+        </w:rPr>
+        <w:t>:</w:t>
+      </w:r>
+      <w:proofErr w:type="spellStart"/>
+      <w:r>
+        <w:rPr>
+          <w:rFonts w:ascii="Courier New" w:hAnsi="Courier New" w:cs="Courier New"/>
+        </w:rPr>
+        <w:t>role</w:t>
+      </w:r>
+      <w:proofErr w:type="gramEnd"/>
+      <w:r>
+        <w:rPr>
+          <w:rFonts w:ascii="Courier New" w:hAnsi="Courier New" w:cs="Courier New"/>
+        </w:rPr>
+        <w:t>:</w:t>
+      </w:r>
+      <w:r>
+        <w:rPr>
+          <w:rFonts w:ascii="Courier New" w:hAnsi="Courier New" w:cs="Courier New"/>
+        </w:rPr>
+        <w:t>batch</w:t>
+      </w:r>
+      <w:proofErr w:type="spellEnd"/>
+      <w:r>
+        <w:t xml:space="preserve">: Can </w:t>
+      </w:r>
+      <w:r>
+        <w:t>initiate and execute batch jobs</w:t>
+      </w:r>
+      <w:r>
+        <w:t>.</w:t>
+      </w:r>
+    </w:p>
+    <w:p>
+      <w:pPr>
+        <w:pStyle w:val="Paragraphs"/>
+        <w:numPr>
+          <w:ilvl w:val="1"/>
+          <w:numId w:val="11"/>
+        </w:numPr>
+      </w:pPr>
+      <w:proofErr w:type="gramStart"/>
+      <w:r>
+        <w:rPr>
+          <w:rFonts w:ascii="Courier New" w:hAnsi="Courier New" w:cs="Courier New"/>
+        </w:rPr>
+        <w:t>:</w:t>
+      </w:r>
+      <w:proofErr w:type="spellStart"/>
+      <w:r>
+        <w:rPr>
+          <w:rFonts w:ascii="Courier New" w:hAnsi="Courier New" w:cs="Courier New"/>
+        </w:rPr>
+        <w:t>role</w:t>
+      </w:r>
+      <w:proofErr w:type="gramEnd"/>
+      <w:r>
+        <w:rPr>
+          <w:rFonts w:ascii="Courier New" w:hAnsi="Courier New" w:cs="Courier New"/>
+        </w:rPr>
+        <w:t>:</w:t>
+      </w:r>
+      <w:r>
+        <w:rPr>
+          <w:rFonts w:ascii="Courier New" w:hAnsi="Courier New" w:cs="Courier New"/>
+        </w:rPr>
+        <w:t>upload</w:t>
+      </w:r>
+      <w:proofErr w:type="spellEnd"/>
+      <w:r>
+        <w:t xml:space="preserve">: Can </w:t>
+      </w:r>
+      <w:r>
+        <w:t>register studies and upload annex files and datasets</w:t>
+      </w:r>
+      <w:r>
+        <w:t>.</w:t>
+      </w:r>
+    </w:p>
+    <w:p>
+      <w:pPr>
+        <w:pStyle w:val="Paragraphs"/>
+        <w:numPr>
+          <w:ilvl w:val="1"/>
+          <w:numId w:val="11"/>
+        </w:numPr>
+      </w:pPr>
+      <w:proofErr w:type="gramStart"/>
+      <w:r>
+        <w:rPr>
+          <w:rFonts w:ascii="Courier New" w:hAnsi="Courier New" w:cs="Courier New"/>
+        </w:rPr>
+        <w:t>:</w:t>
+      </w:r>
+      <w:proofErr w:type="spellStart"/>
+      <w:r>
+        <w:rPr>
+          <w:rFonts w:ascii="Courier New" w:hAnsi="Courier New" w:cs="Courier New"/>
+        </w:rPr>
+        <w:t>role</w:t>
+      </w:r>
+      <w:proofErr w:type="gramEnd"/>
+      <w:r>
+        <w:rPr>
+          <w:rFonts w:ascii="Courier New" w:hAnsi="Courier New" w:cs="Courier New"/>
+        </w:rPr>
+        <w:t>:</w:t>
+      </w:r>
+      <w:r>
+        <w:rPr>
+          <w:rFonts w:ascii="Courier New" w:hAnsi="Courier New" w:cs="Courier New"/>
+        </w:rPr>
+        <w:t>meta</w:t>
+      </w:r>
+      <w:proofErr w:type="spellEnd"/>
+      <w:r>
+        <w:t xml:space="preserve">: Can </w:t>
+      </w:r>
+      <w:r>
+        <w:t xml:space="preserve">manage metadata, the scope is limited by the user </w:t>
+      </w:r>
+      <w:r>
+        <w:rPr>
+          <w:rFonts w:ascii="Courier New" w:hAnsi="Courier New" w:cs="Courier New"/>
+        </w:rPr>
+        <w:t>rank</w:t>
+      </w:r>
+      <w:r>
+        <w:t>.</w:t>
+      </w:r>
+    </w:p>
+    <w:p>
+      <w:pPr>
+        <w:pStyle w:val="Paragraphs"/>
+        <w:numPr>
+          <w:ilvl w:val="1"/>
+          <w:numId w:val="11"/>
+        </w:numPr>
+      </w:pPr>
+      <w:proofErr w:type="gramStart"/>
+      <w:r>
+        <w:rPr>
+          <w:rFonts w:ascii="Courier New" w:hAnsi="Courier New" w:cs="Courier New"/>
+        </w:rPr>
+        <w:t>:</w:t>
+      </w:r>
+      <w:proofErr w:type="spellStart"/>
+      <w:r>
+        <w:rPr>
+          <w:rFonts w:ascii="Courier New" w:hAnsi="Courier New" w:cs="Courier New"/>
+        </w:rPr>
+        <w:t>role</w:t>
+      </w:r>
+      <w:proofErr w:type="gramEnd"/>
+      <w:r>
+        <w:rPr>
+          <w:rFonts w:ascii="Courier New" w:hAnsi="Courier New" w:cs="Courier New"/>
+        </w:rPr>
+        <w:t>:</w:t>
+      </w:r>
+      <w:r>
+        <w:rPr>
+          <w:rFonts w:ascii="Courier New" w:hAnsi="Courier New" w:cs="Courier New"/>
+        </w:rPr>
+        <w:t>clean</w:t>
+      </w:r>
+      <w:proofErr w:type="spellEnd"/>
+      <w:r>
+        <w:t xml:space="preserve">: Can </w:t>
+      </w:r>
+      <w:r>
+        <w:t>harmonise datasets</w:t>
+      </w:r>
+      <w:r>
+        <w:t>.</w:t>
+      </w:r>
+    </w:p>
+    <w:p>
+      <w:pPr>
+        <w:pStyle w:val="Paragraphs"/>
+        <w:numPr>
+          <w:ilvl w:val="1"/>
+          <w:numId w:val="11"/>
+        </w:numPr>
+      </w:pPr>
+      <w:proofErr w:type="gramStart"/>
+      <w:r>
+        <w:rPr>
+          <w:rFonts w:ascii="Courier New" w:hAnsi="Courier New" w:cs="Courier New"/>
+        </w:rPr>
+        <w:t>:</w:t>
+      </w:r>
+      <w:proofErr w:type="spellStart"/>
+      <w:r>
+        <w:rPr>
+          <w:rFonts w:ascii="Courier New" w:hAnsi="Courier New" w:cs="Courier New"/>
+        </w:rPr>
+        <w:t>role</w:t>
+      </w:r>
+      <w:proofErr w:type="gramEnd"/>
+      <w:r>
+        <w:rPr>
+          <w:rFonts w:ascii="Courier New" w:hAnsi="Courier New" w:cs="Courier New"/>
+        </w:rPr>
+        <w:t>:</w:t>
+      </w:r>
+      <w:r>
+        <w:rPr>
+          <w:rFonts w:ascii="Courier New" w:hAnsi="Courier New" w:cs="Courier New"/>
+        </w:rPr>
+        <w:t>suggest</w:t>
+      </w:r>
+      <w:proofErr w:type="spellEnd"/>
+      <w:r>
+        <w:t xml:space="preserve">: Can </w:t>
+      </w:r>
+      <w:r>
+        <w:t xml:space="preserve">create data dictionary elements with a temporary status. Suggested items </w:t>
+      </w:r>
+      <w:r>
+        <w:t>should be reviewed by the data dictionary curator who will then make these elements adopted</w:t>
+      </w:r>
+      <w:r>
+        <w:t>.</w:t>
+      </w:r>
+    </w:p>
+    <w:p>
+      <w:pPr>
+        <w:pStyle w:val="Paragraphs"/>
+        <w:numPr>
+          <w:ilvl w:val="1"/>
+          <w:numId w:val="11"/>
+        </w:numPr>
+      </w:pPr>
+      <w:proofErr w:type="gramStart"/>
+      <w:r>
+        <w:rPr>
+          <w:rFonts w:ascii="Courier New" w:hAnsi="Courier New" w:cs="Courier New"/>
+        </w:rPr>
+        <w:t>:</w:t>
+      </w:r>
+      <w:proofErr w:type="spellStart"/>
+      <w:r>
+        <w:rPr>
+          <w:rFonts w:ascii="Courier New" w:hAnsi="Courier New" w:cs="Courier New"/>
+        </w:rPr>
+        <w:t>role</w:t>
+      </w:r>
+      <w:proofErr w:type="gramEnd"/>
+      <w:r>
+        <w:rPr>
+          <w:rFonts w:ascii="Courier New" w:hAnsi="Courier New" w:cs="Courier New"/>
+        </w:rPr>
+        <w:t>:</w:t>
+      </w:r>
+      <w:r>
+        <w:rPr>
+          <w:rFonts w:ascii="Courier New" w:hAnsi="Courier New" w:cs="Courier New"/>
+        </w:rPr>
+        <w:t>dict</w:t>
+      </w:r>
+      <w:proofErr w:type="spellEnd"/>
+      <w:r>
+        <w:t xml:space="preserve">: Can </w:t>
+      </w:r>
+      <w:r>
+        <w:t>curate the data dictionary</w:t>
+      </w:r>
+      <w:r>
+        <w:t>.</w:t>
+      </w:r>
+    </w:p>
+    <w:p>
+      <w:pPr>
+        <w:pStyle w:val="Paragraphs"/>
+        <w:numPr>
+          <w:ilvl w:val="1"/>
+          <w:numId w:val="11"/>
+        </w:numPr>
+      </w:pPr>
+      <w:proofErr w:type="gramStart"/>
+      <w:r>
+        <w:rPr>
+          <w:rFonts w:ascii="Courier New" w:hAnsi="Courier New" w:cs="Courier New"/>
+        </w:rPr>
+        <w:t>:</w:t>
+      </w:r>
+      <w:proofErr w:type="spellStart"/>
+      <w:r>
+        <w:rPr>
+          <w:rFonts w:ascii="Courier New" w:hAnsi="Courier New" w:cs="Courier New"/>
+        </w:rPr>
+        <w:t>role</w:t>
+      </w:r>
+      <w:proofErr w:type="gramEnd"/>
+      <w:r>
+        <w:rPr>
+          <w:rFonts w:ascii="Courier New" w:hAnsi="Courier New" w:cs="Courier New"/>
+        </w:rPr>
+        <w:t>:</w:t>
+      </w:r>
+      <w:r>
+        <w:rPr>
+          <w:rFonts w:ascii="Courier New" w:hAnsi="Courier New" w:cs="Courier New"/>
+        </w:rPr>
+        <w:t>commit</w:t>
+      </w:r>
+      <w:proofErr w:type="spellEnd"/>
+      <w:r>
+        <w:t xml:space="preserve">: Can </w:t>
+      </w:r>
+      <w:r>
+        <w:t>decide when a dataset has been harmonised and commit it to its final collection</w:t>
+      </w:r>
+      <w:r>
+        <w:t>.</w:t>
+      </w:r>
+    </w:p>
+    <w:p>
+      <w:pPr>
+        <w:pStyle w:val="Paragraphs"/>
+        <w:numPr>
+          <w:ilvl w:val="1"/>
+          <w:numId w:val="11"/>
+        </w:numPr>
+      </w:pPr>
+      <w:proofErr w:type="gramStart"/>
+      <w:r>
+        <w:rPr>
+          <w:rFonts w:ascii="Courier New" w:hAnsi="Courier New" w:cs="Courier New"/>
+        </w:rPr>
+        <w:t>:</w:t>
+      </w:r>
+      <w:proofErr w:type="spellStart"/>
+      <w:r>
+        <w:rPr>
+          <w:rFonts w:ascii="Courier New" w:hAnsi="Courier New" w:cs="Courier New"/>
+        </w:rPr>
+        <w:t>role</w:t>
+      </w:r>
+      <w:proofErr w:type="gramEnd"/>
+      <w:r>
+        <w:rPr>
+          <w:rFonts w:ascii="Courier New" w:hAnsi="Courier New" w:cs="Courier New"/>
+        </w:rPr>
+        <w:t>:</w:t>
+      </w:r>
+      <w:r>
+        <w:rPr>
+          <w:rFonts w:ascii="Courier New" w:hAnsi="Courier New" w:cs="Courier New"/>
+        </w:rPr>
+        <w:t>query</w:t>
+      </w:r>
+      <w:proofErr w:type="spellEnd"/>
+      <w:r>
+        <w:t xml:space="preserve">: Can </w:t>
+      </w:r>
+      <w:r>
+        <w:t>query the data contents of the database.</w:t>
+      </w:r>
+      <w:r>
+        <w:t>.</w:t>
+      </w:r>
+    </w:p>
+    <w:p>
+      <w:pPr>
+        <w:pStyle w:val="Paragraphs"/>
+        <w:numPr>
+          <w:ilvl w:val="1"/>
+          <w:numId w:val="11"/>
+        </w:numPr>
+      </w:pPr>
+      <w:proofErr w:type="gramStart"/>
+      <w:r>
+        <w:rPr>
+          <w:rFonts w:ascii="Courier New" w:hAnsi="Courier New" w:cs="Courier New"/>
+        </w:rPr>
+        <w:t>:</w:t>
+      </w:r>
+      <w:proofErr w:type="spellStart"/>
+      <w:r>
+        <w:rPr>
+          <w:rFonts w:ascii="Courier New" w:hAnsi="Courier New" w:cs="Courier New"/>
+        </w:rPr>
+        <w:t>role</w:t>
+      </w:r>
+      <w:proofErr w:type="gramEnd"/>
+      <w:r>
+        <w:rPr>
+          <w:rFonts w:ascii="Courier New" w:hAnsi="Courier New" w:cs="Courier New"/>
+        </w:rPr>
+        <w:t>:</w:t>
+      </w:r>
+      <w:r>
+        <w:rPr>
+          <w:rFonts w:ascii="Courier New" w:hAnsi="Courier New" w:cs="Courier New"/>
+        </w:rPr>
+        <w:t>download</w:t>
+      </w:r>
+      <w:proofErr w:type="spellEnd"/>
+      <w:r>
+        <w:t xml:space="preserve">: Can </w:t>
+      </w:r>
+      <w:r>
+        <w:t>download the data contents queries</w:t>
+      </w:r>
+      <w:r>
+        <w:t>.</w:t>
+      </w:r>
+    </w:p>
+    <w:p>
+      <w:pPr>
+        <w:pStyle w:val="Paragraphs"/>
+        <w:numPr>
+          <w:ilvl w:val="0"/>
+          <w:numId w:val="11"/>
+        </w:numPr>
+      </w:pPr>
+      <w:proofErr w:type="spellStart"/>
+      <w:r>
+        <w:rPr>
+          <w:rFonts w:ascii="Courier New" w:hAnsi="Courier New" w:cs="Courier New"/>
+        </w:rPr>
+        <w:t>auth</w:t>
+      </w:r>
+      <w:proofErr w:type="spellEnd"/>
+      <w:r>
+        <w:t>: This is an object that contains the user’s authentication data, it should be treated as a black box and never be made accessible to users.</w:t>
+      </w:r>
+    </w:p>
+    <w:p>
+      <w:pPr>
+        <w:pStyle w:val="Heading2"/>
+      </w:pPr>
+      <w:r>
+        <w:t>User management</w:t>
+      </w:r>
+    </w:p>
+    <w:p>
+      <w:pPr>
+        <w:pStyle w:val="Paragraphs"/>
+      </w:pPr>
+      <w:r>
+        <w:t>There are two types of users: the system administrator and regular users. The system administrator can only be created is there are no other users, it must be the first user in the system. The c</w:t>
+      </w:r>
+      <w:r>
+        <w:t>reation process is the same as for other items:</w:t>
+      </w:r>
+    </w:p>
+    <w:p>
+      <w:pPr>
+        <w:pStyle w:val="Paragraphs"/>
+        <w:numPr>
+          <w:ilvl w:val="0"/>
+          <w:numId w:val="30"/>
+        </w:numPr>
+      </w:pPr>
+      <w:r>
+        <w:t>The front-end requests a form, optionally providing initial data.</w:t>
+      </w:r>
+    </w:p>
+    <w:p>
+      <w:pPr>
+        <w:pStyle w:val="Paragraphs"/>
+        <w:numPr>
+          <w:ilvl w:val="0"/>
+          <w:numId w:val="30"/>
+        </w:numPr>
+      </w:pPr>
+      <w:r>
+        <w:t xml:space="preserve">The front end receives the </w:t>
+      </w:r>
+      <w:r>
+        <w:t>form record optionally including the provided data.</w:t>
+      </w:r>
+    </w:p>
+    <w:p>
+      <w:pPr>
+        <w:pStyle w:val="Paragraphs"/>
+        <w:numPr>
+          <w:ilvl w:val="0"/>
+          <w:numId w:val="30"/>
+        </w:numPr>
+      </w:pPr>
+      <w:r>
+        <w:t xml:space="preserve">The front end presents the form to the user and returns the data to the </w:t>
+      </w:r>
+      <w:proofErr w:type="gramStart"/>
+      <w:r>
+        <w:t>back end</w:t>
+      </w:r>
+      <w:proofErr w:type="gramEnd"/>
+      <w:r>
+        <w:t xml:space="preserve"> service which records the data in the database.</w:t>
+      </w:r>
+    </w:p>
+    <w:p>
+      <w:pPr>
+        <w:pStyle w:val="Paragraphs"/>
+        <w:keepNext/>
+      </w:pPr>
+      <w:r>
+        <w:lastRenderedPageBreak/>
+        <w:t>The system administration creation workflow follows these steps:</w:t>
+      </w:r>
+    </w:p>
+    <w:p>
+      <w:pPr>
+        <w:pStyle w:val="Paragraphs"/>
+        <w:numPr>
+          <w:ilvl w:val="0"/>
+          <w:numId w:val="31"/>
+        </w:numPr>
+      </w:pPr>
+      <w:bookmarkStart w:id="124" w:name="OLE_LINK130"/>
+      <w:bookmarkStart w:id="125" w:name="OLE_LINK131"/>
+      <w:r>
+        <w:t xml:space="preserve">Front-end requests system administrator sign-up form by providing the system administration authentication token. </w:t>
+      </w:r>
+      <w:bookmarkStart w:id="126" w:name="OLE_LINK126"/>
+      <w:bookmarkStart w:id="127" w:name="OLE_LINK127"/>
+      <w:r>
+        <w:rPr>
+          <w:rFonts w:ascii="Courier New" w:hAnsi="Courier New" w:cs="Courier New"/>
+        </w:rPr>
+        <w:t>(/user/signup/admin/form</w:t>
+      </w:r>
+      <w:r>
+        <w:t>).</w:t>
+      </w:r>
+      <w:bookmarkEnd w:id="126"/>
+      <w:bookmarkEnd w:id="127"/>
+    </w:p>
+    <w:bookmarkEnd w:id="124"/>
+    <w:bookmarkEnd w:id="125"/>
+    <w:p>
+      <w:pPr>
+        <w:pStyle w:val="Paragraphs"/>
+        <w:numPr>
+          <w:ilvl w:val="0"/>
+          <w:numId w:val="31"/>
+        </w:numPr>
+      </w:pPr>
+      <w:r>
+        <w:t>Back-end sends the form.</w:t>
+      </w:r>
+    </w:p>
+    <w:p>
+      <w:pPr>
+        <w:pStyle w:val="Paragraphs"/>
+        <w:numPr>
+          <w:ilvl w:val="0"/>
+          <w:numId w:val="31"/>
+        </w:numPr>
+      </w:pPr>
+      <w:r>
+        <w:t>Front-end parses the form and creates the user interface form.</w:t>
+      </w:r>
+    </w:p>
+    <w:p>
+      <w:pPr>
+        <w:pStyle w:val="Paragraphs"/>
+        <w:numPr>
+          <w:ilvl w:val="0"/>
+          <w:numId w:val="31"/>
+        </w:numPr>
+      </w:pPr>
+      <w:r>
+        <w:t>Front-end presents the form to the current user (not yet an actual user, since there are still none).</w:t>
+      </w:r>
+    </w:p>
+    <w:p>
+      <w:pPr>
+        <w:pStyle w:val="Paragraphs"/>
+        <w:numPr>
+          <w:ilvl w:val="0"/>
+          <w:numId w:val="31"/>
+        </w:numPr>
+      </w:pPr>
+      <w:r>
+        <w:t>The user fills the necessary information.</w:t>
+      </w:r>
+    </w:p>
+    <w:p>
+      <w:pPr>
+        <w:pStyle w:val="Paragraphs"/>
+        <w:numPr>
+          <w:ilvl w:val="0"/>
+          <w:numId w:val="31"/>
+        </w:numPr>
+      </w:pPr>
+      <w:r>
+        <w:t xml:space="preserve">Front-end sends back an object with two properties: </w:t>
+      </w:r>
+      <w:r>
+        <w:rPr>
+          <w:rFonts w:ascii="Courier New" w:hAnsi="Courier New" w:cs="Courier New"/>
+        </w:rPr>
+        <w:t>token</w:t>
+      </w:r>
+      <w:r>
+        <w:t xml:space="preserve"> and </w:t>
+      </w:r>
+      <w:r>
+        <w:rPr>
+          <w:rFonts w:ascii="Courier New" w:hAnsi="Courier New" w:cs="Courier New"/>
+        </w:rPr>
+        <w:t>data</w:t>
+      </w:r>
+      <w:r>
+        <w:t xml:space="preserve">: token contains the same token sent in the first call and data should contain the form data. </w:t>
+      </w:r>
+      <w:r>
+        <w:rPr>
+          <w:rFonts w:ascii="Courier New" w:hAnsi="Courier New" w:cs="Courier New"/>
+        </w:rPr>
+        <w:t>(/</w:t>
+      </w:r>
+      <w:r>
+        <w:rPr>
+          <w:rFonts w:ascii="Courier New" w:hAnsi="Courier New" w:cs="Courier New"/>
+        </w:rPr>
+        <w:t>user/</w:t>
+      </w:r>
+      <w:proofErr w:type="spellStart"/>
+      <w:r>
+        <w:rPr>
+          <w:rFonts w:ascii="Courier New" w:hAnsi="Courier New" w:cs="Courier New"/>
+        </w:rPr>
+        <w:t>signin</w:t>
+      </w:r>
+      <w:proofErr w:type="spellEnd"/>
+      <w:r>
+        <w:rPr>
+          <w:rFonts w:ascii="Courier New" w:hAnsi="Courier New" w:cs="Courier New"/>
+        </w:rPr>
+        <w:t>/admin</w:t>
+      </w:r>
+      <w:r>
+        <w:t>).</w:t>
+      </w:r>
+    </w:p>
+    <w:p>
+      <w:pPr>
+        <w:pStyle w:val="Paragraphs"/>
+        <w:numPr>
+          <w:ilvl w:val="0"/>
+          <w:numId w:val="31"/>
+        </w:numPr>
+      </w:pPr>
+      <w:r>
+        <w:t>The back-end validates the form data and creates the system administrator, logging in the user at the end.</w:t>
+      </w:r>
+    </w:p>
+    <w:p>
+      <w:pPr>
+        <w:pStyle w:val="Paragraphs"/>
+        <w:numPr>
+          <w:ilvl w:val="0"/>
+          <w:numId w:val="31"/>
+        </w:numPr>
+      </w:pPr>
+      <w:r>
+        <w:t>The back-end returns the user record as the response.</w:t>
+      </w:r>
+    </w:p>
+    <w:p>
+      <w:pPr>
+        <w:pStyle w:val="Paragraphs"/>
+      </w:pPr>
+      <w:r>
+        <w:t xml:space="preserve">Once the system administrator has been created, it is possible to create regular users. Regular users must be created by users that have </w:t>
+      </w:r>
+      <w:proofErr w:type="gramStart"/>
+      <w:r>
+        <w:t xml:space="preserve">the </w:t>
+      </w:r>
+      <w:r>
+        <w:rPr>
+          <w:rFonts w:ascii="Courier New" w:hAnsi="Courier New" w:cs="Courier New"/>
+        </w:rPr>
+        <w:t>:</w:t>
+      </w:r>
+      <w:proofErr w:type="spellStart"/>
+      <w:r>
+        <w:rPr>
+          <w:rFonts w:ascii="Courier New" w:hAnsi="Courier New" w:cs="Courier New"/>
+        </w:rPr>
+        <w:t>role</w:t>
+      </w:r>
+      <w:proofErr w:type="gramEnd"/>
+      <w:r>
+        <w:rPr>
+          <w:rFonts w:ascii="Courier New" w:hAnsi="Courier New" w:cs="Courier New"/>
+        </w:rPr>
+        <w:t>:user</w:t>
+      </w:r>
+      <w:proofErr w:type="spellEnd"/>
+      <w:r>
+        <w:t xml:space="preserve"> role.</w:t>
+      </w:r>
+      <w:r>
+        <w:t xml:space="preserve"> The user that creates another user becomes its manager. A manager has access to all the users it creates and to all users created by </w:t>
+      </w:r>
+      <w:r>
+        <w:t xml:space="preserve">users it created. It is a tree structure in which the root, the system administrator, has access to all the users. </w:t>
+      </w:r>
+      <w:r>
+        <w:t>The steps are the following:</w:t>
+      </w:r>
+    </w:p>
+    <w:p>
+      <w:pPr>
+        <w:pStyle w:val="Paragraphs"/>
+        <w:numPr>
+          <w:ilvl w:val="0"/>
+          <w:numId w:val="32"/>
+        </w:numPr>
+      </w:pPr>
+      <w:r>
+        <w:t xml:space="preserve">Front-end requests </w:t>
+      </w:r>
+      <w:r>
+        <w:t>user</w:t>
+      </w:r>
+      <w:r>
+        <w:t xml:space="preserve"> sign-up form by providing the </w:t>
+      </w:r>
+      <w:r>
+        <w:t>user</w:t>
+      </w:r>
+      <w:r>
+        <w:t xml:space="preserve"> authentication token. </w:t>
+      </w:r>
+      <w:r>
+        <w:rPr>
+          <w:rFonts w:ascii="Courier New" w:hAnsi="Courier New" w:cs="Courier New"/>
+        </w:rPr>
+        <w:t>(/</w:t>
+      </w:r>
+      <w:r>
+        <w:rPr>
+          <w:rFonts w:ascii="Courier New" w:hAnsi="Courier New" w:cs="Courier New"/>
+        </w:rPr>
+        <w:t>user/signup/user/form</w:t>
+      </w:r>
+      <w:bookmarkStart w:id="128" w:name="_GoBack"/>
+      <w:bookmarkEnd w:id="128"/>
+      <w:r>
+        <w:t>).</w:t>
+      </w:r>
+    </w:p>
+    <w:p>
+      <w:pPr>
+        <w:pStyle w:val="Paragraphs"/>
+        <w:numPr>
+          <w:ilvl w:val="0"/>
+          <w:numId w:val="32"/>
+        </w:numPr>
+      </w:pPr>
     </w:p>
     <w:p>
       <w:pPr>
@@ -6722,11 +8067,7 @@
         <w:t>_key</w:t>
       </w:r>
       <w:r>
-        <w:t xml:space="preserve"> of the referenced record. Since the collection is unknown, this kind of reference is indicated by a specific data type. </w:t>
-      </w:r>
-      <w:r>
-        <w:lastRenderedPageBreak/>
-        <w:t xml:space="preserve">For instance </w:t>
+        <w:t xml:space="preserve"> of the referenced record. Since the collection is unknown, this kind of reference is indicated by a specific data type. For instance </w:t>
       </w:r>
       <w:proofErr w:type="gramStart"/>
       <w:r>
@@ -6803,7 +8144,11 @@
       </w:r>
       <w:proofErr w:type="spellEnd"/>
       <w:r>
-        <w:t xml:space="preserve"> of the referenced record. As for the previous type of reference, it is the data type that indicates the referenced collection. This data type is used to reference descriptors, </w:t>
+        <w:t xml:space="preserve"> of the referenced record. As for the previous type of reference, it is the data type that indicates the referenced collection. </w:t>
+      </w:r>
+      <w:r>
+        <w:lastRenderedPageBreak/>
+        <w:t xml:space="preserve">This data type is used to reference descriptors, </w:t>
       </w:r>
       <w:proofErr w:type="gramStart"/>
       <w:r>
@@ -7034,30 +8379,30 @@
           <w:b/>
           <w:i/>
         </w:rPr>
+        <w:t>Attribute edge</w:t>
+      </w:r>
+      <w:r>
+        <w:t>.</w:t>
+      </w:r>
+      <w:r>
+        <w:t xml:space="preserve"> This type of edge adds the </w:t>
+      </w:r>
+      <w:r>
+        <w:rPr>
+          <w:rFonts w:ascii="Courier New" w:hAnsi="Courier New" w:cs="Courier New"/>
+        </w:rPr>
+        <w:t>attributes</w:t>
+      </w:r>
+      <w:r>
+        <w:t xml:space="preserve"> field to the significant fields. This field is an array of controlled vocabulary elements which is sorted just before computing the edge key, so these attributes become integral part of edge identification.</w:t>
+      </w:r>
+    </w:p>
+    <w:p>
+      <w:pPr>
+        <w:pStyle w:val="Paragraphs"/>
+      </w:pPr>
+      <w:r>
         <w:lastRenderedPageBreak/>
-        <w:t>Attribute edge</w:t>
-      </w:r>
-      <w:r>
-        <w:t>.</w:t>
-      </w:r>
-      <w:r>
-        <w:t xml:space="preserve"> This type of edge adds the </w:t>
-      </w:r>
-      <w:r>
-        <w:rPr>
-          <w:rFonts w:ascii="Courier New" w:hAnsi="Courier New" w:cs="Courier New"/>
-        </w:rPr>
-        <w:t>attributes</w:t>
-      </w:r>
-      <w:r>
-        <w:t xml:space="preserve"> field to the significant fields. This field is an array of controlled vocabulary elements which is sorted just before computing the edge key, so these attributes become integral part of edge identification.</w:t>
-      </w:r>
-    </w:p>
-    <w:p>
-      <w:pPr>
-        <w:pStyle w:val="Paragraphs"/>
-      </w:pPr>
-      <w:r>
         <w:t xml:space="preserve">Significant fields cannot be modified once they are created. For instance, the </w:t>
       </w:r>
       <w:r>
@@ -9197,8 +10542,6 @@
           <w:rFonts w:ascii="Courier New" w:hAnsi="Courier New" w:cs="Courier New"/>
         </w:rPr>
       </w:pPr>
-      <w:bookmarkStart w:id="116" w:name="_GoBack"/>
-      <w:bookmarkEnd w:id="116"/>
       <w:r>
         <w:rPr>
           <w:rFonts w:ascii="Courier New" w:hAnsi="Courier New" w:cs="Courier New"/>
@@ -10621,6 +11964,205 @@
 <file path=word/numbering.xml><?xml version="1.0" encoding="utf-8"?>
 <w:numbering xmlns:wpc="http://schemas.microsoft.com/office/word/2010/wordprocessingCanvas" xmlns:cx="http://schemas.microsoft.com/office/drawing/2014/chartex" xmlns:cx1="http://schemas.microsoft.com/office/drawing/2015/9/8/chartex" xmlns:cx2="http://schemas.microsoft.com/office/drawing/2015/10/21/chartex" xmlns:cx3="http://schemas.microsoft.com/office/drawing/2016/5/9/chartex" xmlns:cx4="http://schemas.microsoft.com/office/drawing/2016/5/10/chartex" xmlns:cx5="http://schemas.microsoft.com/office/drawing/2016/5/11/chartex" xmlns:cx6="http://schemas.microsoft.com/office/drawing/2016/5/12/chartex" xmlns:cx7="http://schemas.microsoft.com/office/drawing/2016/5/13/chartex" xmlns:cx8="http://schemas.microsoft.com/office/drawing/2016/5/14/chartex" xmlns:mc="http://schemas.openxmlformats.org/markup-compatibility/2006" xmlns:aink="http://schemas.microsoft.com/office/drawing/2016/ink" xmlns:am3d="http://schemas.microsoft.com/office/drawing/2017/model3d" xmlns:o="urn:schemas-microsoft-com:office:office" xmlns:r="http://schemas.openxmlformats.org/officeDocument/2006/relationships" xmlns:m="http://schemas.openxmlformats.org/officeDocument/2006/math" xmlns:v="urn:schemas-microsoft-com:vml" xmlns:wp14="http://schemas.microsoft.com/office/word/2010/wordprocessingDrawing" xmlns:wp="http://schemas.openxmlformats.org/drawingml/2006/wordprocessingDrawing" xmlns:w10="urn:schemas-microsoft-com:office:word" xmlns:w="http://schemas.openxmlformats.org/wordprocessingml/2006/main" xmlns:w14="http://schemas.microsoft.com/office/word/2010/wordml" xmlns:w15="http://schemas.microsoft.com/office/word/2012/wordml" xmlns:w16cid="http://schemas.microsoft.com/office/word/2016/wordml/cid" xmlns:w16se="http://schemas.microsoft.com/office/word/2015/wordml/symex" xmlns:wpg="http://schemas.microsoft.com/office/word/2010/wordprocessingGroup" xmlns:wpi="http://schemas.microsoft.com/office/word/2010/wordprocessingInk" xmlns:wne="http://schemas.microsoft.com/office/word/2006/wordml" xmlns:wps="http://schemas.microsoft.com/office/word/2010/wordprocessingShape" mc:Ignorable="w14 w15 w16se w16cid wp14">
   <w:abstractNum w:abstractNumId="0" w15:restartNumberingAfterBreak="0">
+    <w:nsid w:val="06C90E93"/>
+    <w:multiLevelType w:val="hybridMultilevel"/>
+    <w:tmpl w:val="8282217E"/>
+    <w:lvl w:ilvl="0" w:tplc="0409000F">
+      <w:start w:val="1"/>
+      <w:numFmt w:val="decimal"/>
+      <w:lvlText w:val="%1."/>
+      <w:lvlJc w:val="left"/>
+      <w:pPr>
+        <w:ind w:left="769" w:hanging="360"/>
+      </w:pPr>
+    </w:lvl>
+    <w:lvl w:ilvl="1" w:tplc="04090019" w:tentative="1">
+      <w:start w:val="1"/>
+      <w:numFmt w:val="lowerLetter"/>
+      <w:lvlText w:val="%2."/>
+      <w:lvlJc w:val="left"/>
+      <w:pPr>
+        <w:ind w:left="1489" w:hanging="360"/>
+      </w:pPr>
+    </w:lvl>
+    <w:lvl w:ilvl="2" w:tplc="0409001B" w:tentative="1">
+      <w:start w:val="1"/>
+      <w:numFmt w:val="lowerRoman"/>
+      <w:lvlText w:val="%3."/>
+      <w:lvlJc w:val="right"/>
+      <w:pPr>
+        <w:ind w:left="2209" w:hanging="180"/>
+      </w:pPr>
+    </w:lvl>
+    <w:lvl w:ilvl="3" w:tplc="0409000F" w:tentative="1">
+      <w:start w:val="1"/>
+      <w:numFmt w:val="decimal"/>
+      <w:lvlText w:val="%4."/>
+      <w:lvlJc w:val="left"/>
+      <w:pPr>
+        <w:ind w:left="2929" w:hanging="360"/>
+      </w:pPr>
+    </w:lvl>
+    <w:lvl w:ilvl="4" w:tplc="04090019" w:tentative="1">
+      <w:start w:val="1"/>
+      <w:numFmt w:val="lowerLetter"/>
+      <w:lvlText w:val="%5."/>
+      <w:lvlJc w:val="left"/>
+      <w:pPr>
+        <w:ind w:left="3649" w:hanging="360"/>
+      </w:pPr>
+    </w:lvl>
+    <w:lvl w:ilvl="5" w:tplc="0409001B" w:tentative="1">
+      <w:start w:val="1"/>
+      <w:numFmt w:val="lowerRoman"/>
+      <w:lvlText w:val="%6."/>
+      <w:lvlJc w:val="right"/>
+      <w:pPr>
+        <w:ind w:left="4369" w:hanging="180"/>
+      </w:pPr>
+    </w:lvl>
+    <w:lvl w:ilvl="6" w:tplc="0409000F" w:tentative="1">
+      <w:start w:val="1"/>
+      <w:numFmt w:val="decimal"/>
+      <w:lvlText w:val="%7."/>
+      <w:lvlJc w:val="left"/>
+      <w:pPr>
+        <w:ind w:left="5089" w:hanging="360"/>
+      </w:pPr>
+    </w:lvl>
+    <w:lvl w:ilvl="7" w:tplc="04090019" w:tentative="1">
+      <w:start w:val="1"/>
+      <w:numFmt w:val="lowerLetter"/>
+      <w:lvlText w:val="%8."/>
+      <w:lvlJc w:val="left"/>
+      <w:pPr>
+        <w:ind w:left="5809" w:hanging="360"/>
+      </w:pPr>
+    </w:lvl>
+    <w:lvl w:ilvl="8" w:tplc="0409001B" w:tentative="1">
+      <w:start w:val="1"/>
+      <w:numFmt w:val="lowerRoman"/>
+      <w:lvlText w:val="%9."/>
+      <w:lvlJc w:val="right"/>
+      <w:pPr>
+        <w:ind w:left="6529" w:hanging="180"/>
+      </w:pPr>
+    </w:lvl>
+  </w:abstractNum>
+  <w:abstractNum w:abstractNumId="1" w15:restartNumberingAfterBreak="0">
+    <w:nsid w:val="08664FFD"/>
+    <w:multiLevelType w:val="hybridMultilevel"/>
+    <w:tmpl w:val="DCDA1230"/>
+    <w:lvl w:ilvl="0" w:tplc="04090001">
+      <w:start w:val="1"/>
+      <w:numFmt w:val="bullet"/>
+      <w:lvlText w:val=""/>
+      <w:lvlJc w:val="left"/>
+      <w:pPr>
+        <w:ind w:left="720" w:hanging="360"/>
+      </w:pPr>
+      <w:rPr>
+        <w:rFonts w:ascii="Symbol" w:hAnsi="Symbol" w:hint="default"/>
+      </w:rPr>
+    </w:lvl>
+    <w:lvl w:ilvl="1" w:tplc="04090003" w:tentative="1">
+      <w:start w:val="1"/>
+      <w:numFmt w:val="bullet"/>
+      <w:lvlText w:val="o"/>
+      <w:lvlJc w:val="left"/>
+      <w:pPr>
+        <w:ind w:left="1440" w:hanging="360"/>
+      </w:pPr>
+      <w:rPr>
+        <w:rFonts w:ascii="Courier New" w:hAnsi="Courier New" w:cs="Courier New" w:hint="default"/>
+      </w:rPr>
+    </w:lvl>
+    <w:lvl w:ilvl="2" w:tplc="04090005" w:tentative="1">
+      <w:start w:val="1"/>
+      <w:numFmt w:val="bullet"/>
+      <w:lvlText w:val=""/>
+      <w:lvlJc w:val="left"/>
+      <w:pPr>
+        <w:ind w:left="2160" w:hanging="360"/>
+      </w:pPr>
+      <w:rPr>
+        <w:rFonts w:ascii="Wingdings" w:hAnsi="Wingdings" w:hint="default"/>
+      </w:rPr>
+    </w:lvl>
+    <w:lvl w:ilvl="3" w:tplc="04090001" w:tentative="1">
+      <w:start w:val="1"/>
+      <w:numFmt w:val="bullet"/>
+      <w:lvlText w:val=""/>
+      <w:lvlJc w:val="left"/>
+      <w:pPr>
+        <w:ind w:left="2880" w:hanging="360"/>
+      </w:pPr>
+      <w:rPr>
+        <w:rFonts w:ascii="Symbol" w:hAnsi="Symbol" w:hint="default"/>
+      </w:rPr>
+    </w:lvl>
+    <w:lvl w:ilvl="4" w:tplc="04090003" w:tentative="1">
+      <w:start w:val="1"/>
+      <w:numFmt w:val="bullet"/>
+      <w:lvlText w:val="o"/>
+      <w:lvlJc w:val="left"/>
+      <w:pPr>
+        <w:ind w:left="3600" w:hanging="360"/>
+      </w:pPr>
+      <w:rPr>
+        <w:rFonts w:ascii="Courier New" w:hAnsi="Courier New" w:cs="Courier New" w:hint="default"/>
+      </w:rPr>
+    </w:lvl>
+    <w:lvl w:ilvl="5" w:tplc="04090005" w:tentative="1">
+      <w:start w:val="1"/>
+      <w:numFmt w:val="bullet"/>
+      <w:lvlText w:val=""/>
+      <w:lvlJc w:val="left"/>
+      <w:pPr>
+        <w:ind w:left="4320" w:hanging="360"/>
+      </w:pPr>
+      <w:rPr>
+        <w:rFonts w:ascii="Wingdings" w:hAnsi="Wingdings" w:hint="default"/>
+      </w:rPr>
+    </w:lvl>
+    <w:lvl w:ilvl="6" w:tplc="04090001" w:tentative="1">
+      <w:start w:val="1"/>
+      <w:numFmt w:val="bullet"/>
+      <w:lvlText w:val=""/>
+      <w:lvlJc w:val="left"/>
+      <w:pPr>
+        <w:ind w:left="5040" w:hanging="360"/>
+      </w:pPr>
+      <w:rPr>
+        <w:rFonts w:ascii="Symbol" w:hAnsi="Symbol" w:hint="default"/>
+      </w:rPr>
+    </w:lvl>
+    <w:lvl w:ilvl="7" w:tplc="04090003" w:tentative="1">
+      <w:start w:val="1"/>
+      <w:numFmt w:val="bullet"/>
+      <w:lvlText w:val="o"/>
+      <w:lvlJc w:val="left"/>
+      <w:pPr>
+        <w:ind w:left="5760" w:hanging="360"/>
+      </w:pPr>
+      <w:rPr>
+        <w:rFonts w:ascii="Courier New" w:hAnsi="Courier New" w:cs="Courier New" w:hint="default"/>
+      </w:rPr>
+    </w:lvl>
+    <w:lvl w:ilvl="8" w:tplc="04090005" w:tentative="1">
+      <w:start w:val="1"/>
+      <w:numFmt w:val="bullet"/>
+      <w:lvlText w:val=""/>
+      <w:lvlJc w:val="left"/>
+      <w:pPr>
+        <w:ind w:left="6480" w:hanging="360"/>
+      </w:pPr>
+      <w:rPr>
+        <w:rFonts w:ascii="Wingdings" w:hAnsi="Wingdings" w:hint="default"/>
+      </w:rPr>
+    </w:lvl>
+  </w:abstractNum>
+  <w:abstractNum w:abstractNumId="2" w15:restartNumberingAfterBreak="0">
     <w:nsid w:val="0E6F7B43"/>
     <w:multiLevelType w:val="hybridMultilevel"/>
     <w:tmpl w:val="F3EC508A"/>
@@ -10733,7 +12275,7 @@
       </w:rPr>
     </w:lvl>
   </w:abstractNum>
-  <w:abstractNum w:abstractNumId="1" w15:restartNumberingAfterBreak="0">
+  <w:abstractNum w:abstractNumId="3" w15:restartNumberingAfterBreak="0">
     <w:nsid w:val="1117650B"/>
     <w:multiLevelType w:val="hybridMultilevel"/>
     <w:tmpl w:val="533A3474"/>
@@ -10846,7 +12388,7 @@
       </w:rPr>
     </w:lvl>
   </w:abstractNum>
-  <w:abstractNum w:abstractNumId="2" w15:restartNumberingAfterBreak="0">
+  <w:abstractNum w:abstractNumId="4" w15:restartNumberingAfterBreak="0">
     <w:nsid w:val="1549372A"/>
     <w:multiLevelType w:val="hybridMultilevel"/>
     <w:tmpl w:val="115671E4"/>
@@ -10959,7 +12501,7 @@
       </w:rPr>
     </w:lvl>
   </w:abstractNum>
-  <w:abstractNum w:abstractNumId="3" w15:restartNumberingAfterBreak="0">
+  <w:abstractNum w:abstractNumId="5" w15:restartNumberingAfterBreak="0">
     <w:nsid w:val="17927BE3"/>
     <w:multiLevelType w:val="hybridMultilevel"/>
     <w:tmpl w:val="18F4B1B0"/>
@@ -11072,7 +12614,7 @@
       </w:rPr>
     </w:lvl>
   </w:abstractNum>
-  <w:abstractNum w:abstractNumId="4" w15:restartNumberingAfterBreak="0">
+  <w:abstractNum w:abstractNumId="6" w15:restartNumberingAfterBreak="0">
     <w:nsid w:val="1A7368C4"/>
     <w:multiLevelType w:val="hybridMultilevel"/>
     <w:tmpl w:val="DC94BACC"/>
@@ -11185,7 +12727,120 @@
       </w:rPr>
     </w:lvl>
   </w:abstractNum>
-  <w:abstractNum w:abstractNumId="5" w15:restartNumberingAfterBreak="0">
+  <w:abstractNum w:abstractNumId="7" w15:restartNumberingAfterBreak="0">
+    <w:nsid w:val="1F861F89"/>
+    <w:multiLevelType w:val="hybridMultilevel"/>
+    <w:tmpl w:val="182A5438"/>
+    <w:lvl w:ilvl="0" w:tplc="0409000F">
+      <w:start w:val="1"/>
+      <w:numFmt w:val="decimal"/>
+      <w:lvlText w:val="%1."/>
+      <w:lvlJc w:val="left"/>
+      <w:pPr>
+        <w:ind w:left="720" w:hanging="360"/>
+      </w:pPr>
+      <w:rPr>
+        <w:rFonts w:hint="default"/>
+      </w:rPr>
+    </w:lvl>
+    <w:lvl w:ilvl="1" w:tplc="04090003" w:tentative="1">
+      <w:start w:val="1"/>
+      <w:numFmt w:val="bullet"/>
+      <w:lvlText w:val="o"/>
+      <w:lvlJc w:val="left"/>
+      <w:pPr>
+        <w:ind w:left="1440" w:hanging="360"/>
+      </w:pPr>
+      <w:rPr>
+        <w:rFonts w:ascii="Courier New" w:hAnsi="Courier New" w:cs="Courier New" w:hint="default"/>
+      </w:rPr>
+    </w:lvl>
+    <w:lvl w:ilvl="2" w:tplc="04090005" w:tentative="1">
+      <w:start w:val="1"/>
+      <w:numFmt w:val="bullet"/>
+      <w:lvlText w:val=""/>
+      <w:lvlJc w:val="left"/>
+      <w:pPr>
+        <w:ind w:left="2160" w:hanging="360"/>
+      </w:pPr>
+      <w:rPr>
+        <w:rFonts w:ascii="Wingdings" w:hAnsi="Wingdings" w:hint="default"/>
+      </w:rPr>
+    </w:lvl>
+    <w:lvl w:ilvl="3" w:tplc="04090001" w:tentative="1">
+      <w:start w:val="1"/>
+      <w:numFmt w:val="bullet"/>
+      <w:lvlText w:val=""/>
+      <w:lvlJc w:val="left"/>
+      <w:pPr>
+        <w:ind w:left="2880" w:hanging="360"/>
+      </w:pPr>
+      <w:rPr>
+        <w:rFonts w:ascii="Symbol" w:hAnsi="Symbol" w:hint="default"/>
+      </w:rPr>
+    </w:lvl>
+    <w:lvl w:ilvl="4" w:tplc="04090003" w:tentative="1">
+      <w:start w:val="1"/>
+      <w:numFmt w:val="bullet"/>
+      <w:lvlText w:val="o"/>
+      <w:lvlJc w:val="left"/>
+      <w:pPr>
+        <w:ind w:left="3600" w:hanging="360"/>
+      </w:pPr>
+      <w:rPr>
+        <w:rFonts w:ascii="Courier New" w:hAnsi="Courier New" w:cs="Courier New" w:hint="default"/>
+      </w:rPr>
+    </w:lvl>
+    <w:lvl w:ilvl="5" w:tplc="04090005" w:tentative="1">
+      <w:start w:val="1"/>
+      <w:numFmt w:val="bullet"/>
+      <w:lvlText w:val=""/>
+      <w:lvlJc w:val="left"/>
+      <w:pPr>
+        <w:ind w:left="4320" w:hanging="360"/>
+      </w:pPr>
+      <w:rPr>
+        <w:rFonts w:ascii="Wingdings" w:hAnsi="Wingdings" w:hint="default"/>
+      </w:rPr>
+    </w:lvl>
+    <w:lvl w:ilvl="6" w:tplc="04090001" w:tentative="1">
+      <w:start w:val="1"/>
+      <w:numFmt w:val="bullet"/>
+      <w:lvlText w:val=""/>
+      <w:lvlJc w:val="left"/>
+      <w:pPr>
+        <w:ind w:left="5040" w:hanging="360"/>
+      </w:pPr>
+      <w:rPr>
+        <w:rFonts w:ascii="Symbol" w:hAnsi="Symbol" w:hint="default"/>
+      </w:rPr>
+    </w:lvl>
+    <w:lvl w:ilvl="7" w:tplc="04090003" w:tentative="1">
+      <w:start w:val="1"/>
+      <w:numFmt w:val="bullet"/>
+      <w:lvlText w:val="o"/>
+      <w:lvlJc w:val="left"/>
+      <w:pPr>
+        <w:ind w:left="5760" w:hanging="360"/>
+      </w:pPr>
+      <w:rPr>
+        <w:rFonts w:ascii="Courier New" w:hAnsi="Courier New" w:cs="Courier New" w:hint="default"/>
+      </w:rPr>
+    </w:lvl>
+    <w:lvl w:ilvl="8" w:tplc="04090005" w:tentative="1">
+      <w:start w:val="1"/>
+      <w:numFmt w:val="bullet"/>
+      <w:lvlText w:val=""/>
+      <w:lvlJc w:val="left"/>
+      <w:pPr>
+        <w:ind w:left="6480" w:hanging="360"/>
+      </w:pPr>
+      <w:rPr>
+        <w:rFonts w:ascii="Wingdings" w:hAnsi="Wingdings" w:hint="default"/>
+      </w:rPr>
+    </w:lvl>
+  </w:abstractNum>
+  <w:abstractNum w:abstractNumId="8" w15:restartNumberingAfterBreak="0">
     <w:nsid w:val="24853208"/>
     <w:multiLevelType w:val="hybridMultilevel"/>
     <w:tmpl w:val="1E980D52"/>
@@ -11298,7 +12953,7 @@
       </w:rPr>
     </w:lvl>
   </w:abstractNum>
-  <w:abstractNum w:abstractNumId="6" w15:restartNumberingAfterBreak="0">
+  <w:abstractNum w:abstractNumId="9" w15:restartNumberingAfterBreak="0">
     <w:nsid w:val="2CAE46DC"/>
     <w:multiLevelType w:val="hybridMultilevel"/>
     <w:tmpl w:val="4B3492B2"/>
@@ -11411,7 +13066,7 @@
       </w:rPr>
     </w:lvl>
   </w:abstractNum>
-  <w:abstractNum w:abstractNumId="7" w15:restartNumberingAfterBreak="0">
+  <w:abstractNum w:abstractNumId="10" w15:restartNumberingAfterBreak="0">
     <w:nsid w:val="2D084206"/>
     <w:multiLevelType w:val="hybridMultilevel"/>
     <w:tmpl w:val="53D4590A"/>
@@ -11524,7 +13179,7 @@
       </w:rPr>
     </w:lvl>
   </w:abstractNum>
-  <w:abstractNum w:abstractNumId="8" w15:restartNumberingAfterBreak="0">
+  <w:abstractNum w:abstractNumId="11" w15:restartNumberingAfterBreak="0">
     <w:nsid w:val="2D832C1D"/>
     <w:multiLevelType w:val="hybridMultilevel"/>
     <w:tmpl w:val="35B00962"/>
@@ -11637,7 +13292,7 @@
       </w:rPr>
     </w:lvl>
   </w:abstractNum>
-  <w:abstractNum w:abstractNumId="9" w15:restartNumberingAfterBreak="0">
+  <w:abstractNum w:abstractNumId="12" w15:restartNumberingAfterBreak="0">
     <w:nsid w:val="37591F71"/>
     <w:multiLevelType w:val="hybridMultilevel"/>
     <w:tmpl w:val="E3CC9CFE"/>
@@ -11750,7 +13405,7 @@
       </w:rPr>
     </w:lvl>
   </w:abstractNum>
-  <w:abstractNum w:abstractNumId="10" w15:restartNumberingAfterBreak="0">
+  <w:abstractNum w:abstractNumId="13" w15:restartNumberingAfterBreak="0">
     <w:nsid w:val="3C972658"/>
     <w:multiLevelType w:val="hybridMultilevel"/>
     <w:tmpl w:val="52E8EE08"/>
@@ -11863,7 +13518,7 @@
       </w:rPr>
     </w:lvl>
   </w:abstractNum>
-  <w:abstractNum w:abstractNumId="11" w15:restartNumberingAfterBreak="0">
+  <w:abstractNum w:abstractNumId="14" w15:restartNumberingAfterBreak="0">
     <w:nsid w:val="3F943F56"/>
     <w:multiLevelType w:val="hybridMultilevel"/>
     <w:tmpl w:val="F71EE3A4"/>
@@ -11976,7 +13631,7 @@
       </w:rPr>
     </w:lvl>
   </w:abstractNum>
-  <w:abstractNum w:abstractNumId="12" w15:restartNumberingAfterBreak="0">
+  <w:abstractNum w:abstractNumId="15" w15:restartNumberingAfterBreak="0">
     <w:nsid w:val="409A19B8"/>
     <w:multiLevelType w:val="hybridMultilevel"/>
     <w:tmpl w:val="A6A6C732"/>
@@ -12089,7 +13744,7 @@
       </w:rPr>
     </w:lvl>
   </w:abstractNum>
-  <w:abstractNum w:abstractNumId="13" w15:restartNumberingAfterBreak="0">
+  <w:abstractNum w:abstractNumId="16" w15:restartNumberingAfterBreak="0">
     <w:nsid w:val="41B0476A"/>
     <w:multiLevelType w:val="hybridMultilevel"/>
     <w:tmpl w:val="C7F21720"/>
@@ -12202,7 +13857,93 @@
       </w:rPr>
     </w:lvl>
   </w:abstractNum>
-  <w:abstractNum w:abstractNumId="14" w15:restartNumberingAfterBreak="0">
+  <w:abstractNum w:abstractNumId="17" w15:restartNumberingAfterBreak="0">
+    <w:nsid w:val="49D06376"/>
+    <w:multiLevelType w:val="hybridMultilevel"/>
+    <w:tmpl w:val="DDAA6018"/>
+    <w:lvl w:ilvl="0" w:tplc="0409000F">
+      <w:start w:val="1"/>
+      <w:numFmt w:val="decimal"/>
+      <w:lvlText w:val="%1."/>
+      <w:lvlJc w:val="left"/>
+      <w:pPr>
+        <w:ind w:left="720" w:hanging="360"/>
+      </w:pPr>
+    </w:lvl>
+    <w:lvl w:ilvl="1" w:tplc="04090019" w:tentative="1">
+      <w:start w:val="1"/>
+      <w:numFmt w:val="lowerLetter"/>
+      <w:lvlText w:val="%2."/>
+      <w:lvlJc w:val="left"/>
+      <w:pPr>
+        <w:ind w:left="1440" w:hanging="360"/>
+      </w:pPr>
+    </w:lvl>
+    <w:lvl w:ilvl="2" w:tplc="0409001B" w:tentative="1">
+      <w:start w:val="1"/>
+      <w:numFmt w:val="lowerRoman"/>
+      <w:lvlText w:val="%3."/>
+      <w:lvlJc w:val="right"/>
+      <w:pPr>
+        <w:ind w:left="2160" w:hanging="180"/>
+      </w:pPr>
+    </w:lvl>
+    <w:lvl w:ilvl="3" w:tplc="0409000F" w:tentative="1">
+      <w:start w:val="1"/>
+      <w:numFmt w:val="decimal"/>
+      <w:lvlText w:val="%4."/>
+      <w:lvlJc w:val="left"/>
+      <w:pPr>
+        <w:ind w:left="2880" w:hanging="360"/>
+      </w:pPr>
+    </w:lvl>
+    <w:lvl w:ilvl="4" w:tplc="04090019" w:tentative="1">
+      <w:start w:val="1"/>
+      <w:numFmt w:val="lowerLetter"/>
+      <w:lvlText w:val="%5."/>
+      <w:lvlJc w:val="left"/>
+      <w:pPr>
+        <w:ind w:left="3600" w:hanging="360"/>
+      </w:pPr>
+    </w:lvl>
+    <w:lvl w:ilvl="5" w:tplc="0409001B" w:tentative="1">
+      <w:start w:val="1"/>
+      <w:numFmt w:val="lowerRoman"/>
+      <w:lvlText w:val="%6."/>
+      <w:lvlJc w:val="right"/>
+      <w:pPr>
+        <w:ind w:left="4320" w:hanging="180"/>
+      </w:pPr>
+    </w:lvl>
+    <w:lvl w:ilvl="6" w:tplc="0409000F" w:tentative="1">
+      <w:start w:val="1"/>
+      <w:numFmt w:val="decimal"/>
+      <w:lvlText w:val="%7."/>
+      <w:lvlJc w:val="left"/>
+      <w:pPr>
+        <w:ind w:left="5040" w:hanging="360"/>
+      </w:pPr>
+    </w:lvl>
+    <w:lvl w:ilvl="7" w:tplc="04090019" w:tentative="1">
+      <w:start w:val="1"/>
+      <w:numFmt w:val="lowerLetter"/>
+      <w:lvlText w:val="%8."/>
+      <w:lvlJc w:val="left"/>
+      <w:pPr>
+        <w:ind w:left="5760" w:hanging="360"/>
+      </w:pPr>
+    </w:lvl>
+    <w:lvl w:ilvl="8" w:tplc="0409001B" w:tentative="1">
+      <w:start w:val="1"/>
+      <w:numFmt w:val="lowerRoman"/>
+      <w:lvlText w:val="%9."/>
+      <w:lvlJc w:val="right"/>
+      <w:pPr>
+        <w:ind w:left="6480" w:hanging="180"/>
+      </w:pPr>
+    </w:lvl>
+  </w:abstractNum>
+  <w:abstractNum w:abstractNumId="18" w15:restartNumberingAfterBreak="0">
     <w:nsid w:val="4C41170D"/>
     <w:multiLevelType w:val="hybridMultilevel"/>
     <w:tmpl w:val="0CC8A51C"/>
@@ -12315,7 +14056,93 @@
       </w:rPr>
     </w:lvl>
   </w:abstractNum>
-  <w:abstractNum w:abstractNumId="15" w15:restartNumberingAfterBreak="0">
+  <w:abstractNum w:abstractNumId="19" w15:restartNumberingAfterBreak="0">
+    <w:nsid w:val="521669DC"/>
+    <w:multiLevelType w:val="hybridMultilevel"/>
+    <w:tmpl w:val="E8D00CC8"/>
+    <w:lvl w:ilvl="0" w:tplc="0409000F">
+      <w:start w:val="1"/>
+      <w:numFmt w:val="decimal"/>
+      <w:lvlText w:val="%1."/>
+      <w:lvlJc w:val="left"/>
+      <w:pPr>
+        <w:ind w:left="720" w:hanging="360"/>
+      </w:pPr>
+    </w:lvl>
+    <w:lvl w:ilvl="1" w:tplc="04090019" w:tentative="1">
+      <w:start w:val="1"/>
+      <w:numFmt w:val="lowerLetter"/>
+      <w:lvlText w:val="%2."/>
+      <w:lvlJc w:val="left"/>
+      <w:pPr>
+        <w:ind w:left="1440" w:hanging="360"/>
+      </w:pPr>
+    </w:lvl>
+    <w:lvl w:ilvl="2" w:tplc="0409001B" w:tentative="1">
+      <w:start w:val="1"/>
+      <w:numFmt w:val="lowerRoman"/>
+      <w:lvlText w:val="%3."/>
+      <w:lvlJc w:val="right"/>
+      <w:pPr>
+        <w:ind w:left="2160" w:hanging="180"/>
+      </w:pPr>
+    </w:lvl>
+    <w:lvl w:ilvl="3" w:tplc="0409000F" w:tentative="1">
+      <w:start w:val="1"/>
+      <w:numFmt w:val="decimal"/>
+      <w:lvlText w:val="%4."/>
+      <w:lvlJc w:val="left"/>
+      <w:pPr>
+        <w:ind w:left="2880" w:hanging="360"/>
+      </w:pPr>
+    </w:lvl>
+    <w:lvl w:ilvl="4" w:tplc="04090019" w:tentative="1">
+      <w:start w:val="1"/>
+      <w:numFmt w:val="lowerLetter"/>
+      <w:lvlText w:val="%5."/>
+      <w:lvlJc w:val="left"/>
+      <w:pPr>
+        <w:ind w:left="3600" w:hanging="360"/>
+      </w:pPr>
+    </w:lvl>
+    <w:lvl w:ilvl="5" w:tplc="0409001B" w:tentative="1">
+      <w:start w:val="1"/>
+      <w:numFmt w:val="lowerRoman"/>
+      <w:lvlText w:val="%6."/>
+      <w:lvlJc w:val="right"/>
+      <w:pPr>
+        <w:ind w:left="4320" w:hanging="180"/>
+      </w:pPr>
+    </w:lvl>
+    <w:lvl w:ilvl="6" w:tplc="0409000F" w:tentative="1">
+      <w:start w:val="1"/>
+      <w:numFmt w:val="decimal"/>
+      <w:lvlText w:val="%7."/>
+      <w:lvlJc w:val="left"/>
+      <w:pPr>
+        <w:ind w:left="5040" w:hanging="360"/>
+      </w:pPr>
+    </w:lvl>
+    <w:lvl w:ilvl="7" w:tplc="04090019" w:tentative="1">
+      <w:start w:val="1"/>
+      <w:numFmt w:val="lowerLetter"/>
+      <w:lvlText w:val="%8."/>
+      <w:lvlJc w:val="left"/>
+      <w:pPr>
+        <w:ind w:left="5760" w:hanging="360"/>
+      </w:pPr>
+    </w:lvl>
+    <w:lvl w:ilvl="8" w:tplc="0409001B" w:tentative="1">
+      <w:start w:val="1"/>
+      <w:numFmt w:val="lowerRoman"/>
+      <w:lvlText w:val="%9."/>
+      <w:lvlJc w:val="right"/>
+      <w:pPr>
+        <w:ind w:left="6480" w:hanging="180"/>
+      </w:pPr>
+    </w:lvl>
+  </w:abstractNum>
+  <w:abstractNum w:abstractNumId="20" w15:restartNumberingAfterBreak="0">
     <w:nsid w:val="52205122"/>
     <w:multiLevelType w:val="hybridMultilevel"/>
     <w:tmpl w:val="7BF00B48"/>
@@ -12428,7 +14255,7 @@
       </w:rPr>
     </w:lvl>
   </w:abstractNum>
-  <w:abstractNum w:abstractNumId="16" w15:restartNumberingAfterBreak="0">
+  <w:abstractNum w:abstractNumId="21" w15:restartNumberingAfterBreak="0">
     <w:nsid w:val="57D962EF"/>
     <w:multiLevelType w:val="hybridMultilevel"/>
     <w:tmpl w:val="6C708722"/>
@@ -12541,7 +14368,7 @@
       </w:rPr>
     </w:lvl>
   </w:abstractNum>
-  <w:abstractNum w:abstractNumId="17" w15:restartNumberingAfterBreak="0">
+  <w:abstractNum w:abstractNumId="22" w15:restartNumberingAfterBreak="0">
     <w:nsid w:val="588A7A33"/>
     <w:multiLevelType w:val="hybridMultilevel"/>
     <w:tmpl w:val="7FDA4956"/>
@@ -12654,7 +14481,7 @@
       </w:rPr>
     </w:lvl>
   </w:abstractNum>
-  <w:abstractNum w:abstractNumId="18" w15:restartNumberingAfterBreak="0">
+  <w:abstractNum w:abstractNumId="23" w15:restartNumberingAfterBreak="0">
     <w:nsid w:val="614D1B68"/>
     <w:multiLevelType w:val="hybridMultilevel"/>
     <w:tmpl w:val="1730D2D6"/>
@@ -12767,7 +14594,7 @@
       </w:rPr>
     </w:lvl>
   </w:abstractNum>
-  <w:abstractNum w:abstractNumId="19" w15:restartNumberingAfterBreak="0">
+  <w:abstractNum w:abstractNumId="24" w15:restartNumberingAfterBreak="0">
     <w:nsid w:val="6240092C"/>
     <w:multiLevelType w:val="hybridMultilevel"/>
     <w:tmpl w:val="FFBED48E"/>
@@ -12880,7 +14707,7 @@
       </w:rPr>
     </w:lvl>
   </w:abstractNum>
-  <w:abstractNum w:abstractNumId="20" w15:restartNumberingAfterBreak="0">
+  <w:abstractNum w:abstractNumId="25" w15:restartNumberingAfterBreak="0">
     <w:nsid w:val="6452651B"/>
     <w:multiLevelType w:val="hybridMultilevel"/>
     <w:tmpl w:val="EF3A3366"/>
@@ -12993,7 +14820,7 @@
       </w:rPr>
     </w:lvl>
   </w:abstractNum>
-  <w:abstractNum w:abstractNumId="21" w15:restartNumberingAfterBreak="0">
+  <w:abstractNum w:abstractNumId="26" w15:restartNumberingAfterBreak="0">
     <w:nsid w:val="6A5048E0"/>
     <w:multiLevelType w:val="hybridMultilevel"/>
     <w:tmpl w:val="F33831FE"/>
@@ -13106,7 +14933,7 @@
       </w:rPr>
     </w:lvl>
   </w:abstractNum>
-  <w:abstractNum w:abstractNumId="22" w15:restartNumberingAfterBreak="0">
+  <w:abstractNum w:abstractNumId="27" w15:restartNumberingAfterBreak="0">
     <w:nsid w:val="6EB30AB5"/>
     <w:multiLevelType w:val="hybridMultilevel"/>
     <w:tmpl w:val="E8E40398"/>
@@ -13219,7 +15046,7 @@
       </w:rPr>
     </w:lvl>
   </w:abstractNum>
-  <w:abstractNum w:abstractNumId="23" w15:restartNumberingAfterBreak="0">
+  <w:abstractNum w:abstractNumId="28" w15:restartNumberingAfterBreak="0">
     <w:nsid w:val="6FA738EA"/>
     <w:multiLevelType w:val="hybridMultilevel"/>
     <w:tmpl w:val="742C18EA"/>
@@ -13332,7 +15159,7 @@
       </w:rPr>
     </w:lvl>
   </w:abstractNum>
-  <w:abstractNum w:abstractNumId="24" w15:restartNumberingAfterBreak="0">
+  <w:abstractNum w:abstractNumId="29" w15:restartNumberingAfterBreak="0">
     <w:nsid w:val="70111A56"/>
     <w:multiLevelType w:val="hybridMultilevel"/>
     <w:tmpl w:val="39864D7C"/>
@@ -13445,7 +15272,7 @@
       </w:rPr>
     </w:lvl>
   </w:abstractNum>
-  <w:abstractNum w:abstractNumId="25" w15:restartNumberingAfterBreak="0">
+  <w:abstractNum w:abstractNumId="30" w15:restartNumberingAfterBreak="0">
     <w:nsid w:val="71B57150"/>
     <w:multiLevelType w:val="hybridMultilevel"/>
     <w:tmpl w:val="B1C6972C"/>
@@ -13558,7 +15385,7 @@
       </w:rPr>
     </w:lvl>
   </w:abstractNum>
-  <w:abstractNum w:abstractNumId="26" w15:restartNumberingAfterBreak="0">
+  <w:abstractNum w:abstractNumId="31" w15:restartNumberingAfterBreak="0">
     <w:nsid w:val="7DE91BA4"/>
     <w:multiLevelType w:val="hybridMultilevel"/>
     <w:tmpl w:val="4FD4D710"/>
@@ -13672,85 +15499,100 @@
     </w:lvl>
   </w:abstractNum>
   <w:num w:numId="1">
+    <w:abstractNumId w:val="23"/>
+  </w:num>
+  <w:num w:numId="2">
+    <w:abstractNumId w:val="21"/>
+  </w:num>
+  <w:num w:numId="3">
+    <w:abstractNumId w:val="31"/>
+  </w:num>
+  <w:num w:numId="4">
+    <w:abstractNumId w:val="2"/>
+  </w:num>
+  <w:num w:numId="5">
+    <w:abstractNumId w:val="30"/>
+  </w:num>
+  <w:num w:numId="6">
+    <w:abstractNumId w:val="25"/>
+  </w:num>
+  <w:num w:numId="7">
+    <w:abstractNumId w:val="22"/>
+  </w:num>
+  <w:num w:numId="8">
+    <w:abstractNumId w:val="13"/>
+  </w:num>
+  <w:num w:numId="9">
+    <w:abstractNumId w:val="8"/>
+  </w:num>
+  <w:num w:numId="10">
+    <w:abstractNumId w:val="16"/>
+  </w:num>
+  <w:num w:numId="11">
+    <w:abstractNumId w:val="14"/>
+  </w:num>
+  <w:num w:numId="12">
+    <w:abstractNumId w:val="9"/>
+  </w:num>
+  <w:num w:numId="13">
+    <w:abstractNumId w:val="24"/>
+  </w:num>
+  <w:num w:numId="14">
+    <w:abstractNumId w:val="11"/>
+  </w:num>
+  <w:num w:numId="15">
+    <w:abstractNumId w:val="10"/>
+  </w:num>
+  <w:num w:numId="16">
+    <w:abstractNumId w:val="27"/>
+  </w:num>
+  <w:num w:numId="17">
+    <w:abstractNumId w:val="5"/>
+  </w:num>
+  <w:num w:numId="18">
+    <w:abstractNumId w:val="12"/>
+  </w:num>
+  <w:num w:numId="19">
+    <w:abstractNumId w:val="6"/>
+  </w:num>
+  <w:num w:numId="20">
+    <w:abstractNumId w:val="4"/>
+  </w:num>
+  <w:num w:numId="21">
+    <w:abstractNumId w:val="3"/>
+  </w:num>
+  <w:num w:numId="22">
+    <w:abstractNumId w:val="20"/>
+  </w:num>
+  <w:num w:numId="23">
+    <w:abstractNumId w:val="29"/>
+  </w:num>
+  <w:num w:numId="24">
+    <w:abstractNumId w:val="26"/>
+  </w:num>
+  <w:num w:numId="25">
     <w:abstractNumId w:val="18"/>
   </w:num>
-  <w:num w:numId="2">
-    <w:abstractNumId w:val="16"/>
+  <w:num w:numId="26">
+    <w:abstractNumId w:val="15"/>
   </w:num>
-  <w:num w:numId="3">
-    <w:abstractNumId w:val="26"/>
+  <w:num w:numId="27">
+    <w:abstractNumId w:val="28"/>
   </w:num>
-  <w:num w:numId="4">
+  <w:num w:numId="28">
+    <w:abstractNumId w:val="17"/>
+  </w:num>
+  <w:num w:numId="29">
+    <w:abstractNumId w:val="1"/>
+  </w:num>
+  <w:num w:numId="30">
+    <w:abstractNumId w:val="7"/>
+  </w:num>
+  <w:num w:numId="31">
     <w:abstractNumId w:val="0"/>
   </w:num>
-  <w:num w:numId="5">
-    <w:abstractNumId w:val="25"/>
-  </w:num>
-  <w:num w:numId="6">
-    <w:abstractNumId w:val="20"/>
-  </w:num>
-  <w:num w:numId="7">
-    <w:abstractNumId w:val="17"/>
-  </w:num>
-  <w:num w:numId="8">
-    <w:abstractNumId w:val="10"/>
-  </w:num>
-  <w:num w:numId="9">
-    <w:abstractNumId w:val="5"/>
-  </w:num>
-  <w:num w:numId="10">
-    <w:abstractNumId w:val="13"/>
-  </w:num>
-  <w:num w:numId="11">
-    <w:abstractNumId w:val="11"/>
-  </w:num>
-  <w:num w:numId="12">
-    <w:abstractNumId w:val="6"/>
-  </w:num>
-  <w:num w:numId="13">
+  <w:num w:numId="32">
     <w:abstractNumId w:val="19"/>
-  </w:num>
-  <w:num w:numId="14">
-    <w:abstractNumId w:val="8"/>
-  </w:num>
-  <w:num w:numId="15">
-    <w:abstractNumId w:val="7"/>
-  </w:num>
-  <w:num w:numId="16">
-    <w:abstractNumId w:val="22"/>
-  </w:num>
-  <w:num w:numId="17">
-    <w:abstractNumId w:val="3"/>
-  </w:num>
-  <w:num w:numId="18">
-    <w:abstractNumId w:val="9"/>
-  </w:num>
-  <w:num w:numId="19">
-    <w:abstractNumId w:val="4"/>
-  </w:num>
-  <w:num w:numId="20">
-    <w:abstractNumId w:val="2"/>
-  </w:num>
-  <w:num w:numId="21">
-    <w:abstractNumId w:val="1"/>
-  </w:num>
-  <w:num w:numId="22">
-    <w:abstractNumId w:val="15"/>
-  </w:num>
-  <w:num w:numId="23">
-    <w:abstractNumId w:val="24"/>
-  </w:num>
-  <w:num w:numId="24">
-    <w:abstractNumId w:val="21"/>
-  </w:num>
-  <w:num w:numId="25">
-    <w:abstractNumId w:val="14"/>
-  </w:num>
-  <w:num w:numId="26">
-    <w:abstractNumId w:val="12"/>
-  </w:num>
-  <w:num w:numId="27">
-    <w:abstractNumId w:val="23"/>
   </w:num>
 </w:numbering>
 </file>

</xml_diff>

<commit_message>
Forgot to add a static method reference.
</commit_message>
<xml_diff>
--- a/documentation/Dataset Aggregator.docx
+++ b/documentation/Dataset Aggregator.docx
@@ -7376,13 +7376,7 @@
       </w:r>
       <w:proofErr w:type="spellEnd"/>
       <w:r>
-        <w:t xml:space="preserve">:  These predicates indicate a </w:t>
-      </w:r>
-      <w:r>
-        <w:t>form structure</w:t>
-      </w:r>
-      <w:r>
-        <w:t xml:space="preserve"> that uses </w:t>
+        <w:t xml:space="preserve">:  These predicates indicate a form structure that uses </w:t>
       </w:r>
       <w:r>
         <w:rPr>
@@ -7433,26 +7427,11 @@
       </w:r>
       <w:proofErr w:type="gramStart"/>
       <w:r>
-        <w:t>This</w:t>
-      </w:r>
-      <w:r>
-        <w:t xml:space="preserve"> predicates</w:t>
+        <w:t>This predicates</w:t>
       </w:r>
       <w:proofErr w:type="gramEnd"/>
       <w:r>
-        <w:t xml:space="preserve"> indicate</w:t>
-      </w:r>
-      <w:r>
-        <w:t>s</w:t>
-      </w:r>
-      <w:r>
-        <w:t xml:space="preserve"> a </w:t>
-      </w:r>
-      <w:r>
-        <w:t>data type hierarchy</w:t>
-      </w:r>
-      <w:r>
-        <w:t xml:space="preserve"> that uses branched edges.</w:t>
+        <w:t xml:space="preserve"> indicates a data type hierarchy that uses branched edges.</w:t>
       </w:r>
     </w:p>
     <w:p>
@@ -7546,10 +7525,7 @@
       </w:r>
       <w:proofErr w:type="spellEnd"/>
       <w:r>
-        <w:t xml:space="preserve">:  This predicate relates </w:t>
-      </w:r>
-      <w:r>
-        <w:t xml:space="preserve">toponyms to shapes, it relates </w:t>
+        <w:t xml:space="preserve">:  This predicate relates toponyms to shapes, it relates </w:t>
       </w:r>
       <w:bookmarkEnd w:id="152"/>
       <w:bookmarkEnd w:id="153"/>
@@ -7577,13 +7553,7 @@
         <w:t>attributes</w:t>
       </w:r>
       <w:r>
-        <w:t xml:space="preserve"> field should indicate the type or function of the shape</w:t>
-      </w:r>
-      <w:r>
-        <w:t>.</w:t>
-      </w:r>
-      <w:r>
-        <w:t xml:space="preserve"> These edges can be found in the </w:t>
+        <w:t xml:space="preserve"> field should indicate the type or function of the shape. These edges can be found in the </w:t>
       </w:r>
       <w:r>
         <w:rPr>
@@ -7626,10 +7596,7 @@
       </w:r>
       <w:proofErr w:type="spellEnd"/>
       <w:r>
-        <w:t xml:space="preserve">:  This predicate </w:t>
-      </w:r>
-      <w:r>
-        <w:t xml:space="preserve">is used to indicate the default or preferred </w:t>
+        <w:t xml:space="preserve">:  This predicate is used to indicate the default or preferred </w:t>
       </w:r>
       <w:bookmarkEnd w:id="154"/>
       <w:bookmarkEnd w:id="155"/>
@@ -7683,10 +7650,7 @@
       </w:r>
       <w:proofErr w:type="spellEnd"/>
       <w:r>
-        <w:t xml:space="preserve">:  This predicate is used to indicate the </w:t>
-      </w:r>
-      <w:r>
-        <w:t xml:space="preserve">instance of a </w:t>
+        <w:t xml:space="preserve">:  This predicate is used to indicate the instance of a </w:t>
       </w:r>
       <w:bookmarkEnd w:id="156"/>
       <w:bookmarkEnd w:id="157"/>
@@ -7725,10 +7689,7 @@
       </w:r>
       <w:proofErr w:type="spellEnd"/>
       <w:r>
-        <w:t xml:space="preserve">:  This predicate is used to indicate </w:t>
-      </w:r>
-      <w:r>
-        <w:t xml:space="preserve">that one vertex is used </w:t>
+        <w:t xml:space="preserve">:  This predicate is used to indicate that one vertex is used </w:t>
       </w:r>
       <w:bookmarkEnd w:id="158"/>
       <w:bookmarkEnd w:id="159"/>
@@ -7777,10 +7738,7 @@
       </w:r>
       <w:proofErr w:type="spellEnd"/>
       <w:r>
-        <w:t xml:space="preserve">:  This predicate </w:t>
-      </w:r>
-      <w:r>
-        <w:t xml:space="preserve">is used to link a user to </w:t>
+        <w:t xml:space="preserve">:  This predicate is used to link a user to </w:t>
       </w:r>
       <w:r>
         <w:t>its manager</w:t>
@@ -7878,22 +7836,7 @@
         <w:t>must</w:t>
       </w:r>
       <w:r>
-        <w:t xml:space="preserve"> also have a manager. When you delete a user, all </w:t>
-      </w:r>
-      <w:r>
-        <w:t>studies</w:t>
-      </w:r>
-      <w:r>
-        <w:t xml:space="preserve"> that the deleted user manages will be put under the user that manages the user that will be deleted, this way </w:t>
-      </w:r>
-      <w:r>
-        <w:t>all studies</w:t>
-      </w:r>
-      <w:r>
-        <w:t xml:space="preserve"> </w:t>
-      </w:r>
-      <w:r>
-        <w:t>have</w:t>
+        <w:t xml:space="preserve"> also have a manager. When you delete a user, all studies that the deleted user manages will be put under the user that manages the user that will be deleted, this way all studies have</w:t>
       </w:r>
       <w:r>
         <w:t xml:space="preserve"> a manager.</w:t>
@@ -7918,10 +7861,7 @@
       </w:r>
       <w:proofErr w:type="spellEnd"/>
       <w:r>
-        <w:t xml:space="preserve">:  This predicate is used to link </w:t>
-      </w:r>
-      <w:r>
-        <w:t xml:space="preserve">neighbouring geographical </w:t>
+        <w:t xml:space="preserve">:  This predicate is used to link neighbouring geographical </w:t>
       </w:r>
       <w:bookmarkEnd w:id="164"/>
       <w:bookmarkEnd w:id="165"/>
@@ -7946,10 +7886,7 @@
       </w:r>
       <w:proofErr w:type="spellEnd"/>
       <w:r>
-        <w:t xml:space="preserve">:  This predicate </w:t>
-      </w:r>
-      <w:r>
-        <w:t xml:space="preserve">indicates that </w:t>
+        <w:t xml:space="preserve">:  This predicate indicates that </w:t>
       </w:r>
       <w:r>
         <w:t xml:space="preserve">one vertex is a unit of another vertex. This mechanism is currently used to </w:t>
@@ -8045,10 +7982,7 @@
       </w:r>
       <w:proofErr w:type="spellEnd"/>
       <w:r>
-        <w:t xml:space="preserve"> predicate</w:t>
-      </w:r>
-      <w:r>
-        <w:t xml:space="preserve"> indicates that the </w:t>
+        <w:t xml:space="preserve"> predicate indicates that the </w:t>
       </w:r>
       <w:r>
         <w:rPr>
@@ -8258,6 +8192,45 @@
     </w:p>
     <w:p>
       <w:pPr>
+        <w:pStyle w:val="Paragraphs"/>
+        <w:rPr>
+          <w:lang w:val="en-US"/>
+        </w:rPr>
+      </w:pPr>
+      <w:r>
+        <w:t xml:space="preserve">Note that not all fields can be used this way, keys and identifiers, obviously, should not be included in this scheme, the Form.js class in the top level classes directory of the application is used to generate form structures and implements this scheme, there is a static method, </w:t>
+      </w:r>
+      <w:proofErr w:type="spellStart"/>
+      <w:r>
+        <w:rPr>
+          <w:rFonts w:ascii="Courier New" w:hAnsi="Courier New" w:cs="Courier New"/>
+        </w:rPr>
+        <w:t>modifierFields</w:t>
+      </w:r>
+      <w:proofErr w:type="spellEnd"/>
+      <w:r>
+        <w:rPr>
+          <w:rFonts w:ascii="Courier New" w:hAnsi="Courier New" w:cs="Courier New"/>
+        </w:rPr>
+        <w:t>()</w:t>
+      </w:r>
+      <w:r>
+        <w:t xml:space="preserve">, which returns the list of fields that can be included in the edge and the </w:t>
+      </w:r>
+      <w:r>
+        <w:rPr>
+          <w:rFonts w:ascii="Courier New" w:hAnsi="Courier New" w:cs="Courier New"/>
+        </w:rPr>
+        <w:t>modifiers</w:t>
+      </w:r>
+      <w:r>
+        <w:t xml:space="preserve"> field.</w:t>
+      </w:r>
+      <w:bookmarkStart w:id="168" w:name="_GoBack"/>
+      <w:bookmarkEnd w:id="168"/>
+    </w:p>
+    <w:p>
+      <w:pPr>
         <w:pStyle w:val="Heading1"/>
       </w:pPr>
       <w:r>
@@ -11273,8 +11246,8 @@
           <w:numId w:val="35"/>
         </w:numPr>
       </w:pPr>
-      <w:bookmarkStart w:id="168" w:name="OLE_LINK149"/>
-      <w:bookmarkStart w:id="169" w:name="OLE_LINK150"/>
+      <w:bookmarkStart w:id="169" w:name="OLE_LINK149"/>
+      <w:bookmarkStart w:id="170" w:name="OLE_LINK150"/>
       <w:r>
         <w:rPr>
           <w:rFonts w:ascii="Courier New" w:hAnsi="Courier New" w:cs="Courier New"/>
@@ -11285,8 +11258,8 @@
         <w:t>: This service returns the currently logged on user.</w:t>
       </w:r>
     </w:p>
-    <w:bookmarkEnd w:id="168"/>
     <w:bookmarkEnd w:id="169"/>
+    <w:bookmarkEnd w:id="170"/>
     <w:p>
       <w:pPr>
         <w:pStyle w:val="Paragraphs"/>
@@ -11367,8 +11340,8 @@
           <w:numId w:val="35"/>
         </w:numPr>
       </w:pPr>
-      <w:bookmarkStart w:id="170" w:name="OLE_LINK151"/>
-      <w:bookmarkStart w:id="171" w:name="OLE_LINK152"/>
+      <w:bookmarkStart w:id="171" w:name="OLE_LINK151"/>
+      <w:bookmarkStart w:id="172" w:name="OLE_LINK152"/>
       <w:r>
         <w:rPr>
           <w:rFonts w:ascii="Courier New" w:hAnsi="Courier New" w:cs="Courier New"/>
@@ -11379,8 +11352,8 @@
         <w:t>: This service returns the form that the user can use to update its personal information, including the password.</w:t>
       </w:r>
     </w:p>
-    <w:bookmarkEnd w:id="170"/>
     <w:bookmarkEnd w:id="171"/>
+    <w:bookmarkEnd w:id="172"/>
     <w:p>
       <w:pPr>
         <w:pStyle w:val="Paragraphs"/>
@@ -11407,9 +11380,9 @@
           <w:numId w:val="35"/>
         </w:numPr>
       </w:pPr>
-      <w:bookmarkStart w:id="172" w:name="OLE_LINK153"/>
-      <w:bookmarkStart w:id="173" w:name="OLE_LINK154"/>
-      <w:bookmarkStart w:id="174" w:name="OLE_LINK155"/>
+      <w:bookmarkStart w:id="173" w:name="OLE_LINK153"/>
+      <w:bookmarkStart w:id="174" w:name="OLE_LINK154"/>
+      <w:bookmarkStart w:id="175" w:name="OLE_LINK155"/>
       <w:r>
         <w:rPr>
           <w:rFonts w:ascii="Courier New" w:hAnsi="Courier New" w:cs="Courier New"/>
@@ -11420,9 +11393,9 @@
         <w:t>: This service returns the form that can be used to register the system administrator.</w:t>
       </w:r>
     </w:p>
-    <w:bookmarkEnd w:id="172"/>
     <w:bookmarkEnd w:id="173"/>
     <w:bookmarkEnd w:id="174"/>
+    <w:bookmarkEnd w:id="175"/>
     <w:p>
       <w:pPr>
         <w:pStyle w:val="Paragraphs"/>
@@ -11467,8 +11440,8 @@
           <w:numId w:val="35"/>
         </w:numPr>
       </w:pPr>
-      <w:bookmarkStart w:id="175" w:name="OLE_LINK156"/>
-      <w:bookmarkStart w:id="176" w:name="OLE_LINK157"/>
+      <w:bookmarkStart w:id="176" w:name="OLE_LINK156"/>
+      <w:bookmarkStart w:id="177" w:name="OLE_LINK157"/>
       <w:r>
         <w:rPr>
           <w:rFonts w:ascii="Courier New" w:hAnsi="Courier New" w:cs="Courier New"/>
@@ -11479,8 +11452,8 @@
         <w:t>: This service can be used to record a user registration.</w:t>
       </w:r>
     </w:p>
-    <w:bookmarkEnd w:id="175"/>
     <w:bookmarkEnd w:id="176"/>
+    <w:bookmarkEnd w:id="177"/>
     <w:p>
       <w:pPr>
         <w:pStyle w:val="Paragraphs"/>
@@ -11685,16 +11658,16 @@
           <w:numId w:val="35"/>
         </w:numPr>
       </w:pPr>
-      <w:bookmarkStart w:id="177" w:name="OLE_LINK158"/>
-      <w:bookmarkStart w:id="178" w:name="OLE_LINK159"/>
+      <w:bookmarkStart w:id="178" w:name="OLE_LINK158"/>
+      <w:bookmarkStart w:id="179" w:name="OLE_LINK159"/>
       <w:r>
         <w:rPr>
           <w:rFonts w:ascii="Courier New" w:hAnsi="Courier New" w:cs="Courier New"/>
         </w:rPr>
         <w:t>dataset/registration</w:t>
       </w:r>
-      <w:bookmarkEnd w:id="177"/>
       <w:bookmarkEnd w:id="178"/>
+      <w:bookmarkEnd w:id="179"/>
       <w:r>
         <w:rPr>
           <w:rFonts w:ascii="Courier New" w:hAnsi="Courier New" w:cs="Courier New"/>
@@ -12617,13 +12590,13 @@
       <w:r>
         <w:t xml:space="preserve"> </w:t>
       </w:r>
-      <w:bookmarkStart w:id="179" w:name="OLE_LINK145"/>
-      <w:bookmarkStart w:id="180" w:name="OLE_LINK146"/>
+      <w:bookmarkStart w:id="180" w:name="OLE_LINK145"/>
+      <w:bookmarkStart w:id="181" w:name="OLE_LINK146"/>
       <w:r>
         <w:t>If the information is available at the record level, a field should be added to the dataset which collects the distinct locations present in all records, this information can then be used to search datasets and studies by geographic location.</w:t>
       </w:r>
-      <w:bookmarkEnd w:id="179"/>
       <w:bookmarkEnd w:id="180"/>
+      <w:bookmarkEnd w:id="181"/>
     </w:p>
     <w:p>
       <w:pPr>
@@ -12654,16 +12627,7 @@
         <w:t>individual records, but if that is not the case it should be added from the information of the study, in each individual record.</w:t>
       </w:r>
       <w:r>
-        <w:t xml:space="preserve"> </w:t>
-      </w:r>
-      <w:r>
-        <w:t xml:space="preserve">If the information is available at the record level, a field should be added to the dataset which collects the </w:t>
-      </w:r>
-      <w:r>
-        <w:t>range of dates present in the dataset record, this will allow searching datasets by date</w:t>
-      </w:r>
-      <w:r>
-        <w:t>.</w:t>
+        <w:t xml:space="preserve"> If the information is available at the record level, a field should be added to the dataset which collects the range of dates present in the dataset record, this will allow searching datasets by date.</w:t>
       </w:r>
     </w:p>
     <w:p>
@@ -13059,12 +13023,7 @@
         <w:pStyle w:val="Paragraphs"/>
       </w:pPr>
       <w:r>
-        <w:t>Study metadata contains mainly summary data, there should be a mechanism to identify which summary variables can accept query conditions. For instance, suppose we have a dataset that records the height of 5 years old children: the raw data records will contain the height of the specific child, while the study dataset should record the range of heights found in the dataset. A request for height within a specific range can then be applied to both the dataset summary data and the raw record data. This, however, poses a problem: the raw data variable is a number, while the summary data variable must be a range, this means that there must be a link between those variables and this has to be implemented.</w:t>
-      </w:r>
-      <w:bookmarkStart w:id="181" w:name="_GoBack"/>
-      <w:bookmarkEnd w:id="181"/>
-      <w:r>
-        <w:t xml:space="preserve"> </w:t>
+        <w:t xml:space="preserve">Study metadata contains mainly summary data, there should be a mechanism to identify which summary variables can accept query conditions. For instance, suppose we have a dataset that records the height of 5 years old children: the raw data records will contain the height of the specific child, while the study dataset should record the range of heights found in the dataset. A request for height within a specific range can then be applied to both the dataset summary data and the raw record data. This, however, poses a problem: the raw data variable is a number, while the summary data variable must be a range, this means that there must be a link between those variables and this has to be implemented. </w:t>
       </w:r>
     </w:p>
     <w:sectPr>
@@ -13106,6 +13065,7 @@
         <w:docPartUnique/>
       </w:docPartObj>
     </w:sdtPr>
+    <w:sdtEndPr/>
     <w:sdtContent>
       <w:p>
         <w:pPr>
@@ -13137,6 +13097,7 @@
         <w:docPartUnique/>
       </w:docPartObj>
     </w:sdtPr>
+    <w:sdtEndPr/>
     <w:sdtContent>
       <w:p>
         <w:pPr>

</xml_diff>